<commit_message>
codigo e relatorio continuação, verificar se no código existem mais invariantes em falta e faltam os testes dos que pus hoje
</commit_message>
<xml_diff>
--- a/TP2/Relatorio.docx
+++ b/TP2/Relatorio.docx
@@ -1524,7 +1524,23 @@
         <w:t>Pressuposto do Mundo Fechado (PMF)</w:t>
       </w:r>
       <w:r>
-        <w:t xml:space="preserve"> – que aceita que apenas é verdadeiro aquilo sobre o que se possui conhecimento</w:t>
+        <w:t xml:space="preserve"> – que aceita que apenas é </w:t>
+      </w:r>
+      <w:proofErr w:type="gramStart"/>
+      <w:r>
+        <w:t>verdadeiro</w:t>
+      </w:r>
+      <w:proofErr w:type="gramEnd"/>
+      <w:r>
+        <w:t xml:space="preserve"> </w:t>
+      </w:r>
+      <w:proofErr w:type="gramStart"/>
+      <w:r>
+        <w:t>aquilo</w:t>
+      </w:r>
+      <w:proofErr w:type="gramEnd"/>
+      <w:r>
+        <w:t xml:space="preserve"> sobre o que se possui conhecimento</w:t>
       </w:r>
       <w:r>
         <w:t>, i</w:t>
@@ -1615,7 +1631,15 @@
     </w:p>
     <w:p>
       <w:r>
-        <w:t xml:space="preserve">Antes de abordar de que se trata a negação forte é necessário apresentar a negação fraca (predicado nao), a negação fraca segue o PMF por forma a que se for questionado </w:t>
+        <w:t xml:space="preserve">Antes de abordar de que se trata a negação forte é necessário apresentar a negação fraca (predicado </w:t>
+      </w:r>
+      <w:proofErr w:type="spellStart"/>
+      <w:r>
+        <w:t>nao</w:t>
+      </w:r>
+      <w:proofErr w:type="spellEnd"/>
+      <w:r>
+        <w:t xml:space="preserve">), a negação fraca segue o PMF por forma a que se for questionado </w:t>
       </w:r>
       <w:r>
         <w:rPr>
@@ -1624,15 +1648,76 @@
         <w:t xml:space="preserve">“não existe a fruta X?” </w:t>
       </w:r>
       <w:r>
-        <w:t>–  não(fruta(X)). – , então a resposta seria verdadeiro se não houvesse nenhum conhecimento sobre a existência da fruta ou falso caso este tipo de conhecimento existisse. Note-se que isto estaria correto caso fosse aplicável o PMF mas para um mundo aberto é necessário outro tipo de negação uma negação que apenas diga que é verdade ou mentira se existir prova para tal e não por falta de provas!</w:t>
-      </w:r>
-    </w:p>
-    <w:p>
-      <w:r>
-        <w:t>É então introduzida a negação forte, esta negação só validará a pergunta em verdadeiro ou falso se e só se existirem provas para tal! Por exemplo se alguém perguntar se existe a fruta X então – negacaoforte(fruta(X)). – será falso quando existir fruta(X). e verdadeiro quando -fruta(X).</w:t>
-      </w:r>
-      <w:r>
-        <w:t xml:space="preserve"> caso contrário será sempre desconhecido.</w:t>
+        <w:t>–</w:t>
+      </w:r>
+      <w:proofErr w:type="gramStart"/>
+      <w:r>
+        <w:t xml:space="preserve">  não(fruta(X</w:t>
+      </w:r>
+      <w:proofErr w:type="gramEnd"/>
+      <w:r>
+        <w:t xml:space="preserve">)). </w:t>
+      </w:r>
+      <w:proofErr w:type="gramStart"/>
+      <w:r>
+        <w:t>– ,</w:t>
+      </w:r>
+      <w:proofErr w:type="gramEnd"/>
+      <w:r>
+        <w:t xml:space="preserve"> então a resposta seria verdadeiro se não houvesse nenhum conhecimento sobre a existência da fruta ou falso caso este tipo de conhecimento existisse. Note-se que isto estaria correto caso fosse aplicável o PMF mas para um mundo aberto </w:t>
+      </w:r>
+      <w:proofErr w:type="gramStart"/>
+      <w:r>
+        <w:t>é necessário</w:t>
+      </w:r>
+      <w:proofErr w:type="gramEnd"/>
+      <w:r>
+        <w:t xml:space="preserve"> outro tipo de negação uma negação que apenas diga que é verdade ou mentira se existir prova para tal e não por falta de provas!</w:t>
+      </w:r>
+    </w:p>
+    <w:p>
+      <w:r>
+        <w:t xml:space="preserve">É então introduzida a negação forte, esta negação só validará a pergunta em verdadeiro ou falso se e só se existirem provas para tal! Por exemplo se alguém perguntar se existe a fruta X então – </w:t>
+      </w:r>
+      <w:proofErr w:type="spellStart"/>
+      <w:proofErr w:type="gramStart"/>
+      <w:r>
+        <w:t>negacaoforte</w:t>
+      </w:r>
+      <w:proofErr w:type="spellEnd"/>
+      <w:r>
+        <w:t>(fruta(X</w:t>
+      </w:r>
+      <w:proofErr w:type="gramEnd"/>
+      <w:r>
+        <w:t xml:space="preserve">)). – </w:t>
+      </w:r>
+      <w:proofErr w:type="gramStart"/>
+      <w:r>
+        <w:t>será</w:t>
+      </w:r>
+      <w:proofErr w:type="gramEnd"/>
+      <w:r>
+        <w:t xml:space="preserve"> falso quando existir fruta(X). </w:t>
+      </w:r>
+      <w:proofErr w:type="gramStart"/>
+      <w:r>
+        <w:t>e</w:t>
+      </w:r>
+      <w:proofErr w:type="gramEnd"/>
+      <w:r>
+        <w:t xml:space="preserve"> verdadeiro quando -fruta(X).</w:t>
+      </w:r>
+      <w:r>
+        <w:t xml:space="preserve"> </w:t>
+      </w:r>
+      <w:proofErr w:type="gramStart"/>
+      <w:r>
+        <w:t>caso</w:t>
+      </w:r>
+      <w:proofErr w:type="gramEnd"/>
+      <w:r>
+        <w:t xml:space="preserve"> contrário será sempre desconhecido.</w:t>
       </w:r>
       <w:r>
         <w:t xml:space="preserve"> É de notar que o símbolo (-) é </w:t>
@@ -1714,8 +1799,6 @@
       <w:r>
         <w:t>Todos estes conceitos serão aplicados ao longo deste trabalho, nomeadamente a representação de conhecimento imperfeito. Para a utilização da extensão da programação em lógica é necessário criar um predicado (demo) que, concetualizado em programação lógica abre as portas para a extensão à programação em lógica!</w:t>
       </w:r>
-      <w:bookmarkStart w:id="0" w:name="_GoBack"/>
-      <w:bookmarkEnd w:id="0"/>
     </w:p>
     <w:p>
       <w:pPr>
@@ -1752,16 +1835,23 @@
         <w:spacing w:before="240"/>
       </w:pPr>
       <w:r>
-        <w:t>Nesta parte do documento serão explicitadas todas</w:t>
-      </w:r>
-      <w:r>
-        <w:t xml:space="preserve"> as etapas de resolução dos desafios </w:t>
-      </w:r>
-      <w:r>
-        <w:t>fornecidos</w:t>
-      </w:r>
-      <w:r>
-        <w:t xml:space="preserve"> bem como todas as decisões efetuadas no processo.</w:t>
+        <w:t xml:space="preserve">Numa </w:t>
+      </w:r>
+      <w:proofErr w:type="gramStart"/>
+      <w:r>
+        <w:t>primeira</w:t>
+      </w:r>
+      <w:proofErr w:type="gramEnd"/>
+      <w:r>
+        <w:t xml:space="preserve"> </w:t>
+      </w:r>
+      <w:proofErr w:type="gramStart"/>
+      <w:r>
+        <w:t>parte</w:t>
+      </w:r>
+      <w:proofErr w:type="gramEnd"/>
+      <w:r>
+        <w:t xml:space="preserve"> da descrição será apresentado o contexto escolhido e quais os predicados desenvolvidos ao longo deste trabalho, de seguida apresentam-se as representações de conhecimento imperfeito e respetivas justificações ou origens. Por último, são apresentados exemplos práticos sendo em primeiro lugar apresentado o conhecimento inserido para se poderem validar os exemplos de forma mais certa.</w:t>
       </w:r>
     </w:p>
     <w:p>
@@ -1787,11 +1877,48 @@
       </w:r>
     </w:p>
     <w:p>
-      <w:r>
-        <w:t xml:space="preserve">Uma vez que tem-se como objetivo </w:t>
-      </w:r>
-      <w:r>
-        <w:t>desenvolver um sistema de representação de conhecimento sobre uma árvore genealógica torna-se importante que sejam defenidos os seguintes elementos de conhecimento:</w:t>
+      <w:pPr>
+        <w:ind w:left="360"/>
+      </w:pPr>
+      <w:r>
+        <w:t xml:space="preserve">Uma vez que era pedido para incorporar um universo do comércio automóvel, foi desenvolvido este trabalho direcionado para um </w:t>
+      </w:r>
+      <w:proofErr w:type="gramStart"/>
+      <w:r>
+        <w:rPr>
+          <w:i/>
+        </w:rPr>
+        <w:t>stand</w:t>
+      </w:r>
+      <w:proofErr w:type="gramEnd"/>
+      <w:r>
+        <w:t xml:space="preserve"> de automóveis usados, o “</w:t>
+      </w:r>
+      <w:proofErr w:type="spellStart"/>
+      <w:r>
+        <w:t>AutoUsados</w:t>
+      </w:r>
+      <w:proofErr w:type="spellEnd"/>
+      <w:r>
+        <w:t>”, assim sendo foram constru</w:t>
+      </w:r>
+      <w:r>
+        <w:t>ída</w:t>
+      </w:r>
+      <w:r>
+        <w:t xml:space="preserve">s </w:t>
+      </w:r>
+      <w:r>
+        <w:t>a</w:t>
+      </w:r>
+      <w:r>
+        <w:t xml:space="preserve">s seguintes </w:t>
+      </w:r>
+      <w:r>
+        <w:t xml:space="preserve">extensões de </w:t>
+      </w:r>
+      <w:r>
+        <w:t>predicados:</w:t>
       </w:r>
     </w:p>
     <w:p>
@@ -1801,9 +1928,101 @@
           <w:ilvl w:val="0"/>
           <w:numId w:val="8"/>
         </w:numPr>
-      </w:pPr>
-      <w:r>
-        <w:t>Relação de progenitor (pai);</w:t>
+        <w:ind w:left="1068"/>
+      </w:pPr>
+      <w:r>
+        <w:t xml:space="preserve">Extensão do predicado </w:t>
+      </w:r>
+      <w:proofErr w:type="spellStart"/>
+      <w:r>
+        <w:t>automovel</w:t>
+      </w:r>
+      <w:proofErr w:type="spellEnd"/>
+      <w:r>
+        <w:t xml:space="preserve"> que representa a existência de um dado automóvel:</w:t>
+      </w:r>
+    </w:p>
+    <w:p>
+      <w:pPr>
+        <w:ind w:left="1068"/>
+        <w:rPr>
+          <w:color w:val="000000" w:themeColor="text1"/>
+          <w:sz w:val="20"/>
+        </w:rPr>
+      </w:pPr>
+      <w:proofErr w:type="spellStart"/>
+      <w:proofErr w:type="gramStart"/>
+      <w:r>
+        <w:rPr>
+          <w:rFonts w:ascii="Consolas" w:hAnsi="Consolas" w:cs="Consolas"/>
+          <w:color w:val="000000" w:themeColor="text1"/>
+          <w:sz w:val="20"/>
+        </w:rPr>
+        <w:t>automovel</w:t>
+      </w:r>
+      <w:proofErr w:type="spellEnd"/>
+      <w:proofErr w:type="gramEnd"/>
+      <w:r>
+        <w:rPr>
+          <w:rFonts w:ascii="Consolas" w:hAnsi="Consolas" w:cs="Consolas"/>
+          <w:color w:val="000000" w:themeColor="text1"/>
+          <w:sz w:val="20"/>
+        </w:rPr>
+        <w:t xml:space="preserve"> : </w:t>
+      </w:r>
+      <w:proofErr w:type="spellStart"/>
+      <w:r>
+        <w:rPr>
+          <w:rFonts w:ascii="Consolas" w:hAnsi="Consolas" w:cs="Consolas"/>
+          <w:color w:val="000000" w:themeColor="text1"/>
+          <w:sz w:val="20"/>
+        </w:rPr>
+        <w:t>CodigoAutomovel</w:t>
+      </w:r>
+      <w:proofErr w:type="spellEnd"/>
+      <w:r>
+        <w:rPr>
+          <w:rFonts w:ascii="Consolas" w:hAnsi="Consolas" w:cs="Consolas"/>
+          <w:color w:val="000000" w:themeColor="text1"/>
+          <w:sz w:val="20"/>
+        </w:rPr>
+        <w:t xml:space="preserve">, Construtor, Marca, Modelo, </w:t>
+      </w:r>
+      <w:proofErr w:type="spellStart"/>
+      <w:r>
+        <w:rPr>
+          <w:rFonts w:ascii="Consolas" w:hAnsi="Consolas" w:cs="Consolas"/>
+          <w:color w:val="000000" w:themeColor="text1"/>
+          <w:sz w:val="20"/>
+        </w:rPr>
+        <w:t>AnoFabrico</w:t>
+      </w:r>
+      <w:proofErr w:type="spellEnd"/>
+      <w:r>
+        <w:rPr>
+          <w:rFonts w:ascii="Consolas" w:hAnsi="Consolas" w:cs="Consolas"/>
+          <w:color w:val="000000" w:themeColor="text1"/>
+          <w:sz w:val="20"/>
+        </w:rPr>
+        <w:t xml:space="preserve">, </w:t>
+      </w:r>
+      <w:proofErr w:type="spellStart"/>
+      <w:r>
+        <w:rPr>
+          <w:rFonts w:ascii="Consolas" w:hAnsi="Consolas" w:cs="Consolas"/>
+          <w:color w:val="000000" w:themeColor="text1"/>
+          <w:sz w:val="20"/>
+        </w:rPr>
+        <w:t>Combustivel</w:t>
+      </w:r>
+      <w:proofErr w:type="spellEnd"/>
+      <w:r>
+        <w:rPr>
+          <w:rFonts w:ascii="Consolas" w:hAnsi="Consolas" w:cs="Consolas"/>
+          <w:color w:val="000000" w:themeColor="text1"/>
+          <w:sz w:val="20"/>
+        </w:rPr>
+        <w:t>, Potencia, Lugares -&gt; {V,F,D}</w:t>
       </w:r>
     </w:p>
     <w:p>
@@ -1813,9 +2032,81 @@
           <w:ilvl w:val="0"/>
           <w:numId w:val="8"/>
         </w:numPr>
-      </w:pPr>
-      <w:r>
-        <w:t>Relação de avô ou avó (avo);</w:t>
+        <w:ind w:left="1068"/>
+      </w:pPr>
+      <w:r>
+        <w:t>Extensão do predicado matricula que associa uma matrícula a um automóvel:</w:t>
+      </w:r>
+    </w:p>
+    <w:p>
+      <w:pPr>
+        <w:ind w:left="1056"/>
+        <w:rPr>
+          <w:color w:val="000000" w:themeColor="text1"/>
+          <w:sz w:val="20"/>
+        </w:rPr>
+      </w:pPr>
+      <w:proofErr w:type="gramStart"/>
+      <w:r>
+        <w:rPr>
+          <w:rFonts w:ascii="Consolas" w:hAnsi="Consolas" w:cs="Consolas"/>
+          <w:color w:val="000000" w:themeColor="text1"/>
+          <w:sz w:val="20"/>
+        </w:rPr>
+        <w:t>matricula</w:t>
+      </w:r>
+      <w:proofErr w:type="gramEnd"/>
+      <w:r>
+        <w:rPr>
+          <w:rFonts w:ascii="Consolas" w:hAnsi="Consolas" w:cs="Consolas"/>
+          <w:color w:val="000000" w:themeColor="text1"/>
+          <w:sz w:val="20"/>
+        </w:rPr>
+        <w:t xml:space="preserve"> : </w:t>
+      </w:r>
+      <w:r>
+        <w:rPr>
+          <w:rFonts w:ascii="Consolas" w:hAnsi="Consolas" w:cs="Consolas"/>
+          <w:color w:val="000000" w:themeColor="text1"/>
+          <w:sz w:val="20"/>
+        </w:rPr>
+        <w:t xml:space="preserve">Matricula, </w:t>
+      </w:r>
+      <w:proofErr w:type="spellStart"/>
+      <w:r>
+        <w:rPr>
+          <w:rFonts w:ascii="Consolas" w:hAnsi="Consolas" w:cs="Consolas"/>
+          <w:color w:val="000000" w:themeColor="text1"/>
+          <w:sz w:val="20"/>
+        </w:rPr>
+        <w:t>Automovel</w:t>
+      </w:r>
+      <w:proofErr w:type="spellEnd"/>
+      <w:r>
+        <w:rPr>
+          <w:rFonts w:ascii="Consolas" w:hAnsi="Consolas" w:cs="Consolas"/>
+          <w:color w:val="000000" w:themeColor="text1"/>
+          <w:sz w:val="20"/>
+        </w:rPr>
+        <w:t xml:space="preserve">, </w:t>
+      </w:r>
+      <w:proofErr w:type="spellStart"/>
+      <w:r>
+        <w:rPr>
+          <w:rFonts w:ascii="Consolas" w:hAnsi="Consolas" w:cs="Consolas"/>
+          <w:color w:val="000000" w:themeColor="text1"/>
+          <w:sz w:val="20"/>
+        </w:rPr>
+        <w:t>AnoDeRegisto</w:t>
+      </w:r>
+      <w:proofErr w:type="spellEnd"/>
+      <w:r>
+        <w:rPr>
+          <w:rFonts w:ascii="Consolas" w:hAnsi="Consolas" w:cs="Consolas"/>
+          <w:color w:val="000000" w:themeColor="text1"/>
+          <w:sz w:val="20"/>
+        </w:rPr>
+        <w:t xml:space="preserve"> -&gt; {V,F,D}</w:t>
       </w:r>
     </w:p>
     <w:p>
@@ -1825,9 +2116,51 @@
           <w:ilvl w:val="0"/>
           <w:numId w:val="8"/>
         </w:numPr>
-      </w:pPr>
-      <w:r>
-        <w:t>Relação de irmão ou irmã (irmao);</w:t>
+        <w:ind w:left="1068"/>
+      </w:pPr>
+      <w:r>
+        <w:t>Extensão do predicado cor que associa uma cor a um automóvel:</w:t>
+      </w:r>
+    </w:p>
+    <w:p>
+      <w:pPr>
+        <w:ind w:left="348" w:firstLine="708"/>
+      </w:pPr>
+      <w:proofErr w:type="gramStart"/>
+      <w:r>
+        <w:rPr>
+          <w:rFonts w:ascii="Consolas" w:hAnsi="Consolas" w:cs="Consolas"/>
+          <w:color w:val="000000" w:themeColor="text1"/>
+          <w:sz w:val="20"/>
+        </w:rPr>
+        <w:t>cor</w:t>
+      </w:r>
+      <w:proofErr w:type="gramEnd"/>
+      <w:r>
+        <w:rPr>
+          <w:rFonts w:ascii="Consolas" w:hAnsi="Consolas" w:cs="Consolas"/>
+          <w:color w:val="000000" w:themeColor="text1"/>
+          <w:sz w:val="20"/>
+        </w:rPr>
+        <w:t xml:space="preserve">: Cor, </w:t>
+      </w:r>
+      <w:proofErr w:type="spellStart"/>
+      <w:r>
+        <w:rPr>
+          <w:rFonts w:ascii="Consolas" w:hAnsi="Consolas" w:cs="Consolas"/>
+          <w:color w:val="000000" w:themeColor="text1"/>
+          <w:sz w:val="20"/>
+        </w:rPr>
+        <w:t>Automovel</w:t>
+      </w:r>
+      <w:proofErr w:type="spellEnd"/>
+      <w:r>
+        <w:rPr>
+          <w:rFonts w:ascii="Consolas" w:hAnsi="Consolas" w:cs="Consolas"/>
+          <w:color w:val="000000" w:themeColor="text1"/>
+          <w:sz w:val="20"/>
+        </w:rPr>
+        <w:t xml:space="preserve"> -&gt; {V,F,D}</w:t>
       </w:r>
     </w:p>
     <w:p>
@@ -1837,15 +2170,61 @@
           <w:ilvl w:val="0"/>
           <w:numId w:val="8"/>
         </w:numPr>
-      </w:pPr>
-      <w:r>
-        <w:t>Relação de tio ou tia (</w:t>
-      </w:r>
-      <w:r>
-        <w:t>tio</w:t>
-      </w:r>
-      <w:r>
-        <w:t>);</w:t>
+        <w:ind w:left="1068"/>
+      </w:pPr>
+      <w:r>
+        <w:t xml:space="preserve">Extensão do predicado </w:t>
+      </w:r>
+      <w:proofErr w:type="spellStart"/>
+      <w:r>
+        <w:t>conservacao</w:t>
+      </w:r>
+      <w:proofErr w:type="spellEnd"/>
+      <w:r>
+        <w:t xml:space="preserve"> que dita qual o estado de conservação de um automóvel:</w:t>
+      </w:r>
+    </w:p>
+    <w:p>
+      <w:pPr>
+        <w:ind w:left="708" w:firstLine="348"/>
+      </w:pPr>
+      <w:proofErr w:type="spellStart"/>
+      <w:proofErr w:type="gramStart"/>
+      <w:r>
+        <w:rPr>
+          <w:rFonts w:ascii="Consolas" w:hAnsi="Consolas" w:cs="Consolas"/>
+          <w:color w:val="000000" w:themeColor="text1"/>
+          <w:sz w:val="20"/>
+        </w:rPr>
+        <w:t>conservacao</w:t>
+      </w:r>
+      <w:proofErr w:type="spellEnd"/>
+      <w:proofErr w:type="gramEnd"/>
+      <w:r>
+        <w:rPr>
+          <w:rFonts w:ascii="Consolas" w:hAnsi="Consolas" w:cs="Consolas"/>
+          <w:color w:val="000000" w:themeColor="text1"/>
+          <w:sz w:val="20"/>
+        </w:rPr>
+        <w:t xml:space="preserve">: Estado, </w:t>
+      </w:r>
+      <w:proofErr w:type="spellStart"/>
+      <w:r>
+        <w:rPr>
+          <w:rFonts w:ascii="Consolas" w:hAnsi="Consolas" w:cs="Consolas"/>
+          <w:color w:val="000000" w:themeColor="text1"/>
+          <w:sz w:val="20"/>
+        </w:rPr>
+        <w:t>Automovel</w:t>
+      </w:r>
+      <w:proofErr w:type="spellEnd"/>
+      <w:r>
+        <w:rPr>
+          <w:rFonts w:ascii="Consolas" w:hAnsi="Consolas" w:cs="Consolas"/>
+          <w:color w:val="000000" w:themeColor="text1"/>
+          <w:sz w:val="20"/>
+        </w:rPr>
+        <w:t xml:space="preserve"> -&gt; {V,F,D}</w:t>
       </w:r>
     </w:p>
     <w:p>
@@ -1855,21 +2234,93 @@
           <w:ilvl w:val="0"/>
           <w:numId w:val="8"/>
         </w:numPr>
-      </w:pPr>
-      <w:r>
-        <w:t xml:space="preserve">Relação de </w:t>
-      </w:r>
-      <w:r>
-        <w:t>sobrinho ou sobrinha</w:t>
-      </w:r>
-      <w:r>
-        <w:t xml:space="preserve"> (</w:t>
-      </w:r>
-      <w:r>
-        <w:t>sobrinho</w:t>
-      </w:r>
-      <w:r>
-        <w:t>);</w:t>
+        <w:ind w:left="1068"/>
+      </w:pPr>
+      <w:r>
+        <w:t>Extensão do</w:t>
+      </w:r>
+      <w:r>
+        <w:t xml:space="preserve"> </w:t>
+      </w:r>
+      <w:r>
+        <w:t>predicado</w:t>
+      </w:r>
+      <w:r>
+        <w:t xml:space="preserve"> </w:t>
+      </w:r>
+      <w:proofErr w:type="spellStart"/>
+      <w:r>
+        <w:t>preco</w:t>
+      </w:r>
+      <w:proofErr w:type="spellEnd"/>
+      <w:r>
+        <w:t xml:space="preserve"> que associa a um automóvel o seu preço:</w:t>
+      </w:r>
+    </w:p>
+    <w:p>
+      <w:pPr>
+        <w:ind w:left="708" w:firstLine="348"/>
+        <w:rPr>
+          <w:rFonts w:ascii="Consolas" w:hAnsi="Consolas" w:cs="Consolas"/>
+          <w:color w:val="000000" w:themeColor="text1"/>
+          <w:sz w:val="20"/>
+        </w:rPr>
+      </w:pPr>
+      <w:proofErr w:type="spellStart"/>
+      <w:proofErr w:type="gramStart"/>
+      <w:r>
+        <w:rPr>
+          <w:rFonts w:ascii="Consolas" w:hAnsi="Consolas" w:cs="Consolas"/>
+          <w:color w:val="000000" w:themeColor="text1"/>
+          <w:sz w:val="20"/>
+        </w:rPr>
+        <w:t>preco</w:t>
+      </w:r>
+      <w:proofErr w:type="spellEnd"/>
+      <w:proofErr w:type="gramEnd"/>
+      <w:r>
+        <w:rPr>
+          <w:rFonts w:ascii="Consolas" w:hAnsi="Consolas" w:cs="Consolas"/>
+          <w:color w:val="000000" w:themeColor="text1"/>
+          <w:sz w:val="20"/>
+        </w:rPr>
+        <w:t xml:space="preserve">: </w:t>
+      </w:r>
+      <w:proofErr w:type="spellStart"/>
+      <w:r>
+        <w:rPr>
+          <w:rFonts w:ascii="Consolas" w:hAnsi="Consolas" w:cs="Consolas"/>
+          <w:color w:val="000000" w:themeColor="text1"/>
+          <w:sz w:val="20"/>
+        </w:rPr>
+        <w:t>Preco</w:t>
+      </w:r>
+      <w:proofErr w:type="spellEnd"/>
+      <w:r>
+        <w:rPr>
+          <w:rFonts w:ascii="Consolas" w:hAnsi="Consolas" w:cs="Consolas"/>
+          <w:color w:val="000000" w:themeColor="text1"/>
+          <w:sz w:val="20"/>
+        </w:rPr>
+        <w:t xml:space="preserve">, </w:t>
+      </w:r>
+      <w:proofErr w:type="spellStart"/>
+      <w:r>
+        <w:rPr>
+          <w:rFonts w:ascii="Consolas" w:hAnsi="Consolas" w:cs="Consolas"/>
+          <w:color w:val="000000" w:themeColor="text1"/>
+          <w:sz w:val="20"/>
+        </w:rPr>
+        <w:t>Automovel</w:t>
+      </w:r>
+      <w:proofErr w:type="spellEnd"/>
+      <w:r>
+        <w:rPr>
+          <w:rFonts w:ascii="Consolas" w:hAnsi="Consolas" w:cs="Consolas"/>
+          <w:color w:val="000000" w:themeColor="text1"/>
+          <w:sz w:val="20"/>
+        </w:rPr>
+        <w:t xml:space="preserve"> -&gt; {V,F,D}</w:t>
       </w:r>
     </w:p>
     <w:p>
@@ -1879,21 +2330,122 @@
           <w:ilvl w:val="0"/>
           <w:numId w:val="8"/>
         </w:numPr>
-      </w:pPr>
-      <w:r>
-        <w:t xml:space="preserve">Relação de </w:t>
-      </w:r>
-      <w:r>
-        <w:t>bisavô ou bisavó</w:t>
-      </w:r>
-      <w:r>
-        <w:t xml:space="preserve"> (</w:t>
-      </w:r>
-      <w:r>
-        <w:t>bisavo</w:t>
-      </w:r>
-      <w:r>
-        <w:t>);</w:t>
+        <w:ind w:left="1068"/>
+      </w:pPr>
+      <w:r>
+        <w:t>Extensão do</w:t>
+      </w:r>
+      <w:r>
+        <w:t xml:space="preserve"> </w:t>
+      </w:r>
+      <w:r>
+        <w:t>predicado</w:t>
+      </w:r>
+      <w:r>
+        <w:t xml:space="preserve"> </w:t>
+      </w:r>
+      <w:proofErr w:type="spellStart"/>
+      <w:r>
+        <w:t>registoCompra</w:t>
+      </w:r>
+      <w:proofErr w:type="spellEnd"/>
+      <w:r>
+        <w:t xml:space="preserve"> que regista a compra de um automóvel por parte do </w:t>
+      </w:r>
+      <w:proofErr w:type="gramStart"/>
+      <w:r>
+        <w:rPr>
+          <w:i/>
+        </w:rPr>
+        <w:t>stand</w:t>
+      </w:r>
+      <w:proofErr w:type="gramEnd"/>
+      <w:r>
+        <w:t>:</w:t>
+      </w:r>
+    </w:p>
+    <w:p>
+      <w:pPr>
+        <w:ind w:left="348" w:firstLine="708"/>
+        <w:rPr>
+          <w:rFonts w:ascii="Consolas" w:hAnsi="Consolas" w:cs="Consolas"/>
+          <w:color w:val="000000" w:themeColor="text1"/>
+          <w:sz w:val="20"/>
+        </w:rPr>
+      </w:pPr>
+      <w:proofErr w:type="spellStart"/>
+      <w:proofErr w:type="gramStart"/>
+      <w:r>
+        <w:rPr>
+          <w:rFonts w:ascii="Consolas" w:hAnsi="Consolas" w:cs="Consolas"/>
+          <w:color w:val="000000" w:themeColor="text1"/>
+          <w:sz w:val="20"/>
+        </w:rPr>
+        <w:t>registoCompra</w:t>
+      </w:r>
+      <w:proofErr w:type="spellEnd"/>
+      <w:proofErr w:type="gramEnd"/>
+      <w:r>
+        <w:rPr>
+          <w:rFonts w:ascii="Consolas" w:hAnsi="Consolas" w:cs="Consolas"/>
+          <w:color w:val="000000" w:themeColor="text1"/>
+          <w:sz w:val="20"/>
+        </w:rPr>
+        <w:t xml:space="preserve">: </w:t>
+      </w:r>
+      <w:proofErr w:type="spellStart"/>
+      <w:r>
+        <w:rPr>
+          <w:rFonts w:ascii="Consolas" w:hAnsi="Consolas" w:cs="Consolas"/>
+          <w:color w:val="000000" w:themeColor="text1"/>
+          <w:sz w:val="20"/>
+        </w:rPr>
+        <w:t>Preco</w:t>
+      </w:r>
+      <w:proofErr w:type="spellEnd"/>
+      <w:r>
+        <w:rPr>
+          <w:rFonts w:ascii="Consolas" w:hAnsi="Consolas" w:cs="Consolas"/>
+          <w:color w:val="000000" w:themeColor="text1"/>
+          <w:sz w:val="20"/>
+        </w:rPr>
+        <w:t xml:space="preserve">, </w:t>
+      </w:r>
+      <w:proofErr w:type="spellStart"/>
+      <w:r>
+        <w:rPr>
+          <w:rFonts w:ascii="Consolas" w:hAnsi="Consolas" w:cs="Consolas"/>
+          <w:color w:val="000000" w:themeColor="text1"/>
+          <w:sz w:val="20"/>
+        </w:rPr>
+        <w:t>Automovel</w:t>
+      </w:r>
+      <w:proofErr w:type="spellEnd"/>
+      <w:r>
+        <w:rPr>
+          <w:rFonts w:ascii="Consolas" w:hAnsi="Consolas" w:cs="Consolas"/>
+          <w:color w:val="000000" w:themeColor="text1"/>
+          <w:sz w:val="20"/>
+        </w:rPr>
+        <w:t xml:space="preserve">, </w:t>
+      </w:r>
+      <w:proofErr w:type="spellStart"/>
+      <w:r>
+        <w:rPr>
+          <w:rFonts w:ascii="Consolas" w:hAnsi="Consolas" w:cs="Consolas"/>
+          <w:color w:val="000000" w:themeColor="text1"/>
+          <w:sz w:val="20"/>
+        </w:rPr>
+        <w:t>ProprietárioAntigo</w:t>
+      </w:r>
+      <w:proofErr w:type="spellEnd"/>
+      <w:r>
+        <w:rPr>
+          <w:rFonts w:ascii="Consolas" w:hAnsi="Consolas" w:cs="Consolas"/>
+          <w:color w:val="000000" w:themeColor="text1"/>
+          <w:sz w:val="20"/>
+        </w:rPr>
+        <w:t xml:space="preserve"> -&gt; {V,F,D}</w:t>
       </w:r>
     </w:p>
     <w:p>
@@ -1903,21 +2455,131 @@
           <w:ilvl w:val="0"/>
           <w:numId w:val="8"/>
         </w:numPr>
-      </w:pPr>
-      <w:r>
-        <w:t xml:space="preserve">Relação de </w:t>
-      </w:r>
-      <w:r>
-        <w:t>trisavô ou trisavó</w:t>
-      </w:r>
-      <w:r>
-        <w:t xml:space="preserve"> (</w:t>
-      </w:r>
-      <w:r>
-        <w:t>trisavo</w:t>
-      </w:r>
-      <w:r>
-        <w:t>);</w:t>
+        <w:ind w:left="1068"/>
+      </w:pPr>
+      <w:r>
+        <w:lastRenderedPageBreak/>
+        <w:t>Extensão do</w:t>
+      </w:r>
+      <w:r>
+        <w:t xml:space="preserve"> </w:t>
+      </w:r>
+      <w:r>
+        <w:t xml:space="preserve">predicado </w:t>
+      </w:r>
+      <w:proofErr w:type="spellStart"/>
+      <w:r>
+        <w:t>registoVenda</w:t>
+      </w:r>
+      <w:proofErr w:type="spellEnd"/>
+      <w:r>
+        <w:t xml:space="preserve"> que regista a venda de um automóvel do </w:t>
+      </w:r>
+      <w:proofErr w:type="gramStart"/>
+      <w:r>
+        <w:rPr>
+          <w:i/>
+        </w:rPr>
+        <w:t>stand</w:t>
+      </w:r>
+      <w:proofErr w:type="gramEnd"/>
+      <w:r>
+        <w:t>:</w:t>
+      </w:r>
+      <w:r>
+        <w:t xml:space="preserve"> </w:t>
+      </w:r>
+    </w:p>
+    <w:p>
+      <w:pPr>
+        <w:ind w:left="348" w:firstLine="708"/>
+        <w:rPr>
+          <w:rFonts w:ascii="Consolas" w:hAnsi="Consolas" w:cs="Consolas"/>
+          <w:color w:val="000000" w:themeColor="text1"/>
+          <w:sz w:val="20"/>
+        </w:rPr>
+      </w:pPr>
+      <w:proofErr w:type="spellStart"/>
+      <w:proofErr w:type="gramStart"/>
+      <w:r>
+        <w:rPr>
+          <w:rFonts w:ascii="Consolas" w:hAnsi="Consolas" w:cs="Consolas"/>
+          <w:color w:val="000000" w:themeColor="text1"/>
+          <w:sz w:val="20"/>
+        </w:rPr>
+        <w:t>registoVenda</w:t>
+      </w:r>
+      <w:proofErr w:type="spellEnd"/>
+      <w:proofErr w:type="gramEnd"/>
+      <w:r>
+        <w:rPr>
+          <w:rFonts w:ascii="Consolas" w:hAnsi="Consolas" w:cs="Consolas"/>
+          <w:color w:val="000000" w:themeColor="text1"/>
+          <w:sz w:val="20"/>
+        </w:rPr>
+        <w:t xml:space="preserve">: </w:t>
+      </w:r>
+      <w:proofErr w:type="spellStart"/>
+      <w:r>
+        <w:rPr>
+          <w:rFonts w:ascii="Consolas" w:hAnsi="Consolas" w:cs="Consolas"/>
+          <w:color w:val="000000" w:themeColor="text1"/>
+          <w:sz w:val="20"/>
+        </w:rPr>
+        <w:t>Preco</w:t>
+      </w:r>
+      <w:proofErr w:type="spellEnd"/>
+      <w:r>
+        <w:rPr>
+          <w:rFonts w:ascii="Consolas" w:hAnsi="Consolas" w:cs="Consolas"/>
+          <w:color w:val="000000" w:themeColor="text1"/>
+          <w:sz w:val="20"/>
+        </w:rPr>
+        <w:t xml:space="preserve">, </w:t>
+      </w:r>
+      <w:proofErr w:type="spellStart"/>
+      <w:r>
+        <w:rPr>
+          <w:rFonts w:ascii="Consolas" w:hAnsi="Consolas" w:cs="Consolas"/>
+          <w:color w:val="000000" w:themeColor="text1"/>
+          <w:sz w:val="20"/>
+        </w:rPr>
+        <w:t>Automovel</w:t>
+      </w:r>
+      <w:proofErr w:type="spellEnd"/>
+      <w:r>
+        <w:rPr>
+          <w:rFonts w:ascii="Consolas" w:hAnsi="Consolas" w:cs="Consolas"/>
+          <w:color w:val="000000" w:themeColor="text1"/>
+          <w:sz w:val="20"/>
+        </w:rPr>
+        <w:t xml:space="preserve">, </w:t>
+      </w:r>
+      <w:proofErr w:type="spellStart"/>
+      <w:r>
+        <w:rPr>
+          <w:rFonts w:ascii="Consolas" w:hAnsi="Consolas" w:cs="Consolas"/>
+          <w:color w:val="000000" w:themeColor="text1"/>
+          <w:sz w:val="20"/>
+        </w:rPr>
+        <w:t>ProprietárioNovo</w:t>
+      </w:r>
+      <w:proofErr w:type="spellEnd"/>
+      <w:r>
+        <w:rPr>
+          <w:rFonts w:ascii="Consolas" w:hAnsi="Consolas" w:cs="Consolas"/>
+          <w:color w:val="000000" w:themeColor="text1"/>
+          <w:sz w:val="20"/>
+        </w:rPr>
+        <w:t xml:space="preserve"> -&gt; {V,F,D} </w:t>
+      </w:r>
+    </w:p>
+    <w:p>
+      <w:pPr>
+        <w:ind w:left="708"/>
+      </w:pPr>
+      <w:r>
+        <w:t>Para além destes predicados relativos ao tema do trabalho é necessária a definição dos seguintes:</w:t>
       </w:r>
     </w:p>
     <w:p>
@@ -1927,21 +2589,18 @@
           <w:ilvl w:val="0"/>
           <w:numId w:val="8"/>
         </w:numPr>
-      </w:pPr>
-      <w:r>
-        <w:t xml:space="preserve">Relação de </w:t>
-      </w:r>
-      <w:r>
-        <w:t>tetravô ou tetravó</w:t>
-      </w:r>
-      <w:r>
-        <w:t xml:space="preserve"> (</w:t>
-      </w:r>
-      <w:r>
-        <w:t>tetravo</w:t>
-      </w:r>
-      <w:r>
-        <w:t>);</w:t>
+        <w:ind w:left="1068"/>
+      </w:pPr>
+      <w:r>
+        <w:t xml:space="preserve">Predicado </w:t>
+      </w:r>
+      <w:proofErr w:type="spellStart"/>
+      <w:r>
+        <w:t>evolucao</w:t>
+      </w:r>
+      <w:proofErr w:type="spellEnd"/>
+      <w:r>
+        <w:t>;</w:t>
       </w:r>
     </w:p>
     <w:p>
@@ -1951,9 +2610,18 @@
           <w:ilvl w:val="0"/>
           <w:numId w:val="8"/>
         </w:numPr>
-      </w:pPr>
-      <w:r>
-        <w:t>Relação de neto (neto);</w:t>
+        <w:ind w:left="1068"/>
+      </w:pPr>
+      <w:r>
+        <w:t xml:space="preserve">Predicado </w:t>
+      </w:r>
+      <w:proofErr w:type="spellStart"/>
+      <w:r>
+        <w:t>insercao</w:t>
+      </w:r>
+      <w:proofErr w:type="spellEnd"/>
+      <w:r>
+        <w:t>;</w:t>
       </w:r>
     </w:p>
     <w:p>
@@ -1963,9 +2631,10 @@
           <w:ilvl w:val="0"/>
           <w:numId w:val="8"/>
         </w:numPr>
-      </w:pPr>
-      <w:r>
-        <w:t>Relação de descendente (descendente);</w:t>
+        <w:ind w:left="1068"/>
+      </w:pPr>
+      <w:r>
+        <w:t xml:space="preserve">Predicado teste;   </w:t>
       </w:r>
     </w:p>
     <w:p>
@@ -1975,12 +2644,17 @@
           <w:ilvl w:val="0"/>
           <w:numId w:val="8"/>
         </w:numPr>
-      </w:pPr>
-      <w:r>
-        <w:t>Determinação do</w:t>
-      </w:r>
-      <w:r>
-        <w:t xml:space="preserve"> grau de descendência (grau);</w:t>
+        <w:ind w:left="1068"/>
+      </w:pPr>
+      <w:proofErr w:type="spellStart"/>
+      <w:proofErr w:type="gramStart"/>
+      <w:r>
+        <w:t>nao</w:t>
+      </w:r>
+      <w:proofErr w:type="spellEnd"/>
+      <w:proofErr w:type="gramEnd"/>
+      <w:r>
+        <w:t xml:space="preserve"> </w:t>
       </w:r>
     </w:p>
     <w:p>
@@ -1990,10 +2664,15 @@
           <w:ilvl w:val="0"/>
           <w:numId w:val="8"/>
         </w:numPr>
-      </w:pPr>
-      <w:r>
-        <w:t>Relação de primo ou prima (primo);</w:t>
-      </w:r>
+        <w:ind w:left="1068"/>
+      </w:pPr>
+      <w:proofErr w:type="spellStart"/>
+      <w:proofErr w:type="gramStart"/>
+      <w:r>
+        <w:t>solucoes</w:t>
+      </w:r>
+      <w:proofErr w:type="spellEnd"/>
+      <w:proofErr w:type="gramEnd"/>
     </w:p>
     <w:p>
       <w:pPr>
@@ -2002,13 +2681,13 @@
           <w:ilvl w:val="0"/>
           <w:numId w:val="8"/>
         </w:numPr>
-      </w:pPr>
-      <w:r>
-        <w:t>Determinação</w:t>
-      </w:r>
-      <w:r>
-        <w:t xml:space="preserve"> de naturalidade (naturalidade);</w:t>
-      </w:r>
+        <w:ind w:left="1068"/>
+      </w:pPr>
+      <w:proofErr w:type="gramStart"/>
+      <w:r>
+        <w:t>comprimento</w:t>
+      </w:r>
+      <w:proofErr w:type="gramEnd"/>
     </w:p>
     <w:p>
       <w:pPr>
@@ -2017,74 +2696,34 @@
           <w:ilvl w:val="0"/>
           <w:numId w:val="8"/>
         </w:numPr>
-      </w:pPr>
-      <w:r>
-        <w:t>Determinação</w:t>
-      </w:r>
-      <w:r>
-        <w:t xml:space="preserve"> mesma naturalidade (equalNaturalidade);</w:t>
-      </w:r>
-    </w:p>
-    <w:p>
-      <w:pPr>
-        <w:pStyle w:val="PargrafodaLista"/>
-        <w:numPr>
-          <w:ilvl w:val="0"/>
-          <w:numId w:val="8"/>
-        </w:numPr>
-      </w:pPr>
-      <w:r>
-        <w:t>Determinação</w:t>
-      </w:r>
-      <w:r>
-        <w:t xml:space="preserve"> da</w:t>
-      </w:r>
-      <w:r>
-        <w:t xml:space="preserve"> </w:t>
-      </w:r>
-      <w:r>
-        <w:t>relação</w:t>
-      </w:r>
-      <w:r>
-        <w:t xml:space="preserve"> entre</w:t>
-      </w:r>
-      <w:r>
-        <w:t xml:space="preserve"> duas</w:t>
-      </w:r>
-      <w:r>
-        <w:t xml:space="preserve"> pessoas</w:t>
-      </w:r>
-      <w:r>
-        <w:t xml:space="preserve"> (</w:t>
-      </w:r>
-      <w:r>
-        <w:t>relacao</w:t>
-      </w:r>
-      <w:r>
-        <w:t>);</w:t>
-      </w:r>
-    </w:p>
-    <w:p>
-      <w:r>
-        <w:t>Desta</w:t>
-      </w:r>
-      <w:r>
-        <w:t xml:space="preserve"> forma consegue-se representar toda a informação pedida nas subtarefas do exercício proposto.</w:t>
-      </w:r>
-      <w:r>
-        <w:t xml:space="preserve"> </w:t>
-      </w:r>
-      <w:r>
-        <w:t>A implementação d</w:t>
-      </w:r>
-      <w:r>
-        <w:t>estes elementos serão, de se</w:t>
-      </w:r>
-      <w:r>
-        <w:t>guida, apresentadas bem como exemplos de usos práticos</w:t>
+        <w:ind w:left="1068"/>
+      </w:pPr>
+      <w:proofErr w:type="gramStart"/>
+      <w:r>
+        <w:t>demo</w:t>
+      </w:r>
+      <w:proofErr w:type="gramEnd"/>
+    </w:p>
+    <w:p>
+      <w:pPr>
+        <w:ind w:left="708"/>
+      </w:pPr>
+      <w:r>
+        <w:t>Destes apenas o último é introduzido na extensão à programação em lógica, todos os outros já tinham sido abordados nas aulas desta unidade curricular no tema de programação em lógica</w:t>
+      </w:r>
+      <w:r>
+        <w:t xml:space="preserve"> por isso não serão abordados à exceção do predicado demo</w:t>
       </w:r>
       <w:r>
         <w:t>.</w:t>
+      </w:r>
+    </w:p>
+    <w:p>
+      <w:pPr>
+        <w:ind w:left="708"/>
+      </w:pPr>
+      <w:r>
+        <w:t>O predicado demo representa a extensão à programação em lógica, definido como um predicado em lógica permite inserir o valor de verdade desconhecido e abandonar os pressupostos PMF e PDF.</w:t>
       </w:r>
     </w:p>
     <w:p/>
@@ -2131,16 +2770,7 @@
           <w:color w:val="auto"/>
           <w:sz w:val="32"/>
         </w:rPr>
-        <w:lastRenderedPageBreak/>
-        <w:t>Inserção</w:t>
-      </w:r>
-      <w:r>
-        <w:rPr>
-          <w:b/>
-          <w:color w:val="auto"/>
-          <w:sz w:val="32"/>
-        </w:rPr>
-        <w:t xml:space="preserve"> de Conhecimento</w:t>
+        <w:t>Predicado Demo</w:t>
       </w:r>
     </w:p>
     <w:p>
@@ -2148,64 +2778,10 @@
         <w:ind w:left="708"/>
       </w:pPr>
       <w:r>
-        <w:t xml:space="preserve">Por forma a conseguir inserir </w:t>
-      </w:r>
-      <w:r>
-        <w:t>conhecimento foi</w:t>
-      </w:r>
-      <w:r>
-        <w:t xml:space="preserve"> criado o</w:t>
-      </w:r>
-      <w:r>
-        <w:t xml:space="preserve"> predicado</w:t>
+        <w:t>De maneira a utilizar a extensão à programação em lógica é necessário construir o predicado demo que, sendo construído à custa da programação em lógica permite o uso da extensão à mesma.</w:t>
       </w:r>
       <w:r>
         <w:t xml:space="preserve"> </w:t>
-      </w:r>
-      <w:r>
-        <w:rPr>
-          <w:i/>
-        </w:rPr>
-        <w:t>evolucao</w:t>
-      </w:r>
-      <w:r>
-        <w:rPr>
-          <w:i/>
-        </w:rPr>
-        <w:t xml:space="preserve"> </w:t>
-      </w:r>
-      <w:r>
-        <w:t>que</w:t>
-      </w:r>
-      <w:r>
-        <w:t xml:space="preserve"> utiliza os predicados </w:t>
-      </w:r>
-      <w:r>
-        <w:rPr>
-          <w:i/>
-        </w:rPr>
-        <w:t>insere</w:t>
-      </w:r>
-      <w:r>
-        <w:t xml:space="preserve">, </w:t>
-      </w:r>
-      <w:r>
-        <w:rPr>
-          <w:i/>
-        </w:rPr>
-        <w:t>teste</w:t>
-      </w:r>
-      <w:r>
-        <w:t xml:space="preserve"> e </w:t>
-      </w:r>
-      <w:r>
-        <w:rPr>
-          <w:i/>
-        </w:rPr>
-        <w:t>solucoes</w:t>
-      </w:r>
-      <w:r>
-        <w:t xml:space="preserve"> e é implementado da seguinte forma:</w:t>
       </w:r>
     </w:p>
     <w:p>
@@ -2218,12 +2794,37 @@
           <w:i/>
         </w:rPr>
       </w:pPr>
-      <w:r>
-        <w:rPr>
-          <w:rFonts w:ascii="Times New Roman" w:hAnsi="Times New Roman" w:cs="Times New Roman"/>
-          <w:i/>
-        </w:rPr>
-        <w:t>evolucao( T ) :-</w:t>
+      <w:proofErr w:type="gramStart"/>
+      <w:r>
+        <w:rPr>
+          <w:rFonts w:ascii="Times New Roman" w:hAnsi="Times New Roman" w:cs="Times New Roman"/>
+          <w:i/>
+        </w:rPr>
+        <w:t>demo</w:t>
+      </w:r>
+      <w:proofErr w:type="gramEnd"/>
+      <w:r>
+        <w:rPr>
+          <w:rFonts w:ascii="Times New Roman" w:hAnsi="Times New Roman" w:cs="Times New Roman"/>
+          <w:i/>
+        </w:rPr>
+        <w:t xml:space="preserve">( </w:t>
+      </w:r>
+      <w:proofErr w:type="spellStart"/>
+      <w:r>
+        <w:rPr>
+          <w:rFonts w:ascii="Times New Roman" w:hAnsi="Times New Roman" w:cs="Times New Roman"/>
+          <w:i/>
+        </w:rPr>
+        <w:t>Questao,verdadeiro</w:t>
+      </w:r>
+      <w:proofErr w:type="spellEnd"/>
+      <w:r>
+        <w:rPr>
+          <w:rFonts w:ascii="Times New Roman" w:hAnsi="Times New Roman" w:cs="Times New Roman"/>
+          <w:i/>
+        </w:rPr>
+        <w:t xml:space="preserve"> ) :-</w:t>
       </w:r>
     </w:p>
     <w:p>
@@ -2241,7 +2842,23 @@
           <w:rFonts w:ascii="Times New Roman" w:hAnsi="Times New Roman" w:cs="Times New Roman"/>
           <w:i/>
         </w:rPr>
-        <w:t>solucoes(I,+T::I,S),</w:t>
+        <w:t xml:space="preserve">    </w:t>
+      </w:r>
+      <w:proofErr w:type="spellStart"/>
+      <w:r>
+        <w:rPr>
+          <w:rFonts w:ascii="Times New Roman" w:hAnsi="Times New Roman" w:cs="Times New Roman"/>
+          <w:i/>
+        </w:rPr>
+        <w:t>Questao</w:t>
+      </w:r>
+      <w:proofErr w:type="spellEnd"/>
+      <w:r>
+        <w:rPr>
+          <w:rFonts w:ascii="Times New Roman" w:hAnsi="Times New Roman" w:cs="Times New Roman"/>
+          <w:i/>
+        </w:rPr>
+        <w:t>.</w:t>
       </w:r>
     </w:p>
     <w:p>
@@ -2254,12 +2871,37 @@
           <w:i/>
         </w:rPr>
       </w:pPr>
-      <w:r>
-        <w:rPr>
-          <w:rFonts w:ascii="Times New Roman" w:hAnsi="Times New Roman" w:cs="Times New Roman"/>
-          <w:i/>
-        </w:rPr>
-        <w:t>insere(T),</w:t>
+      <w:proofErr w:type="gramStart"/>
+      <w:r>
+        <w:rPr>
+          <w:rFonts w:ascii="Times New Roman" w:hAnsi="Times New Roman" w:cs="Times New Roman"/>
+          <w:i/>
+        </w:rPr>
+        <w:t>demo</w:t>
+      </w:r>
+      <w:proofErr w:type="gramEnd"/>
+      <w:r>
+        <w:rPr>
+          <w:rFonts w:ascii="Times New Roman" w:hAnsi="Times New Roman" w:cs="Times New Roman"/>
+          <w:i/>
+        </w:rPr>
+        <w:t xml:space="preserve">( </w:t>
+      </w:r>
+      <w:proofErr w:type="spellStart"/>
+      <w:r>
+        <w:rPr>
+          <w:rFonts w:ascii="Times New Roman" w:hAnsi="Times New Roman" w:cs="Times New Roman"/>
+          <w:i/>
+        </w:rPr>
+        <w:t>Questao</w:t>
+      </w:r>
+      <w:proofErr w:type="spellEnd"/>
+      <w:r>
+        <w:rPr>
+          <w:rFonts w:ascii="Times New Roman" w:hAnsi="Times New Roman" w:cs="Times New Roman"/>
+          <w:i/>
+        </w:rPr>
+        <w:t>, falso ) :-</w:t>
       </w:r>
     </w:p>
     <w:p>
@@ -2277,7 +2919,23 @@
           <w:rFonts w:ascii="Times New Roman" w:hAnsi="Times New Roman" w:cs="Times New Roman"/>
           <w:i/>
         </w:rPr>
-        <w:t>teste(S).</w:t>
+        <w:t xml:space="preserve">    -</w:t>
+      </w:r>
+      <w:proofErr w:type="spellStart"/>
+      <w:r>
+        <w:rPr>
+          <w:rFonts w:ascii="Times New Roman" w:hAnsi="Times New Roman" w:cs="Times New Roman"/>
+          <w:i/>
+        </w:rPr>
+        <w:t>Questao</w:t>
+      </w:r>
+      <w:proofErr w:type="spellEnd"/>
+      <w:r>
+        <w:rPr>
+          <w:rFonts w:ascii="Times New Roman" w:hAnsi="Times New Roman" w:cs="Times New Roman"/>
+          <w:i/>
+        </w:rPr>
+        <w:t>.</w:t>
       </w:r>
     </w:p>
     <w:p>
@@ -2290,16 +2948,37 @@
           <w:i/>
         </w:rPr>
       </w:pPr>
-    </w:p>
-    <w:p>
-      <w:pPr>
-        <w:ind w:firstLine="708"/>
-      </w:pPr>
-      <w:r>
-        <w:t>Dos predicados que utiliza é de notar o do insere</w:t>
-      </w:r>
-      <w:r>
-        <w:t>:</w:t>
+      <w:proofErr w:type="gramStart"/>
+      <w:r>
+        <w:rPr>
+          <w:rFonts w:ascii="Times New Roman" w:hAnsi="Times New Roman" w:cs="Times New Roman"/>
+          <w:i/>
+        </w:rPr>
+        <w:t>demo</w:t>
+      </w:r>
+      <w:proofErr w:type="gramEnd"/>
+      <w:r>
+        <w:rPr>
+          <w:rFonts w:ascii="Times New Roman" w:hAnsi="Times New Roman" w:cs="Times New Roman"/>
+          <w:i/>
+        </w:rPr>
+        <w:t xml:space="preserve">( </w:t>
+      </w:r>
+      <w:proofErr w:type="spellStart"/>
+      <w:r>
+        <w:rPr>
+          <w:rFonts w:ascii="Times New Roman" w:hAnsi="Times New Roman" w:cs="Times New Roman"/>
+          <w:i/>
+        </w:rPr>
+        <w:t>Questao,desconhecido</w:t>
+      </w:r>
+      <w:proofErr w:type="spellEnd"/>
+      <w:r>
+        <w:rPr>
+          <w:rFonts w:ascii="Times New Roman" w:hAnsi="Times New Roman" w:cs="Times New Roman"/>
+          <w:i/>
+        </w:rPr>
+        <w:t xml:space="preserve"> ) :-</w:t>
       </w:r>
     </w:p>
     <w:p>
@@ -2317,7 +2996,41 @@
           <w:rFonts w:ascii="Times New Roman" w:hAnsi="Times New Roman" w:cs="Times New Roman"/>
           <w:i/>
         </w:rPr>
-        <w:t>insere(T):-</w:t>
+        <w:t xml:space="preserve">    </w:t>
+      </w:r>
+      <w:proofErr w:type="spellStart"/>
+      <w:proofErr w:type="gramStart"/>
+      <w:r>
+        <w:rPr>
+          <w:rFonts w:ascii="Times New Roman" w:hAnsi="Times New Roman" w:cs="Times New Roman"/>
+          <w:i/>
+        </w:rPr>
+        <w:t>nao</w:t>
+      </w:r>
+      <w:proofErr w:type="spellEnd"/>
+      <w:proofErr w:type="gramEnd"/>
+      <w:r>
+        <w:rPr>
+          <w:rFonts w:ascii="Times New Roman" w:hAnsi="Times New Roman" w:cs="Times New Roman"/>
+          <w:i/>
+        </w:rPr>
+        <w:t xml:space="preserve">( </w:t>
+      </w:r>
+      <w:proofErr w:type="spellStart"/>
+      <w:r>
+        <w:rPr>
+          <w:rFonts w:ascii="Times New Roman" w:hAnsi="Times New Roman" w:cs="Times New Roman"/>
+          <w:i/>
+        </w:rPr>
+        <w:t>Questao</w:t>
+      </w:r>
+      <w:proofErr w:type="spellEnd"/>
+      <w:r>
+        <w:rPr>
+          <w:rFonts w:ascii="Times New Roman" w:hAnsi="Times New Roman" w:cs="Times New Roman"/>
+          <w:i/>
+        </w:rPr>
+        <w:t xml:space="preserve"> ),</w:t>
       </w:r>
     </w:p>
     <w:p>
@@ -2335,8 +3048,41 @@
           <w:rFonts w:ascii="Times New Roman" w:hAnsi="Times New Roman" w:cs="Times New Roman"/>
           <w:i/>
         </w:rPr>
-        <w:tab/>
-        <w:t>assert(T).</w:t>
+        <w:t xml:space="preserve">    </w:t>
+      </w:r>
+      <w:proofErr w:type="spellStart"/>
+      <w:proofErr w:type="gramStart"/>
+      <w:r>
+        <w:rPr>
+          <w:rFonts w:ascii="Times New Roman" w:hAnsi="Times New Roman" w:cs="Times New Roman"/>
+          <w:i/>
+        </w:rPr>
+        <w:t>nao</w:t>
+      </w:r>
+      <w:proofErr w:type="spellEnd"/>
+      <w:proofErr w:type="gramEnd"/>
+      <w:r>
+        <w:rPr>
+          <w:rFonts w:ascii="Times New Roman" w:hAnsi="Times New Roman" w:cs="Times New Roman"/>
+          <w:i/>
+        </w:rPr>
+        <w:t>( -</w:t>
+      </w:r>
+      <w:proofErr w:type="spellStart"/>
+      <w:r>
+        <w:rPr>
+          <w:rFonts w:ascii="Times New Roman" w:hAnsi="Times New Roman" w:cs="Times New Roman"/>
+          <w:i/>
+        </w:rPr>
+        <w:t>Questao</w:t>
+      </w:r>
+      <w:proofErr w:type="spellEnd"/>
+      <w:r>
+        <w:rPr>
+          <w:rFonts w:ascii="Times New Roman" w:hAnsi="Times New Roman" w:cs="Times New Roman"/>
+          <w:i/>
+        </w:rPr>
+        <w:t xml:space="preserve"> ).</w:t>
       </w:r>
     </w:p>
     <w:p>
@@ -2349,13 +3095,6 @@
           <w:i/>
         </w:rPr>
       </w:pPr>
-      <w:r>
-        <w:rPr>
-          <w:rFonts w:ascii="Times New Roman" w:hAnsi="Times New Roman" w:cs="Times New Roman"/>
-          <w:i/>
-        </w:rPr>
-        <w:t>insere(T):- retract(T),!,fail.</w:t>
-      </w:r>
     </w:p>
     <w:p>
       <w:pPr>
@@ -2366,16 +3105,62 @@
           <w:i/>
         </w:rPr>
       </w:pPr>
+      <w:bookmarkStart w:id="0" w:name="_GoBack"/>
+      <w:bookmarkEnd w:id="0"/>
     </w:p>
     <w:p>
       <w:pPr>
         <w:ind w:left="708"/>
       </w:pPr>
       <w:r>
-        <w:t>Ou seja, dado um facto  T a inserir, são calculadas as soluções que recolhem todos os invariantes e, de seguida inserido o facto, é depois realizado o teste dos invariantes e caso falhem, dada a política de retract do ProLog, vai ser novamente utilizado o insere que, na segunda vez vai utilizar a segunda definição numa tentativa de encontrar o valor de verdadeiro e com isso retirar</w:t>
-      </w:r>
-      <w:r>
-        <w:t xml:space="preserve"> o facto anteriormente inserido. Evitando que (dado a política de retract) se entre num ciclo sem fim é utilizado o cut (!) para que após a primeira “entrada” nesta definição não seja realizado o retract e termine a prova.</w:t>
+        <w:t xml:space="preserve">Ou seja, dado um </w:t>
+      </w:r>
+      <w:proofErr w:type="gramStart"/>
+      <w:r>
+        <w:t>facto  T</w:t>
+      </w:r>
+      <w:proofErr w:type="gramEnd"/>
+      <w:r>
+        <w:t xml:space="preserve"> a inserir, são calculadas as soluções que recolhem todos os invariantes e, de seguida inserido o facto, é depois realizado o teste dos invariantes e caso falhem, dada a política de </w:t>
+      </w:r>
+      <w:proofErr w:type="spellStart"/>
+      <w:r>
+        <w:t>retract</w:t>
+      </w:r>
+      <w:proofErr w:type="spellEnd"/>
+      <w:r>
+        <w:t xml:space="preserve"> do </w:t>
+      </w:r>
+      <w:proofErr w:type="spellStart"/>
+      <w:r>
+        <w:t>ProLog</w:t>
+      </w:r>
+      <w:proofErr w:type="spellEnd"/>
+      <w:r>
+        <w:t>, vai ser novamente utilizado o insere que, na segunda vez vai utilizar a segunda definição numa tentativa de encontrar o valor de verdadeiro e com isso retirar</w:t>
+      </w:r>
+      <w:r>
+        <w:t xml:space="preserve"> o facto anteriormente inserido. Evitando que (dado a política de </w:t>
+      </w:r>
+      <w:proofErr w:type="spellStart"/>
+      <w:r>
+        <w:t>retract</w:t>
+      </w:r>
+      <w:proofErr w:type="spellEnd"/>
+      <w:r>
+        <w:t xml:space="preserve">) se entre num ciclo sem fim é utilizado o cut (!) para que </w:t>
+      </w:r>
+      <w:r>
+        <w:lastRenderedPageBreak/>
+        <w:t xml:space="preserve">após a primeira “entrada” nesta definição não seja realizado o </w:t>
+      </w:r>
+      <w:proofErr w:type="spellStart"/>
+      <w:r>
+        <w:t>retract</w:t>
+      </w:r>
+      <w:proofErr w:type="spellEnd"/>
+      <w:r>
+        <w:t xml:space="preserve"> e termine a prova.</w:t>
       </w:r>
     </w:p>
     <w:p>
@@ -2392,7 +3177,23 @@
         <w:t>teste</w:t>
       </w:r>
       <w:r>
-        <w:t>, é bastante simples de implementar pois, dada uma lista de invariantes apenas testa  o primeiro e de seguida recursivammente faz o teste da cauda da lista, sendo que teste de lista vazia é verdadeiro.</w:t>
+        <w:t xml:space="preserve">, é bastante simples de implementar pois, dada uma lista de invariantes apenas </w:t>
+      </w:r>
+      <w:proofErr w:type="gramStart"/>
+      <w:r>
+        <w:t>testa  o</w:t>
+      </w:r>
+      <w:proofErr w:type="gramEnd"/>
+      <w:r>
+        <w:t xml:space="preserve"> primeiro e de seguida </w:t>
+      </w:r>
+      <w:proofErr w:type="spellStart"/>
+      <w:r>
+        <w:t>recursivammente</w:t>
+      </w:r>
+      <w:proofErr w:type="spellEnd"/>
+      <w:r>
+        <w:t xml:space="preserve"> faz o teste da cauda da lista, sendo que teste de lista vazia é verdadeiro.</w:t>
       </w:r>
       <w:r>
         <w:t xml:space="preserve"> </w:t>
@@ -2400,36 +3201,53 @@
       <w:r>
         <w:t xml:space="preserve">No predicado de </w:t>
       </w:r>
+      <w:proofErr w:type="spellStart"/>
       <w:r>
         <w:rPr>
           <w:i/>
         </w:rPr>
         <w:t>solucoes</w:t>
       </w:r>
+      <w:proofErr w:type="spellEnd"/>
       <w:r>
         <w:t xml:space="preserve"> foi usado </w:t>
       </w:r>
       <w:r>
         <w:t xml:space="preserve">o </w:t>
       </w:r>
-      <w:r>
-        <w:rPr>
-          <w:i/>
-        </w:rPr>
-        <w:t xml:space="preserve">findall </w:t>
-      </w:r>
-      <w:r>
-        <w:t>disponibilizado pelo ProLog</w:t>
-      </w:r>
+      <w:proofErr w:type="spellStart"/>
+      <w:r>
+        <w:rPr>
+          <w:i/>
+        </w:rPr>
+        <w:t>findall</w:t>
+      </w:r>
+      <w:proofErr w:type="spellEnd"/>
+      <w:r>
+        <w:rPr>
+          <w:i/>
+        </w:rPr>
+        <w:t xml:space="preserve"> </w:t>
+      </w:r>
+      <w:r>
+        <w:t xml:space="preserve">disponibilizado pelo </w:t>
+      </w:r>
+      <w:proofErr w:type="spellStart"/>
+      <w:r>
+        <w:t>ProLog</w:t>
+      </w:r>
+      <w:proofErr w:type="spellEnd"/>
       <w:r>
         <w:t xml:space="preserve">, que dado um teorema a demonstrar procura qualquer instanciação desse predicado, caso não exista é dado </w:t>
       </w:r>
       <w:r>
         <w:t>insucesso (</w:t>
       </w:r>
+      <w:proofErr w:type="spellStart"/>
       <w:r>
         <w:t>fail</w:t>
       </w:r>
+      <w:proofErr w:type="spellEnd"/>
       <w:r>
         <w:t>)</w:t>
       </w:r>
@@ -2493,12 +3311,21 @@
           <w:i/>
         </w:rPr>
       </w:pPr>
-      <w:r>
-        <w:rPr>
-          <w:rFonts w:ascii="Times New Roman" w:hAnsi="Times New Roman" w:cs="Times New Roman"/>
-          <w:i/>
-        </w:rPr>
-        <w:t>remover( F ) :-</w:t>
+      <w:proofErr w:type="gramStart"/>
+      <w:r>
+        <w:rPr>
+          <w:rFonts w:ascii="Times New Roman" w:hAnsi="Times New Roman" w:cs="Times New Roman"/>
+          <w:i/>
+        </w:rPr>
+        <w:t>remover</w:t>
+      </w:r>
+      <w:proofErr w:type="gramEnd"/>
+      <w:r>
+        <w:rPr>
+          <w:rFonts w:ascii="Times New Roman" w:hAnsi="Times New Roman" w:cs="Times New Roman"/>
+          <w:i/>
+        </w:rPr>
+        <w:t>( F ) :-</w:t>
       </w:r>
     </w:p>
     <w:p>
@@ -2517,7 +3344,24 @@
           <w:i/>
         </w:rPr>
         <w:tab/>
-        <w:t>retract(F).</w:t>
+      </w:r>
+      <w:proofErr w:type="spellStart"/>
+      <w:proofErr w:type="gramStart"/>
+      <w:r>
+        <w:rPr>
+          <w:rFonts w:ascii="Times New Roman" w:hAnsi="Times New Roman" w:cs="Times New Roman"/>
+          <w:i/>
+        </w:rPr>
+        <w:t>retract</w:t>
+      </w:r>
+      <w:proofErr w:type="spellEnd"/>
+      <w:proofErr w:type="gramEnd"/>
+      <w:r>
+        <w:rPr>
+          <w:rFonts w:ascii="Times New Roman" w:hAnsi="Times New Roman" w:cs="Times New Roman"/>
+          <w:i/>
+        </w:rPr>
+        <w:t>(F).</w:t>
       </w:r>
     </w:p>
     <w:p>
@@ -2536,8 +3380,21 @@
         <w:ind w:left="708"/>
       </w:pPr>
       <w:r>
-        <w:t>Que recorre ao uso do predicado retract disponibilizado pelo ProLog</w:t>
-      </w:r>
+        <w:t xml:space="preserve">Que recorre ao uso do predicado </w:t>
+      </w:r>
+      <w:proofErr w:type="spellStart"/>
+      <w:r>
+        <w:t>retract</w:t>
+      </w:r>
+      <w:proofErr w:type="spellEnd"/>
+      <w:r>
+        <w:t xml:space="preserve"> disponibilizado pelo </w:t>
+      </w:r>
+      <w:proofErr w:type="spellStart"/>
+      <w:r>
+        <w:t>ProLog</w:t>
+      </w:r>
+      <w:proofErr w:type="spellEnd"/>
       <w:r>
         <w:t xml:space="preserve">, esta foi a decisão utilizada </w:t>
       </w:r>
@@ -2610,11 +3467,7 @@
         <w:t>filho</w:t>
       </w:r>
       <w:r>
-        <w:t xml:space="preserve"> pois </w:t>
-      </w:r>
-      <w:r>
-        <w:lastRenderedPageBreak/>
-        <w:t>trata-se apenas da representação de um predicado facto, sem condições e, por isto, bastante simples.</w:t>
+        <w:t xml:space="preserve"> pois trata-se apenas da representação de um predicado facto, sem condições e, por isto, bastante simples.</w:t>
       </w:r>
     </w:p>
     <w:p>
@@ -2627,12 +3480,21 @@
           <w:i/>
         </w:rPr>
       </w:pPr>
-      <w:r>
-        <w:rPr>
-          <w:rFonts w:ascii="Times New Roman" w:hAnsi="Times New Roman" w:cs="Times New Roman"/>
-          <w:i/>
-        </w:rPr>
-        <w:t>pai( P,F ) :-</w:t>
+      <w:proofErr w:type="gramStart"/>
+      <w:r>
+        <w:rPr>
+          <w:rFonts w:ascii="Times New Roman" w:hAnsi="Times New Roman" w:cs="Times New Roman"/>
+          <w:i/>
+        </w:rPr>
+        <w:t>pai</w:t>
+      </w:r>
+      <w:proofErr w:type="gramEnd"/>
+      <w:r>
+        <w:rPr>
+          <w:rFonts w:ascii="Times New Roman" w:hAnsi="Times New Roman" w:cs="Times New Roman"/>
+          <w:i/>
+        </w:rPr>
+        <w:t>( P,F ) :-</w:t>
       </w:r>
     </w:p>
     <w:p>
@@ -2645,12 +3507,21 @@
           <w:i/>
         </w:rPr>
       </w:pPr>
-      <w:r>
-        <w:rPr>
-          <w:rFonts w:ascii="Times New Roman" w:hAnsi="Times New Roman" w:cs="Times New Roman"/>
-          <w:i/>
-        </w:rPr>
-        <w:t>filho( F,P ).</w:t>
+      <w:proofErr w:type="gramStart"/>
+      <w:r>
+        <w:rPr>
+          <w:rFonts w:ascii="Times New Roman" w:hAnsi="Times New Roman" w:cs="Times New Roman"/>
+          <w:i/>
+        </w:rPr>
+        <w:t>filho</w:t>
+      </w:r>
+      <w:proofErr w:type="gramEnd"/>
+      <w:r>
+        <w:rPr>
+          <w:rFonts w:ascii="Times New Roman" w:hAnsi="Times New Roman" w:cs="Times New Roman"/>
+          <w:i/>
+        </w:rPr>
+        <w:t>( F,P ).</w:t>
       </w:r>
     </w:p>
     <w:p>
@@ -2694,30 +3565,36 @@
       <w:r>
         <w:t xml:space="preserve">, </w:t>
       </w:r>
+      <w:proofErr w:type="spellStart"/>
       <w:r>
         <w:rPr>
           <w:i/>
         </w:rPr>
         <w:t>bisavo</w:t>
       </w:r>
+      <w:proofErr w:type="spellEnd"/>
       <w:r>
         <w:t xml:space="preserve">, </w:t>
       </w:r>
+      <w:proofErr w:type="spellStart"/>
       <w:r>
         <w:rPr>
           <w:i/>
         </w:rPr>
         <w:t>trisavo</w:t>
       </w:r>
+      <w:proofErr w:type="spellEnd"/>
       <w:r>
         <w:t xml:space="preserve">, </w:t>
       </w:r>
+      <w:proofErr w:type="spellStart"/>
       <w:r>
         <w:rPr>
           <w:i/>
         </w:rPr>
         <w:t>tetravo</w:t>
       </w:r>
+      <w:proofErr w:type="spellEnd"/>
       <w:r>
         <w:t xml:space="preserve"> mas, como a semelhança é grande apenas apresentaremos o </w:t>
       </w:r>
@@ -2741,12 +3618,21 @@
           <w:i/>
         </w:rPr>
       </w:pPr>
-      <w:r>
-        <w:rPr>
-          <w:rFonts w:ascii="Times New Roman" w:hAnsi="Times New Roman" w:cs="Times New Roman"/>
-          <w:i/>
-        </w:rPr>
-        <w:t>avo( A,N ) :-</w:t>
+      <w:proofErr w:type="gramStart"/>
+      <w:r>
+        <w:rPr>
+          <w:rFonts w:ascii="Times New Roman" w:hAnsi="Times New Roman" w:cs="Times New Roman"/>
+          <w:i/>
+        </w:rPr>
+        <w:t>avo</w:t>
+      </w:r>
+      <w:proofErr w:type="gramEnd"/>
+      <w:r>
+        <w:rPr>
+          <w:rFonts w:ascii="Times New Roman" w:hAnsi="Times New Roman" w:cs="Times New Roman"/>
+          <w:i/>
+        </w:rPr>
+        <w:t>( A,N ) :-</w:t>
       </w:r>
     </w:p>
     <w:p>
@@ -2765,7 +3651,22 @@
           <w:i/>
         </w:rPr>
         <w:tab/>
-        <w:t>pai( X, N ) , pai( A,X ).</w:t>
+      </w:r>
+      <w:proofErr w:type="gramStart"/>
+      <w:r>
+        <w:rPr>
+          <w:rFonts w:ascii="Times New Roman" w:hAnsi="Times New Roman" w:cs="Times New Roman"/>
+          <w:i/>
+        </w:rPr>
+        <w:t>pai</w:t>
+      </w:r>
+      <w:proofErr w:type="gramEnd"/>
+      <w:r>
+        <w:rPr>
+          <w:rFonts w:ascii="Times New Roman" w:hAnsi="Times New Roman" w:cs="Times New Roman"/>
+          <w:i/>
+        </w:rPr>
+        <w:t>( X, N ) , pai( A,X ).</w:t>
       </w:r>
     </w:p>
     <w:p>
@@ -2819,14 +3720,17 @@
         </w:sectPr>
       </w:pPr>
       <w:r>
+        <w:lastRenderedPageBreak/>
         <w:t xml:space="preserve">O predicado </w:t>
       </w:r>
+      <w:proofErr w:type="spellStart"/>
       <w:r>
         <w:rPr>
           <w:i/>
         </w:rPr>
         <w:t>irmao</w:t>
       </w:r>
+      <w:proofErr w:type="spellEnd"/>
       <w:r>
         <w:t xml:space="preserve">, </w:t>
       </w:r>
@@ -2865,13 +3769,24 @@
           <w:i/>
         </w:rPr>
       </w:pPr>
+      <w:proofErr w:type="spellStart"/>
+      <w:proofErr w:type="gramStart"/>
       <w:r>
         <w:rPr>
           <w:rFonts w:ascii="Times New Roman" w:hAnsi="Times New Roman" w:cs="Times New Roman"/>
           <w:i/>
         </w:rPr>
         <w:lastRenderedPageBreak/>
-        <w:t xml:space="preserve">irmao(X,Y):- </w:t>
+        <w:t>irmao</w:t>
+      </w:r>
+      <w:proofErr w:type="spellEnd"/>
+      <w:proofErr w:type="gramEnd"/>
+      <w:r>
+        <w:rPr>
+          <w:rFonts w:ascii="Times New Roman" w:hAnsi="Times New Roman" w:cs="Times New Roman"/>
+          <w:i/>
+        </w:rPr>
+        <w:t xml:space="preserve">(X,Y):- </w:t>
       </w:r>
     </w:p>
     <w:p>
@@ -2884,12 +3799,21 @@
           <w:i/>
         </w:rPr>
       </w:pPr>
-      <w:r>
-        <w:rPr>
-          <w:rFonts w:ascii="Times New Roman" w:hAnsi="Times New Roman" w:cs="Times New Roman"/>
-          <w:i/>
-        </w:rPr>
-        <w:t xml:space="preserve">pai(P,X), </w:t>
+      <w:proofErr w:type="gramStart"/>
+      <w:r>
+        <w:rPr>
+          <w:rFonts w:ascii="Times New Roman" w:hAnsi="Times New Roman" w:cs="Times New Roman"/>
+          <w:i/>
+        </w:rPr>
+        <w:t>pai</w:t>
+      </w:r>
+      <w:proofErr w:type="gramEnd"/>
+      <w:r>
+        <w:rPr>
+          <w:rFonts w:ascii="Times New Roman" w:hAnsi="Times New Roman" w:cs="Times New Roman"/>
+          <w:i/>
+        </w:rPr>
+        <w:t xml:space="preserve">(P,X), </w:t>
       </w:r>
     </w:p>
     <w:p>
@@ -2902,12 +3826,21 @@
           <w:i/>
         </w:rPr>
       </w:pPr>
-      <w:r>
-        <w:rPr>
-          <w:rFonts w:ascii="Times New Roman" w:hAnsi="Times New Roman" w:cs="Times New Roman"/>
-          <w:i/>
-        </w:rPr>
-        <w:t xml:space="preserve">pai(P,Y), </w:t>
+      <w:proofErr w:type="gramStart"/>
+      <w:r>
+        <w:rPr>
+          <w:rFonts w:ascii="Times New Roman" w:hAnsi="Times New Roman" w:cs="Times New Roman"/>
+          <w:i/>
+        </w:rPr>
+        <w:t>pai</w:t>
+      </w:r>
+      <w:proofErr w:type="gramEnd"/>
+      <w:r>
+        <w:rPr>
+          <w:rFonts w:ascii="Times New Roman" w:hAnsi="Times New Roman" w:cs="Times New Roman"/>
+          <w:i/>
+        </w:rPr>
+        <w:t xml:space="preserve">(P,Y), </w:t>
       </w:r>
     </w:p>
     <w:p>
@@ -2949,12 +3882,21 @@
           <w:i/>
         </w:rPr>
       </w:pPr>
-      <w:r>
-        <w:rPr>
-          <w:rFonts w:ascii="Times New Roman" w:hAnsi="Times New Roman" w:cs="Times New Roman"/>
-          <w:i/>
-        </w:rPr>
-        <w:t xml:space="preserve">tio(T,S):- </w:t>
+      <w:proofErr w:type="gramStart"/>
+      <w:r>
+        <w:rPr>
+          <w:rFonts w:ascii="Times New Roman" w:hAnsi="Times New Roman" w:cs="Times New Roman"/>
+          <w:i/>
+        </w:rPr>
+        <w:t>tio</w:t>
+      </w:r>
+      <w:proofErr w:type="gramEnd"/>
+      <w:r>
+        <w:rPr>
+          <w:rFonts w:ascii="Times New Roman" w:hAnsi="Times New Roman" w:cs="Times New Roman"/>
+          <w:i/>
+        </w:rPr>
+        <w:t xml:space="preserve">(T,S):- </w:t>
       </w:r>
     </w:p>
     <w:p>
@@ -2967,12 +3909,23 @@
           <w:i/>
         </w:rPr>
       </w:pPr>
-      <w:r>
-        <w:rPr>
-          <w:rFonts w:ascii="Times New Roman" w:hAnsi="Times New Roman" w:cs="Times New Roman"/>
-          <w:i/>
-        </w:rPr>
-        <w:t>irmao(T,X),</w:t>
+      <w:proofErr w:type="spellStart"/>
+      <w:proofErr w:type="gramStart"/>
+      <w:r>
+        <w:rPr>
+          <w:rFonts w:ascii="Times New Roman" w:hAnsi="Times New Roman" w:cs="Times New Roman"/>
+          <w:i/>
+        </w:rPr>
+        <w:t>irmao</w:t>
+      </w:r>
+      <w:proofErr w:type="spellEnd"/>
+      <w:proofErr w:type="gramEnd"/>
+      <w:r>
+        <w:rPr>
+          <w:rFonts w:ascii="Times New Roman" w:hAnsi="Times New Roman" w:cs="Times New Roman"/>
+          <w:i/>
+        </w:rPr>
+        <w:t>(T,X),</w:t>
       </w:r>
     </w:p>
     <w:p>
@@ -2985,12 +3938,21 @@
           <w:i/>
         </w:rPr>
       </w:pPr>
-      <w:r>
-        <w:rPr>
-          <w:rFonts w:ascii="Times New Roman" w:hAnsi="Times New Roman" w:cs="Times New Roman"/>
-          <w:i/>
-        </w:rPr>
-        <w:t>pai(X,S).</w:t>
+      <w:proofErr w:type="gramStart"/>
+      <w:r>
+        <w:rPr>
+          <w:rFonts w:ascii="Times New Roman" w:hAnsi="Times New Roman" w:cs="Times New Roman"/>
+          <w:i/>
+        </w:rPr>
+        <w:t>pai</w:t>
+      </w:r>
+      <w:proofErr w:type="gramEnd"/>
+      <w:r>
+        <w:rPr>
+          <w:rFonts w:ascii="Times New Roman" w:hAnsi="Times New Roman" w:cs="Times New Roman"/>
+          <w:i/>
+        </w:rPr>
+        <w:t>(X,S).</w:t>
       </w:r>
     </w:p>
     <w:p>
@@ -3032,12 +3994,21 @@
           <w:i/>
         </w:rPr>
       </w:pPr>
-      <w:r>
-        <w:rPr>
-          <w:rFonts w:ascii="Times New Roman" w:hAnsi="Times New Roman" w:cs="Times New Roman"/>
-          <w:i/>
-        </w:rPr>
-        <w:t xml:space="preserve">primo(P1,P2):- </w:t>
+      <w:proofErr w:type="gramStart"/>
+      <w:r>
+        <w:rPr>
+          <w:rFonts w:ascii="Times New Roman" w:hAnsi="Times New Roman" w:cs="Times New Roman"/>
+          <w:i/>
+        </w:rPr>
+        <w:t>primo</w:t>
+      </w:r>
+      <w:proofErr w:type="gramEnd"/>
+      <w:r>
+        <w:rPr>
+          <w:rFonts w:ascii="Times New Roman" w:hAnsi="Times New Roman" w:cs="Times New Roman"/>
+          <w:i/>
+        </w:rPr>
+        <w:t xml:space="preserve">(P1,P2):- </w:t>
       </w:r>
     </w:p>
     <w:p>
@@ -3050,12 +4021,21 @@
           <w:i/>
         </w:rPr>
       </w:pPr>
-      <w:r>
-        <w:rPr>
-          <w:rFonts w:ascii="Times New Roman" w:hAnsi="Times New Roman" w:cs="Times New Roman"/>
-          <w:i/>
-        </w:rPr>
-        <w:t xml:space="preserve">pai(X,P1), </w:t>
+      <w:proofErr w:type="gramStart"/>
+      <w:r>
+        <w:rPr>
+          <w:rFonts w:ascii="Times New Roman" w:hAnsi="Times New Roman" w:cs="Times New Roman"/>
+          <w:i/>
+        </w:rPr>
+        <w:t>pai</w:t>
+      </w:r>
+      <w:proofErr w:type="gramEnd"/>
+      <w:r>
+        <w:rPr>
+          <w:rFonts w:ascii="Times New Roman" w:hAnsi="Times New Roman" w:cs="Times New Roman"/>
+          <w:i/>
+        </w:rPr>
+        <w:t xml:space="preserve">(X,P1), </w:t>
       </w:r>
     </w:p>
     <w:p>
@@ -3068,12 +4048,21 @@
           <w:i/>
         </w:rPr>
       </w:pPr>
-      <w:r>
-        <w:rPr>
-          <w:rFonts w:ascii="Times New Roman" w:hAnsi="Times New Roman" w:cs="Times New Roman"/>
-          <w:i/>
-        </w:rPr>
-        <w:t>tio(X,P2).</w:t>
+      <w:proofErr w:type="gramStart"/>
+      <w:r>
+        <w:rPr>
+          <w:rFonts w:ascii="Times New Roman" w:hAnsi="Times New Roman" w:cs="Times New Roman"/>
+          <w:i/>
+        </w:rPr>
+        <w:t>tio</w:t>
+      </w:r>
+      <w:proofErr w:type="gramEnd"/>
+      <w:r>
+        <w:rPr>
+          <w:rFonts w:ascii="Times New Roman" w:hAnsi="Times New Roman" w:cs="Times New Roman"/>
+          <w:i/>
+        </w:rPr>
+        <w:t>(X,P2).</w:t>
       </w:r>
     </w:p>
     <w:p>
@@ -3150,16 +4139,39 @@
         <w:ind w:left="708"/>
       </w:pPr>
       <w:r>
-        <w:t xml:space="preserve">O predicao </w:t>
-      </w:r>
+        <w:t xml:space="preserve">O </w:t>
+      </w:r>
+      <w:proofErr w:type="spellStart"/>
+      <w:r>
+        <w:t>predicao</w:t>
+      </w:r>
+      <w:proofErr w:type="spellEnd"/>
+      <w:r>
+        <w:t xml:space="preserve"> </w:t>
+      </w:r>
+      <w:proofErr w:type="spellStart"/>
       <w:r>
         <w:rPr>
           <w:i/>
         </w:rPr>
         <w:t>relacao</w:t>
       </w:r>
-      <w:r>
-        <w:t xml:space="preserve"> é de uma simplicidade extrema e por isso não será apresentado, este é concetualizado pela exaustão das relações existentes, ou seja, relacao( X, Y, R )</w:t>
+      <w:proofErr w:type="spellEnd"/>
+      <w:r>
+        <w:t xml:space="preserve"> é de uma simplicidade extrema e por isso não será apresentado, este é concetualizado pela exaustão das relações existentes, ou seja, </w:t>
+      </w:r>
+      <w:proofErr w:type="spellStart"/>
+      <w:proofErr w:type="gramStart"/>
+      <w:r>
+        <w:t>relacao</w:t>
+      </w:r>
+      <w:proofErr w:type="spellEnd"/>
+      <w:r>
+        <w:t>(</w:t>
+      </w:r>
+      <w:proofErr w:type="gramEnd"/>
+      <w:r>
+        <w:t xml:space="preserve"> X, Y, R )</w:t>
       </w:r>
       <w:r>
         <w:t xml:space="preserve"> só é verdadeiro se R( X, Y ), sendo que R seria percorrido pelas relações existentes. É então definido, tendo que existem n tipos de relações, através de n </w:t>
@@ -3173,7 +4185,15 @@
         <w:ind w:left="708"/>
       </w:pPr>
       <w:r>
-        <w:t>Para os predicados descendente, ascendente e grau será apresentada a implementação de todos excepto ascendente, pois esta é à custa da implementação de descendente.</w:t>
+        <w:t xml:space="preserve">Para os predicados descendente, ascendente e grau será apresentada a implementação de todos </w:t>
+      </w:r>
+      <w:proofErr w:type="spellStart"/>
+      <w:r>
+        <w:t>excepto</w:t>
+      </w:r>
+      <w:proofErr w:type="spellEnd"/>
+      <w:r>
+        <w:t xml:space="preserve"> ascendente, pois esta é à custa da implementação de descendente.</w:t>
       </w:r>
     </w:p>
     <w:p>
@@ -3186,13 +4206,21 @@
           <w:i/>
         </w:rPr>
       </w:pPr>
-      <w:r>
-        <w:rPr>
-          <w:rFonts w:ascii="Times New Roman" w:hAnsi="Times New Roman" w:cs="Times New Roman"/>
-          <w:i/>
-        </w:rPr>
-        <w:lastRenderedPageBreak/>
-        <w:t>descendente( D,A ) :-</w:t>
+      <w:proofErr w:type="gramStart"/>
+      <w:r>
+        <w:rPr>
+          <w:rFonts w:ascii="Times New Roman" w:hAnsi="Times New Roman" w:cs="Times New Roman"/>
+          <w:i/>
+        </w:rPr>
+        <w:t>descendente</w:t>
+      </w:r>
+      <w:proofErr w:type="gramEnd"/>
+      <w:r>
+        <w:rPr>
+          <w:rFonts w:ascii="Times New Roman" w:hAnsi="Times New Roman" w:cs="Times New Roman"/>
+          <w:i/>
+        </w:rPr>
+        <w:t>( D,A ) :-</w:t>
       </w:r>
       <w:r>
         <w:rPr>
@@ -3218,7 +4246,22 @@
           <w:i/>
         </w:rPr>
         <w:tab/>
-        <w:t xml:space="preserve">pai(A,D). </w:t>
+      </w:r>
+      <w:proofErr w:type="gramStart"/>
+      <w:r>
+        <w:rPr>
+          <w:rFonts w:ascii="Times New Roman" w:hAnsi="Times New Roman" w:cs="Times New Roman"/>
+          <w:i/>
+        </w:rPr>
+        <w:t>pai</w:t>
+      </w:r>
+      <w:proofErr w:type="gramEnd"/>
+      <w:r>
+        <w:rPr>
+          <w:rFonts w:ascii="Times New Roman" w:hAnsi="Times New Roman" w:cs="Times New Roman"/>
+          <w:i/>
+        </w:rPr>
+        <w:t xml:space="preserve">(A,D). </w:t>
       </w:r>
     </w:p>
     <w:p>
@@ -3231,12 +4274,21 @@
           <w:i/>
         </w:rPr>
       </w:pPr>
-      <w:r>
-        <w:rPr>
-          <w:rFonts w:ascii="Times New Roman" w:hAnsi="Times New Roman" w:cs="Times New Roman"/>
-          <w:i/>
-        </w:rPr>
-        <w:t>descendente( D,A ) :-</w:t>
+      <w:proofErr w:type="gramStart"/>
+      <w:r>
+        <w:rPr>
+          <w:rFonts w:ascii="Times New Roman" w:hAnsi="Times New Roman" w:cs="Times New Roman"/>
+          <w:i/>
+        </w:rPr>
+        <w:t>descendente</w:t>
+      </w:r>
+      <w:proofErr w:type="gramEnd"/>
+      <w:r>
+        <w:rPr>
+          <w:rFonts w:ascii="Times New Roman" w:hAnsi="Times New Roman" w:cs="Times New Roman"/>
+          <w:i/>
+        </w:rPr>
+        <w:t>( D,A ) :-</w:t>
       </w:r>
     </w:p>
     <w:p>
@@ -3255,7 +4307,22 @@
           <w:i/>
         </w:rPr>
         <w:tab/>
-        <w:t>pai( X,D ) , descendente( X,A ).</w:t>
+      </w:r>
+      <w:proofErr w:type="gramStart"/>
+      <w:r>
+        <w:rPr>
+          <w:rFonts w:ascii="Times New Roman" w:hAnsi="Times New Roman" w:cs="Times New Roman"/>
+          <w:i/>
+        </w:rPr>
+        <w:t>pai</w:t>
+      </w:r>
+      <w:proofErr w:type="gramEnd"/>
+      <w:r>
+        <w:rPr>
+          <w:rFonts w:ascii="Times New Roman" w:hAnsi="Times New Roman" w:cs="Times New Roman"/>
+          <w:i/>
+        </w:rPr>
+        <w:t>( X,D ) , descendente( X,A ).</w:t>
       </w:r>
     </w:p>
     <w:p>
@@ -3279,12 +4346,21 @@
           <w:i/>
         </w:rPr>
       </w:pPr>
-      <w:r>
-        <w:rPr>
-          <w:rFonts w:ascii="Times New Roman" w:hAnsi="Times New Roman" w:cs="Times New Roman"/>
-          <w:i/>
-        </w:rPr>
-        <w:t>grau( D,A,1 ) :-</w:t>
+      <w:proofErr w:type="gramStart"/>
+      <w:r>
+        <w:rPr>
+          <w:rFonts w:ascii="Times New Roman" w:hAnsi="Times New Roman" w:cs="Times New Roman"/>
+          <w:i/>
+        </w:rPr>
+        <w:t>grau</w:t>
+      </w:r>
+      <w:proofErr w:type="gramEnd"/>
+      <w:r>
+        <w:rPr>
+          <w:rFonts w:ascii="Times New Roman" w:hAnsi="Times New Roman" w:cs="Times New Roman"/>
+          <w:i/>
+        </w:rPr>
+        <w:t>( D,A,1 ) :-</w:t>
       </w:r>
     </w:p>
     <w:p>
@@ -3297,12 +4373,21 @@
           <w:i/>
         </w:rPr>
       </w:pPr>
-      <w:r>
-        <w:rPr>
-          <w:rFonts w:ascii="Times New Roman" w:hAnsi="Times New Roman" w:cs="Times New Roman"/>
-          <w:i/>
-        </w:rPr>
-        <w:t>pai( A,D ).</w:t>
+      <w:proofErr w:type="gramStart"/>
+      <w:r>
+        <w:rPr>
+          <w:rFonts w:ascii="Times New Roman" w:hAnsi="Times New Roman" w:cs="Times New Roman"/>
+          <w:i/>
+        </w:rPr>
+        <w:t>pai</w:t>
+      </w:r>
+      <w:proofErr w:type="gramEnd"/>
+      <w:r>
+        <w:rPr>
+          <w:rFonts w:ascii="Times New Roman" w:hAnsi="Times New Roman" w:cs="Times New Roman"/>
+          <w:i/>
+        </w:rPr>
+        <w:t>( A,D ).</w:t>
       </w:r>
     </w:p>
     <w:p>
@@ -3315,12 +4400,21 @@
           <w:i/>
         </w:rPr>
       </w:pPr>
-      <w:r>
-        <w:rPr>
-          <w:rFonts w:ascii="Times New Roman" w:hAnsi="Times New Roman" w:cs="Times New Roman"/>
-          <w:i/>
-        </w:rPr>
-        <w:t>grau( D,A,G ) :-</w:t>
+      <w:proofErr w:type="gramStart"/>
+      <w:r>
+        <w:rPr>
+          <w:rFonts w:ascii="Times New Roman" w:hAnsi="Times New Roman" w:cs="Times New Roman"/>
+          <w:i/>
+        </w:rPr>
+        <w:t>grau</w:t>
+      </w:r>
+      <w:proofErr w:type="gramEnd"/>
+      <w:r>
+        <w:rPr>
+          <w:rFonts w:ascii="Times New Roman" w:hAnsi="Times New Roman" w:cs="Times New Roman"/>
+          <w:i/>
+        </w:rPr>
+        <w:t>( D,A,G ) :-</w:t>
       </w:r>
     </w:p>
     <w:p>
@@ -3333,12 +4427,37 @@
           <w:i/>
         </w:rPr>
       </w:pPr>
-      <w:r>
-        <w:rPr>
-          <w:rFonts w:ascii="Times New Roman" w:hAnsi="Times New Roman" w:cs="Times New Roman"/>
-          <w:i/>
-        </w:rPr>
-        <w:t>pai( D,X ) , grau( X,A,N ), N is G+1.</w:t>
+      <w:proofErr w:type="gramStart"/>
+      <w:r>
+        <w:rPr>
+          <w:rFonts w:ascii="Times New Roman" w:hAnsi="Times New Roman" w:cs="Times New Roman"/>
+          <w:i/>
+        </w:rPr>
+        <w:t>pai</w:t>
+      </w:r>
+      <w:proofErr w:type="gramEnd"/>
+      <w:r>
+        <w:rPr>
+          <w:rFonts w:ascii="Times New Roman" w:hAnsi="Times New Roman" w:cs="Times New Roman"/>
+          <w:i/>
+        </w:rPr>
+        <w:t xml:space="preserve">( D,X ) , grau( X,A,N ), N </w:t>
+      </w:r>
+      <w:proofErr w:type="spellStart"/>
+      <w:r>
+        <w:rPr>
+          <w:rFonts w:ascii="Times New Roman" w:hAnsi="Times New Roman" w:cs="Times New Roman"/>
+          <w:i/>
+        </w:rPr>
+        <w:t>is</w:t>
+      </w:r>
+      <w:proofErr w:type="spellEnd"/>
+      <w:r>
+        <w:rPr>
+          <w:rFonts w:ascii="Times New Roman" w:hAnsi="Times New Roman" w:cs="Times New Roman"/>
+          <w:i/>
+        </w:rPr>
+        <w:t xml:space="preserve"> G+1.</w:t>
       </w:r>
     </w:p>
     <w:p>
@@ -3381,7 +4500,15 @@
         <w:t xml:space="preserve">não e daqui surge o segundo predicado que </w:t>
       </w:r>
       <w:r>
-        <w:t>dita que um indivíduo D é descendente de A se D for filho de um X de forma a que X seja descende</w:t>
+        <w:t xml:space="preserve">dita que um indivíduo D é descendente de A se D for filho de um X </w:t>
+      </w:r>
+      <w:proofErr w:type="gramStart"/>
+      <w:r>
+        <w:t>de forma a que</w:t>
+      </w:r>
+      <w:proofErr w:type="gramEnd"/>
+      <w:r>
+        <w:t xml:space="preserve"> X seja descende</w:t>
       </w:r>
       <w:r>
         <w:t>nte de A.</w:t>
@@ -3392,7 +4519,15 @@
         <w:ind w:left="708"/>
       </w:pPr>
       <w:r>
-        <w:t>No caso do predicado grau é o mesmo algoritmo que o anterior mas por cada “subida” na árvore genealógica o grau é incrementado (N is G+1)</w:t>
+        <w:t xml:space="preserve">No caso do predicado grau é o mesmo algoritmo que o anterior mas por cada “subida” na árvore genealógica o grau é incrementado (N </w:t>
+      </w:r>
+      <w:proofErr w:type="spellStart"/>
+      <w:r>
+        <w:t>is</w:t>
+      </w:r>
+      <w:proofErr w:type="spellEnd"/>
+      <w:r>
+        <w:t xml:space="preserve"> G+1)</w:t>
       </w:r>
       <w:r>
         <w:t>, o caso de paragem estabelece-se na descendência direta pois o grau de um filho para o seu pai é 1.</w:t>
@@ -3403,6 +4538,7 @@
         <w:ind w:left="708"/>
       </w:pPr>
       <w:r>
+        <w:lastRenderedPageBreak/>
         <w:t xml:space="preserve">Finalmente apresenta-se o predicado </w:t>
       </w:r>
       <w:r>
@@ -3414,12 +4550,14 @@
       <w:r>
         <w:t xml:space="preserve"> e </w:t>
       </w:r>
+      <w:proofErr w:type="spellStart"/>
       <w:r>
         <w:rPr>
           <w:i/>
         </w:rPr>
         <w:t>equalNaturalidade</w:t>
       </w:r>
+      <w:proofErr w:type="spellEnd"/>
       <w:r>
         <w:t>.</w:t>
       </w:r>
@@ -3433,7 +4571,78 @@
         <w:t>filho</w:t>
       </w:r>
       <w:r>
-        <w:t xml:space="preserve"> o predicado </w:t>
+        <w:t xml:space="preserve"> </w:t>
+      </w:r>
+      <w:proofErr w:type="gramStart"/>
+      <w:r>
+        <w:t>o</w:t>
+      </w:r>
+      <w:proofErr w:type="gramEnd"/>
+      <w:r>
+        <w:t xml:space="preserve"> </w:t>
+      </w:r>
+      <w:proofErr w:type="gramStart"/>
+      <w:r>
+        <w:t>predicado</w:t>
+      </w:r>
+      <w:proofErr w:type="gramEnd"/>
+      <w:r>
+        <w:t xml:space="preserve"> </w:t>
+      </w:r>
+      <w:proofErr w:type="gramStart"/>
+      <w:r>
+        <w:rPr>
+          <w:i/>
+        </w:rPr>
+        <w:t>naturalidade</w:t>
+      </w:r>
+      <w:proofErr w:type="gramEnd"/>
+      <w:r>
+        <w:rPr>
+          <w:i/>
+        </w:rPr>
+        <w:t xml:space="preserve"> </w:t>
+      </w:r>
+      <w:r>
+        <w:t xml:space="preserve">é </w:t>
+      </w:r>
+      <w:proofErr w:type="gramStart"/>
+      <w:r>
+        <w:t>construído</w:t>
+      </w:r>
+      <w:proofErr w:type="gramEnd"/>
+      <w:r>
+        <w:t xml:space="preserve"> através de predicado factos por exemplo: </w:t>
+      </w:r>
+      <w:proofErr w:type="gramStart"/>
+      <w:r>
+        <w:t>naturalidade(</w:t>
+      </w:r>
+      <w:proofErr w:type="gramEnd"/>
+      <w:r>
+        <w:t xml:space="preserve"> </w:t>
+      </w:r>
+      <w:proofErr w:type="spellStart"/>
+      <w:r>
+        <w:t>joao</w:t>
+      </w:r>
+      <w:proofErr w:type="spellEnd"/>
+      <w:r>
+        <w:t>, braga ).</w:t>
+      </w:r>
+      <w:r>
+        <w:t xml:space="preserve"> Já o predicado </w:t>
+      </w:r>
+      <w:proofErr w:type="spellStart"/>
+      <w:r>
+        <w:rPr>
+          <w:i/>
+        </w:rPr>
+        <w:t>equalNaturalidade</w:t>
+      </w:r>
+      <w:proofErr w:type="spellEnd"/>
+      <w:r>
+        <w:t xml:space="preserve"> baseia-se no </w:t>
       </w:r>
       <w:r>
         <w:rPr>
@@ -3441,29 +4650,13 @@
         </w:rPr>
         <w:t xml:space="preserve">naturalidade </w:t>
       </w:r>
-      <w:r>
-        <w:t>é construído através de predicado factos por exemplo: naturalidade( joao, braga ).</w:t>
-      </w:r>
-      <w:r>
-        <w:t xml:space="preserve"> Já o predicado </w:t>
-      </w:r>
-      <w:r>
-        <w:rPr>
-          <w:i/>
-        </w:rPr>
-        <w:t>equalNaturalidade</w:t>
-      </w:r>
-      <w:r>
-        <w:t xml:space="preserve"> baseia-se no </w:t>
-      </w:r>
-      <w:r>
-        <w:rPr>
-          <w:i/>
-        </w:rPr>
-        <w:t xml:space="preserve">naturalidade </w:t>
-      </w:r>
-      <w:r>
-        <w:t>de forma a que só retorna verdadeiro se a naturalidade dos sujeitos for idêntica e se os sujeitos não forem o mesmo (por defeito achou-se que não se deveria considerar quando o teste fosse efetuado com o mesmo indivíduo).</w:t>
+      <w:proofErr w:type="gramStart"/>
+      <w:r>
+        <w:t>de forma a que</w:t>
+      </w:r>
+      <w:proofErr w:type="gramEnd"/>
+      <w:r>
+        <w:t xml:space="preserve"> só retorna verdadeiro se a naturalidade dos sujeitos for idêntica e se os sujeitos não forem o mesmo (por defeito achou-se que não se deveria considerar quando o teste fosse efetuado com o mesmo indivíduo).</w:t>
       </w:r>
     </w:p>
     <w:p>
@@ -3476,12 +4669,23 @@
           <w:i/>
         </w:rPr>
       </w:pPr>
-      <w:r>
-        <w:rPr>
-          <w:rFonts w:ascii="Times New Roman" w:hAnsi="Times New Roman" w:cs="Times New Roman"/>
-          <w:i/>
-        </w:rPr>
-        <w:t xml:space="preserve">equalNaturalidade(P1,P2) :- </w:t>
+      <w:proofErr w:type="spellStart"/>
+      <w:proofErr w:type="gramStart"/>
+      <w:r>
+        <w:rPr>
+          <w:rFonts w:ascii="Times New Roman" w:hAnsi="Times New Roman" w:cs="Times New Roman"/>
+          <w:i/>
+        </w:rPr>
+        <w:t>equalNaturalidade</w:t>
+      </w:r>
+      <w:proofErr w:type="spellEnd"/>
+      <w:proofErr w:type="gramEnd"/>
+      <w:r>
+        <w:rPr>
+          <w:rFonts w:ascii="Times New Roman" w:hAnsi="Times New Roman" w:cs="Times New Roman"/>
+          <w:i/>
+        </w:rPr>
+        <w:t xml:space="preserve">(P1,P2) :- </w:t>
       </w:r>
     </w:p>
     <w:p>
@@ -3500,7 +4704,22 @@
           <w:i/>
         </w:rPr>
         <w:tab/>
-        <w:t>naturalidade(P1,X),</w:t>
+      </w:r>
+      <w:proofErr w:type="gramStart"/>
+      <w:r>
+        <w:rPr>
+          <w:rFonts w:ascii="Times New Roman" w:hAnsi="Times New Roman" w:cs="Times New Roman"/>
+          <w:i/>
+        </w:rPr>
+        <w:t>naturalidade</w:t>
+      </w:r>
+      <w:proofErr w:type="gramEnd"/>
+      <w:r>
+        <w:rPr>
+          <w:rFonts w:ascii="Times New Roman" w:hAnsi="Times New Roman" w:cs="Times New Roman"/>
+          <w:i/>
+        </w:rPr>
+        <w:t>(P1,X),</w:t>
       </w:r>
     </w:p>
     <w:p>
@@ -3513,12 +4732,21 @@
           <w:i/>
         </w:rPr>
       </w:pPr>
-      <w:r>
-        <w:rPr>
-          <w:rFonts w:ascii="Times New Roman" w:hAnsi="Times New Roman" w:cs="Times New Roman"/>
-          <w:i/>
-        </w:rPr>
-        <w:t>naturalidade(P2,X), P1\==P2.</w:t>
+      <w:proofErr w:type="gramStart"/>
+      <w:r>
+        <w:rPr>
+          <w:rFonts w:ascii="Times New Roman" w:hAnsi="Times New Roman" w:cs="Times New Roman"/>
+          <w:i/>
+        </w:rPr>
+        <w:t>naturalidade</w:t>
+      </w:r>
+      <w:proofErr w:type="gramEnd"/>
+      <w:r>
+        <w:rPr>
+          <w:rFonts w:ascii="Times New Roman" w:hAnsi="Times New Roman" w:cs="Times New Roman"/>
+          <w:i/>
+        </w:rPr>
+        <w:t>(P2,X), P1\==P2.</w:t>
       </w:r>
     </w:p>
     <w:p>
@@ -3617,12 +4845,46 @@
           <w:i/>
         </w:rPr>
       </w:pPr>
-      <w:r>
-        <w:rPr>
-          <w:rFonts w:ascii="Times New Roman" w:hAnsi="Times New Roman" w:cs="Times New Roman"/>
-          <w:i/>
-        </w:rPr>
-        <w:t>+avo( A,N ) :: (solucoes( ( A,N ), (avo( A,N )),S ),</w:t>
+      <w:proofErr w:type="gramStart"/>
+      <w:r>
+        <w:rPr>
+          <w:rFonts w:ascii="Times New Roman" w:hAnsi="Times New Roman" w:cs="Times New Roman"/>
+          <w:i/>
+        </w:rPr>
+        <w:t>+avo(</w:t>
+      </w:r>
+      <w:proofErr w:type="gramEnd"/>
+      <w:r>
+        <w:rPr>
+          <w:rFonts w:ascii="Times New Roman" w:hAnsi="Times New Roman" w:cs="Times New Roman"/>
+          <w:i/>
+        </w:rPr>
+        <w:t xml:space="preserve"> A,N ) :: (</w:t>
+      </w:r>
+      <w:proofErr w:type="spellStart"/>
+      <w:proofErr w:type="gramStart"/>
+      <w:r>
+        <w:rPr>
+          <w:rFonts w:ascii="Times New Roman" w:hAnsi="Times New Roman" w:cs="Times New Roman"/>
+          <w:i/>
+        </w:rPr>
+        <w:t>solucoes</w:t>
+      </w:r>
+      <w:proofErr w:type="spellEnd"/>
+      <w:r>
+        <w:rPr>
+          <w:rFonts w:ascii="Times New Roman" w:hAnsi="Times New Roman" w:cs="Times New Roman"/>
+          <w:i/>
+        </w:rPr>
+        <w:t>(</w:t>
+      </w:r>
+      <w:proofErr w:type="gramEnd"/>
+      <w:r>
+        <w:rPr>
+          <w:rFonts w:ascii="Times New Roman" w:hAnsi="Times New Roman" w:cs="Times New Roman"/>
+          <w:i/>
+        </w:rPr>
+        <w:t xml:space="preserve"> ( A,N ), (avo( A,N )),S ),</w:t>
       </w:r>
     </w:p>
     <w:p>
@@ -3635,12 +4897,21 @@
           <w:i/>
         </w:rPr>
       </w:pPr>
-      <w:r>
-        <w:rPr>
-          <w:rFonts w:ascii="Times New Roman" w:hAnsi="Times New Roman" w:cs="Times New Roman"/>
-          <w:i/>
-        </w:rPr>
-        <w:t>comprimento( S,C ),</w:t>
+      <w:proofErr w:type="gramStart"/>
+      <w:r>
+        <w:rPr>
+          <w:rFonts w:ascii="Times New Roman" w:hAnsi="Times New Roman" w:cs="Times New Roman"/>
+          <w:i/>
+        </w:rPr>
+        <w:t>comprimento</w:t>
+      </w:r>
+      <w:proofErr w:type="gramEnd"/>
+      <w:r>
+        <w:rPr>
+          <w:rFonts w:ascii="Times New Roman" w:hAnsi="Times New Roman" w:cs="Times New Roman"/>
+          <w:i/>
+        </w:rPr>
+        <w:t>( S,C ),</w:t>
       </w:r>
     </w:p>
     <w:p>
@@ -3702,7 +4973,6 @@
         <w:ind w:left="708"/>
       </w:pPr>
       <w:r>
-        <w:lastRenderedPageBreak/>
         <w:t>Um invariante de limitação:</w:t>
       </w:r>
     </w:p>
@@ -3716,12 +4986,62 @@
           <w:i/>
         </w:rPr>
       </w:pPr>
-      <w:r>
-        <w:rPr>
-          <w:rFonts w:ascii="Times New Roman" w:hAnsi="Times New Roman" w:cs="Times New Roman"/>
-          <w:i/>
-        </w:rPr>
-        <w:t>+avo( A,N ) :: (solucoes( As, (avo( As,N )),S ),</w:t>
+      <w:proofErr w:type="gramStart"/>
+      <w:r>
+        <w:rPr>
+          <w:rFonts w:ascii="Times New Roman" w:hAnsi="Times New Roman" w:cs="Times New Roman"/>
+          <w:i/>
+        </w:rPr>
+        <w:t>+avo(</w:t>
+      </w:r>
+      <w:proofErr w:type="gramEnd"/>
+      <w:r>
+        <w:rPr>
+          <w:rFonts w:ascii="Times New Roman" w:hAnsi="Times New Roman" w:cs="Times New Roman"/>
+          <w:i/>
+        </w:rPr>
+        <w:t xml:space="preserve"> A,N ) :: (</w:t>
+      </w:r>
+      <w:proofErr w:type="spellStart"/>
+      <w:proofErr w:type="gramStart"/>
+      <w:r>
+        <w:rPr>
+          <w:rFonts w:ascii="Times New Roman" w:hAnsi="Times New Roman" w:cs="Times New Roman"/>
+          <w:i/>
+        </w:rPr>
+        <w:t>solucoes</w:t>
+      </w:r>
+      <w:proofErr w:type="spellEnd"/>
+      <w:r>
+        <w:rPr>
+          <w:rFonts w:ascii="Times New Roman" w:hAnsi="Times New Roman" w:cs="Times New Roman"/>
+          <w:i/>
+        </w:rPr>
+        <w:t>(</w:t>
+      </w:r>
+      <w:proofErr w:type="gramEnd"/>
+      <w:r>
+        <w:rPr>
+          <w:rFonts w:ascii="Times New Roman" w:hAnsi="Times New Roman" w:cs="Times New Roman"/>
+          <w:i/>
+        </w:rPr>
+        <w:t xml:space="preserve"> As, (avo( </w:t>
+      </w:r>
+      <w:proofErr w:type="spellStart"/>
+      <w:r>
+        <w:rPr>
+          <w:rFonts w:ascii="Times New Roman" w:hAnsi="Times New Roman" w:cs="Times New Roman"/>
+          <w:i/>
+        </w:rPr>
+        <w:t>As,N</w:t>
+      </w:r>
+      <w:proofErr w:type="spellEnd"/>
+      <w:r>
+        <w:rPr>
+          <w:rFonts w:ascii="Times New Roman" w:hAnsi="Times New Roman" w:cs="Times New Roman"/>
+          <w:i/>
+        </w:rPr>
+        <w:t xml:space="preserve"> )),S ),</w:t>
       </w:r>
     </w:p>
     <w:p>
@@ -3734,12 +5054,21 @@
           <w:i/>
         </w:rPr>
       </w:pPr>
-      <w:r>
-        <w:rPr>
-          <w:rFonts w:ascii="Times New Roman" w:hAnsi="Times New Roman" w:cs="Times New Roman"/>
-          <w:i/>
-        </w:rPr>
-        <w:t>comprimento( S,C ),</w:t>
+      <w:proofErr w:type="gramStart"/>
+      <w:r>
+        <w:rPr>
+          <w:rFonts w:ascii="Times New Roman" w:hAnsi="Times New Roman" w:cs="Times New Roman"/>
+          <w:i/>
+        </w:rPr>
+        <w:t>comprimento</w:t>
+      </w:r>
+      <w:proofErr w:type="gramEnd"/>
+      <w:r>
+        <w:rPr>
+          <w:rFonts w:ascii="Times New Roman" w:hAnsi="Times New Roman" w:cs="Times New Roman"/>
+          <w:i/>
+        </w:rPr>
+        <w:t>( S,C ),</w:t>
       </w:r>
     </w:p>
     <w:p>
@@ -3752,6 +5081,7 @@
           <w:i/>
         </w:rPr>
       </w:pPr>
+      <w:proofErr w:type="gramStart"/>
       <w:r>
         <w:rPr>
           <w:rFonts w:ascii="Times New Roman" w:hAnsi="Times New Roman" w:cs="Times New Roman"/>
@@ -3759,6 +5089,7 @@
         </w:rPr>
         <w:t>C=&lt;4</w:t>
       </w:r>
+      <w:proofErr w:type="gramEnd"/>
     </w:p>
     <w:p>
       <w:pPr>
@@ -3865,8 +5196,14 @@
       <w:pPr>
         <w:ind w:left="708"/>
       </w:pPr>
-      <w:r>
-        <w:t>Inserção de um facto novo seguido da mesma inserção, neste caso é esperado que funcione a primeira tentativa e que na segunda seja retornado insucesso.</w:t>
+      <w:proofErr w:type="gramStart"/>
+      <w:r>
+        <w:lastRenderedPageBreak/>
+        <w:t>Inserção de um facto novo seguido da mesma inserção, neste caso é esperado</w:t>
+      </w:r>
+      <w:proofErr w:type="gramEnd"/>
+      <w:r>
+        <w:t xml:space="preserve"> que funcione a primeira tentativa e que na segunda seja retornado insucesso.</w:t>
       </w:r>
     </w:p>
     <w:p>
@@ -4296,7 +5633,23 @@
         <w:ind w:left="708"/>
       </w:pPr>
       <w:r>
-        <w:t>Um segundo exemplo prático será a inserção de 3 pais para um mesmo indivíduo que deverá retornar</w:t>
+        <w:t xml:space="preserve">Um segundo exemplo prático será a inserção de 3 pais para </w:t>
+      </w:r>
+      <w:proofErr w:type="gramStart"/>
+      <w:r>
+        <w:t>um</w:t>
+      </w:r>
+      <w:proofErr w:type="gramEnd"/>
+      <w:r>
+        <w:t xml:space="preserve"> mesmo </w:t>
+      </w:r>
+      <w:proofErr w:type="gramStart"/>
+      <w:r>
+        <w:t>indivíduo</w:t>
+      </w:r>
+      <w:proofErr w:type="gramEnd"/>
+      <w:r>
+        <w:t xml:space="preserve"> que deverá retornar</w:t>
       </w:r>
       <w:r>
         <w:t xml:space="preserve"> insucesso.</w:t>
@@ -4420,7 +5773,6 @@
         <w:ind w:left="708"/>
       </w:pPr>
       <w:r>
-        <w:lastRenderedPageBreak/>
         <w:t>Os resultados são também os esperados.</w:t>
       </w:r>
     </w:p>
@@ -5630,8 +6982,13 @@
       <w:r>
         <w:t xml:space="preserve">tados foram sempre os esperados, </w:t>
       </w:r>
-      <w:r>
-        <w:t>exceptuando-se uma situação que levou à aprendizagem</w:t>
+      <w:proofErr w:type="spellStart"/>
+      <w:r>
+        <w:t>exceptuando-se</w:t>
+      </w:r>
+      <w:proofErr w:type="spellEnd"/>
+      <w:r>
+        <w:t xml:space="preserve"> uma situação que levou à aprendizagem</w:t>
       </w:r>
       <w:r>
         <w:t xml:space="preserve"> do seguinte conceito</w:t>
@@ -5646,7 +7003,15 @@
         <w:t>usados</w:t>
       </w:r>
       <w:r>
-        <w:t xml:space="preserve"> para defenir novos</w:t>
+        <w:t xml:space="preserve"> para </w:t>
+      </w:r>
+      <w:proofErr w:type="spellStart"/>
+      <w:r>
+        <w:t>defenir</w:t>
+      </w:r>
+      <w:proofErr w:type="spellEnd"/>
+      <w:r>
+        <w:t xml:space="preserve"> novos</w:t>
       </w:r>
       <w:r>
         <w:t xml:space="preserve"> predicados</w:t>
@@ -5685,7 +7050,15 @@
         <w:t xml:space="preserve"> </w:t>
       </w:r>
       <w:r>
-        <w:t xml:space="preserve">factos defenidos </w:t>
+        <w:t xml:space="preserve">factos </w:t>
+      </w:r>
+      <w:proofErr w:type="spellStart"/>
+      <w:r>
+        <w:t>defenidos</w:t>
+      </w:r>
+      <w:proofErr w:type="spellEnd"/>
+      <w:r>
+        <w:t xml:space="preserve"> </w:t>
       </w:r>
       <w:r>
         <w:t>à custa do predicado pai. I</w:t>
@@ -5700,16 +7073,34 @@
         <w:t>porque pai está definido à custa de filho mas filho não tem qualquer definição do predicado pai logo</w:t>
       </w:r>
       <w:r>
-        <w:t>, quando usado o filho para defenir o grau</w:t>
-      </w:r>
+        <w:t xml:space="preserve">, quando usado o filho para </w:t>
+      </w:r>
+      <w:proofErr w:type="spellStart"/>
+      <w:r>
+        <w:t>defenir</w:t>
+      </w:r>
+      <w:proofErr w:type="spellEnd"/>
+      <w:r>
+        <w:t xml:space="preserve"> o grau</w:t>
+      </w:r>
+      <w:proofErr w:type="gramStart"/>
       <w:r>
         <w:t>,</w:t>
       </w:r>
+      <w:proofErr w:type="gramEnd"/>
       <w:r>
         <w:t xml:space="preserve"> era possível obter os factos definidos por filho </w:t>
       </w:r>
       <w:r>
-        <w:t>mas não os factos defenidos por pai. Alteramos assim todas as definições à custa de filho para pai, evitando futuros problemas.</w:t>
+        <w:t xml:space="preserve">mas não os factos </w:t>
+      </w:r>
+      <w:proofErr w:type="spellStart"/>
+      <w:r>
+        <w:t>defenidos</w:t>
+      </w:r>
+      <w:proofErr w:type="spellEnd"/>
+      <w:r>
+        <w:t xml:space="preserve"> por pai. Alteramos assim todas as definições à custa de filho para pai, evitando futuros problemas.</w:t>
       </w:r>
     </w:p>
     <w:p>
@@ -5848,7 +7239,7 @@
             <w:noProof/>
             <w:lang w:val="pt-BR"/>
           </w:rPr>
-          <w:t>13</w:t>
+          <w:t>14</w:t>
         </w:r>
         <w:r>
           <w:fldChar w:fldCharType="end"/>
@@ -6106,7 +7497,7 @@
         <w:rFonts w:ascii="Symbol" w:hAnsi="Symbol" w:hint="default"/>
       </w:rPr>
     </w:lvl>
-    <w:lvl w:ilvl="1" w:tplc="08160003" w:tentative="1">
+    <w:lvl w:ilvl="1" w:tplc="08160003">
       <w:start w:val="1"/>
       <w:numFmt w:val="bullet"/>
       <w:lvlText w:val="o"/>
@@ -8546,7 +9937,7 @@
 </file>
 
 <file path=customXml/itemProps1.xml><?xml version="1.0" encoding="utf-8"?>
-<ds:datastoreItem xmlns:ds="http://schemas.openxmlformats.org/officeDocument/2006/customXml" ds:itemID="{ECB3C6F4-5A5D-4B7C-A8D5-9D8B7BF0CAF2}">
+<ds:datastoreItem xmlns:ds="http://schemas.openxmlformats.org/officeDocument/2006/customXml" ds:itemID="{A40E69F7-2AEC-4871-8258-CE9B997F149C}">
   <ds:schemaRefs>
     <ds:schemaRef ds:uri="http://schemas.openxmlformats.org/officeDocument/2006/bibliography"/>
   </ds:schemaRefs>

</xml_diff>

<commit_message>
evolução do demo introduzida faltam os testes e por os prints
</commit_message>
<xml_diff>
--- a/TP2/Relatorio.docx
+++ b/TP2/Relatorio.docx
@@ -92,7 +92,7 @@
     </w:p>
     <w:p>
       <w:pPr>
-        <w:pStyle w:val="Title"/>
+        <w:pStyle w:val="Ttulo"/>
         <w:ind w:left="2832"/>
         <w:rPr>
           <w:rFonts w:asciiTheme="minorHAnsi" w:hAnsiTheme="minorHAnsi" w:cs="Times New Roman"/>
@@ -201,7 +201,7 @@
     </w:p>
     <w:p>
       <w:pPr>
-        <w:pStyle w:val="Title"/>
+        <w:pStyle w:val="Ttulo"/>
         <w:rPr>
           <w:rFonts w:asciiTheme="minorHAnsi" w:hAnsiTheme="minorHAnsi"/>
           <w:b/>
@@ -210,7 +210,7 @@
     </w:p>
     <w:p>
       <w:pPr>
-        <w:pStyle w:val="Title"/>
+        <w:pStyle w:val="Ttulo"/>
         <w:rPr>
           <w:rFonts w:asciiTheme="minorHAnsi" w:hAnsiTheme="minorHAnsi"/>
           <w:b/>
@@ -219,7 +219,7 @@
     </w:p>
     <w:p>
       <w:pPr>
-        <w:pStyle w:val="Title"/>
+        <w:pStyle w:val="Ttulo"/>
         <w:rPr>
           <w:rFonts w:asciiTheme="minorHAnsi" w:hAnsiTheme="minorHAnsi"/>
           <w:b/>
@@ -228,7 +228,7 @@
     </w:p>
     <w:p>
       <w:pPr>
-        <w:pStyle w:val="Title"/>
+        <w:pStyle w:val="Ttulo"/>
         <w:rPr>
           <w:rFonts w:asciiTheme="minorHAnsi" w:hAnsiTheme="minorHAnsi"/>
           <w:b/>
@@ -237,7 +237,7 @@
     </w:p>
     <w:p>
       <w:pPr>
-        <w:pStyle w:val="Title"/>
+        <w:pStyle w:val="Ttulo"/>
         <w:rPr>
           <w:rFonts w:asciiTheme="minorHAnsi" w:hAnsiTheme="minorHAnsi"/>
           <w:b/>
@@ -470,7 +470,7 @@
       <w:sdtContent>
         <w:p>
           <w:pPr>
-            <w:pStyle w:val="TOCHeading"/>
+            <w:pStyle w:val="CabealhodoSumrio"/>
             <w:rPr>
               <w:lang w:val="pt-PT"/>
             </w:rPr>
@@ -478,7 +478,7 @@
         </w:p>
         <w:p>
           <w:pPr>
-            <w:pStyle w:val="TOCHeading"/>
+            <w:pStyle w:val="CabealhodoSumrio"/>
             <w:rPr>
               <w:lang w:val="pt-PT"/>
             </w:rPr>
@@ -486,7 +486,7 @@
         </w:p>
         <w:p>
           <w:pPr>
-            <w:pStyle w:val="TOCHeading"/>
+            <w:pStyle w:val="CabealhodoSumrio"/>
             <w:rPr>
               <w:lang w:val="pt-PT"/>
             </w:rPr>
@@ -494,7 +494,7 @@
         </w:p>
         <w:p>
           <w:pPr>
-            <w:pStyle w:val="TOCHeading"/>
+            <w:pStyle w:val="CabealhodoSumrio"/>
             <w:rPr>
               <w:lang w:val="pt-PT"/>
             </w:rPr>
@@ -511,7 +511,7 @@
         <w:p/>
         <w:p>
           <w:pPr>
-            <w:pStyle w:val="TOC1"/>
+            <w:pStyle w:val="Sumrio1"/>
             <w:rPr>
               <w:lang w:val="pt-PT"/>
             </w:rPr>
@@ -543,7 +543,7 @@
         </w:p>
         <w:p>
           <w:pPr>
-            <w:pStyle w:val="TOC2"/>
+            <w:pStyle w:val="Sumrio2"/>
             <w:ind w:firstLine="708"/>
           </w:pPr>
           <w:r>
@@ -561,7 +561,7 @@
         </w:p>
         <w:p>
           <w:pPr>
-            <w:pStyle w:val="TOC3"/>
+            <w:pStyle w:val="Sumrio3"/>
             <w:ind w:left="0" w:firstLine="708"/>
             <w:rPr>
               <w:lang w:val="pt-PT"/>
@@ -589,7 +589,7 @@
         </w:p>
         <w:p>
           <w:pPr>
-            <w:pStyle w:val="TOC1"/>
+            <w:pStyle w:val="Sumrio1"/>
             <w:ind w:firstLine="708"/>
             <w:rPr>
               <w:lang w:val="pt-PT"/>
@@ -619,7 +619,7 @@
         </w:p>
         <w:p>
           <w:pPr>
-            <w:pStyle w:val="TOC2"/>
+            <w:pStyle w:val="Sumrio2"/>
             <w:ind w:firstLine="708"/>
           </w:pPr>
           <w:r>
@@ -637,7 +637,7 @@
         </w:p>
         <w:p>
           <w:pPr>
-            <w:pStyle w:val="TOC3"/>
+            <w:pStyle w:val="Sumrio3"/>
             <w:ind w:left="708" w:firstLine="708"/>
             <w:rPr>
               <w:lang w:val="pt-PT"/>
@@ -665,7 +665,7 @@
         </w:p>
         <w:p>
           <w:pPr>
-            <w:pStyle w:val="TOC3"/>
+            <w:pStyle w:val="Sumrio3"/>
             <w:ind w:left="1148" w:firstLine="268"/>
             <w:rPr>
               <w:lang w:val="pt-PT"/>
@@ -699,7 +699,7 @@
         </w:p>
         <w:p>
           <w:pPr>
-            <w:pStyle w:val="TOC3"/>
+            <w:pStyle w:val="Sumrio3"/>
             <w:ind w:left="1588" w:firstLine="536"/>
             <w:rPr>
               <w:lang w:val="pt-PT"/>
@@ -727,7 +727,7 @@
         </w:p>
         <w:p>
           <w:pPr>
-            <w:pStyle w:val="TOC3"/>
+            <w:pStyle w:val="Sumrio3"/>
             <w:ind w:left="1856" w:firstLine="268"/>
             <w:rPr>
               <w:lang w:val="pt-PT"/>
@@ -755,7 +755,7 @@
         </w:p>
         <w:p>
           <w:pPr>
-            <w:pStyle w:val="TOC3"/>
+            <w:pStyle w:val="Sumrio3"/>
             <w:ind w:left="1594" w:firstLine="530"/>
             <w:rPr>
               <w:lang w:val="pt-PT"/>
@@ -783,7 +783,7 @@
         </w:p>
         <w:p>
           <w:pPr>
-            <w:pStyle w:val="TOC3"/>
+            <w:pStyle w:val="Sumrio3"/>
             <w:ind w:left="2570" w:firstLine="262"/>
             <w:rPr>
               <w:lang w:val="pt-PT"/>
@@ -811,7 +811,7 @@
         </w:p>
         <w:p>
           <w:pPr>
-            <w:pStyle w:val="TOC3"/>
+            <w:pStyle w:val="Sumrio3"/>
             <w:ind w:left="2570" w:firstLine="262"/>
             <w:rPr>
               <w:lang w:val="pt-PT"/>
@@ -821,13 +821,7 @@
             <w:rPr>
               <w:lang w:val="pt-PT"/>
             </w:rPr>
-            <w:t xml:space="preserve">Conhecimento </w:t>
-          </w:r>
-          <w:r>
-            <w:rPr>
-              <w:lang w:val="pt-PT"/>
-            </w:rPr>
-            <w:t>Incerto</w:t>
+            <w:t>Conhecimento Incerto</w:t>
           </w:r>
           <w:r>
             <w:rPr>
@@ -845,7 +839,7 @@
         </w:p>
         <w:p>
           <w:pPr>
-            <w:pStyle w:val="TOC3"/>
+            <w:pStyle w:val="Sumrio3"/>
             <w:ind w:left="2570" w:firstLine="262"/>
             <w:rPr>
               <w:lang w:val="pt-PT"/>
@@ -873,7 +867,7 @@
         </w:p>
         <w:p>
           <w:pPr>
-            <w:pStyle w:val="TOC3"/>
+            <w:pStyle w:val="Sumrio3"/>
             <w:ind w:left="1856" w:firstLine="268"/>
             <w:rPr>
               <w:lang w:val="pt-PT"/>
@@ -907,7 +901,7 @@
         </w:p>
         <w:p>
           <w:pPr>
-            <w:pStyle w:val="TOC3"/>
+            <w:pStyle w:val="Sumrio3"/>
             <w:ind w:left="1600" w:firstLine="524"/>
             <w:rPr>
               <w:lang w:val="pt-PT"/>
@@ -935,7 +929,7 @@
         </w:p>
         <w:p>
           <w:pPr>
-            <w:pStyle w:val="TOC3"/>
+            <w:pStyle w:val="Sumrio3"/>
             <w:ind w:left="446" w:firstLine="262"/>
             <w:rPr>
               <w:lang w:val="pt-PT"/>
@@ -1084,7 +1078,7 @@
       <w:sdtContent>
         <w:p>
           <w:pPr>
-            <w:pStyle w:val="TOCHeading"/>
+            <w:pStyle w:val="CabealhodoSumrio"/>
             <w:rPr>
               <w:lang w:val="pt-PT"/>
             </w:rPr>
@@ -1105,7 +1099,7 @@
         <w:p/>
         <w:p>
           <w:pPr>
-            <w:pStyle w:val="TOC2"/>
+            <w:pStyle w:val="Sumrio2"/>
             <w:ind w:firstLine="708"/>
             <w:rPr>
               <w:b/>
@@ -1114,7 +1108,7 @@
         </w:p>
         <w:p>
           <w:pPr>
-            <w:pStyle w:val="TOC2"/>
+            <w:pStyle w:val="Sumrio2"/>
             <w:ind w:firstLine="708"/>
           </w:pPr>
           <w:r>
@@ -1129,8 +1123,6 @@
             </w:rPr>
             <w:softHyphen/>
           </w:r>
-          <w:bookmarkStart w:id="0" w:name="_GoBack"/>
-          <w:bookmarkEnd w:id="0"/>
           <w:r>
             <w:rPr>
               <w:b/>
@@ -1152,7 +1144,7 @@
         </w:p>
         <w:p>
           <w:pPr>
-            <w:pStyle w:val="TOC2"/>
+            <w:pStyle w:val="Sumrio2"/>
             <w:ind w:firstLine="708"/>
           </w:pPr>
           <w:r>
@@ -1176,7 +1168,7 @@
         </w:p>
         <w:p>
           <w:pPr>
-            <w:pStyle w:val="TOC2"/>
+            <w:pStyle w:val="Sumrio2"/>
             <w:ind w:firstLine="708"/>
           </w:pPr>
           <w:r>
@@ -1200,7 +1192,7 @@
         </w:p>
         <w:p>
           <w:pPr>
-            <w:pStyle w:val="TOC2"/>
+            <w:pStyle w:val="Sumrio2"/>
             <w:ind w:firstLine="708"/>
           </w:pPr>
           <w:r>
@@ -1224,7 +1216,7 @@
         </w:p>
         <w:p>
           <w:pPr>
-            <w:pStyle w:val="TOC2"/>
+            <w:pStyle w:val="Sumrio2"/>
             <w:ind w:firstLine="708"/>
           </w:pPr>
           <w:r>
@@ -1248,7 +1240,7 @@
         </w:p>
         <w:p>
           <w:pPr>
-            <w:pStyle w:val="TOC2"/>
+            <w:pStyle w:val="Sumrio2"/>
             <w:ind w:firstLine="708"/>
           </w:pPr>
           <w:r>
@@ -1258,10 +1250,7 @@
             <w:t>Figura 6 –</w:t>
           </w:r>
           <w:r>
-            <w:t xml:space="preserve"> Tentativa de inserç</w:t>
-          </w:r>
-          <w:r>
-            <w:t>ão do registo do novo proprietário</w:t>
+            <w:t xml:space="preserve"> Tentativa de inserção do registo do novo proprietário</w:t>
           </w:r>
           <w:r>
             <w:t xml:space="preserve"> </w:t>
@@ -1278,7 +1267,7 @@
         </w:p>
         <w:p>
           <w:pPr>
-            <w:pStyle w:val="TOC2"/>
+            <w:pStyle w:val="Sumrio2"/>
             <w:ind w:firstLine="708"/>
           </w:pPr>
           <w:r>
@@ -1288,13 +1277,7 @@
             <w:t>Figura 7 –</w:t>
           </w:r>
           <w:r>
-            <w:t xml:space="preserve"> Tentativa de inserção de </w:t>
-          </w:r>
-          <w:r>
-            <w:t xml:space="preserve">matrícula </w:t>
-          </w:r>
-          <w:r>
-            <w:t>existente</w:t>
+            <w:t xml:space="preserve"> Tentativa de inserção de matrícula existente</w:t>
           </w:r>
           <w:r>
             <w:t xml:space="preserve"> </w:t>
@@ -1311,26 +1294,17 @@
         </w:p>
         <w:p>
           <w:pPr>
-            <w:pStyle w:val="TOC2"/>
+            <w:pStyle w:val="Sumrio2"/>
             <w:ind w:firstLine="708"/>
           </w:pPr>
           <w:r>
             <w:rPr>
               <w:b/>
             </w:rPr>
-            <w:t>Figura 8</w:t>
+            <w:t>Figura 8 –</w:t>
           </w:r>
           <w:r>
-            <w:rPr>
-              <w:b/>
-            </w:rPr>
-            <w:t xml:space="preserve"> –</w:t>
-          </w:r>
-          <w:r>
-            <w:t xml:space="preserve"> </w:t>
-          </w:r>
-          <w:r>
-            <w:t>Tentativa de inserção de automóvel com código existente</w:t>
+            <w:t xml:space="preserve"> Tentativa de inserção de automóvel com código existente</w:t>
           </w:r>
           <w:r>
             <w:ptab w:relativeTo="margin" w:alignment="right" w:leader="dot"/>
@@ -1368,7 +1342,7 @@
     </w:p>
     <w:p>
       <w:pPr>
-        <w:pStyle w:val="Title"/>
+        <w:pStyle w:val="Ttulo"/>
         <w:rPr>
           <w:rFonts w:asciiTheme="minorHAnsi" w:hAnsiTheme="minorHAnsi"/>
           <w:b/>
@@ -1378,7 +1352,7 @@
     </w:p>
     <w:p>
       <w:pPr>
-        <w:pStyle w:val="Title"/>
+        <w:pStyle w:val="Ttulo"/>
         <w:rPr>
           <w:rFonts w:asciiTheme="minorHAnsi" w:hAnsiTheme="minorHAnsi"/>
           <w:b/>
@@ -1441,7 +1415,7 @@
     <w:p/>
     <w:p>
       <w:pPr>
-        <w:pStyle w:val="Subtitle"/>
+        <w:pStyle w:val="Subttulo"/>
         <w:numPr>
           <w:ilvl w:val="0"/>
           <w:numId w:val="4"/>
@@ -1524,7 +1498,7 @@
     </w:p>
     <w:p>
       <w:pPr>
-        <w:pStyle w:val="Subtitle"/>
+        <w:pStyle w:val="Subttulo"/>
         <w:numPr>
           <w:ilvl w:val="0"/>
           <w:numId w:val="4"/>
@@ -1578,7 +1552,7 @@
     </w:p>
     <w:p>
       <w:pPr>
-        <w:pStyle w:val="Subtitle"/>
+        <w:pStyle w:val="Subttulo"/>
         <w:numPr>
           <w:ilvl w:val="0"/>
           <w:numId w:val="4"/>
@@ -1645,7 +1619,7 @@
     </w:p>
     <w:p>
       <w:pPr>
-        <w:pStyle w:val="ListParagraph"/>
+        <w:pStyle w:val="PargrafodaLista"/>
         <w:numPr>
           <w:ilvl w:val="0"/>
           <w:numId w:val="1"/>
@@ -1697,7 +1671,7 @@
     </w:p>
     <w:p>
       <w:pPr>
-        <w:pStyle w:val="ListParagraph"/>
+        <w:pStyle w:val="PargrafodaLista"/>
         <w:numPr>
           <w:ilvl w:val="0"/>
           <w:numId w:val="1"/>
@@ -1719,7 +1693,7 @@
     </w:p>
     <w:p>
       <w:pPr>
-        <w:pStyle w:val="ListParagraph"/>
+        <w:pStyle w:val="PargrafodaLista"/>
         <w:numPr>
           <w:ilvl w:val="0"/>
           <w:numId w:val="1"/>
@@ -1801,7 +1775,7 @@
     </w:p>
     <w:p>
       <w:pPr>
-        <w:pStyle w:val="ListParagraph"/>
+        <w:pStyle w:val="PargrafodaLista"/>
         <w:numPr>
           <w:ilvl w:val="0"/>
           <w:numId w:val="1"/>
@@ -1820,7 +1794,7 @@
     </w:p>
     <w:p>
       <w:pPr>
-        <w:pStyle w:val="ListParagraph"/>
+        <w:pStyle w:val="PargrafodaLista"/>
         <w:numPr>
           <w:ilvl w:val="0"/>
           <w:numId w:val="1"/>
@@ -1839,7 +1813,7 @@
     </w:p>
     <w:p>
       <w:pPr>
-        <w:pStyle w:val="ListParagraph"/>
+        <w:pStyle w:val="PargrafodaLista"/>
         <w:numPr>
           <w:ilvl w:val="0"/>
           <w:numId w:val="1"/>
@@ -1872,7 +1846,7 @@
     </w:p>
     <w:p>
       <w:pPr>
-        <w:pStyle w:val="Subtitle"/>
+        <w:pStyle w:val="Subttulo"/>
         <w:numPr>
           <w:ilvl w:val="0"/>
           <w:numId w:val="4"/>
@@ -1911,7 +1885,7 @@
     </w:p>
     <w:p>
       <w:pPr>
-        <w:pStyle w:val="Subtitle"/>
+        <w:pStyle w:val="Subttulo"/>
         <w:numPr>
           <w:ilvl w:val="1"/>
           <w:numId w:val="4"/>
@@ -1969,7 +1943,7 @@
     </w:p>
     <w:p>
       <w:pPr>
-        <w:pStyle w:val="ListParagraph"/>
+        <w:pStyle w:val="PargrafodaLista"/>
         <w:numPr>
           <w:ilvl w:val="0"/>
           <w:numId w:val="8"/>
@@ -2004,7 +1978,7 @@
     </w:p>
     <w:p>
       <w:pPr>
-        <w:pStyle w:val="ListParagraph"/>
+        <w:pStyle w:val="PargrafodaLista"/>
         <w:numPr>
           <w:ilvl w:val="0"/>
           <w:numId w:val="8"/>
@@ -2052,7 +2026,7 @@
     </w:p>
     <w:p>
       <w:pPr>
-        <w:pStyle w:val="ListParagraph"/>
+        <w:pStyle w:val="PargrafodaLista"/>
         <w:numPr>
           <w:ilvl w:val="0"/>
           <w:numId w:val="8"/>
@@ -2080,7 +2054,7 @@
     </w:p>
     <w:p>
       <w:pPr>
-        <w:pStyle w:val="ListParagraph"/>
+        <w:pStyle w:val="PargrafodaLista"/>
         <w:numPr>
           <w:ilvl w:val="0"/>
           <w:numId w:val="8"/>
@@ -2108,7 +2082,7 @@
     </w:p>
     <w:p>
       <w:pPr>
-        <w:pStyle w:val="ListParagraph"/>
+        <w:pStyle w:val="PargrafodaLista"/>
         <w:numPr>
           <w:ilvl w:val="0"/>
           <w:numId w:val="8"/>
@@ -2150,7 +2124,7 @@
     </w:p>
     <w:p>
       <w:pPr>
-        <w:pStyle w:val="ListParagraph"/>
+        <w:pStyle w:val="PargrafodaLista"/>
         <w:numPr>
           <w:ilvl w:val="0"/>
           <w:numId w:val="8"/>
@@ -2198,7 +2172,7 @@
     </w:p>
     <w:p>
       <w:pPr>
-        <w:pStyle w:val="ListParagraph"/>
+        <w:pStyle w:val="PargrafodaLista"/>
         <w:numPr>
           <w:ilvl w:val="0"/>
           <w:numId w:val="8"/>
@@ -2256,7 +2230,7 @@
     </w:p>
     <w:p>
       <w:pPr>
-        <w:pStyle w:val="ListParagraph"/>
+        <w:pStyle w:val="PargrafodaLista"/>
         <w:numPr>
           <w:ilvl w:val="0"/>
           <w:numId w:val="8"/>
@@ -2270,7 +2244,7 @@
     </w:p>
     <w:p>
       <w:pPr>
-        <w:pStyle w:val="ListParagraph"/>
+        <w:pStyle w:val="PargrafodaLista"/>
         <w:numPr>
           <w:ilvl w:val="0"/>
           <w:numId w:val="8"/>
@@ -2284,7 +2258,7 @@
     </w:p>
     <w:p>
       <w:pPr>
-        <w:pStyle w:val="ListParagraph"/>
+        <w:pStyle w:val="PargrafodaLista"/>
         <w:numPr>
           <w:ilvl w:val="0"/>
           <w:numId w:val="8"/>
@@ -2298,7 +2272,7 @@
     </w:p>
     <w:p>
       <w:pPr>
-        <w:pStyle w:val="ListParagraph"/>
+        <w:pStyle w:val="PargrafodaLista"/>
         <w:numPr>
           <w:ilvl w:val="0"/>
           <w:numId w:val="8"/>
@@ -2312,7 +2286,7 @@
     </w:p>
     <w:p>
       <w:pPr>
-        <w:pStyle w:val="ListParagraph"/>
+        <w:pStyle w:val="PargrafodaLista"/>
         <w:numPr>
           <w:ilvl w:val="0"/>
           <w:numId w:val="8"/>
@@ -2326,7 +2300,7 @@
     </w:p>
     <w:p>
       <w:pPr>
-        <w:pStyle w:val="ListParagraph"/>
+        <w:pStyle w:val="PargrafodaLista"/>
         <w:numPr>
           <w:ilvl w:val="0"/>
           <w:numId w:val="8"/>
@@ -2340,7 +2314,7 @@
     </w:p>
     <w:p>
       <w:pPr>
-        <w:pStyle w:val="ListParagraph"/>
+        <w:pStyle w:val="PargrafodaLista"/>
         <w:numPr>
           <w:ilvl w:val="0"/>
           <w:numId w:val="8"/>
@@ -2354,6 +2328,34 @@
     </w:p>
     <w:p>
       <w:pPr>
+        <w:pStyle w:val="PargrafodaLista"/>
+        <w:numPr>
+          <w:ilvl w:val="0"/>
+          <w:numId w:val="8"/>
+        </w:numPr>
+        <w:ind w:left="1068"/>
+        <w:jc w:val="both"/>
+      </w:pPr>
+      <w:r>
+        <w:t>demoE</w:t>
+      </w:r>
+    </w:p>
+    <w:p>
+      <w:pPr>
+        <w:pStyle w:val="PargrafodaLista"/>
+        <w:numPr>
+          <w:ilvl w:val="0"/>
+          <w:numId w:val="8"/>
+        </w:numPr>
+        <w:ind w:left="1068"/>
+        <w:jc w:val="both"/>
+      </w:pPr>
+      <w:r>
+        <w:t>demoOu</w:t>
+      </w:r>
+    </w:p>
+    <w:p>
+      <w:pPr>
         <w:ind w:left="708"/>
         <w:jc w:val="both"/>
       </w:pPr>
@@ -2379,7 +2381,7 @@
     <w:p/>
     <w:p>
       <w:pPr>
-        <w:pStyle w:val="Subtitle"/>
+        <w:pStyle w:val="Subttulo"/>
         <w:numPr>
           <w:ilvl w:val="1"/>
           <w:numId w:val="4"/>
@@ -2402,7 +2404,7 @@
     <w:p/>
     <w:p>
       <w:pPr>
-        <w:pStyle w:val="Subtitle"/>
+        <w:pStyle w:val="Subttulo"/>
         <w:numPr>
           <w:ilvl w:val="2"/>
           <w:numId w:val="4"/>
@@ -2591,12 +2593,16 @@
         <w:t xml:space="preserve">O predicado demo recebe uma questão e forma uma resposta, assim sendo a resposta será verdadeiro se a questão se verificar (1ª definição), a resposta só será falso se existir conhecimento que </w:t>
       </w:r>
       <w:r>
-        <w:t>tal é falso (2ª definição – negação forte) e, caso não exista conhecimento sobre esta questão, ou seja, não exista conhecimento positivo nem negativo acerca da mesma (negação fraca ou por falha na prova – predicado não), o valor retornado será desconhecido.</w:t>
-      </w:r>
-    </w:p>
-    <w:p>
-      <w:pPr>
-        <w:pStyle w:val="Subtitle"/>
+        <w:t xml:space="preserve">tal é falso (2ª definição – negação forte) e, caso não exista conhecimento sobre esta questão, ou seja, não exista conhecimento positivo nem </w:t>
+      </w:r>
+      <w:r>
+        <w:lastRenderedPageBreak/>
+        <w:t>negativo acerca da mesma (negação fraca ou por falha na prova – predicado não), o valor retornado será desconhecido.</w:t>
+      </w:r>
+    </w:p>
+    <w:p>
+      <w:pPr>
+        <w:pStyle w:val="Subttulo"/>
         <w:numPr>
           <w:ilvl w:val="2"/>
           <w:numId w:val="4"/>
@@ -2613,8 +2619,31 @@
           <w:color w:val="auto"/>
           <w:sz w:val="32"/>
         </w:rPr>
-        <w:lastRenderedPageBreak/>
-        <w:t>Predicados de Contexto</w:t>
+        <w:t>Evolução do</w:t>
+      </w:r>
+      <w:r>
+        <w:rPr>
+          <w:b/>
+          <w:color w:val="auto"/>
+          <w:sz w:val="32"/>
+        </w:rPr>
+        <w:t xml:space="preserve"> </w:t>
+      </w:r>
+      <w:r>
+        <w:rPr>
+          <w:b/>
+          <w:color w:val="auto"/>
+          <w:sz w:val="32"/>
+        </w:rPr>
+        <w:t xml:space="preserve">Predicado </w:t>
+      </w:r>
+      <w:r>
+        <w:rPr>
+          <w:b/>
+          <w:color w:val="auto"/>
+          <w:sz w:val="32"/>
+        </w:rPr>
+        <w:t>Demo</w:t>
       </w:r>
     </w:p>
     <w:p>
@@ -2623,16 +2652,10 @@
         <w:jc w:val="both"/>
       </w:pPr>
       <w:r>
-        <w:t xml:space="preserve">Apesar da extensão à programação em lógica abandonar o PMF, para este universo considerou-se que este pressuposto deveria ser aplicado, ou seja, se não houver um registo de um carro então o carro não existe no universo do </w:t>
-      </w:r>
-      <w:r>
-        <w:rPr>
-          <w:i/>
-        </w:rPr>
-        <w:t>stand</w:t>
-      </w:r>
-      <w:r>
-        <w:t>, assim como se não houver um registo de compra ou de venda não existe essa compra ou venda.</w:t>
+        <w:t>Ainda existe um problema em relação a este predicado. O predicado demo “simples” apenas aceita uma expressão e o valor que retorna é sobre esta…</w:t>
+      </w:r>
+      <w:r>
+        <w:t xml:space="preserve"> </w:t>
       </w:r>
     </w:p>
     <w:p>
@@ -2641,198 +2664,19 @@
         <w:jc w:val="both"/>
       </w:pPr>
       <w:r>
-        <w:t>Têm-se então definições semelhantes para todos os predicados de contexto:</w:t>
-      </w:r>
-    </w:p>
-    <w:p>
-      <w:pPr>
-        <w:spacing w:after="0"/>
-        <w:ind w:left="2127"/>
-        <w:jc w:val="both"/>
-        <w:rPr>
-          <w:rFonts w:ascii="Times New Roman" w:hAnsi="Times New Roman" w:cs="Times New Roman"/>
-          <w:i/>
-        </w:rPr>
-      </w:pPr>
-      <w:r>
-        <w:rPr>
-          <w:rFonts w:ascii="Times New Roman" w:hAnsi="Times New Roman" w:cs="Times New Roman"/>
-          <w:i/>
-        </w:rPr>
-        <w:t>-automovel( CA, C, MA, MO, AF, CB, P, L ) :-</w:t>
-      </w:r>
-    </w:p>
-    <w:p>
-      <w:pPr>
-        <w:spacing w:after="0"/>
-        <w:ind w:left="2127"/>
-        <w:jc w:val="both"/>
-        <w:rPr>
-          <w:rFonts w:ascii="Times New Roman" w:hAnsi="Times New Roman" w:cs="Times New Roman"/>
-          <w:i/>
-        </w:rPr>
-      </w:pPr>
-      <w:r>
-        <w:rPr>
-          <w:rFonts w:ascii="Times New Roman" w:hAnsi="Times New Roman" w:cs="Times New Roman"/>
-          <w:i/>
-        </w:rPr>
-        <w:t xml:space="preserve">    nao( automovel( CA, C, MA, MO, AF, CB, P, L ) ),</w:t>
-      </w:r>
-    </w:p>
-    <w:p>
-      <w:pPr>
-        <w:spacing w:after="0"/>
-        <w:ind w:left="2127"/>
-        <w:jc w:val="both"/>
-        <w:rPr>
-          <w:rFonts w:ascii="Times New Roman" w:hAnsi="Times New Roman" w:cs="Times New Roman"/>
-          <w:i/>
-        </w:rPr>
-      </w:pPr>
-      <w:r>
-        <w:rPr>
-          <w:rFonts w:ascii="Times New Roman" w:hAnsi="Times New Roman" w:cs="Times New Roman"/>
-          <w:i/>
-        </w:rPr>
-        <w:t xml:space="preserve">    nao( excecao( automovel( CA, C, MA, MO, AF, CB, P, L ) ) ).</w:t>
-      </w:r>
-    </w:p>
-    <w:p>
-      <w:pPr>
-        <w:spacing w:after="0"/>
-        <w:ind w:left="2127"/>
-        <w:jc w:val="both"/>
-        <w:rPr>
-          <w:rFonts w:ascii="Times New Roman" w:hAnsi="Times New Roman" w:cs="Times New Roman"/>
-          <w:i/>
-        </w:rPr>
-      </w:pPr>
-    </w:p>
-    <w:p>
-      <w:pPr>
-        <w:spacing w:after="0"/>
-        <w:ind w:left="2127"/>
-        <w:jc w:val="both"/>
-        <w:rPr>
-          <w:rFonts w:ascii="Times New Roman" w:hAnsi="Times New Roman" w:cs="Times New Roman"/>
-          <w:i/>
-        </w:rPr>
-      </w:pPr>
-      <w:r>
-        <w:rPr>
-          <w:rFonts w:ascii="Times New Roman" w:hAnsi="Times New Roman" w:cs="Times New Roman"/>
-          <w:i/>
-        </w:rPr>
-        <w:t>-preco( P, A ) :-</w:t>
-      </w:r>
-    </w:p>
-    <w:p>
-      <w:pPr>
-        <w:spacing w:after="0"/>
-        <w:ind w:left="2127"/>
-        <w:jc w:val="both"/>
-        <w:rPr>
-          <w:rFonts w:ascii="Times New Roman" w:hAnsi="Times New Roman" w:cs="Times New Roman"/>
-          <w:i/>
-        </w:rPr>
-      </w:pPr>
-      <w:r>
-        <w:rPr>
-          <w:rFonts w:ascii="Times New Roman" w:hAnsi="Times New Roman" w:cs="Times New Roman"/>
-          <w:i/>
-        </w:rPr>
-        <w:t xml:space="preserve">    nao( preco( P, A ) ),</w:t>
-      </w:r>
-    </w:p>
-    <w:p>
-      <w:pPr>
-        <w:spacing w:after="0"/>
-        <w:ind w:left="2127"/>
-        <w:jc w:val="both"/>
-        <w:rPr>
-          <w:rFonts w:ascii="Times New Roman" w:hAnsi="Times New Roman" w:cs="Times New Roman"/>
-          <w:i/>
-        </w:rPr>
-      </w:pPr>
-      <w:r>
-        <w:rPr>
-          <w:rFonts w:ascii="Times New Roman" w:hAnsi="Times New Roman" w:cs="Times New Roman"/>
-          <w:i/>
-        </w:rPr>
-        <w:t xml:space="preserve">    nao( excecao( preco( P, A ) ) ).</w:t>
-      </w:r>
-    </w:p>
-    <w:p>
-      <w:pPr>
-        <w:spacing w:after="0"/>
-        <w:ind w:left="2127"/>
-        <w:jc w:val="both"/>
-        <w:rPr>
-          <w:rFonts w:ascii="Times New Roman" w:hAnsi="Times New Roman" w:cs="Times New Roman"/>
-          <w:i/>
-        </w:rPr>
-      </w:pPr>
-    </w:p>
-    <w:p>
-      <w:pPr>
-        <w:spacing w:after="0"/>
-        <w:ind w:left="2127"/>
-        <w:jc w:val="both"/>
-        <w:rPr>
-          <w:rFonts w:ascii="Times New Roman" w:hAnsi="Times New Roman" w:cs="Times New Roman"/>
-          <w:i/>
-        </w:rPr>
-      </w:pPr>
-      <w:r>
-        <w:rPr>
-          <w:rFonts w:ascii="Times New Roman" w:hAnsi="Times New Roman" w:cs="Times New Roman"/>
-          <w:i/>
-        </w:rPr>
-        <w:t>-registoVenda( V, A, P ) :-</w:t>
-      </w:r>
-    </w:p>
-    <w:p>
-      <w:pPr>
-        <w:spacing w:after="0"/>
-        <w:ind w:left="1419" w:firstLine="708"/>
-        <w:jc w:val="both"/>
-        <w:rPr>
-          <w:rFonts w:ascii="Times New Roman" w:hAnsi="Times New Roman" w:cs="Times New Roman"/>
-          <w:i/>
-        </w:rPr>
-      </w:pPr>
-      <w:r>
-        <w:rPr>
-          <w:rFonts w:ascii="Times New Roman" w:hAnsi="Times New Roman" w:cs="Times New Roman"/>
-          <w:i/>
-        </w:rPr>
-        <w:t xml:space="preserve">    </w:t>
-      </w:r>
-      <w:r>
-        <w:rPr>
-          <w:rFonts w:ascii="Times New Roman" w:hAnsi="Times New Roman" w:cs="Times New Roman"/>
-          <w:i/>
-        </w:rPr>
-        <w:t>nao( registoVenda( V, A, P ) ),</w:t>
-      </w:r>
-    </w:p>
-    <w:p>
-      <w:pPr>
-        <w:spacing w:after="0"/>
-        <w:ind w:left="2127"/>
-        <w:jc w:val="both"/>
-        <w:rPr>
-          <w:rFonts w:ascii="Times New Roman" w:hAnsi="Times New Roman" w:cs="Times New Roman"/>
-          <w:i/>
-        </w:rPr>
-      </w:pPr>
-      <w:r>
-        <w:rPr>
-          <w:rFonts w:ascii="Times New Roman" w:hAnsi="Times New Roman" w:cs="Times New Roman"/>
-          <w:i/>
-        </w:rPr>
-        <w:t xml:space="preserve">   nao( excecao( registoVenda( V, A, P ) ) ).</w:t>
+        <w:t>Assim sendo é necessário evoluir este predicado para conseguir retornar um valor para um conjunto de questões. Foram então criados os predicados demoE e demoOu que, retornam o valor de verdade de, respetivamente, a conjunção dos valores de verdade das questões com o operador lógico ‘e’ e a conjunção dos valores de verdade das questões com o operador lógico ‘ou’</w:t>
+      </w:r>
+      <w:r>
+        <w:t>.</w:t>
+      </w:r>
+    </w:p>
+    <w:p>
+      <w:pPr>
+        <w:ind w:left="708"/>
+        <w:jc w:val="both"/>
+      </w:pPr>
+      <w:r>
+        <w:t>O predicado demoE tem então a seguinte implementação:</w:t>
       </w:r>
     </w:p>
     <w:p>
@@ -2845,15 +2689,1295 @@
           <w:i/>
         </w:rPr>
       </w:pPr>
+      <w:r>
+        <w:rPr>
+          <w:rFonts w:ascii="Times New Roman" w:hAnsi="Times New Roman" w:cs="Times New Roman"/>
+          <w:i/>
+        </w:rPr>
+        <w:t>demoE([],verdadeiro).</w:t>
+      </w:r>
+    </w:p>
+    <w:p>
+      <w:pPr>
+        <w:spacing w:after="0"/>
+        <w:ind w:left="3538"/>
+        <w:jc w:val="both"/>
+        <w:rPr>
+          <w:rFonts w:ascii="Times New Roman" w:hAnsi="Times New Roman" w:cs="Times New Roman"/>
+          <w:i/>
+        </w:rPr>
+      </w:pPr>
+    </w:p>
+    <w:p>
+      <w:pPr>
+        <w:spacing w:after="0"/>
+        <w:ind w:left="3538"/>
+        <w:jc w:val="both"/>
+        <w:rPr>
+          <w:rFonts w:ascii="Times New Roman" w:hAnsi="Times New Roman" w:cs="Times New Roman"/>
+          <w:i/>
+        </w:rPr>
+      </w:pPr>
+      <w:r>
+        <w:rPr>
+          <w:rFonts w:ascii="Times New Roman" w:hAnsi="Times New Roman" w:cs="Times New Roman"/>
+          <w:i/>
+        </w:rPr>
+        <w:t>demoE([E|RL],verdadeiro):-</w:t>
+      </w:r>
+    </w:p>
+    <w:p>
+      <w:pPr>
+        <w:spacing w:after="0"/>
+        <w:ind w:left="3538"/>
+        <w:jc w:val="both"/>
+        <w:rPr>
+          <w:rFonts w:ascii="Times New Roman" w:hAnsi="Times New Roman" w:cs="Times New Roman"/>
+          <w:i/>
+        </w:rPr>
+      </w:pPr>
+      <w:r>
+        <w:rPr>
+          <w:rFonts w:ascii="Times New Roman" w:hAnsi="Times New Roman" w:cs="Times New Roman"/>
+          <w:i/>
+        </w:rPr>
+        <w:tab/>
+      </w:r>
+      <w:r>
+        <w:rPr>
+          <w:rFonts w:ascii="Times New Roman" w:hAnsi="Times New Roman" w:cs="Times New Roman"/>
+          <w:i/>
+        </w:rPr>
+        <w:tab/>
+        <w:t>demo(E,verdadeiro), demoE(RL,verdadeiro).</w:t>
+      </w:r>
+    </w:p>
+    <w:p>
+      <w:pPr>
+        <w:spacing w:after="0"/>
+        <w:ind w:left="3538"/>
+        <w:jc w:val="both"/>
+        <w:rPr>
+          <w:rFonts w:ascii="Times New Roman" w:hAnsi="Times New Roman" w:cs="Times New Roman"/>
+          <w:i/>
+        </w:rPr>
+      </w:pPr>
+    </w:p>
+    <w:p>
+      <w:pPr>
+        <w:spacing w:after="0"/>
+        <w:ind w:left="3538"/>
+        <w:jc w:val="both"/>
+        <w:rPr>
+          <w:rFonts w:ascii="Times New Roman" w:hAnsi="Times New Roman" w:cs="Times New Roman"/>
+          <w:i/>
+        </w:rPr>
+      </w:pPr>
+      <w:r>
+        <w:rPr>
+          <w:rFonts w:ascii="Times New Roman" w:hAnsi="Times New Roman" w:cs="Times New Roman"/>
+          <w:i/>
+        </w:rPr>
+        <w:t>demoE([E|RL],falso):-</w:t>
+      </w:r>
+    </w:p>
+    <w:p>
+      <w:pPr>
+        <w:spacing w:after="0"/>
+        <w:ind w:left="3538"/>
+        <w:jc w:val="both"/>
+        <w:rPr>
+          <w:rFonts w:ascii="Times New Roman" w:hAnsi="Times New Roman" w:cs="Times New Roman"/>
+          <w:i/>
+        </w:rPr>
+      </w:pPr>
+      <w:r>
+        <w:rPr>
+          <w:rFonts w:ascii="Times New Roman" w:hAnsi="Times New Roman" w:cs="Times New Roman"/>
+          <w:i/>
+        </w:rPr>
+        <w:tab/>
+      </w:r>
+      <w:r>
+        <w:rPr>
+          <w:rFonts w:ascii="Times New Roman" w:hAnsi="Times New Roman" w:cs="Times New Roman"/>
+          <w:i/>
+        </w:rPr>
+        <w:tab/>
+        <w:t>demo(E,falso), nao(demoE(RL,desconhecido)).</w:t>
+      </w:r>
+    </w:p>
+    <w:p>
+      <w:pPr>
+        <w:spacing w:after="0"/>
+        <w:ind w:left="3538"/>
+        <w:jc w:val="both"/>
+        <w:rPr>
+          <w:rFonts w:ascii="Times New Roman" w:hAnsi="Times New Roman" w:cs="Times New Roman"/>
+          <w:i/>
+        </w:rPr>
+      </w:pPr>
+      <w:r>
+        <w:rPr>
+          <w:rFonts w:ascii="Times New Roman" w:hAnsi="Times New Roman" w:cs="Times New Roman"/>
+          <w:i/>
+        </w:rPr>
+        <w:t>demoE([E|RL],falso):-</w:t>
+      </w:r>
+    </w:p>
+    <w:p>
+      <w:pPr>
+        <w:spacing w:after="0"/>
+        <w:ind w:left="3538"/>
+        <w:jc w:val="both"/>
+        <w:rPr>
+          <w:rFonts w:ascii="Times New Roman" w:hAnsi="Times New Roman" w:cs="Times New Roman"/>
+          <w:i/>
+        </w:rPr>
+      </w:pPr>
+      <w:r>
+        <w:rPr>
+          <w:rFonts w:ascii="Times New Roman" w:hAnsi="Times New Roman" w:cs="Times New Roman"/>
+          <w:i/>
+        </w:rPr>
+        <w:tab/>
+      </w:r>
+      <w:r>
+        <w:rPr>
+          <w:rFonts w:ascii="Times New Roman" w:hAnsi="Times New Roman" w:cs="Times New Roman"/>
+          <w:i/>
+        </w:rPr>
+        <w:tab/>
+        <w:t>demo(E,verdadeiro), demoE(RL,falso).</w:t>
+      </w:r>
+    </w:p>
+    <w:p>
+      <w:pPr>
+        <w:spacing w:after="0"/>
+        <w:ind w:left="3538"/>
+        <w:jc w:val="both"/>
+        <w:rPr>
+          <w:rFonts w:ascii="Times New Roman" w:hAnsi="Times New Roman" w:cs="Times New Roman"/>
+          <w:i/>
+        </w:rPr>
+      </w:pPr>
+    </w:p>
+    <w:p>
+      <w:pPr>
+        <w:spacing w:after="0"/>
+        <w:ind w:left="3538"/>
+        <w:jc w:val="both"/>
+        <w:rPr>
+          <w:rFonts w:ascii="Times New Roman" w:hAnsi="Times New Roman" w:cs="Times New Roman"/>
+          <w:i/>
+        </w:rPr>
+      </w:pPr>
+      <w:r>
+        <w:rPr>
+          <w:rFonts w:ascii="Times New Roman" w:hAnsi="Times New Roman" w:cs="Times New Roman"/>
+          <w:i/>
+        </w:rPr>
+        <w:t>demoE([E|RL],desconhecido):-</w:t>
+      </w:r>
+    </w:p>
+    <w:p>
+      <w:pPr>
+        <w:spacing w:after="0"/>
+        <w:ind w:left="3538"/>
+        <w:jc w:val="both"/>
+        <w:rPr>
+          <w:rFonts w:ascii="Times New Roman" w:hAnsi="Times New Roman" w:cs="Times New Roman"/>
+          <w:i/>
+        </w:rPr>
+      </w:pPr>
+      <w:r>
+        <w:rPr>
+          <w:rFonts w:ascii="Times New Roman" w:hAnsi="Times New Roman" w:cs="Times New Roman"/>
+          <w:i/>
+        </w:rPr>
+        <w:tab/>
+      </w:r>
+      <w:r>
+        <w:rPr>
+          <w:rFonts w:ascii="Times New Roman" w:hAnsi="Times New Roman" w:cs="Times New Roman"/>
+          <w:i/>
+        </w:rPr>
+        <w:tab/>
+        <w:t>demo(E,desconhecido).</w:t>
+      </w:r>
+    </w:p>
+    <w:p>
+      <w:pPr>
+        <w:spacing w:after="0"/>
+        <w:ind w:left="3538"/>
+        <w:jc w:val="both"/>
+        <w:rPr>
+          <w:rFonts w:ascii="Times New Roman" w:hAnsi="Times New Roman" w:cs="Times New Roman"/>
+          <w:i/>
+        </w:rPr>
+      </w:pPr>
+      <w:r>
+        <w:rPr>
+          <w:rFonts w:ascii="Times New Roman" w:hAnsi="Times New Roman" w:cs="Times New Roman"/>
+          <w:i/>
+        </w:rPr>
+        <w:t>demoE([E|RL],desconhecido):-</w:t>
+      </w:r>
+    </w:p>
+    <w:p>
+      <w:pPr>
+        <w:spacing w:after="0"/>
+        <w:ind w:left="3538"/>
+        <w:jc w:val="both"/>
+        <w:rPr>
+          <w:rFonts w:ascii="Times New Roman" w:hAnsi="Times New Roman" w:cs="Times New Roman"/>
+          <w:i/>
+        </w:rPr>
+      </w:pPr>
+      <w:r>
+        <w:rPr>
+          <w:rFonts w:ascii="Times New Roman" w:hAnsi="Times New Roman" w:cs="Times New Roman"/>
+          <w:i/>
+        </w:rPr>
+        <w:tab/>
+      </w:r>
+      <w:r>
+        <w:rPr>
+          <w:rFonts w:ascii="Times New Roman" w:hAnsi="Times New Roman" w:cs="Times New Roman"/>
+          <w:i/>
+        </w:rPr>
+        <w:tab/>
+        <w:t>nao(demo(E,desconhecido)), demoE(RL,desconhecido).</w:t>
+      </w:r>
     </w:p>
     <w:p>
       <w:pPr>
         <w:ind w:left="708"/>
-      </w:pPr>
-    </w:p>
-    <w:p>
-      <w:pPr>
-        <w:pStyle w:val="Subtitle"/>
+        <w:jc w:val="both"/>
+      </w:pPr>
+    </w:p>
+    <w:p>
+      <w:pPr>
+        <w:ind w:left="708"/>
+        <w:jc w:val="both"/>
+      </w:pPr>
+      <w:r>
+        <w:t>Por sua vez o predicado demoOu segue a dada especificação:</w:t>
+      </w:r>
+    </w:p>
+    <w:p>
+      <w:pPr>
+        <w:spacing w:after="0"/>
+        <w:ind w:left="3538"/>
+        <w:jc w:val="both"/>
+        <w:rPr>
+          <w:rFonts w:ascii="Times New Roman" w:hAnsi="Times New Roman" w:cs="Times New Roman"/>
+          <w:i/>
+        </w:rPr>
+      </w:pPr>
+      <w:r>
+        <w:rPr>
+          <w:rFonts w:ascii="Times New Roman" w:hAnsi="Times New Roman" w:cs="Times New Roman"/>
+          <w:i/>
+        </w:rPr>
+        <w:t>demoOu([],falso).</w:t>
+      </w:r>
+    </w:p>
+    <w:p>
+      <w:pPr>
+        <w:spacing w:after="0"/>
+        <w:ind w:left="3538"/>
+        <w:jc w:val="both"/>
+        <w:rPr>
+          <w:rFonts w:ascii="Times New Roman" w:hAnsi="Times New Roman" w:cs="Times New Roman"/>
+          <w:i/>
+        </w:rPr>
+      </w:pPr>
+      <w:r>
+        <w:rPr>
+          <w:rFonts w:ascii="Times New Roman" w:hAnsi="Times New Roman" w:cs="Times New Roman"/>
+          <w:i/>
+        </w:rPr>
+        <w:t>demoOu([E|RL],verdadeiro):-</w:t>
+      </w:r>
+    </w:p>
+    <w:p>
+      <w:pPr>
+        <w:spacing w:after="0"/>
+        <w:ind w:left="3538"/>
+        <w:jc w:val="both"/>
+        <w:rPr>
+          <w:rFonts w:ascii="Times New Roman" w:hAnsi="Times New Roman" w:cs="Times New Roman"/>
+          <w:i/>
+        </w:rPr>
+      </w:pPr>
+      <w:r>
+        <w:rPr>
+          <w:rFonts w:ascii="Times New Roman" w:hAnsi="Times New Roman" w:cs="Times New Roman"/>
+          <w:i/>
+        </w:rPr>
+        <w:tab/>
+      </w:r>
+      <w:r>
+        <w:rPr>
+          <w:rFonts w:ascii="Times New Roman" w:hAnsi="Times New Roman" w:cs="Times New Roman"/>
+          <w:i/>
+        </w:rPr>
+        <w:tab/>
+        <w:t>demo(E,verdadeiro).</w:t>
+      </w:r>
+    </w:p>
+    <w:p>
+      <w:pPr>
+        <w:spacing w:after="0"/>
+        <w:ind w:left="3538"/>
+        <w:jc w:val="both"/>
+        <w:rPr>
+          <w:rFonts w:ascii="Times New Roman" w:hAnsi="Times New Roman" w:cs="Times New Roman"/>
+          <w:i/>
+        </w:rPr>
+      </w:pPr>
+      <w:r>
+        <w:rPr>
+          <w:rFonts w:ascii="Times New Roman" w:hAnsi="Times New Roman" w:cs="Times New Roman"/>
+          <w:i/>
+        </w:rPr>
+        <w:t>demoOu([E|RL],verdadeiro):-</w:t>
+      </w:r>
+    </w:p>
+    <w:p>
+      <w:pPr>
+        <w:spacing w:after="0"/>
+        <w:ind w:left="3538"/>
+        <w:jc w:val="both"/>
+        <w:rPr>
+          <w:rFonts w:ascii="Times New Roman" w:hAnsi="Times New Roman" w:cs="Times New Roman"/>
+          <w:i/>
+        </w:rPr>
+      </w:pPr>
+      <w:r>
+        <w:rPr>
+          <w:rFonts w:ascii="Times New Roman" w:hAnsi="Times New Roman" w:cs="Times New Roman"/>
+          <w:i/>
+        </w:rPr>
+        <w:tab/>
+      </w:r>
+      <w:r>
+        <w:rPr>
+          <w:rFonts w:ascii="Times New Roman" w:hAnsi="Times New Roman" w:cs="Times New Roman"/>
+          <w:i/>
+        </w:rPr>
+        <w:tab/>
+        <w:t>nao(demo(E,verdadeiro)), demoOu(RL,verdadeiro).</w:t>
+      </w:r>
+    </w:p>
+    <w:p>
+      <w:pPr>
+        <w:spacing w:after="0"/>
+        <w:ind w:left="3538"/>
+        <w:jc w:val="both"/>
+        <w:rPr>
+          <w:rFonts w:ascii="Times New Roman" w:hAnsi="Times New Roman" w:cs="Times New Roman"/>
+          <w:i/>
+        </w:rPr>
+      </w:pPr>
+    </w:p>
+    <w:p>
+      <w:pPr>
+        <w:spacing w:after="0"/>
+        <w:ind w:left="3538"/>
+        <w:jc w:val="both"/>
+        <w:rPr>
+          <w:rFonts w:ascii="Times New Roman" w:hAnsi="Times New Roman" w:cs="Times New Roman"/>
+          <w:i/>
+        </w:rPr>
+      </w:pPr>
+      <w:r>
+        <w:rPr>
+          <w:rFonts w:ascii="Times New Roman" w:hAnsi="Times New Roman" w:cs="Times New Roman"/>
+          <w:i/>
+        </w:rPr>
+        <w:t>demoOu([E|RL],falso):-</w:t>
+      </w:r>
+    </w:p>
+    <w:p>
+      <w:pPr>
+        <w:spacing w:after="0"/>
+        <w:ind w:left="3538"/>
+        <w:jc w:val="both"/>
+        <w:rPr>
+          <w:rFonts w:ascii="Times New Roman" w:hAnsi="Times New Roman" w:cs="Times New Roman"/>
+          <w:i/>
+        </w:rPr>
+      </w:pPr>
+      <w:r>
+        <w:rPr>
+          <w:rFonts w:ascii="Times New Roman" w:hAnsi="Times New Roman" w:cs="Times New Roman"/>
+          <w:i/>
+        </w:rPr>
+        <w:tab/>
+      </w:r>
+      <w:r>
+        <w:rPr>
+          <w:rFonts w:ascii="Times New Roman" w:hAnsi="Times New Roman" w:cs="Times New Roman"/>
+          <w:i/>
+        </w:rPr>
+        <w:tab/>
+        <w:t>demo(E,falso), demoOu(RL,falso).</w:t>
+      </w:r>
+    </w:p>
+    <w:p>
+      <w:pPr>
+        <w:spacing w:after="0"/>
+        <w:ind w:left="3538"/>
+        <w:jc w:val="both"/>
+        <w:rPr>
+          <w:rFonts w:ascii="Times New Roman" w:hAnsi="Times New Roman" w:cs="Times New Roman"/>
+          <w:i/>
+        </w:rPr>
+      </w:pPr>
+    </w:p>
+    <w:p>
+      <w:pPr>
+        <w:spacing w:after="0"/>
+        <w:ind w:left="3538"/>
+        <w:jc w:val="both"/>
+        <w:rPr>
+          <w:rFonts w:ascii="Times New Roman" w:hAnsi="Times New Roman" w:cs="Times New Roman"/>
+          <w:i/>
+        </w:rPr>
+      </w:pPr>
+      <w:r>
+        <w:rPr>
+          <w:rFonts w:ascii="Times New Roman" w:hAnsi="Times New Roman" w:cs="Times New Roman"/>
+          <w:i/>
+        </w:rPr>
+        <w:t>demoOu([E|RL],desconhecido):-</w:t>
+      </w:r>
+    </w:p>
+    <w:p>
+      <w:pPr>
+        <w:spacing w:after="0"/>
+        <w:ind w:left="3538"/>
+        <w:jc w:val="both"/>
+        <w:rPr>
+          <w:rFonts w:ascii="Times New Roman" w:hAnsi="Times New Roman" w:cs="Times New Roman"/>
+          <w:i/>
+        </w:rPr>
+      </w:pPr>
+      <w:r>
+        <w:rPr>
+          <w:rFonts w:ascii="Times New Roman" w:hAnsi="Times New Roman" w:cs="Times New Roman"/>
+          <w:i/>
+        </w:rPr>
+        <w:tab/>
+      </w:r>
+      <w:r>
+        <w:rPr>
+          <w:rFonts w:ascii="Times New Roman" w:hAnsi="Times New Roman" w:cs="Times New Roman"/>
+          <w:i/>
+        </w:rPr>
+        <w:tab/>
+        <w:t>demo(E,desconhecido), nao(demoOu(RL,verdadeiro)).</w:t>
+      </w:r>
+    </w:p>
+    <w:p>
+      <w:pPr>
+        <w:spacing w:after="0"/>
+        <w:ind w:left="3538"/>
+        <w:jc w:val="both"/>
+        <w:rPr>
+          <w:rFonts w:ascii="Times New Roman" w:hAnsi="Times New Roman" w:cs="Times New Roman"/>
+          <w:i/>
+        </w:rPr>
+      </w:pPr>
+      <w:r>
+        <w:rPr>
+          <w:rFonts w:ascii="Times New Roman" w:hAnsi="Times New Roman" w:cs="Times New Roman"/>
+          <w:i/>
+        </w:rPr>
+        <w:t>demoOu([E|RL],desconhecido):-</w:t>
+      </w:r>
+    </w:p>
+    <w:p>
+      <w:pPr>
+        <w:spacing w:after="0"/>
+        <w:ind w:left="3538"/>
+        <w:jc w:val="both"/>
+        <w:rPr>
+          <w:rFonts w:ascii="Times New Roman" w:hAnsi="Times New Roman" w:cs="Times New Roman"/>
+          <w:i/>
+        </w:rPr>
+      </w:pPr>
+      <w:r>
+        <w:rPr>
+          <w:rFonts w:ascii="Times New Roman" w:hAnsi="Times New Roman" w:cs="Times New Roman"/>
+          <w:i/>
+        </w:rPr>
+        <w:tab/>
+      </w:r>
+      <w:r>
+        <w:rPr>
+          <w:rFonts w:ascii="Times New Roman" w:hAnsi="Times New Roman" w:cs="Times New Roman"/>
+          <w:i/>
+        </w:rPr>
+        <w:tab/>
+        <w:t>nao(demo(E,desconhecido)), demoOu(RL,desconhecido).</w:t>
+      </w:r>
+    </w:p>
+    <w:p>
+      <w:pPr>
+        <w:spacing w:after="0"/>
+        <w:ind w:left="3538"/>
+        <w:jc w:val="both"/>
+        <w:rPr>
+          <w:rFonts w:ascii="Times New Roman" w:hAnsi="Times New Roman" w:cs="Times New Roman"/>
+          <w:i/>
+        </w:rPr>
+      </w:pPr>
+    </w:p>
+    <w:p>
+      <w:pPr>
+        <w:ind w:left="708"/>
+        <w:jc w:val="both"/>
+      </w:pPr>
+      <w:r>
+        <w:lastRenderedPageBreak/>
+        <w:t>Os valores de verdade para ambos os casos foram decididos da seguinte forma:</w:t>
+      </w:r>
+    </w:p>
+    <w:p>
+      <w:pPr>
+        <w:ind w:left="708"/>
+        <w:jc w:val="both"/>
+      </w:pPr>
+    </w:p>
+    <w:tbl>
+      <w:tblPr>
+        <w:tblStyle w:val="TabeladeGrade5Escura-nfase3"/>
+        <w:tblW w:w="0" w:type="auto"/>
+        <w:jc w:val="center"/>
+        <w:tblLook w:val="04A0" w:firstRow="1" w:lastRow="0" w:firstColumn="1" w:lastColumn="0" w:noHBand="0" w:noVBand="1"/>
+      </w:tblPr>
+      <w:tblGrid>
+        <w:gridCol w:w="2123"/>
+        <w:gridCol w:w="2123"/>
+        <w:gridCol w:w="2124"/>
+        <w:gridCol w:w="2124"/>
+      </w:tblGrid>
+      <w:tr>
+        <w:trPr>
+          <w:cnfStyle w:val="100000000000" w:firstRow="1" w:lastRow="0" w:firstColumn="0" w:lastColumn="0" w:oddVBand="0" w:evenVBand="0" w:oddHBand="0" w:evenHBand="0" w:firstRowFirstColumn="0" w:firstRowLastColumn="0" w:lastRowFirstColumn="0" w:lastRowLastColumn="0"/>
+          <w:jc w:val="center"/>
+        </w:trPr>
+        <w:tc>
+          <w:tcPr>
+            <w:cnfStyle w:val="001000000000" w:firstRow="0" w:lastRow="0" w:firstColumn="1" w:lastColumn="0" w:oddVBand="0" w:evenVBand="0" w:oddHBand="0" w:evenHBand="0" w:firstRowFirstColumn="0" w:firstRowLastColumn="0" w:lastRowFirstColumn="0" w:lastRowLastColumn="0"/>
+            <w:tcW w:w="2123" w:type="dxa"/>
+            <w:vAlign w:val="center"/>
+          </w:tcPr>
+          <w:p>
+            <w:pPr>
+              <w:jc w:val="center"/>
+              <w:rPr>
+                <w:color w:val="000000" w:themeColor="text1"/>
+              </w:rPr>
+            </w:pPr>
+            <w:r>
+              <w:rPr>
+                <w:color w:val="000000" w:themeColor="text1"/>
+              </w:rPr>
+              <w:t>demoE</w:t>
+            </w:r>
+          </w:p>
+        </w:tc>
+        <w:tc>
+          <w:tcPr>
+            <w:tcW w:w="2123" w:type="dxa"/>
+            <w:vAlign w:val="center"/>
+          </w:tcPr>
+          <w:p>
+            <w:pPr>
+              <w:jc w:val="center"/>
+              <w:cnfStyle w:val="100000000000" w:firstRow="1" w:lastRow="0" w:firstColumn="0" w:lastColumn="0" w:oddVBand="0" w:evenVBand="0" w:oddHBand="0" w:evenHBand="0" w:firstRowFirstColumn="0" w:firstRowLastColumn="0" w:lastRowFirstColumn="0" w:lastRowLastColumn="0"/>
+              <w:rPr>
+                <w:color w:val="000000" w:themeColor="text1"/>
+              </w:rPr>
+            </w:pPr>
+            <w:r>
+              <w:rPr>
+                <w:color w:val="000000" w:themeColor="text1"/>
+              </w:rPr>
+              <w:t>Verdadeiro</w:t>
+            </w:r>
+          </w:p>
+        </w:tc>
+        <w:tc>
+          <w:tcPr>
+            <w:tcW w:w="2124" w:type="dxa"/>
+            <w:vAlign w:val="center"/>
+          </w:tcPr>
+          <w:p>
+            <w:pPr>
+              <w:jc w:val="center"/>
+              <w:cnfStyle w:val="100000000000" w:firstRow="1" w:lastRow="0" w:firstColumn="0" w:lastColumn="0" w:oddVBand="0" w:evenVBand="0" w:oddHBand="0" w:evenHBand="0" w:firstRowFirstColumn="0" w:firstRowLastColumn="0" w:lastRowFirstColumn="0" w:lastRowLastColumn="0"/>
+              <w:rPr>
+                <w:color w:val="000000" w:themeColor="text1"/>
+              </w:rPr>
+            </w:pPr>
+            <w:r>
+              <w:rPr>
+                <w:color w:val="000000" w:themeColor="text1"/>
+              </w:rPr>
+              <w:t>Falso</w:t>
+            </w:r>
+          </w:p>
+        </w:tc>
+        <w:tc>
+          <w:tcPr>
+            <w:tcW w:w="2124" w:type="dxa"/>
+            <w:vAlign w:val="center"/>
+          </w:tcPr>
+          <w:p>
+            <w:pPr>
+              <w:jc w:val="center"/>
+              <w:cnfStyle w:val="100000000000" w:firstRow="1" w:lastRow="0" w:firstColumn="0" w:lastColumn="0" w:oddVBand="0" w:evenVBand="0" w:oddHBand="0" w:evenHBand="0" w:firstRowFirstColumn="0" w:firstRowLastColumn="0" w:lastRowFirstColumn="0" w:lastRowLastColumn="0"/>
+              <w:rPr>
+                <w:color w:val="000000" w:themeColor="text1"/>
+              </w:rPr>
+            </w:pPr>
+            <w:r>
+              <w:rPr>
+                <w:color w:val="000000" w:themeColor="text1"/>
+              </w:rPr>
+              <w:t>Desconhecido</w:t>
+            </w:r>
+          </w:p>
+        </w:tc>
+      </w:tr>
+      <w:tr>
+        <w:trPr>
+          <w:cnfStyle w:val="000000100000" w:firstRow="0" w:lastRow="0" w:firstColumn="0" w:lastColumn="0" w:oddVBand="0" w:evenVBand="0" w:oddHBand="1" w:evenHBand="0" w:firstRowFirstColumn="0" w:firstRowLastColumn="0" w:lastRowFirstColumn="0" w:lastRowLastColumn="0"/>
+          <w:jc w:val="center"/>
+        </w:trPr>
+        <w:tc>
+          <w:tcPr>
+            <w:cnfStyle w:val="001000000000" w:firstRow="0" w:lastRow="0" w:firstColumn="1" w:lastColumn="0" w:oddVBand="0" w:evenVBand="0" w:oddHBand="0" w:evenHBand="0" w:firstRowFirstColumn="0" w:firstRowLastColumn="0" w:lastRowFirstColumn="0" w:lastRowLastColumn="0"/>
+            <w:tcW w:w="2123" w:type="dxa"/>
+            <w:vAlign w:val="center"/>
+          </w:tcPr>
+          <w:p>
+            <w:pPr>
+              <w:jc w:val="center"/>
+              <w:rPr>
+                <w:color w:val="000000" w:themeColor="text1"/>
+              </w:rPr>
+            </w:pPr>
+            <w:r>
+              <w:rPr>
+                <w:color w:val="000000" w:themeColor="text1"/>
+              </w:rPr>
+              <w:t>Verdadeiro</w:t>
+            </w:r>
+          </w:p>
+        </w:tc>
+        <w:tc>
+          <w:tcPr>
+            <w:tcW w:w="2123" w:type="dxa"/>
+            <w:vAlign w:val="center"/>
+          </w:tcPr>
+          <w:p>
+            <w:pPr>
+              <w:jc w:val="center"/>
+              <w:cnfStyle w:val="000000100000" w:firstRow="0" w:lastRow="0" w:firstColumn="0" w:lastColumn="0" w:oddVBand="0" w:evenVBand="0" w:oddHBand="1" w:evenHBand="0" w:firstRowFirstColumn="0" w:firstRowLastColumn="0" w:lastRowFirstColumn="0" w:lastRowLastColumn="0"/>
+            </w:pPr>
+            <w:r>
+              <w:t>Verdadeiro</w:t>
+            </w:r>
+          </w:p>
+        </w:tc>
+        <w:tc>
+          <w:tcPr>
+            <w:tcW w:w="2124" w:type="dxa"/>
+            <w:vAlign w:val="center"/>
+          </w:tcPr>
+          <w:p>
+            <w:pPr>
+              <w:jc w:val="center"/>
+              <w:cnfStyle w:val="000000100000" w:firstRow="0" w:lastRow="0" w:firstColumn="0" w:lastColumn="0" w:oddVBand="0" w:evenVBand="0" w:oddHBand="1" w:evenHBand="0" w:firstRowFirstColumn="0" w:firstRowLastColumn="0" w:lastRowFirstColumn="0" w:lastRowLastColumn="0"/>
+            </w:pPr>
+            <w:r>
+              <w:t>Falso</w:t>
+            </w:r>
+          </w:p>
+        </w:tc>
+        <w:tc>
+          <w:tcPr>
+            <w:tcW w:w="2124" w:type="dxa"/>
+            <w:vAlign w:val="center"/>
+          </w:tcPr>
+          <w:p>
+            <w:pPr>
+              <w:jc w:val="center"/>
+              <w:cnfStyle w:val="000000100000" w:firstRow="0" w:lastRow="0" w:firstColumn="0" w:lastColumn="0" w:oddVBand="0" w:evenVBand="0" w:oddHBand="1" w:evenHBand="0" w:firstRowFirstColumn="0" w:firstRowLastColumn="0" w:lastRowFirstColumn="0" w:lastRowLastColumn="0"/>
+            </w:pPr>
+            <w:r>
+              <w:t>Desconhecido</w:t>
+            </w:r>
+          </w:p>
+        </w:tc>
+      </w:tr>
+      <w:tr>
+        <w:trPr>
+          <w:jc w:val="center"/>
+        </w:trPr>
+        <w:tc>
+          <w:tcPr>
+            <w:cnfStyle w:val="001000000000" w:firstRow="0" w:lastRow="0" w:firstColumn="1" w:lastColumn="0" w:oddVBand="0" w:evenVBand="0" w:oddHBand="0" w:evenHBand="0" w:firstRowFirstColumn="0" w:firstRowLastColumn="0" w:lastRowFirstColumn="0" w:lastRowLastColumn="0"/>
+            <w:tcW w:w="2123" w:type="dxa"/>
+            <w:vAlign w:val="center"/>
+          </w:tcPr>
+          <w:p>
+            <w:pPr>
+              <w:jc w:val="center"/>
+              <w:rPr>
+                <w:color w:val="000000" w:themeColor="text1"/>
+              </w:rPr>
+            </w:pPr>
+            <w:r>
+              <w:rPr>
+                <w:color w:val="000000" w:themeColor="text1"/>
+              </w:rPr>
+              <w:t>Falso</w:t>
+            </w:r>
+          </w:p>
+        </w:tc>
+        <w:tc>
+          <w:tcPr>
+            <w:tcW w:w="2123" w:type="dxa"/>
+            <w:vAlign w:val="center"/>
+          </w:tcPr>
+          <w:p>
+            <w:pPr>
+              <w:jc w:val="center"/>
+              <w:cnfStyle w:val="000000000000" w:firstRow="0" w:lastRow="0" w:firstColumn="0" w:lastColumn="0" w:oddVBand="0" w:evenVBand="0" w:oddHBand="0" w:evenHBand="0" w:firstRowFirstColumn="0" w:firstRowLastColumn="0" w:lastRowFirstColumn="0" w:lastRowLastColumn="0"/>
+            </w:pPr>
+            <w:r>
+              <w:t>Falso</w:t>
+            </w:r>
+          </w:p>
+        </w:tc>
+        <w:tc>
+          <w:tcPr>
+            <w:tcW w:w="2124" w:type="dxa"/>
+            <w:vAlign w:val="center"/>
+          </w:tcPr>
+          <w:p>
+            <w:pPr>
+              <w:jc w:val="center"/>
+              <w:cnfStyle w:val="000000000000" w:firstRow="0" w:lastRow="0" w:firstColumn="0" w:lastColumn="0" w:oddVBand="0" w:evenVBand="0" w:oddHBand="0" w:evenHBand="0" w:firstRowFirstColumn="0" w:firstRowLastColumn="0" w:lastRowFirstColumn="0" w:lastRowLastColumn="0"/>
+            </w:pPr>
+            <w:r>
+              <w:t>Falso</w:t>
+            </w:r>
+          </w:p>
+        </w:tc>
+        <w:tc>
+          <w:tcPr>
+            <w:tcW w:w="2124" w:type="dxa"/>
+            <w:vAlign w:val="center"/>
+          </w:tcPr>
+          <w:p>
+            <w:pPr>
+              <w:jc w:val="center"/>
+              <w:cnfStyle w:val="000000000000" w:firstRow="0" w:lastRow="0" w:firstColumn="0" w:lastColumn="0" w:oddVBand="0" w:evenVBand="0" w:oddHBand="0" w:evenHBand="0" w:firstRowFirstColumn="0" w:firstRowLastColumn="0" w:lastRowFirstColumn="0" w:lastRowLastColumn="0"/>
+            </w:pPr>
+            <w:r>
+              <w:t>Desconhecido</w:t>
+            </w:r>
+          </w:p>
+        </w:tc>
+      </w:tr>
+      <w:tr>
+        <w:trPr>
+          <w:cnfStyle w:val="000000100000" w:firstRow="0" w:lastRow="0" w:firstColumn="0" w:lastColumn="0" w:oddVBand="0" w:evenVBand="0" w:oddHBand="1" w:evenHBand="0" w:firstRowFirstColumn="0" w:firstRowLastColumn="0" w:lastRowFirstColumn="0" w:lastRowLastColumn="0"/>
+          <w:trHeight w:val="273"/>
+          <w:jc w:val="center"/>
+        </w:trPr>
+        <w:tc>
+          <w:tcPr>
+            <w:cnfStyle w:val="001000000000" w:firstRow="0" w:lastRow="0" w:firstColumn="1" w:lastColumn="0" w:oddVBand="0" w:evenVBand="0" w:oddHBand="0" w:evenHBand="0" w:firstRowFirstColumn="0" w:firstRowLastColumn="0" w:lastRowFirstColumn="0" w:lastRowLastColumn="0"/>
+            <w:tcW w:w="2123" w:type="dxa"/>
+            <w:vAlign w:val="center"/>
+          </w:tcPr>
+          <w:p>
+            <w:pPr>
+              <w:jc w:val="center"/>
+              <w:rPr>
+                <w:color w:val="000000" w:themeColor="text1"/>
+              </w:rPr>
+            </w:pPr>
+            <w:r>
+              <w:rPr>
+                <w:color w:val="000000" w:themeColor="text1"/>
+              </w:rPr>
+              <w:t>Desconhecido</w:t>
+            </w:r>
+          </w:p>
+        </w:tc>
+        <w:tc>
+          <w:tcPr>
+            <w:tcW w:w="2123" w:type="dxa"/>
+            <w:vAlign w:val="center"/>
+          </w:tcPr>
+          <w:p>
+            <w:pPr>
+              <w:jc w:val="center"/>
+              <w:cnfStyle w:val="000000100000" w:firstRow="0" w:lastRow="0" w:firstColumn="0" w:lastColumn="0" w:oddVBand="0" w:evenVBand="0" w:oddHBand="1" w:evenHBand="0" w:firstRowFirstColumn="0" w:firstRowLastColumn="0" w:lastRowFirstColumn="0" w:lastRowLastColumn="0"/>
+            </w:pPr>
+            <w:r>
+              <w:t>Desconhecido</w:t>
+            </w:r>
+          </w:p>
+        </w:tc>
+        <w:tc>
+          <w:tcPr>
+            <w:tcW w:w="2124" w:type="dxa"/>
+            <w:vAlign w:val="center"/>
+          </w:tcPr>
+          <w:p>
+            <w:pPr>
+              <w:jc w:val="center"/>
+              <w:cnfStyle w:val="000000100000" w:firstRow="0" w:lastRow="0" w:firstColumn="0" w:lastColumn="0" w:oddVBand="0" w:evenVBand="0" w:oddHBand="1" w:evenHBand="0" w:firstRowFirstColumn="0" w:firstRowLastColumn="0" w:lastRowFirstColumn="0" w:lastRowLastColumn="0"/>
+            </w:pPr>
+            <w:r>
+              <w:t>Desconhecido</w:t>
+            </w:r>
+          </w:p>
+        </w:tc>
+        <w:tc>
+          <w:tcPr>
+            <w:tcW w:w="2124" w:type="dxa"/>
+            <w:vAlign w:val="center"/>
+          </w:tcPr>
+          <w:p>
+            <w:pPr>
+              <w:keepNext/>
+              <w:jc w:val="center"/>
+              <w:cnfStyle w:val="000000100000" w:firstRow="0" w:lastRow="0" w:firstColumn="0" w:lastColumn="0" w:oddVBand="0" w:evenVBand="0" w:oddHBand="1" w:evenHBand="0" w:firstRowFirstColumn="0" w:firstRowLastColumn="0" w:lastRowFirstColumn="0" w:lastRowLastColumn="0"/>
+            </w:pPr>
+            <w:r>
+              <w:t>Desconhecido</w:t>
+            </w:r>
+          </w:p>
+        </w:tc>
+      </w:tr>
+    </w:tbl>
+    <w:p>
+      <w:pPr>
+        <w:pStyle w:val="Legenda"/>
+        <w:jc w:val="center"/>
+      </w:pPr>
+      <w:r>
+        <w:t xml:space="preserve">Tabela </w:t>
+      </w:r>
+      <w:r>
+        <w:fldChar w:fldCharType="begin"/>
+      </w:r>
+      <w:r>
+        <w:instrText xml:space="preserve"> SEQ Tabela \* ARABIC </w:instrText>
+      </w:r>
+      <w:r>
+        <w:fldChar w:fldCharType="separate"/>
+      </w:r>
+      <w:r>
+        <w:t>1</w:t>
+      </w:r>
+      <w:r>
+        <w:fldChar w:fldCharType="end"/>
+      </w:r>
+      <w:r>
+        <w:t xml:space="preserve"> - Valores de verdade para o demoE</w:t>
+      </w:r>
+    </w:p>
+    <w:p/>
+    <w:tbl>
+      <w:tblPr>
+        <w:tblStyle w:val="TabeladeGrade5Escura-nfase3"/>
+        <w:tblW w:w="0" w:type="auto"/>
+        <w:jc w:val="center"/>
+        <w:tblLook w:val="04A0" w:firstRow="1" w:lastRow="0" w:firstColumn="1" w:lastColumn="0" w:noHBand="0" w:noVBand="1"/>
+      </w:tblPr>
+      <w:tblGrid>
+        <w:gridCol w:w="2123"/>
+        <w:gridCol w:w="2123"/>
+        <w:gridCol w:w="2124"/>
+        <w:gridCol w:w="2124"/>
+      </w:tblGrid>
+      <w:tr>
+        <w:trPr>
+          <w:cnfStyle w:val="100000000000" w:firstRow="1" w:lastRow="0" w:firstColumn="0" w:lastColumn="0" w:oddVBand="0" w:evenVBand="0" w:oddHBand="0" w:evenHBand="0" w:firstRowFirstColumn="0" w:firstRowLastColumn="0" w:lastRowFirstColumn="0" w:lastRowLastColumn="0"/>
+          <w:jc w:val="center"/>
+        </w:trPr>
+        <w:tc>
+          <w:tcPr>
+            <w:cnfStyle w:val="001000000000" w:firstRow="0" w:lastRow="0" w:firstColumn="1" w:lastColumn="0" w:oddVBand="0" w:evenVBand="0" w:oddHBand="0" w:evenHBand="0" w:firstRowFirstColumn="0" w:firstRowLastColumn="0" w:lastRowFirstColumn="0" w:lastRowLastColumn="0"/>
+            <w:tcW w:w="2123" w:type="dxa"/>
+            <w:vAlign w:val="center"/>
+          </w:tcPr>
+          <w:p>
+            <w:pPr>
+              <w:jc w:val="center"/>
+              <w:rPr>
+                <w:color w:val="000000" w:themeColor="text1"/>
+              </w:rPr>
+            </w:pPr>
+            <w:r>
+              <w:rPr>
+                <w:color w:val="000000" w:themeColor="text1"/>
+              </w:rPr>
+              <w:t>demoOu</w:t>
+            </w:r>
+          </w:p>
+        </w:tc>
+        <w:tc>
+          <w:tcPr>
+            <w:tcW w:w="2123" w:type="dxa"/>
+            <w:vAlign w:val="center"/>
+          </w:tcPr>
+          <w:p>
+            <w:pPr>
+              <w:jc w:val="center"/>
+              <w:cnfStyle w:val="100000000000" w:firstRow="1" w:lastRow="0" w:firstColumn="0" w:lastColumn="0" w:oddVBand="0" w:evenVBand="0" w:oddHBand="0" w:evenHBand="0" w:firstRowFirstColumn="0" w:firstRowLastColumn="0" w:lastRowFirstColumn="0" w:lastRowLastColumn="0"/>
+              <w:rPr>
+                <w:color w:val="000000" w:themeColor="text1"/>
+              </w:rPr>
+            </w:pPr>
+            <w:r>
+              <w:rPr>
+                <w:color w:val="000000" w:themeColor="text1"/>
+              </w:rPr>
+              <w:t>Verdadeiro</w:t>
+            </w:r>
+          </w:p>
+        </w:tc>
+        <w:tc>
+          <w:tcPr>
+            <w:tcW w:w="2124" w:type="dxa"/>
+            <w:vAlign w:val="center"/>
+          </w:tcPr>
+          <w:p>
+            <w:pPr>
+              <w:jc w:val="center"/>
+              <w:cnfStyle w:val="100000000000" w:firstRow="1" w:lastRow="0" w:firstColumn="0" w:lastColumn="0" w:oddVBand="0" w:evenVBand="0" w:oddHBand="0" w:evenHBand="0" w:firstRowFirstColumn="0" w:firstRowLastColumn="0" w:lastRowFirstColumn="0" w:lastRowLastColumn="0"/>
+              <w:rPr>
+                <w:color w:val="000000" w:themeColor="text1"/>
+              </w:rPr>
+            </w:pPr>
+            <w:r>
+              <w:rPr>
+                <w:color w:val="000000" w:themeColor="text1"/>
+              </w:rPr>
+              <w:t>Falso</w:t>
+            </w:r>
+          </w:p>
+        </w:tc>
+        <w:tc>
+          <w:tcPr>
+            <w:tcW w:w="2124" w:type="dxa"/>
+            <w:vAlign w:val="center"/>
+          </w:tcPr>
+          <w:p>
+            <w:pPr>
+              <w:jc w:val="center"/>
+              <w:cnfStyle w:val="100000000000" w:firstRow="1" w:lastRow="0" w:firstColumn="0" w:lastColumn="0" w:oddVBand="0" w:evenVBand="0" w:oddHBand="0" w:evenHBand="0" w:firstRowFirstColumn="0" w:firstRowLastColumn="0" w:lastRowFirstColumn="0" w:lastRowLastColumn="0"/>
+              <w:rPr>
+                <w:color w:val="000000" w:themeColor="text1"/>
+              </w:rPr>
+            </w:pPr>
+            <w:r>
+              <w:rPr>
+                <w:color w:val="000000" w:themeColor="text1"/>
+              </w:rPr>
+              <w:t>Desconhecido</w:t>
+            </w:r>
+          </w:p>
+        </w:tc>
+        <w:bookmarkStart w:id="0" w:name="_GoBack"/>
+        <w:bookmarkEnd w:id="0"/>
+      </w:tr>
+      <w:tr>
+        <w:trPr>
+          <w:cnfStyle w:val="000000100000" w:firstRow="0" w:lastRow="0" w:firstColumn="0" w:lastColumn="0" w:oddVBand="0" w:evenVBand="0" w:oddHBand="1" w:evenHBand="0" w:firstRowFirstColumn="0" w:firstRowLastColumn="0" w:lastRowFirstColumn="0" w:lastRowLastColumn="0"/>
+          <w:jc w:val="center"/>
+        </w:trPr>
+        <w:tc>
+          <w:tcPr>
+            <w:cnfStyle w:val="001000000000" w:firstRow="0" w:lastRow="0" w:firstColumn="1" w:lastColumn="0" w:oddVBand="0" w:evenVBand="0" w:oddHBand="0" w:evenHBand="0" w:firstRowFirstColumn="0" w:firstRowLastColumn="0" w:lastRowFirstColumn="0" w:lastRowLastColumn="0"/>
+            <w:tcW w:w="2123" w:type="dxa"/>
+            <w:vAlign w:val="center"/>
+          </w:tcPr>
+          <w:p>
+            <w:pPr>
+              <w:jc w:val="center"/>
+              <w:rPr>
+                <w:color w:val="000000" w:themeColor="text1"/>
+              </w:rPr>
+            </w:pPr>
+            <w:r>
+              <w:rPr>
+                <w:color w:val="000000" w:themeColor="text1"/>
+              </w:rPr>
+              <w:t>Verdadeiro</w:t>
+            </w:r>
+          </w:p>
+        </w:tc>
+        <w:tc>
+          <w:tcPr>
+            <w:tcW w:w="2123" w:type="dxa"/>
+            <w:vAlign w:val="center"/>
+          </w:tcPr>
+          <w:p>
+            <w:pPr>
+              <w:jc w:val="center"/>
+              <w:cnfStyle w:val="000000100000" w:firstRow="0" w:lastRow="0" w:firstColumn="0" w:lastColumn="0" w:oddVBand="0" w:evenVBand="0" w:oddHBand="1" w:evenHBand="0" w:firstRowFirstColumn="0" w:firstRowLastColumn="0" w:lastRowFirstColumn="0" w:lastRowLastColumn="0"/>
+            </w:pPr>
+            <w:r>
+              <w:t>Verdadeiro</w:t>
+            </w:r>
+          </w:p>
+        </w:tc>
+        <w:tc>
+          <w:tcPr>
+            <w:tcW w:w="2124" w:type="dxa"/>
+            <w:vAlign w:val="center"/>
+          </w:tcPr>
+          <w:p>
+            <w:pPr>
+              <w:jc w:val="center"/>
+              <w:cnfStyle w:val="000000100000" w:firstRow="0" w:lastRow="0" w:firstColumn="0" w:lastColumn="0" w:oddVBand="0" w:evenVBand="0" w:oddHBand="1" w:evenHBand="0" w:firstRowFirstColumn="0" w:firstRowLastColumn="0" w:lastRowFirstColumn="0" w:lastRowLastColumn="0"/>
+            </w:pPr>
+            <w:r>
+              <w:t>Verdadeiro</w:t>
+            </w:r>
+          </w:p>
+        </w:tc>
+        <w:tc>
+          <w:tcPr>
+            <w:tcW w:w="2124" w:type="dxa"/>
+            <w:vAlign w:val="center"/>
+          </w:tcPr>
+          <w:p>
+            <w:pPr>
+              <w:jc w:val="center"/>
+              <w:cnfStyle w:val="000000100000" w:firstRow="0" w:lastRow="0" w:firstColumn="0" w:lastColumn="0" w:oddVBand="0" w:evenVBand="0" w:oddHBand="1" w:evenHBand="0" w:firstRowFirstColumn="0" w:firstRowLastColumn="0" w:lastRowFirstColumn="0" w:lastRowLastColumn="0"/>
+            </w:pPr>
+            <w:r>
+              <w:t>Verdadeiro</w:t>
+            </w:r>
+          </w:p>
+        </w:tc>
+      </w:tr>
+      <w:tr>
+        <w:trPr>
+          <w:jc w:val="center"/>
+        </w:trPr>
+        <w:tc>
+          <w:tcPr>
+            <w:cnfStyle w:val="001000000000" w:firstRow="0" w:lastRow="0" w:firstColumn="1" w:lastColumn="0" w:oddVBand="0" w:evenVBand="0" w:oddHBand="0" w:evenHBand="0" w:firstRowFirstColumn="0" w:firstRowLastColumn="0" w:lastRowFirstColumn="0" w:lastRowLastColumn="0"/>
+            <w:tcW w:w="2123" w:type="dxa"/>
+            <w:vAlign w:val="center"/>
+          </w:tcPr>
+          <w:p>
+            <w:pPr>
+              <w:jc w:val="center"/>
+              <w:rPr>
+                <w:color w:val="000000" w:themeColor="text1"/>
+              </w:rPr>
+            </w:pPr>
+            <w:r>
+              <w:rPr>
+                <w:color w:val="000000" w:themeColor="text1"/>
+              </w:rPr>
+              <w:t>Falso</w:t>
+            </w:r>
+          </w:p>
+        </w:tc>
+        <w:tc>
+          <w:tcPr>
+            <w:tcW w:w="2123" w:type="dxa"/>
+            <w:vAlign w:val="center"/>
+          </w:tcPr>
+          <w:p>
+            <w:pPr>
+              <w:jc w:val="center"/>
+              <w:cnfStyle w:val="000000000000" w:firstRow="0" w:lastRow="0" w:firstColumn="0" w:lastColumn="0" w:oddVBand="0" w:evenVBand="0" w:oddHBand="0" w:evenHBand="0" w:firstRowFirstColumn="0" w:firstRowLastColumn="0" w:lastRowFirstColumn="0" w:lastRowLastColumn="0"/>
+            </w:pPr>
+            <w:r>
+              <w:t>Verdadeiro</w:t>
+            </w:r>
+          </w:p>
+        </w:tc>
+        <w:tc>
+          <w:tcPr>
+            <w:tcW w:w="2124" w:type="dxa"/>
+            <w:vAlign w:val="center"/>
+          </w:tcPr>
+          <w:p>
+            <w:pPr>
+              <w:jc w:val="center"/>
+              <w:cnfStyle w:val="000000000000" w:firstRow="0" w:lastRow="0" w:firstColumn="0" w:lastColumn="0" w:oddVBand="0" w:evenVBand="0" w:oddHBand="0" w:evenHBand="0" w:firstRowFirstColumn="0" w:firstRowLastColumn="0" w:lastRowFirstColumn="0" w:lastRowLastColumn="0"/>
+            </w:pPr>
+            <w:r>
+              <w:t>Falso</w:t>
+            </w:r>
+          </w:p>
+        </w:tc>
+        <w:tc>
+          <w:tcPr>
+            <w:tcW w:w="2124" w:type="dxa"/>
+            <w:vAlign w:val="center"/>
+          </w:tcPr>
+          <w:p>
+            <w:pPr>
+              <w:jc w:val="center"/>
+              <w:cnfStyle w:val="000000000000" w:firstRow="0" w:lastRow="0" w:firstColumn="0" w:lastColumn="0" w:oddVBand="0" w:evenVBand="0" w:oddHBand="0" w:evenHBand="0" w:firstRowFirstColumn="0" w:firstRowLastColumn="0" w:lastRowFirstColumn="0" w:lastRowLastColumn="0"/>
+            </w:pPr>
+            <w:r>
+              <w:t>Desconhecido</w:t>
+            </w:r>
+          </w:p>
+        </w:tc>
+      </w:tr>
+      <w:tr>
+        <w:trPr>
+          <w:cnfStyle w:val="000000100000" w:firstRow="0" w:lastRow="0" w:firstColumn="0" w:lastColumn="0" w:oddVBand="0" w:evenVBand="0" w:oddHBand="1" w:evenHBand="0" w:firstRowFirstColumn="0" w:firstRowLastColumn="0" w:lastRowFirstColumn="0" w:lastRowLastColumn="0"/>
+          <w:trHeight w:val="273"/>
+          <w:jc w:val="center"/>
+        </w:trPr>
+        <w:tc>
+          <w:tcPr>
+            <w:cnfStyle w:val="001000000000" w:firstRow="0" w:lastRow="0" w:firstColumn="1" w:lastColumn="0" w:oddVBand="0" w:evenVBand="0" w:oddHBand="0" w:evenHBand="0" w:firstRowFirstColumn="0" w:firstRowLastColumn="0" w:lastRowFirstColumn="0" w:lastRowLastColumn="0"/>
+            <w:tcW w:w="2123" w:type="dxa"/>
+            <w:vAlign w:val="center"/>
+          </w:tcPr>
+          <w:p>
+            <w:pPr>
+              <w:jc w:val="center"/>
+              <w:rPr>
+                <w:color w:val="000000" w:themeColor="text1"/>
+              </w:rPr>
+            </w:pPr>
+            <w:r>
+              <w:rPr>
+                <w:color w:val="000000" w:themeColor="text1"/>
+              </w:rPr>
+              <w:t>Desconhecido</w:t>
+            </w:r>
+          </w:p>
+        </w:tc>
+        <w:tc>
+          <w:tcPr>
+            <w:tcW w:w="2123" w:type="dxa"/>
+            <w:vAlign w:val="center"/>
+          </w:tcPr>
+          <w:p>
+            <w:pPr>
+              <w:jc w:val="center"/>
+              <w:cnfStyle w:val="000000100000" w:firstRow="0" w:lastRow="0" w:firstColumn="0" w:lastColumn="0" w:oddVBand="0" w:evenVBand="0" w:oddHBand="1" w:evenHBand="0" w:firstRowFirstColumn="0" w:firstRowLastColumn="0" w:lastRowFirstColumn="0" w:lastRowLastColumn="0"/>
+            </w:pPr>
+            <w:r>
+              <w:t>Verdadeiro</w:t>
+            </w:r>
+          </w:p>
+        </w:tc>
+        <w:tc>
+          <w:tcPr>
+            <w:tcW w:w="2124" w:type="dxa"/>
+            <w:vAlign w:val="center"/>
+          </w:tcPr>
+          <w:p>
+            <w:pPr>
+              <w:jc w:val="center"/>
+              <w:cnfStyle w:val="000000100000" w:firstRow="0" w:lastRow="0" w:firstColumn="0" w:lastColumn="0" w:oddVBand="0" w:evenVBand="0" w:oddHBand="1" w:evenHBand="0" w:firstRowFirstColumn="0" w:firstRowLastColumn="0" w:lastRowFirstColumn="0" w:lastRowLastColumn="0"/>
+            </w:pPr>
+            <w:r>
+              <w:t>Desconhecido</w:t>
+            </w:r>
+          </w:p>
+        </w:tc>
+        <w:tc>
+          <w:tcPr>
+            <w:tcW w:w="2124" w:type="dxa"/>
+            <w:vAlign w:val="center"/>
+          </w:tcPr>
+          <w:p>
+            <w:pPr>
+              <w:keepNext/>
+              <w:jc w:val="center"/>
+              <w:cnfStyle w:val="000000100000" w:firstRow="0" w:lastRow="0" w:firstColumn="0" w:lastColumn="0" w:oddVBand="0" w:evenVBand="0" w:oddHBand="1" w:evenHBand="0" w:firstRowFirstColumn="0" w:firstRowLastColumn="0" w:lastRowFirstColumn="0" w:lastRowLastColumn="0"/>
+            </w:pPr>
+            <w:r>
+              <w:t>Desconhecido</w:t>
+            </w:r>
+          </w:p>
+        </w:tc>
+      </w:tr>
+    </w:tbl>
+    <w:p>
+      <w:pPr>
+        <w:pStyle w:val="Legenda"/>
+        <w:jc w:val="center"/>
+      </w:pPr>
+      <w:r>
+        <w:t xml:space="preserve">Tabela </w:t>
+      </w:r>
+      <w:r>
+        <w:fldChar w:fldCharType="begin"/>
+      </w:r>
+      <w:r>
+        <w:instrText xml:space="preserve"> SEQ Tabela \* ARABIC </w:instrText>
+      </w:r>
+      <w:r>
+        <w:fldChar w:fldCharType="separate"/>
+      </w:r>
+      <w:r>
+        <w:t>2</w:t>
+      </w:r>
+      <w:r>
+        <w:fldChar w:fldCharType="end"/>
+      </w:r>
+      <w:r>
+        <w:t xml:space="preserve"> - Valores de verdade para o demoOu</w:t>
+      </w:r>
+    </w:p>
+    <w:p>
+      <w:pPr>
+        <w:ind w:left="705"/>
+      </w:pPr>
+      <w:r>
+        <w:t>Foi assim decidido porque em termos da operação ‘e’ mal exista um desconhecido não sabemos qual será o resultado logo o desconhecido deverá ser o elemento absorvente desta operação, no caso do ‘ou’ o verdadeiro é o elemento absorvente.</w:t>
+      </w:r>
+    </w:p>
+    <w:p>
+      <w:pPr>
+        <w:ind w:left="705"/>
+      </w:pPr>
+      <w:r>
+        <w:t>Para os restantes casos, no demoE, foram aplicadas as regras normais da lógica e, para o demoOu, decidiu-se que desconhecido e falso deveria dar desconhecido</w:t>
+      </w:r>
+      <w:r>
+        <w:t xml:space="preserve"> uma vez que o valor de verdade é, de facto, desconhecido.</w:t>
+      </w:r>
+    </w:p>
+    <w:p>
+      <w:pPr>
+        <w:jc w:val="both"/>
+      </w:pPr>
+    </w:p>
+    <w:p>
+      <w:pPr>
+        <w:pStyle w:val="Subttulo"/>
         <w:numPr>
           <w:ilvl w:val="2"/>
           <w:numId w:val="4"/>
@@ -2870,6 +3994,262 @@
           <w:color w:val="auto"/>
           <w:sz w:val="32"/>
         </w:rPr>
+        <w:t>Predicados de Contexto</w:t>
+      </w:r>
+    </w:p>
+    <w:p>
+      <w:pPr>
+        <w:ind w:left="708"/>
+        <w:jc w:val="both"/>
+      </w:pPr>
+      <w:r>
+        <w:t xml:space="preserve">Apesar da extensão à programação em lógica abandonar o PMF, para este universo considerou-se que este pressuposto deveria ser aplicado, ou seja, se não houver um registo de um carro então o carro não existe no universo do </w:t>
+      </w:r>
+      <w:r>
+        <w:rPr>
+          <w:i/>
+        </w:rPr>
+        <w:t>stand</w:t>
+      </w:r>
+      <w:r>
+        <w:t>, assim como se não houver um registo de compra ou de venda não existe essa compra ou venda.</w:t>
+      </w:r>
+    </w:p>
+    <w:p>
+      <w:pPr>
+        <w:ind w:left="708"/>
+        <w:jc w:val="both"/>
+      </w:pPr>
+      <w:r>
+        <w:t>Têm-se então definições semelhantes para todos os predicados de contexto:</w:t>
+      </w:r>
+    </w:p>
+    <w:p>
+      <w:pPr>
+        <w:spacing w:after="0"/>
+        <w:ind w:left="2127"/>
+        <w:jc w:val="both"/>
+        <w:rPr>
+          <w:rFonts w:ascii="Times New Roman" w:hAnsi="Times New Roman" w:cs="Times New Roman"/>
+          <w:i/>
+        </w:rPr>
+      </w:pPr>
+      <w:r>
+        <w:rPr>
+          <w:rFonts w:ascii="Times New Roman" w:hAnsi="Times New Roman" w:cs="Times New Roman"/>
+          <w:i/>
+        </w:rPr>
+        <w:t>-automovel( CA, C, MA, MO, AF, CB, P, L ) :-</w:t>
+      </w:r>
+    </w:p>
+    <w:p>
+      <w:pPr>
+        <w:spacing w:after="0"/>
+        <w:ind w:left="2127"/>
+        <w:jc w:val="both"/>
+        <w:rPr>
+          <w:rFonts w:ascii="Times New Roman" w:hAnsi="Times New Roman" w:cs="Times New Roman"/>
+          <w:i/>
+        </w:rPr>
+      </w:pPr>
+      <w:r>
+        <w:rPr>
+          <w:rFonts w:ascii="Times New Roman" w:hAnsi="Times New Roman" w:cs="Times New Roman"/>
+          <w:i/>
+        </w:rPr>
+        <w:t xml:space="preserve">    nao( automovel( CA, C, MA, MO, AF, CB, P, L ) ),</w:t>
+      </w:r>
+    </w:p>
+    <w:p>
+      <w:pPr>
+        <w:spacing w:after="0"/>
+        <w:ind w:left="2127"/>
+        <w:jc w:val="both"/>
+        <w:rPr>
+          <w:rFonts w:ascii="Times New Roman" w:hAnsi="Times New Roman" w:cs="Times New Roman"/>
+          <w:i/>
+        </w:rPr>
+      </w:pPr>
+      <w:r>
+        <w:rPr>
+          <w:rFonts w:ascii="Times New Roman" w:hAnsi="Times New Roman" w:cs="Times New Roman"/>
+          <w:i/>
+        </w:rPr>
+        <w:t xml:space="preserve">    nao( excecao( automovel( CA, C, MA, MO, AF, CB, P, L ) ) ).</w:t>
+      </w:r>
+    </w:p>
+    <w:p>
+      <w:pPr>
+        <w:spacing w:after="0"/>
+        <w:ind w:left="2127"/>
+        <w:jc w:val="both"/>
+        <w:rPr>
+          <w:rFonts w:ascii="Times New Roman" w:hAnsi="Times New Roman" w:cs="Times New Roman"/>
+          <w:i/>
+        </w:rPr>
+      </w:pPr>
+    </w:p>
+    <w:p>
+      <w:pPr>
+        <w:spacing w:after="0"/>
+        <w:ind w:left="2127"/>
+        <w:jc w:val="both"/>
+        <w:rPr>
+          <w:rFonts w:ascii="Times New Roman" w:hAnsi="Times New Roman" w:cs="Times New Roman"/>
+          <w:i/>
+        </w:rPr>
+      </w:pPr>
+      <w:r>
+        <w:rPr>
+          <w:rFonts w:ascii="Times New Roman" w:hAnsi="Times New Roman" w:cs="Times New Roman"/>
+          <w:i/>
+        </w:rPr>
+        <w:t>-preco( P, A ) :-</w:t>
+      </w:r>
+    </w:p>
+    <w:p>
+      <w:pPr>
+        <w:spacing w:after="0"/>
+        <w:ind w:left="2127"/>
+        <w:jc w:val="both"/>
+        <w:rPr>
+          <w:rFonts w:ascii="Times New Roman" w:hAnsi="Times New Roman" w:cs="Times New Roman"/>
+          <w:i/>
+        </w:rPr>
+      </w:pPr>
+      <w:r>
+        <w:rPr>
+          <w:rFonts w:ascii="Times New Roman" w:hAnsi="Times New Roman" w:cs="Times New Roman"/>
+          <w:i/>
+        </w:rPr>
+        <w:t xml:space="preserve">    nao( preco( P, A ) ),</w:t>
+      </w:r>
+    </w:p>
+    <w:p>
+      <w:pPr>
+        <w:spacing w:after="0"/>
+        <w:ind w:left="2127"/>
+        <w:jc w:val="both"/>
+        <w:rPr>
+          <w:rFonts w:ascii="Times New Roman" w:hAnsi="Times New Roman" w:cs="Times New Roman"/>
+          <w:i/>
+        </w:rPr>
+      </w:pPr>
+      <w:r>
+        <w:rPr>
+          <w:rFonts w:ascii="Times New Roman" w:hAnsi="Times New Roman" w:cs="Times New Roman"/>
+          <w:i/>
+        </w:rPr>
+        <w:t xml:space="preserve">    nao( excecao( preco( P, A ) ) ).</w:t>
+      </w:r>
+    </w:p>
+    <w:p>
+      <w:pPr>
+        <w:spacing w:after="0"/>
+        <w:ind w:left="2127"/>
+        <w:jc w:val="both"/>
+        <w:rPr>
+          <w:rFonts w:ascii="Times New Roman" w:hAnsi="Times New Roman" w:cs="Times New Roman"/>
+          <w:i/>
+        </w:rPr>
+      </w:pPr>
+    </w:p>
+    <w:p>
+      <w:pPr>
+        <w:spacing w:after="0"/>
+        <w:ind w:left="2127"/>
+        <w:jc w:val="both"/>
+        <w:rPr>
+          <w:rFonts w:ascii="Times New Roman" w:hAnsi="Times New Roman" w:cs="Times New Roman"/>
+          <w:i/>
+        </w:rPr>
+      </w:pPr>
+      <w:r>
+        <w:rPr>
+          <w:rFonts w:ascii="Times New Roman" w:hAnsi="Times New Roman" w:cs="Times New Roman"/>
+          <w:i/>
+        </w:rPr>
+        <w:t>-registoVenda( V, A, P ) :-</w:t>
+      </w:r>
+    </w:p>
+    <w:p>
+      <w:pPr>
+        <w:spacing w:after="0"/>
+        <w:ind w:left="1419" w:firstLine="708"/>
+        <w:jc w:val="both"/>
+        <w:rPr>
+          <w:rFonts w:ascii="Times New Roman" w:hAnsi="Times New Roman" w:cs="Times New Roman"/>
+          <w:i/>
+        </w:rPr>
+      </w:pPr>
+      <w:r>
+        <w:rPr>
+          <w:rFonts w:ascii="Times New Roman" w:hAnsi="Times New Roman" w:cs="Times New Roman"/>
+          <w:i/>
+        </w:rPr>
+        <w:t xml:space="preserve">    </w:t>
+      </w:r>
+      <w:r>
+        <w:rPr>
+          <w:rFonts w:ascii="Times New Roman" w:hAnsi="Times New Roman" w:cs="Times New Roman"/>
+          <w:i/>
+        </w:rPr>
+        <w:t>nao( registoVenda( V, A, P ) ),</w:t>
+      </w:r>
+    </w:p>
+    <w:p>
+      <w:pPr>
+        <w:spacing w:after="0"/>
+        <w:ind w:left="2127"/>
+        <w:jc w:val="both"/>
+        <w:rPr>
+          <w:rFonts w:ascii="Times New Roman" w:hAnsi="Times New Roman" w:cs="Times New Roman"/>
+          <w:i/>
+        </w:rPr>
+      </w:pPr>
+      <w:r>
+        <w:rPr>
+          <w:rFonts w:ascii="Times New Roman" w:hAnsi="Times New Roman" w:cs="Times New Roman"/>
+          <w:i/>
+        </w:rPr>
+        <w:t xml:space="preserve">   nao( excecao( registoVenda( V, A, P ) ) ).</w:t>
+      </w:r>
+    </w:p>
+    <w:p>
+      <w:pPr>
+        <w:spacing w:after="0"/>
+        <w:ind w:left="3538"/>
+        <w:jc w:val="both"/>
+        <w:rPr>
+          <w:rFonts w:ascii="Times New Roman" w:hAnsi="Times New Roman" w:cs="Times New Roman"/>
+          <w:i/>
+        </w:rPr>
+      </w:pPr>
+    </w:p>
+    <w:p>
+      <w:pPr>
+        <w:ind w:left="708"/>
+      </w:pPr>
+    </w:p>
+    <w:p>
+      <w:pPr>
+        <w:pStyle w:val="Subttulo"/>
+        <w:numPr>
+          <w:ilvl w:val="2"/>
+          <w:numId w:val="4"/>
+        </w:numPr>
+        <w:rPr>
+          <w:b/>
+          <w:color w:val="auto"/>
+          <w:sz w:val="32"/>
+        </w:rPr>
+      </w:pPr>
+      <w:r>
+        <w:rPr>
+          <w:b/>
+          <w:color w:val="auto"/>
+          <w:sz w:val="32"/>
+        </w:rPr>
         <w:t>Conhecimento Imperfeito</w:t>
       </w:r>
     </w:p>
@@ -2879,12 +4259,13 @@
         <w:jc w:val="both"/>
       </w:pPr>
       <w:r>
+        <w:lastRenderedPageBreak/>
         <w:t>Por forma a aplicar os três tipos de conhecimento imperfeito foram elaboradas histórias que originam este tipo de conhecimento. De seguida apresenta-se a história e como foi implementado este tipo de conhecimento.</w:t>
       </w:r>
     </w:p>
     <w:p>
       <w:pPr>
-        <w:pStyle w:val="Subtitle"/>
+        <w:pStyle w:val="Subttulo"/>
         <w:numPr>
           <w:ilvl w:val="3"/>
           <w:numId w:val="4"/>
@@ -3048,7 +4429,7 @@
     </w:p>
     <w:p>
       <w:pPr>
-        <w:pStyle w:val="Subtitle"/>
+        <w:pStyle w:val="Subttulo"/>
         <w:numPr>
           <w:ilvl w:val="3"/>
           <w:numId w:val="4"/>
@@ -3118,7 +4499,6 @@
           <w:rFonts w:ascii="Times New Roman" w:hAnsi="Times New Roman" w:cs="Times New Roman"/>
           <w:i/>
         </w:rPr>
-        <w:lastRenderedPageBreak/>
         <w:t>registoCompra(300,a0002,proprietariodesc).</w:t>
       </w:r>
     </w:p>
@@ -3243,7 +4623,7 @@
     </w:p>
     <w:p>
       <w:pPr>
-        <w:pStyle w:val="Subtitle"/>
+        <w:pStyle w:val="Subttulo"/>
         <w:numPr>
           <w:ilvl w:val="3"/>
           <w:numId w:val="4"/>
@@ -3302,6 +4682,7 @@
           <w:rFonts w:ascii="Times New Roman" w:hAnsi="Times New Roman" w:cs="Times New Roman"/>
           <w:i/>
         </w:rPr>
+        <w:lastRenderedPageBreak/>
         <w:t>registoVenda(200,a0004,interdito).</w:t>
       </w:r>
     </w:p>
@@ -3532,7 +4913,7 @@
     </w:p>
     <w:p>
       <w:pPr>
-        <w:pStyle w:val="Subtitle"/>
+        <w:pStyle w:val="Subttulo"/>
         <w:numPr>
           <w:ilvl w:val="2"/>
           <w:numId w:val="4"/>
@@ -3549,7 +4930,6 @@
           <w:color w:val="auto"/>
           <w:sz w:val="32"/>
         </w:rPr>
-        <w:lastRenderedPageBreak/>
         <w:t>Invariantes</w:t>
       </w:r>
     </w:p>
@@ -3564,7 +4944,7 @@
     </w:p>
     <w:p>
       <w:pPr>
-        <w:pStyle w:val="ListParagraph"/>
+        <w:pStyle w:val="PargrafodaLista"/>
         <w:numPr>
           <w:ilvl w:val="0"/>
           <w:numId w:val="19"/>
@@ -3674,7 +5054,7 @@
     </w:p>
     <w:p>
       <w:pPr>
-        <w:pStyle w:val="ListParagraph"/>
+        <w:pStyle w:val="PargrafodaLista"/>
         <w:numPr>
           <w:ilvl w:val="0"/>
           <w:numId w:val="19"/>
@@ -3769,14 +5149,14 @@
     </w:p>
     <w:p>
       <w:pPr>
-        <w:pStyle w:val="ListParagraph"/>
+        <w:pStyle w:val="PargrafodaLista"/>
         <w:ind w:left="1428"/>
         <w:jc w:val="both"/>
       </w:pPr>
     </w:p>
     <w:p>
       <w:pPr>
-        <w:pStyle w:val="ListParagraph"/>
+        <w:pStyle w:val="PargrafodaLista"/>
         <w:numPr>
           <w:ilvl w:val="0"/>
           <w:numId w:val="19"/>
@@ -3820,6 +5200,7 @@
           <w:rFonts w:ascii="Times New Roman" w:hAnsi="Times New Roman" w:cs="Times New Roman"/>
           <w:i/>
         </w:rPr>
+        <w:lastRenderedPageBreak/>
         <w:t>+registoVenda( V, A, P ) :: (solucoes( ( Vs, A, Ps ), ( registoVenda( Vs, A, Ps ) ), S ),</w:t>
       </w:r>
     </w:p>
@@ -4061,7 +5442,7 @@
     </w:p>
     <w:p>
       <w:pPr>
-        <w:pStyle w:val="Subtitle"/>
+        <w:pStyle w:val="Subttulo"/>
         <w:numPr>
           <w:ilvl w:val="2"/>
           <w:numId w:val="4"/>
@@ -4095,7 +5476,7 @@
     </w:p>
     <w:p>
       <w:pPr>
-        <w:pStyle w:val="ListParagraph"/>
+        <w:pStyle w:val="PargrafodaLista"/>
         <w:numPr>
           <w:ilvl w:val="0"/>
           <w:numId w:val="20"/>
@@ -4114,7 +5495,7 @@
     </w:p>
     <w:p>
       <w:pPr>
-        <w:pStyle w:val="ListParagraph"/>
+        <w:pStyle w:val="PargrafodaLista"/>
         <w:ind w:left="1428"/>
         <w:jc w:val="both"/>
       </w:pPr>
@@ -4133,7 +5514,6 @@
           <w:noProof/>
           <w:lang w:eastAsia="pt-PT"/>
         </w:rPr>
-        <w:lastRenderedPageBreak/>
         <w:drawing>
           <wp:inline distT="0" distB="0" distL="0" distR="0" wp14:anchorId="0ED68EF5" wp14:editId="5837019A">
             <wp:extent cx="4252823" cy="1488097"/>
@@ -4173,20 +5553,33 @@
     </w:p>
     <w:p>
       <w:pPr>
-        <w:pStyle w:val="Caption"/>
+        <w:pStyle w:val="Legenda"/>
         <w:jc w:val="center"/>
       </w:pPr>
       <w:r>
         <w:t xml:space="preserve">Figura </w:t>
       </w:r>
-      <w:fldSimple w:instr=" SEQ Figura \* ARABIC ">
-        <w:r>
-          <w:rPr>
-            <w:noProof/>
-          </w:rPr>
-          <w:t>1</w:t>
-        </w:r>
-      </w:fldSimple>
+      <w:r>
+        <w:fldChar w:fldCharType="begin"/>
+      </w:r>
+      <w:r>
+        <w:instrText xml:space="preserve"> SEQ Figura \* ARABIC </w:instrText>
+      </w:r>
+      <w:r>
+        <w:fldChar w:fldCharType="separate"/>
+      </w:r>
+      <w:r>
+        <w:rPr>
+          <w:noProof/>
+        </w:rPr>
+        <w:t>1</w:t>
+      </w:r>
+      <w:r>
+        <w:rPr>
+          <w:noProof/>
+        </w:rPr>
+        <w:fldChar w:fldCharType="end"/>
+      </w:r>
       <w:r>
         <w:t xml:space="preserve"> - Questão sobre a cor do automóvel a0002</w:t>
       </w:r>
@@ -4242,20 +5635,33 @@
     </w:p>
     <w:p>
       <w:pPr>
-        <w:pStyle w:val="Caption"/>
+        <w:pStyle w:val="Legenda"/>
         <w:jc w:val="center"/>
       </w:pPr>
       <w:r>
         <w:t xml:space="preserve">Figura </w:t>
       </w:r>
-      <w:fldSimple w:instr=" SEQ Figura \* ARABIC ">
-        <w:r>
-          <w:rPr>
-            <w:noProof/>
-          </w:rPr>
-          <w:t>2</w:t>
-        </w:r>
-      </w:fldSimple>
+      <w:r>
+        <w:fldChar w:fldCharType="begin"/>
+      </w:r>
+      <w:r>
+        <w:instrText xml:space="preserve"> SEQ Figura \* ARABIC </w:instrText>
+      </w:r>
+      <w:r>
+        <w:fldChar w:fldCharType="separate"/>
+      </w:r>
+      <w:r>
+        <w:rPr>
+          <w:noProof/>
+        </w:rPr>
+        <w:t>2</w:t>
+      </w:r>
+      <w:r>
+        <w:rPr>
+          <w:noProof/>
+        </w:rPr>
+        <w:fldChar w:fldCharType="end"/>
+      </w:r>
       <w:r>
         <w:t xml:space="preserve"> - Questão sobre a cor do automóvel a0002</w:t>
       </w:r>
@@ -4272,6 +5678,7 @@
           <w:noProof/>
           <w:lang w:eastAsia="pt-PT"/>
         </w:rPr>
+        <w:lastRenderedPageBreak/>
         <w:drawing>
           <wp:inline distT="0" distB="0" distL="0" distR="0" wp14:anchorId="627A090B" wp14:editId="67793E5F">
             <wp:extent cx="4241981" cy="1364607"/>
@@ -4311,20 +5718,33 @@
     </w:p>
     <w:p>
       <w:pPr>
-        <w:pStyle w:val="Caption"/>
+        <w:pStyle w:val="Legenda"/>
         <w:jc w:val="center"/>
       </w:pPr>
       <w:r>
         <w:t xml:space="preserve">Figura </w:t>
       </w:r>
-      <w:fldSimple w:instr=" SEQ Figura \* ARABIC ">
-        <w:r>
-          <w:rPr>
-            <w:noProof/>
-          </w:rPr>
-          <w:t>3</w:t>
-        </w:r>
-      </w:fldSimple>
+      <w:r>
+        <w:fldChar w:fldCharType="begin"/>
+      </w:r>
+      <w:r>
+        <w:instrText xml:space="preserve"> SEQ Figura \* ARABIC </w:instrText>
+      </w:r>
+      <w:r>
+        <w:fldChar w:fldCharType="separate"/>
+      </w:r>
+      <w:r>
+        <w:rPr>
+          <w:noProof/>
+        </w:rPr>
+        <w:t>3</w:t>
+      </w:r>
+      <w:r>
+        <w:rPr>
+          <w:noProof/>
+        </w:rPr>
+        <w:fldChar w:fldCharType="end"/>
+      </w:r>
       <w:r>
         <w:t xml:space="preserve"> - Questão sobre a cor do automóvel a0002</w:t>
       </w:r>
@@ -4337,7 +5757,7 @@
     </w:p>
     <w:p>
       <w:pPr>
-        <w:pStyle w:val="ListParagraph"/>
+        <w:pStyle w:val="PargrafodaLista"/>
         <w:numPr>
           <w:ilvl w:val="0"/>
           <w:numId w:val="20"/>
@@ -4356,7 +5776,7 @@
     </w:p>
     <w:p>
       <w:pPr>
-        <w:pStyle w:val="ListParagraph"/>
+        <w:pStyle w:val="PargrafodaLista"/>
         <w:ind w:left="1428"/>
         <w:jc w:val="both"/>
       </w:pPr>
@@ -4372,7 +5792,7 @@
     </w:p>
     <w:p>
       <w:pPr>
-        <w:pStyle w:val="ListParagraph"/>
+        <w:pStyle w:val="PargrafodaLista"/>
         <w:ind w:left="1428"/>
         <w:rPr>
           <w:b/>
@@ -4431,20 +5851,33 @@
     </w:p>
     <w:p>
       <w:pPr>
-        <w:pStyle w:val="Caption"/>
+        <w:pStyle w:val="Legenda"/>
         <w:jc w:val="center"/>
       </w:pPr>
       <w:r>
         <w:t xml:space="preserve">Figura </w:t>
       </w:r>
-      <w:fldSimple w:instr=" SEQ Figura \* ARABIC ">
-        <w:r>
-          <w:rPr>
-            <w:noProof/>
-          </w:rPr>
-          <w:t>4</w:t>
-        </w:r>
-      </w:fldSimple>
+      <w:r>
+        <w:fldChar w:fldCharType="begin"/>
+      </w:r>
+      <w:r>
+        <w:instrText xml:space="preserve"> SEQ Figura \* ARABIC </w:instrText>
+      </w:r>
+      <w:r>
+        <w:fldChar w:fldCharType="separate"/>
+      </w:r>
+      <w:r>
+        <w:rPr>
+          <w:noProof/>
+        </w:rPr>
+        <w:t>4</w:t>
+      </w:r>
+      <w:r>
+        <w:rPr>
+          <w:noProof/>
+        </w:rPr>
+        <w:fldChar w:fldCharType="end"/>
+      </w:r>
       <w:r>
         <w:t xml:space="preserve"> - Questão sobre qual o proprietário antigo do automóvel a0002</w:t>
       </w:r>
@@ -4452,7 +5885,7 @@
     <w:p/>
     <w:p>
       <w:pPr>
-        <w:pStyle w:val="ListParagraph"/>
+        <w:pStyle w:val="PargrafodaLista"/>
         <w:numPr>
           <w:ilvl w:val="0"/>
           <w:numId w:val="20"/>
@@ -4471,7 +5904,7 @@
     </w:p>
     <w:p>
       <w:pPr>
-        <w:pStyle w:val="ListParagraph"/>
+        <w:pStyle w:val="PargrafodaLista"/>
         <w:ind w:left="1428"/>
         <w:jc w:val="both"/>
       </w:pPr>
@@ -4481,7 +5914,7 @@
     </w:p>
     <w:p>
       <w:pPr>
-        <w:pStyle w:val="ListParagraph"/>
+        <w:pStyle w:val="PargrafodaLista"/>
         <w:ind w:left="1428"/>
       </w:pPr>
     </w:p>
@@ -4537,20 +5970,33 @@
     </w:p>
     <w:p>
       <w:pPr>
-        <w:pStyle w:val="Caption"/>
+        <w:pStyle w:val="Legenda"/>
         <w:jc w:val="center"/>
       </w:pPr>
       <w:r>
         <w:t xml:space="preserve">Figura </w:t>
       </w:r>
-      <w:fldSimple w:instr=" SEQ Figura \* ARABIC ">
-        <w:r>
-          <w:rPr>
-            <w:noProof/>
-          </w:rPr>
-          <w:t>5</w:t>
-        </w:r>
-      </w:fldSimple>
+      <w:r>
+        <w:fldChar w:fldCharType="begin"/>
+      </w:r>
+      <w:r>
+        <w:instrText xml:space="preserve"> SEQ Figura \* ARABIC </w:instrText>
+      </w:r>
+      <w:r>
+        <w:fldChar w:fldCharType="separate"/>
+      </w:r>
+      <w:r>
+        <w:rPr>
+          <w:noProof/>
+        </w:rPr>
+        <w:t>5</w:t>
+      </w:r>
+      <w:r>
+        <w:rPr>
+          <w:noProof/>
+        </w:rPr>
+        <w:fldChar w:fldCharType="end"/>
+      </w:r>
       <w:r>
         <w:t xml:space="preserve"> - Questão sobre qual o novo proprietário do automóvel a0004</w:t>
       </w:r>
@@ -4568,6 +6014,7 @@
           <w:noProof/>
           <w:lang w:eastAsia="pt-PT"/>
         </w:rPr>
+        <w:lastRenderedPageBreak/>
         <w:drawing>
           <wp:inline distT="0" distB="0" distL="0" distR="0" wp14:anchorId="16AB772E" wp14:editId="4B07E445">
             <wp:extent cx="4020592" cy="1618584"/>
@@ -4607,20 +6054,33 @@
     </w:p>
     <w:p>
       <w:pPr>
-        <w:pStyle w:val="Caption"/>
+        <w:pStyle w:val="Legenda"/>
         <w:jc w:val="center"/>
       </w:pPr>
       <w:r>
         <w:t xml:space="preserve">Figura </w:t>
       </w:r>
-      <w:fldSimple w:instr=" SEQ Figura \* ARABIC ">
-        <w:r>
-          <w:rPr>
-            <w:noProof/>
-          </w:rPr>
-          <w:t>6</w:t>
-        </w:r>
-      </w:fldSimple>
+      <w:r>
+        <w:fldChar w:fldCharType="begin"/>
+      </w:r>
+      <w:r>
+        <w:instrText xml:space="preserve"> SEQ Figura \* ARABIC </w:instrText>
+      </w:r>
+      <w:r>
+        <w:fldChar w:fldCharType="separate"/>
+      </w:r>
+      <w:r>
+        <w:rPr>
+          <w:noProof/>
+        </w:rPr>
+        <w:t>6</w:t>
+      </w:r>
+      <w:r>
+        <w:rPr>
+          <w:noProof/>
+        </w:rPr>
+        <w:fldChar w:fldCharType="end"/>
+      </w:r>
       <w:r>
         <w:t xml:space="preserve"> - Tentativa de inserção do registo do novo proprietário</w:t>
       </w:r>
@@ -4628,7 +6088,7 @@
     <w:p/>
     <w:p>
       <w:pPr>
-        <w:pStyle w:val="ListParagraph"/>
+        <w:pStyle w:val="PargrafodaLista"/>
         <w:numPr>
           <w:ilvl w:val="0"/>
           <w:numId w:val="20"/>
@@ -4677,7 +6137,7 @@
     </w:p>
     <w:p>
       <w:pPr>
-        <w:pStyle w:val="ListParagraph"/>
+        <w:pStyle w:val="PargrafodaLista"/>
         <w:ind w:left="1428"/>
         <w:jc w:val="both"/>
       </w:pPr>
@@ -4696,7 +6156,7 @@
     </w:p>
     <w:p>
       <w:pPr>
-        <w:pStyle w:val="ListParagraph"/>
+        <w:pStyle w:val="PargrafodaLista"/>
         <w:ind w:left="1428"/>
         <w:rPr>
           <w:b/>
@@ -4705,7 +6165,7 @@
     </w:p>
     <w:p>
       <w:pPr>
-        <w:pStyle w:val="ListParagraph"/>
+        <w:pStyle w:val="PargrafodaLista"/>
         <w:keepNext/>
         <w:ind w:left="1428"/>
       </w:pPr>
@@ -4760,7 +6220,7 @@
     </w:p>
     <w:p>
       <w:pPr>
-        <w:pStyle w:val="Caption"/>
+        <w:pStyle w:val="Legenda"/>
         <w:jc w:val="center"/>
         <w:rPr>
           <w:b/>
@@ -4796,7 +6256,7 @@
     </w:p>
     <w:p>
       <w:pPr>
-        <w:pStyle w:val="ListParagraph"/>
+        <w:pStyle w:val="PargrafodaLista"/>
         <w:ind w:left="1428"/>
         <w:rPr>
           <w:b/>
@@ -4805,7 +6265,7 @@
     </w:p>
     <w:p>
       <w:pPr>
-        <w:pStyle w:val="ListParagraph"/>
+        <w:pStyle w:val="PargrafodaLista"/>
         <w:ind w:left="1428"/>
         <w:rPr>
           <w:b/>
@@ -4814,7 +6274,7 @@
     </w:p>
     <w:p>
       <w:pPr>
-        <w:pStyle w:val="ListParagraph"/>
+        <w:pStyle w:val="PargrafodaLista"/>
         <w:ind w:left="1428"/>
         <w:rPr>
           <w:b/>
@@ -4823,7 +6283,7 @@
     </w:p>
     <w:p>
       <w:pPr>
-        <w:pStyle w:val="ListParagraph"/>
+        <w:pStyle w:val="PargrafodaLista"/>
         <w:ind w:left="1428"/>
         <w:rPr>
           <w:b/>
@@ -4832,7 +6292,7 @@
     </w:p>
     <w:p>
       <w:pPr>
-        <w:pStyle w:val="ListParagraph"/>
+        <w:pStyle w:val="PargrafodaLista"/>
         <w:ind w:left="1428"/>
         <w:rPr>
           <w:b/>
@@ -4841,7 +6301,7 @@
     </w:p>
     <w:p>
       <w:pPr>
-        <w:pStyle w:val="ListParagraph"/>
+        <w:pStyle w:val="PargrafodaLista"/>
         <w:numPr>
           <w:ilvl w:val="0"/>
           <w:numId w:val="20"/>
@@ -4878,7 +6338,7 @@
     </w:p>
     <w:p>
       <w:pPr>
-        <w:pStyle w:val="ListParagraph"/>
+        <w:pStyle w:val="PargrafodaLista"/>
         <w:ind w:left="1428"/>
         <w:jc w:val="both"/>
       </w:pPr>
@@ -4888,13 +6348,13 @@
     </w:p>
     <w:p>
       <w:pPr>
-        <w:pStyle w:val="ListParagraph"/>
+        <w:pStyle w:val="PargrafodaLista"/>
         <w:ind w:left="1428"/>
       </w:pPr>
     </w:p>
     <w:p>
       <w:pPr>
-        <w:pStyle w:val="ListParagraph"/>
+        <w:pStyle w:val="PargrafodaLista"/>
         <w:keepNext/>
         <w:ind w:left="1428"/>
       </w:pPr>
@@ -4949,11 +6409,8 @@
     </w:p>
     <w:p>
       <w:pPr>
-        <w:pStyle w:val="Caption"/>
+        <w:pStyle w:val="Legenda"/>
         <w:jc w:val="center"/>
-        <w:rPr>
-          <w:b/>
-        </w:rPr>
       </w:pPr>
       <w:r>
         <w:t xml:space="preserve">Figura </w:t>
@@ -4985,25 +6442,45 @@
     </w:p>
     <w:p>
       <w:pPr>
-        <w:pStyle w:val="ListParagraph"/>
-        <w:ind w:left="1428"/>
-        <w:rPr>
-          <w:b/>
-        </w:rPr>
-      </w:pPr>
-    </w:p>
-    <w:p>
-      <w:pPr>
-        <w:ind w:left="1068"/>
-      </w:pPr>
-    </w:p>
-    <w:p>
-      <w:pPr>
-        <w:pStyle w:val="ListParagraph"/>
+        <w:pStyle w:val="PargrafodaLista"/>
         <w:numPr>
           <w:ilvl w:val="0"/>
           <w:numId w:val="20"/>
         </w:numPr>
+        <w:jc w:val="both"/>
+        <w:rPr>
+          <w:b/>
+        </w:rPr>
+      </w:pPr>
+      <w:r>
+        <w:rPr>
+          <w:b/>
+        </w:rPr>
+        <w:t>Evolução do demo</w:t>
+      </w:r>
+    </w:p>
+    <w:p/>
+    <w:p>
+      <w:pPr>
+        <w:pStyle w:val="PargrafodaLista"/>
+        <w:ind w:left="1428"/>
+        <w:rPr>
+          <w:b/>
+        </w:rPr>
+      </w:pPr>
+    </w:p>
+    <w:p>
+      <w:pPr>
+        <w:ind w:left="1068"/>
+      </w:pPr>
+    </w:p>
+    <w:p>
+      <w:pPr>
+        <w:pStyle w:val="PargrafodaLista"/>
+        <w:numPr>
+          <w:ilvl w:val="0"/>
+          <w:numId w:val="20"/>
+        </w:numPr>
       </w:pPr>
       <w:r>
         <w:br w:type="page"/>
@@ -5013,7 +6490,7 @@
     <w:p/>
     <w:p>
       <w:pPr>
-        <w:pStyle w:val="Subtitle"/>
+        <w:pStyle w:val="Subttulo"/>
         <w:numPr>
           <w:ilvl w:val="0"/>
           <w:numId w:val="4"/>
@@ -5213,7 +6690,7 @@
     <w:sdtContent>
       <w:p>
         <w:pPr>
-          <w:pStyle w:val="Footer"/>
+          <w:pStyle w:val="Rodap"/>
           <w:jc w:val="center"/>
         </w:pPr>
         <w:r>
@@ -5240,7 +6717,7 @@
   </w:sdt>
   <w:p>
     <w:pPr>
-      <w:pStyle w:val="Footer"/>
+      <w:pStyle w:val="Rodap"/>
     </w:pPr>
   </w:p>
 </w:ftr>
@@ -5250,7 +6727,7 @@
 <w:ftr xmlns:wpc="http://schemas.microsoft.com/office/word/2010/wordprocessingCanvas" xmlns:mc="http://schemas.openxmlformats.org/markup-compatibility/2006" xmlns:o="urn:schemas-microsoft-com:office:office" xmlns:r="http://schemas.openxmlformats.org/officeDocument/2006/relationships" xmlns:m="http://schemas.openxmlformats.org/officeDocument/2006/math" xmlns:v="urn:schemas-microsoft-com:vml" xmlns:wp14="http://schemas.microsoft.com/office/word/2010/wordprocessingDrawing" xmlns:wp="http://schemas.openxmlformats.org/drawingml/2006/wordprocessingDrawing" xmlns:w10="urn:schemas-microsoft-com:office:word" xmlns:w="http://schemas.openxmlformats.org/wordprocessingml/2006/main" xmlns:w14="http://schemas.microsoft.com/office/word/2010/wordml" xmlns:w15="http://schemas.microsoft.com/office/word/2012/wordml" xmlns:wpg="http://schemas.microsoft.com/office/word/2010/wordprocessingGroup" xmlns:wpi="http://schemas.microsoft.com/office/word/2010/wordprocessingInk" xmlns:wne="http://schemas.microsoft.com/office/word/2006/wordml" xmlns:wps="http://schemas.microsoft.com/office/word/2010/wordprocessingShape" mc:Ignorable="w14 w15 wp14">
   <w:p>
     <w:pPr>
-      <w:pStyle w:val="Footer"/>
+      <w:pStyle w:val="Rodap"/>
     </w:pPr>
   </w:p>
   <w:p>
@@ -5275,7 +6752,7 @@
     <w:sdtContent>
       <w:p>
         <w:pPr>
-          <w:pStyle w:val="Footer"/>
+          <w:pStyle w:val="Rodap"/>
           <w:jc w:val="center"/>
         </w:pPr>
         <w:r>
@@ -5292,7 +6769,7 @@
             <w:noProof/>
             <w:lang w:val="pt-BR"/>
           </w:rPr>
-          <w:t>15</w:t>
+          <w:t>17</w:t>
         </w:r>
         <w:r>
           <w:fldChar w:fldCharType="end"/>
@@ -5302,7 +6779,7 @@
   </w:sdt>
   <w:p>
     <w:pPr>
-      <w:pStyle w:val="Footer"/>
+      <w:pStyle w:val="Rodap"/>
     </w:pPr>
   </w:p>
 </w:ftr>
@@ -6132,6 +7609,92 @@
     </w:lvl>
   </w:abstractNum>
   <w:abstractNum w:abstractNumId="8">
+    <w:nsid w:val="45313C15"/>
+    <w:multiLevelType w:val="multilevel"/>
+    <w:tmpl w:val="0816001F"/>
+    <w:lvl w:ilvl="0">
+      <w:start w:val="1"/>
+      <w:numFmt w:val="decimal"/>
+      <w:lvlText w:val="%1."/>
+      <w:lvlJc w:val="left"/>
+      <w:pPr>
+        <w:ind w:left="360" w:hanging="360"/>
+      </w:pPr>
+    </w:lvl>
+    <w:lvl w:ilvl="1">
+      <w:start w:val="1"/>
+      <w:numFmt w:val="decimal"/>
+      <w:lvlText w:val="%1.%2."/>
+      <w:lvlJc w:val="left"/>
+      <w:pPr>
+        <w:ind w:left="792" w:hanging="432"/>
+      </w:pPr>
+    </w:lvl>
+    <w:lvl w:ilvl="2">
+      <w:start w:val="1"/>
+      <w:numFmt w:val="decimal"/>
+      <w:lvlText w:val="%1.%2.%3."/>
+      <w:lvlJc w:val="left"/>
+      <w:pPr>
+        <w:ind w:left="1224" w:hanging="504"/>
+      </w:pPr>
+    </w:lvl>
+    <w:lvl w:ilvl="3">
+      <w:start w:val="1"/>
+      <w:numFmt w:val="decimal"/>
+      <w:lvlText w:val="%1.%2.%3.%4."/>
+      <w:lvlJc w:val="left"/>
+      <w:pPr>
+        <w:ind w:left="1728" w:hanging="648"/>
+      </w:pPr>
+    </w:lvl>
+    <w:lvl w:ilvl="4">
+      <w:start w:val="1"/>
+      <w:numFmt w:val="decimal"/>
+      <w:lvlText w:val="%1.%2.%3.%4.%5."/>
+      <w:lvlJc w:val="left"/>
+      <w:pPr>
+        <w:ind w:left="2232" w:hanging="792"/>
+      </w:pPr>
+    </w:lvl>
+    <w:lvl w:ilvl="5">
+      <w:start w:val="1"/>
+      <w:numFmt w:val="decimal"/>
+      <w:lvlText w:val="%1.%2.%3.%4.%5.%6."/>
+      <w:lvlJc w:val="left"/>
+      <w:pPr>
+        <w:ind w:left="2736" w:hanging="936"/>
+      </w:pPr>
+    </w:lvl>
+    <w:lvl w:ilvl="6">
+      <w:start w:val="1"/>
+      <w:numFmt w:val="decimal"/>
+      <w:lvlText w:val="%1.%2.%3.%4.%5.%6.%7."/>
+      <w:lvlJc w:val="left"/>
+      <w:pPr>
+        <w:ind w:left="3240" w:hanging="1080"/>
+      </w:pPr>
+    </w:lvl>
+    <w:lvl w:ilvl="7">
+      <w:start w:val="1"/>
+      <w:numFmt w:val="decimal"/>
+      <w:lvlText w:val="%1.%2.%3.%4.%5.%6.%7.%8."/>
+      <w:lvlJc w:val="left"/>
+      <w:pPr>
+        <w:ind w:left="3744" w:hanging="1224"/>
+      </w:pPr>
+    </w:lvl>
+    <w:lvl w:ilvl="8">
+      <w:start w:val="1"/>
+      <w:numFmt w:val="decimal"/>
+      <w:lvlText w:val="%1.%2.%3.%4.%5.%6.%7.%8.%9."/>
+      <w:lvlJc w:val="left"/>
+      <w:pPr>
+        <w:ind w:left="4320" w:hanging="1440"/>
+      </w:pPr>
+    </w:lvl>
+  </w:abstractNum>
+  <w:abstractNum w:abstractNumId="9">
     <w:nsid w:val="4B1353EB"/>
     <w:multiLevelType w:val="hybridMultilevel"/>
     <w:tmpl w:val="693CBAB6"/>
@@ -6244,7 +7807,121 @@
       </w:rPr>
     </w:lvl>
   </w:abstractNum>
-  <w:abstractNum w:abstractNumId="9">
+  <w:abstractNum w:abstractNumId="10">
+    <w:nsid w:val="4B327A97"/>
+    <w:multiLevelType w:val="hybridMultilevel"/>
+    <w:tmpl w:val="4D24B0E4"/>
+    <w:lvl w:ilvl="0" w:tplc="8A266D16">
+      <w:start w:val="1"/>
+      <w:numFmt w:val="upperRoman"/>
+      <w:lvlText w:val="%1."/>
+      <w:lvlJc w:val="right"/>
+      <w:pPr>
+        <w:ind w:left="1428" w:hanging="360"/>
+      </w:pPr>
+      <w:rPr>
+        <w:rFonts w:hint="default"/>
+        <w:i w:val="0"/>
+      </w:rPr>
+    </w:lvl>
+    <w:lvl w:ilvl="1" w:tplc="08160003">
+      <w:start w:val="1"/>
+      <w:numFmt w:val="bullet"/>
+      <w:lvlText w:val="o"/>
+      <w:lvlJc w:val="left"/>
+      <w:pPr>
+        <w:ind w:left="2148" w:hanging="360"/>
+      </w:pPr>
+      <w:rPr>
+        <w:rFonts w:ascii="Courier New" w:hAnsi="Courier New" w:cs="Courier New" w:hint="default"/>
+      </w:rPr>
+    </w:lvl>
+    <w:lvl w:ilvl="2" w:tplc="08160005" w:tentative="1">
+      <w:start w:val="1"/>
+      <w:numFmt w:val="bullet"/>
+      <w:lvlText w:val=""/>
+      <w:lvlJc w:val="left"/>
+      <w:pPr>
+        <w:ind w:left="2868" w:hanging="360"/>
+      </w:pPr>
+      <w:rPr>
+        <w:rFonts w:ascii="Wingdings" w:hAnsi="Wingdings" w:hint="default"/>
+      </w:rPr>
+    </w:lvl>
+    <w:lvl w:ilvl="3" w:tplc="08160001" w:tentative="1">
+      <w:start w:val="1"/>
+      <w:numFmt w:val="bullet"/>
+      <w:lvlText w:val=""/>
+      <w:lvlJc w:val="left"/>
+      <w:pPr>
+        <w:ind w:left="3588" w:hanging="360"/>
+      </w:pPr>
+      <w:rPr>
+        <w:rFonts w:ascii="Symbol" w:hAnsi="Symbol" w:hint="default"/>
+      </w:rPr>
+    </w:lvl>
+    <w:lvl w:ilvl="4" w:tplc="08160003" w:tentative="1">
+      <w:start w:val="1"/>
+      <w:numFmt w:val="bullet"/>
+      <w:lvlText w:val="o"/>
+      <w:lvlJc w:val="left"/>
+      <w:pPr>
+        <w:ind w:left="4308" w:hanging="360"/>
+      </w:pPr>
+      <w:rPr>
+        <w:rFonts w:ascii="Courier New" w:hAnsi="Courier New" w:cs="Courier New" w:hint="default"/>
+      </w:rPr>
+    </w:lvl>
+    <w:lvl w:ilvl="5" w:tplc="08160005" w:tentative="1">
+      <w:start w:val="1"/>
+      <w:numFmt w:val="bullet"/>
+      <w:lvlText w:val=""/>
+      <w:lvlJc w:val="left"/>
+      <w:pPr>
+        <w:ind w:left="5028" w:hanging="360"/>
+      </w:pPr>
+      <w:rPr>
+        <w:rFonts w:ascii="Wingdings" w:hAnsi="Wingdings" w:hint="default"/>
+      </w:rPr>
+    </w:lvl>
+    <w:lvl w:ilvl="6" w:tplc="08160001" w:tentative="1">
+      <w:start w:val="1"/>
+      <w:numFmt w:val="bullet"/>
+      <w:lvlText w:val=""/>
+      <w:lvlJc w:val="left"/>
+      <w:pPr>
+        <w:ind w:left="5748" w:hanging="360"/>
+      </w:pPr>
+      <w:rPr>
+        <w:rFonts w:ascii="Symbol" w:hAnsi="Symbol" w:hint="default"/>
+      </w:rPr>
+    </w:lvl>
+    <w:lvl w:ilvl="7" w:tplc="08160003" w:tentative="1">
+      <w:start w:val="1"/>
+      <w:numFmt w:val="bullet"/>
+      <w:lvlText w:val="o"/>
+      <w:lvlJc w:val="left"/>
+      <w:pPr>
+        <w:ind w:left="6468" w:hanging="360"/>
+      </w:pPr>
+      <w:rPr>
+        <w:rFonts w:ascii="Courier New" w:hAnsi="Courier New" w:cs="Courier New" w:hint="default"/>
+      </w:rPr>
+    </w:lvl>
+    <w:lvl w:ilvl="8" w:tplc="08160005" w:tentative="1">
+      <w:start w:val="1"/>
+      <w:numFmt w:val="bullet"/>
+      <w:lvlText w:val=""/>
+      <w:lvlJc w:val="left"/>
+      <w:pPr>
+        <w:ind w:left="7188" w:hanging="360"/>
+      </w:pPr>
+      <w:rPr>
+        <w:rFonts w:ascii="Wingdings" w:hAnsi="Wingdings" w:hint="default"/>
+      </w:rPr>
+    </w:lvl>
+  </w:abstractNum>
+  <w:abstractNum w:abstractNumId="11">
     <w:nsid w:val="4F024AA4"/>
     <w:multiLevelType w:val="multilevel"/>
     <w:tmpl w:val="0816001F"/>
@@ -6330,7 +8007,7 @@
       </w:pPr>
     </w:lvl>
   </w:abstractNum>
-  <w:abstractNum w:abstractNumId="10">
+  <w:abstractNum w:abstractNumId="12">
     <w:nsid w:val="50F34D3C"/>
     <w:multiLevelType w:val="multilevel"/>
     <w:tmpl w:val="0816001F"/>
@@ -6416,7 +8093,7 @@
       </w:pPr>
     </w:lvl>
   </w:abstractNum>
-  <w:abstractNum w:abstractNumId="11">
+  <w:abstractNum w:abstractNumId="13">
     <w:nsid w:val="65D14E27"/>
     <w:multiLevelType w:val="hybridMultilevel"/>
     <w:tmpl w:val="DFEAA90E"/>
@@ -6529,7 +8206,7 @@
       </w:rPr>
     </w:lvl>
   </w:abstractNum>
-  <w:abstractNum w:abstractNumId="12">
+  <w:abstractNum w:abstractNumId="14">
     <w:nsid w:val="661F0253"/>
     <w:multiLevelType w:val="multilevel"/>
     <w:tmpl w:val="0816001F"/>
@@ -6615,7 +8292,7 @@
       </w:pPr>
     </w:lvl>
   </w:abstractNum>
-  <w:abstractNum w:abstractNumId="13">
+  <w:abstractNum w:abstractNumId="15">
     <w:nsid w:val="665E674F"/>
     <w:multiLevelType w:val="hybridMultilevel"/>
     <w:tmpl w:val="0734B9A0"/>
@@ -6701,7 +8378,7 @@
       </w:pPr>
     </w:lvl>
   </w:abstractNum>
-  <w:abstractNum w:abstractNumId="14">
+  <w:abstractNum w:abstractNumId="16">
     <w:nsid w:val="6AED5DCA"/>
     <w:multiLevelType w:val="multilevel"/>
     <w:tmpl w:val="0816001F"/>
@@ -6787,7 +8464,7 @@
       </w:pPr>
     </w:lvl>
   </w:abstractNum>
-  <w:abstractNum w:abstractNumId="15">
+  <w:abstractNum w:abstractNumId="17">
     <w:nsid w:val="6B090595"/>
     <w:multiLevelType w:val="multilevel"/>
     <w:tmpl w:val="0816001F"/>
@@ -6873,7 +8550,7 @@
       </w:pPr>
     </w:lvl>
   </w:abstractNum>
-  <w:abstractNum w:abstractNumId="16">
+  <w:abstractNum w:abstractNumId="18">
     <w:nsid w:val="6DC977F9"/>
     <w:multiLevelType w:val="multilevel"/>
     <w:tmpl w:val="0816001F"/>
@@ -6959,7 +8636,7 @@
       </w:pPr>
     </w:lvl>
   </w:abstractNum>
-  <w:abstractNum w:abstractNumId="17">
+  <w:abstractNum w:abstractNumId="19">
     <w:nsid w:val="6DF63801"/>
     <w:multiLevelType w:val="hybridMultilevel"/>
     <w:tmpl w:val="7640CEFE"/>
@@ -7072,7 +8749,7 @@
       </w:rPr>
     </w:lvl>
   </w:abstractNum>
-  <w:abstractNum w:abstractNumId="18">
+  <w:abstractNum w:abstractNumId="20">
     <w:nsid w:val="72E33EAE"/>
     <w:multiLevelType w:val="hybridMultilevel"/>
     <w:tmpl w:val="D414B7BE"/>
@@ -7185,10 +8862,10 @@
       </w:rPr>
     </w:lvl>
   </w:abstractNum>
-  <w:abstractNum w:abstractNumId="19">
+  <w:abstractNum w:abstractNumId="21">
     <w:nsid w:val="74202DFF"/>
     <w:multiLevelType w:val="hybridMultilevel"/>
-    <w:tmpl w:val="4D24B0E4"/>
+    <w:tmpl w:val="9B825536"/>
     <w:lvl w:ilvl="0" w:tplc="8A266D16">
       <w:start w:val="1"/>
       <w:numFmt w:val="upperRoman"/>
@@ -7306,16 +8983,16 @@
     <w:abstractNumId w:val="4"/>
   </w:num>
   <w:num w:numId="3">
-    <w:abstractNumId w:val="17"/>
+    <w:abstractNumId w:val="19"/>
   </w:num>
   <w:num w:numId="4">
     <w:abstractNumId w:val="0"/>
   </w:num>
   <w:num w:numId="5">
-    <w:abstractNumId w:val="14"/>
+    <w:abstractNumId w:val="16"/>
   </w:num>
   <w:num w:numId="6">
-    <w:abstractNumId w:val="15"/>
+    <w:abstractNumId w:val="17"/>
   </w:num>
   <w:num w:numId="7">
     <w:abstractNumId w:val="6"/>
@@ -7330,34 +9007,40 @@
     <w:abstractNumId w:val="1"/>
   </w:num>
   <w:num w:numId="11">
+    <w:abstractNumId w:val="11"/>
+  </w:num>
+  <w:num w:numId="12">
+    <w:abstractNumId w:val="12"/>
+  </w:num>
+  <w:num w:numId="13">
+    <w:abstractNumId w:val="18"/>
+  </w:num>
+  <w:num w:numId="14">
+    <w:abstractNumId w:val="20"/>
+  </w:num>
+  <w:num w:numId="15">
+    <w:abstractNumId w:val="15"/>
+  </w:num>
+  <w:num w:numId="16">
     <w:abstractNumId w:val="9"/>
   </w:num>
-  <w:num w:numId="12">
-    <w:abstractNumId w:val="10"/>
-  </w:num>
-  <w:num w:numId="13">
-    <w:abstractNumId w:val="16"/>
-  </w:num>
-  <w:num w:numId="14">
-    <w:abstractNumId w:val="18"/>
-  </w:num>
-  <w:num w:numId="15">
-    <w:abstractNumId w:val="13"/>
-  </w:num>
-  <w:num w:numId="16">
-    <w:abstractNumId w:val="8"/>
-  </w:num>
   <w:num w:numId="17">
-    <w:abstractNumId w:val="12"/>
+    <w:abstractNumId w:val="14"/>
   </w:num>
   <w:num w:numId="18">
     <w:abstractNumId w:val="5"/>
   </w:num>
   <w:num w:numId="19">
-    <w:abstractNumId w:val="11"/>
+    <w:abstractNumId w:val="13"/>
   </w:num>
   <w:num w:numId="20">
-    <w:abstractNumId w:val="19"/>
+    <w:abstractNumId w:val="21"/>
+  </w:num>
+  <w:num w:numId="21">
+    <w:abstractNumId w:val="8"/>
+  </w:num>
+  <w:num w:numId="22">
+    <w:abstractNumId w:val="10"/>
   </w:num>
 </w:numbering>
 </file>
@@ -7756,11 +9439,11 @@
     <w:name w:val="Normal"/>
     <w:qFormat/>
   </w:style>
-  <w:style w:type="paragraph" w:styleId="Heading1">
+  <w:style w:type="paragraph" w:styleId="Ttulo1">
     <w:name w:val="heading 1"/>
     <w:basedOn w:val="Normal"/>
     <w:next w:val="Normal"/>
-    <w:link w:val="Heading1Char"/>
+    <w:link w:val="Ttulo1Char"/>
     <w:uiPriority w:val="9"/>
     <w:qFormat/>
     <w:rsid w:val="003D32A8"/>
@@ -7777,13 +9460,13 @@
       <w:szCs w:val="32"/>
     </w:rPr>
   </w:style>
-  <w:style w:type="character" w:default="1" w:styleId="DefaultParagraphFont">
+  <w:style w:type="character" w:default="1" w:styleId="Fontepargpadro">
     <w:name w:val="Default Paragraph Font"/>
     <w:uiPriority w:val="1"/>
     <w:semiHidden/>
     <w:unhideWhenUsed/>
   </w:style>
-  <w:style w:type="table" w:default="1" w:styleId="TableNormal">
+  <w:style w:type="table" w:default="1" w:styleId="Tabelanormal">
     <w:name w:val="Normal Table"/>
     <w:uiPriority w:val="99"/>
     <w:semiHidden/>
@@ -7798,17 +9481,17 @@
       </w:tblCellMar>
     </w:tblPr>
   </w:style>
-  <w:style w:type="numbering" w:default="1" w:styleId="NoList">
+  <w:style w:type="numbering" w:default="1" w:styleId="Semlista">
     <w:name w:val="No List"/>
     <w:uiPriority w:val="99"/>
     <w:semiHidden/>
     <w:unhideWhenUsed/>
   </w:style>
-  <w:style w:type="paragraph" w:styleId="Title">
+  <w:style w:type="paragraph" w:styleId="Ttulo">
     <w:name w:val="Title"/>
     <w:basedOn w:val="Normal"/>
     <w:next w:val="Normal"/>
-    <w:link w:val="TitleChar"/>
+    <w:link w:val="TtuloChar"/>
     <w:uiPriority w:val="10"/>
     <w:qFormat/>
     <w:rsid w:val="00DF3578"/>
@@ -7824,10 +9507,10 @@
       <w:szCs w:val="56"/>
     </w:rPr>
   </w:style>
-  <w:style w:type="character" w:customStyle="1" w:styleId="TitleChar">
-    <w:name w:val="Title Char"/>
-    <w:basedOn w:val="DefaultParagraphFont"/>
-    <w:link w:val="Title"/>
+  <w:style w:type="character" w:customStyle="1" w:styleId="TtuloChar">
+    <w:name w:val="Título Char"/>
+    <w:basedOn w:val="Fontepargpadro"/>
+    <w:link w:val="Ttulo"/>
     <w:uiPriority w:val="10"/>
     <w:rsid w:val="00DF3578"/>
     <w:rPr>
@@ -7838,10 +9521,10 @@
       <w:szCs w:val="56"/>
     </w:rPr>
   </w:style>
-  <w:style w:type="paragraph" w:styleId="Header">
+  <w:style w:type="paragraph" w:styleId="Cabealho">
     <w:name w:val="header"/>
     <w:basedOn w:val="Normal"/>
-    <w:link w:val="HeaderChar"/>
+    <w:link w:val="CabealhoChar"/>
     <w:uiPriority w:val="99"/>
     <w:unhideWhenUsed/>
     <w:rsid w:val="00DF3578"/>
@@ -7853,17 +9536,17 @@
       <w:spacing w:after="0" w:line="240" w:lineRule="auto"/>
     </w:pPr>
   </w:style>
-  <w:style w:type="character" w:customStyle="1" w:styleId="HeaderChar">
-    <w:name w:val="Header Char"/>
-    <w:basedOn w:val="DefaultParagraphFont"/>
-    <w:link w:val="Header"/>
+  <w:style w:type="character" w:customStyle="1" w:styleId="CabealhoChar">
+    <w:name w:val="Cabeçalho Char"/>
+    <w:basedOn w:val="Fontepargpadro"/>
+    <w:link w:val="Cabealho"/>
     <w:uiPriority w:val="99"/>
     <w:rsid w:val="00DF3578"/>
   </w:style>
-  <w:style w:type="paragraph" w:styleId="Footer">
+  <w:style w:type="paragraph" w:styleId="Rodap">
     <w:name w:val="footer"/>
     <w:basedOn w:val="Normal"/>
-    <w:link w:val="FooterChar"/>
+    <w:link w:val="RodapChar"/>
     <w:uiPriority w:val="99"/>
     <w:unhideWhenUsed/>
     <w:rsid w:val="00DF3578"/>
@@ -7875,18 +9558,18 @@
       <w:spacing w:after="0" w:line="240" w:lineRule="auto"/>
     </w:pPr>
   </w:style>
-  <w:style w:type="character" w:customStyle="1" w:styleId="FooterChar">
-    <w:name w:val="Footer Char"/>
-    <w:basedOn w:val="DefaultParagraphFont"/>
-    <w:link w:val="Footer"/>
+  <w:style w:type="character" w:customStyle="1" w:styleId="RodapChar">
+    <w:name w:val="Rodapé Char"/>
+    <w:basedOn w:val="Fontepargpadro"/>
+    <w:link w:val="Rodap"/>
     <w:uiPriority w:val="99"/>
     <w:rsid w:val="00DF3578"/>
   </w:style>
-  <w:style w:type="paragraph" w:styleId="Subtitle">
+  <w:style w:type="paragraph" w:styleId="Subttulo">
     <w:name w:val="Subtitle"/>
     <w:basedOn w:val="Normal"/>
     <w:next w:val="Normal"/>
-    <w:link w:val="SubtitleChar"/>
+    <w:link w:val="SubttuloChar"/>
     <w:uiPriority w:val="11"/>
     <w:qFormat/>
     <w:rsid w:val="00580BCF"/>
@@ -7901,10 +9584,10 @@
       <w:spacing w:val="15"/>
     </w:rPr>
   </w:style>
-  <w:style w:type="character" w:customStyle="1" w:styleId="SubtitleChar">
-    <w:name w:val="Subtitle Char"/>
-    <w:basedOn w:val="DefaultParagraphFont"/>
-    <w:link w:val="Subtitle"/>
+  <w:style w:type="character" w:customStyle="1" w:styleId="SubttuloChar">
+    <w:name w:val="Subtítulo Char"/>
+    <w:basedOn w:val="Fontepargpadro"/>
+    <w:link w:val="Subttulo"/>
     <w:uiPriority w:val="11"/>
     <w:rsid w:val="00580BCF"/>
     <w:rPr>
@@ -7913,7 +9596,7 @@
       <w:spacing w:val="15"/>
     </w:rPr>
   </w:style>
-  <w:style w:type="paragraph" w:styleId="ListParagraph">
+  <w:style w:type="paragraph" w:styleId="PargrafodaLista">
     <w:name w:val="List Paragraph"/>
     <w:basedOn w:val="Normal"/>
     <w:uiPriority w:val="34"/>
@@ -7924,7 +9607,7 @@
       <w:contextualSpacing/>
     </w:pPr>
   </w:style>
-  <w:style w:type="paragraph" w:styleId="Caption">
+  <w:style w:type="paragraph" w:styleId="Legenda">
     <w:name w:val="caption"/>
     <w:basedOn w:val="Normal"/>
     <w:next w:val="Normal"/>
@@ -7943,10 +9626,10 @@
       <w:szCs w:val="18"/>
     </w:rPr>
   </w:style>
-  <w:style w:type="character" w:customStyle="1" w:styleId="Heading1Char">
-    <w:name w:val="Heading 1 Char"/>
-    <w:basedOn w:val="DefaultParagraphFont"/>
-    <w:link w:val="Heading1"/>
+  <w:style w:type="character" w:customStyle="1" w:styleId="Ttulo1Char">
+    <w:name w:val="Título 1 Char"/>
+    <w:basedOn w:val="Fontepargpadro"/>
+    <w:link w:val="Ttulo1"/>
     <w:uiPriority w:val="9"/>
     <w:rsid w:val="003D32A8"/>
     <w:rPr>
@@ -7956,9 +9639,9 @@
       <w:szCs w:val="32"/>
     </w:rPr>
   </w:style>
-  <w:style w:type="paragraph" w:styleId="TOCHeading">
+  <w:style w:type="paragraph" w:styleId="CabealhodoSumrio">
     <w:name w:val="TOC Heading"/>
-    <w:basedOn w:val="Heading1"/>
+    <w:basedOn w:val="Ttulo1"/>
     <w:next w:val="Normal"/>
     <w:uiPriority w:val="39"/>
     <w:unhideWhenUsed/>
@@ -7971,7 +9654,7 @@
       <w:lang w:val="en-US"/>
     </w:rPr>
   </w:style>
-  <w:style w:type="paragraph" w:styleId="Index1">
+  <w:style w:type="paragraph" w:styleId="Remissivo1">
     <w:name w:val="index 1"/>
     <w:basedOn w:val="Normal"/>
     <w:next w:val="Normal"/>
@@ -7985,7 +9668,7 @@
       <w:ind w:left="220" w:hanging="220"/>
     </w:pPr>
   </w:style>
-  <w:style w:type="paragraph" w:styleId="TOC2">
+  <w:style w:type="paragraph" w:styleId="Sumrio2">
     <w:name w:val="toc 2"/>
     <w:basedOn w:val="Normal"/>
     <w:next w:val="Normal"/>
@@ -8001,7 +9684,7 @@
       <w:rFonts w:eastAsiaTheme="minorEastAsia" w:cs="Times New Roman"/>
     </w:rPr>
   </w:style>
-  <w:style w:type="paragraph" w:styleId="TOC1">
+  <w:style w:type="paragraph" w:styleId="Sumrio1">
     <w:name w:val="toc 1"/>
     <w:basedOn w:val="Normal"/>
     <w:next w:val="Normal"/>
@@ -8017,7 +9700,7 @@
       <w:lang w:val="en-US"/>
     </w:rPr>
   </w:style>
-  <w:style w:type="paragraph" w:styleId="TOC3">
+  <w:style w:type="paragraph" w:styleId="Sumrio3">
     <w:name w:val="toc 3"/>
     <w:basedOn w:val="Normal"/>
     <w:next w:val="Normal"/>
@@ -8034,9 +9717,9 @@
       <w:lang w:val="en-US"/>
     </w:rPr>
   </w:style>
-  <w:style w:type="character" w:styleId="CommentReference">
+  <w:style w:type="character" w:styleId="Refdecomentrio">
     <w:name w:val="annotation reference"/>
-    <w:basedOn w:val="DefaultParagraphFont"/>
+    <w:basedOn w:val="Fontepargpadro"/>
     <w:uiPriority w:val="99"/>
     <w:semiHidden/>
     <w:unhideWhenUsed/>
@@ -8046,10 +9729,10 @@
       <w:szCs w:val="16"/>
     </w:rPr>
   </w:style>
-  <w:style w:type="paragraph" w:styleId="CommentText">
+  <w:style w:type="paragraph" w:styleId="Textodecomentrio">
     <w:name w:val="annotation text"/>
     <w:basedOn w:val="Normal"/>
-    <w:link w:val="CommentTextChar"/>
+    <w:link w:val="TextodecomentrioChar"/>
     <w:uiPriority w:val="99"/>
     <w:semiHidden/>
     <w:unhideWhenUsed/>
@@ -8062,10 +9745,10 @@
       <w:szCs w:val="20"/>
     </w:rPr>
   </w:style>
-  <w:style w:type="character" w:customStyle="1" w:styleId="CommentTextChar">
-    <w:name w:val="Comment Text Char"/>
-    <w:basedOn w:val="DefaultParagraphFont"/>
-    <w:link w:val="CommentText"/>
+  <w:style w:type="character" w:customStyle="1" w:styleId="TextodecomentrioChar">
+    <w:name w:val="Texto de comentário Char"/>
+    <w:basedOn w:val="Fontepargpadro"/>
+    <w:link w:val="Textodecomentrio"/>
     <w:uiPriority w:val="99"/>
     <w:semiHidden/>
     <w:rsid w:val="00682CB4"/>
@@ -8074,11 +9757,11 @@
       <w:szCs w:val="20"/>
     </w:rPr>
   </w:style>
-  <w:style w:type="paragraph" w:styleId="CommentSubject">
+  <w:style w:type="paragraph" w:styleId="Assuntodocomentrio">
     <w:name w:val="annotation subject"/>
-    <w:basedOn w:val="CommentText"/>
-    <w:next w:val="CommentText"/>
-    <w:link w:val="CommentSubjectChar"/>
+    <w:basedOn w:val="Textodecomentrio"/>
+    <w:next w:val="Textodecomentrio"/>
+    <w:link w:val="AssuntodocomentrioChar"/>
     <w:uiPriority w:val="99"/>
     <w:semiHidden/>
     <w:unhideWhenUsed/>
@@ -8088,10 +9771,10 @@
       <w:bCs/>
     </w:rPr>
   </w:style>
-  <w:style w:type="character" w:customStyle="1" w:styleId="CommentSubjectChar">
-    <w:name w:val="Comment Subject Char"/>
-    <w:basedOn w:val="CommentTextChar"/>
-    <w:link w:val="CommentSubject"/>
+  <w:style w:type="character" w:customStyle="1" w:styleId="AssuntodocomentrioChar">
+    <w:name w:val="Assunto do comentário Char"/>
+    <w:basedOn w:val="TextodecomentrioChar"/>
+    <w:link w:val="Assuntodocomentrio"/>
     <w:uiPriority w:val="99"/>
     <w:semiHidden/>
     <w:rsid w:val="00682CB4"/>
@@ -8102,10 +9785,10 @@
       <w:szCs w:val="20"/>
     </w:rPr>
   </w:style>
-  <w:style w:type="paragraph" w:styleId="BalloonText">
+  <w:style w:type="paragraph" w:styleId="Textodebalo">
     <w:name w:val="Balloon Text"/>
     <w:basedOn w:val="Normal"/>
-    <w:link w:val="BalloonTextChar"/>
+    <w:link w:val="TextodebaloChar"/>
     <w:uiPriority w:val="99"/>
     <w:semiHidden/>
     <w:unhideWhenUsed/>
@@ -8119,10 +9802,10 @@
       <w:szCs w:val="18"/>
     </w:rPr>
   </w:style>
-  <w:style w:type="character" w:customStyle="1" w:styleId="BalloonTextChar">
-    <w:name w:val="Balloon Text Char"/>
-    <w:basedOn w:val="DefaultParagraphFont"/>
-    <w:link w:val="BalloonText"/>
+  <w:style w:type="character" w:customStyle="1" w:styleId="TextodebaloChar">
+    <w:name w:val="Texto de balão Char"/>
+    <w:basedOn w:val="Fontepargpadro"/>
+    <w:link w:val="Textodebalo"/>
     <w:uiPriority w:val="99"/>
     <w:semiHidden/>
     <w:rsid w:val="00682CB4"/>
@@ -8131,6 +9814,390 @@
       <w:sz w:val="18"/>
       <w:szCs w:val="18"/>
     </w:rPr>
+  </w:style>
+  <w:style w:type="table" w:styleId="Tabelacomgrade">
+    <w:name w:val="Table Grid"/>
+    <w:basedOn w:val="Tabelanormal"/>
+    <w:uiPriority w:val="39"/>
+    <w:rsid w:val="00EB5B4F"/>
+    <w:pPr>
+      <w:spacing w:after="0" w:line="240" w:lineRule="auto"/>
+    </w:pPr>
+    <w:tblPr>
+      <w:tblBorders>
+        <w:top w:val="single" w:sz="4" w:space="0" w:color="auto"/>
+        <w:left w:val="single" w:sz="4" w:space="0" w:color="auto"/>
+        <w:bottom w:val="single" w:sz="4" w:space="0" w:color="auto"/>
+        <w:right w:val="single" w:sz="4" w:space="0" w:color="auto"/>
+        <w:insideH w:val="single" w:sz="4" w:space="0" w:color="auto"/>
+        <w:insideV w:val="single" w:sz="4" w:space="0" w:color="auto"/>
+      </w:tblBorders>
+    </w:tblPr>
+  </w:style>
+  <w:style w:type="table" w:styleId="TabelaSimples5">
+    <w:name w:val="Plain Table 5"/>
+    <w:basedOn w:val="Tabelanormal"/>
+    <w:uiPriority w:val="45"/>
+    <w:rsid w:val="00EB5B4F"/>
+    <w:pPr>
+      <w:spacing w:after="0" w:line="240" w:lineRule="auto"/>
+    </w:pPr>
+    <w:tblPr>
+      <w:tblStyleRowBandSize w:val="1"/>
+      <w:tblStyleColBandSize w:val="1"/>
+    </w:tblPr>
+    <w:tblStylePr w:type="firstRow">
+      <w:rPr>
+        <w:rFonts w:asciiTheme="majorHAnsi" w:eastAsiaTheme="majorEastAsia" w:hAnsiTheme="majorHAnsi" w:cstheme="majorBidi"/>
+        <w:i/>
+        <w:iCs/>
+        <w:sz w:val="26"/>
+      </w:rPr>
+      <w:tblPr/>
+      <w:tcPr>
+        <w:tcBorders>
+          <w:bottom w:val="single" w:sz="4" w:space="0" w:color="7F7F7F" w:themeColor="text1" w:themeTint="80"/>
+        </w:tcBorders>
+        <w:shd w:val="clear" w:color="auto" w:fill="FFFFFF" w:themeFill="background1"/>
+      </w:tcPr>
+    </w:tblStylePr>
+    <w:tblStylePr w:type="lastRow">
+      <w:rPr>
+        <w:rFonts w:asciiTheme="majorHAnsi" w:eastAsiaTheme="majorEastAsia" w:hAnsiTheme="majorHAnsi" w:cstheme="majorBidi"/>
+        <w:i/>
+        <w:iCs/>
+        <w:sz w:val="26"/>
+      </w:rPr>
+      <w:tblPr/>
+      <w:tcPr>
+        <w:tcBorders>
+          <w:top w:val="single" w:sz="4" w:space="0" w:color="7F7F7F" w:themeColor="text1" w:themeTint="80"/>
+        </w:tcBorders>
+        <w:shd w:val="clear" w:color="auto" w:fill="FFFFFF" w:themeFill="background1"/>
+      </w:tcPr>
+    </w:tblStylePr>
+    <w:tblStylePr w:type="firstCol">
+      <w:pPr>
+        <w:jc w:val="right"/>
+      </w:pPr>
+      <w:rPr>
+        <w:rFonts w:asciiTheme="majorHAnsi" w:eastAsiaTheme="majorEastAsia" w:hAnsiTheme="majorHAnsi" w:cstheme="majorBidi"/>
+        <w:i/>
+        <w:iCs/>
+        <w:sz w:val="26"/>
+      </w:rPr>
+      <w:tblPr/>
+      <w:tcPr>
+        <w:tcBorders>
+          <w:right w:val="single" w:sz="4" w:space="0" w:color="7F7F7F" w:themeColor="text1" w:themeTint="80"/>
+        </w:tcBorders>
+        <w:shd w:val="clear" w:color="auto" w:fill="FFFFFF" w:themeFill="background1"/>
+      </w:tcPr>
+    </w:tblStylePr>
+    <w:tblStylePr w:type="lastCol">
+      <w:rPr>
+        <w:rFonts w:asciiTheme="majorHAnsi" w:eastAsiaTheme="majorEastAsia" w:hAnsiTheme="majorHAnsi" w:cstheme="majorBidi"/>
+        <w:i/>
+        <w:iCs/>
+        <w:sz w:val="26"/>
+      </w:rPr>
+      <w:tblPr/>
+      <w:tcPr>
+        <w:tcBorders>
+          <w:left w:val="single" w:sz="4" w:space="0" w:color="7F7F7F" w:themeColor="text1" w:themeTint="80"/>
+        </w:tcBorders>
+        <w:shd w:val="clear" w:color="auto" w:fill="FFFFFF" w:themeFill="background1"/>
+      </w:tcPr>
+    </w:tblStylePr>
+    <w:tblStylePr w:type="band1Vert">
+      <w:tblPr/>
+      <w:tcPr>
+        <w:shd w:val="clear" w:color="auto" w:fill="F2F2F2" w:themeFill="background1" w:themeFillShade="F2"/>
+      </w:tcPr>
+    </w:tblStylePr>
+    <w:tblStylePr w:type="band1Horz">
+      <w:tblPr/>
+      <w:tcPr>
+        <w:shd w:val="clear" w:color="auto" w:fill="F2F2F2" w:themeFill="background1" w:themeFillShade="F2"/>
+      </w:tcPr>
+    </w:tblStylePr>
+    <w:tblStylePr w:type="neCell">
+      <w:tblPr/>
+      <w:tcPr>
+        <w:tcBorders>
+          <w:left w:val="nil"/>
+        </w:tcBorders>
+      </w:tcPr>
+    </w:tblStylePr>
+    <w:tblStylePr w:type="nwCell">
+      <w:tblPr/>
+      <w:tcPr>
+        <w:tcBorders>
+          <w:right w:val="nil"/>
+        </w:tcBorders>
+      </w:tcPr>
+    </w:tblStylePr>
+    <w:tblStylePr w:type="seCell">
+      <w:tblPr/>
+      <w:tcPr>
+        <w:tcBorders>
+          <w:left w:val="nil"/>
+        </w:tcBorders>
+      </w:tcPr>
+    </w:tblStylePr>
+    <w:tblStylePr w:type="swCell">
+      <w:tblPr/>
+      <w:tcPr>
+        <w:tcBorders>
+          <w:right w:val="nil"/>
+        </w:tcBorders>
+      </w:tcPr>
+    </w:tblStylePr>
+  </w:style>
+  <w:style w:type="table" w:styleId="TabeladeGrade7Colorida-nfase5">
+    <w:name w:val="Grid Table 7 Colorful Accent 5"/>
+    <w:basedOn w:val="Tabelanormal"/>
+    <w:uiPriority w:val="52"/>
+    <w:rsid w:val="00EB5B4F"/>
+    <w:pPr>
+      <w:spacing w:after="0" w:line="240" w:lineRule="auto"/>
+    </w:pPr>
+    <w:rPr>
+      <w:color w:val="2F5496" w:themeColor="accent5" w:themeShade="BF"/>
+    </w:rPr>
+    <w:tblPr>
+      <w:tblStyleRowBandSize w:val="1"/>
+      <w:tblStyleColBandSize w:val="1"/>
+      <w:tblBorders>
+        <w:top w:val="single" w:sz="4" w:space="0" w:color="8EAADB" w:themeColor="accent5" w:themeTint="99"/>
+        <w:left w:val="single" w:sz="4" w:space="0" w:color="8EAADB" w:themeColor="accent5" w:themeTint="99"/>
+        <w:bottom w:val="single" w:sz="4" w:space="0" w:color="8EAADB" w:themeColor="accent5" w:themeTint="99"/>
+        <w:right w:val="single" w:sz="4" w:space="0" w:color="8EAADB" w:themeColor="accent5" w:themeTint="99"/>
+        <w:insideH w:val="single" w:sz="4" w:space="0" w:color="8EAADB" w:themeColor="accent5" w:themeTint="99"/>
+        <w:insideV w:val="single" w:sz="4" w:space="0" w:color="8EAADB" w:themeColor="accent5" w:themeTint="99"/>
+      </w:tblBorders>
+    </w:tblPr>
+    <w:tblStylePr w:type="firstRow">
+      <w:rPr>
+        <w:b/>
+        <w:bCs/>
+      </w:rPr>
+      <w:tblPr/>
+      <w:tcPr>
+        <w:tcBorders>
+          <w:top w:val="nil"/>
+          <w:left w:val="nil"/>
+          <w:right w:val="nil"/>
+          <w:insideH w:val="nil"/>
+          <w:insideV w:val="nil"/>
+        </w:tcBorders>
+        <w:shd w:val="clear" w:color="auto" w:fill="FFFFFF" w:themeFill="background1"/>
+      </w:tcPr>
+    </w:tblStylePr>
+    <w:tblStylePr w:type="lastRow">
+      <w:rPr>
+        <w:b/>
+        <w:bCs/>
+      </w:rPr>
+      <w:tblPr/>
+      <w:tcPr>
+        <w:tcBorders>
+          <w:left w:val="nil"/>
+          <w:bottom w:val="nil"/>
+          <w:right w:val="nil"/>
+          <w:insideH w:val="nil"/>
+          <w:insideV w:val="nil"/>
+        </w:tcBorders>
+        <w:shd w:val="clear" w:color="auto" w:fill="FFFFFF" w:themeFill="background1"/>
+      </w:tcPr>
+    </w:tblStylePr>
+    <w:tblStylePr w:type="firstCol">
+      <w:pPr>
+        <w:jc w:val="right"/>
+      </w:pPr>
+      <w:rPr>
+        <w:i/>
+        <w:iCs/>
+      </w:rPr>
+      <w:tblPr/>
+      <w:tcPr>
+        <w:tcBorders>
+          <w:top w:val="nil"/>
+          <w:left w:val="nil"/>
+          <w:bottom w:val="nil"/>
+          <w:insideH w:val="nil"/>
+          <w:insideV w:val="nil"/>
+        </w:tcBorders>
+        <w:shd w:val="clear" w:color="auto" w:fill="FFFFFF" w:themeFill="background1"/>
+      </w:tcPr>
+    </w:tblStylePr>
+    <w:tblStylePr w:type="lastCol">
+      <w:rPr>
+        <w:i/>
+        <w:iCs/>
+      </w:rPr>
+      <w:tblPr/>
+      <w:tcPr>
+        <w:tcBorders>
+          <w:top w:val="nil"/>
+          <w:bottom w:val="nil"/>
+          <w:right w:val="nil"/>
+          <w:insideH w:val="nil"/>
+          <w:insideV w:val="nil"/>
+        </w:tcBorders>
+        <w:shd w:val="clear" w:color="auto" w:fill="FFFFFF" w:themeFill="background1"/>
+      </w:tcPr>
+    </w:tblStylePr>
+    <w:tblStylePr w:type="band1Vert">
+      <w:tblPr/>
+      <w:tcPr>
+        <w:shd w:val="clear" w:color="auto" w:fill="D9E2F3" w:themeFill="accent5" w:themeFillTint="33"/>
+      </w:tcPr>
+    </w:tblStylePr>
+    <w:tblStylePr w:type="band1Horz">
+      <w:tblPr/>
+      <w:tcPr>
+        <w:shd w:val="clear" w:color="auto" w:fill="D9E2F3" w:themeFill="accent5" w:themeFillTint="33"/>
+      </w:tcPr>
+    </w:tblStylePr>
+    <w:tblStylePr w:type="neCell">
+      <w:tblPr/>
+      <w:tcPr>
+        <w:tcBorders>
+          <w:bottom w:val="single" w:sz="4" w:space="0" w:color="8EAADB" w:themeColor="accent5" w:themeTint="99"/>
+        </w:tcBorders>
+      </w:tcPr>
+    </w:tblStylePr>
+    <w:tblStylePr w:type="nwCell">
+      <w:tblPr/>
+      <w:tcPr>
+        <w:tcBorders>
+          <w:bottom w:val="single" w:sz="4" w:space="0" w:color="8EAADB" w:themeColor="accent5" w:themeTint="99"/>
+        </w:tcBorders>
+      </w:tcPr>
+    </w:tblStylePr>
+    <w:tblStylePr w:type="seCell">
+      <w:tblPr/>
+      <w:tcPr>
+        <w:tcBorders>
+          <w:top w:val="single" w:sz="4" w:space="0" w:color="8EAADB" w:themeColor="accent5" w:themeTint="99"/>
+        </w:tcBorders>
+      </w:tcPr>
+    </w:tblStylePr>
+    <w:tblStylePr w:type="swCell">
+      <w:tblPr/>
+      <w:tcPr>
+        <w:tcBorders>
+          <w:top w:val="single" w:sz="4" w:space="0" w:color="8EAADB" w:themeColor="accent5" w:themeTint="99"/>
+        </w:tcBorders>
+      </w:tcPr>
+    </w:tblStylePr>
+  </w:style>
+  <w:style w:type="table" w:styleId="TabeladeGrade5Escura-nfase3">
+    <w:name w:val="Grid Table 5 Dark Accent 3"/>
+    <w:basedOn w:val="Tabelanormal"/>
+    <w:uiPriority w:val="50"/>
+    <w:rsid w:val="00EB5B4F"/>
+    <w:pPr>
+      <w:spacing w:after="0" w:line="240" w:lineRule="auto"/>
+    </w:pPr>
+    <w:tblPr>
+      <w:tblStyleRowBandSize w:val="1"/>
+      <w:tblStyleColBandSize w:val="1"/>
+      <w:tblBorders>
+        <w:top w:val="single" w:sz="4" w:space="0" w:color="FFFFFF" w:themeColor="background1"/>
+        <w:left w:val="single" w:sz="4" w:space="0" w:color="FFFFFF" w:themeColor="background1"/>
+        <w:bottom w:val="single" w:sz="4" w:space="0" w:color="FFFFFF" w:themeColor="background1"/>
+        <w:right w:val="single" w:sz="4" w:space="0" w:color="FFFFFF" w:themeColor="background1"/>
+        <w:insideH w:val="single" w:sz="4" w:space="0" w:color="FFFFFF" w:themeColor="background1"/>
+        <w:insideV w:val="single" w:sz="4" w:space="0" w:color="FFFFFF" w:themeColor="background1"/>
+      </w:tblBorders>
+    </w:tblPr>
+    <w:tcPr>
+      <w:shd w:val="clear" w:color="auto" w:fill="EDEDED" w:themeFill="accent3" w:themeFillTint="33"/>
+    </w:tcPr>
+    <w:tblStylePr w:type="firstRow">
+      <w:rPr>
+        <w:b/>
+        <w:bCs/>
+        <w:color w:val="FFFFFF" w:themeColor="background1"/>
+      </w:rPr>
+      <w:tblPr/>
+      <w:tcPr>
+        <w:tcBorders>
+          <w:top w:val="single" w:sz="4" w:space="0" w:color="FFFFFF" w:themeColor="background1"/>
+          <w:left w:val="single" w:sz="4" w:space="0" w:color="FFFFFF" w:themeColor="background1"/>
+          <w:right w:val="single" w:sz="4" w:space="0" w:color="FFFFFF" w:themeColor="background1"/>
+          <w:insideH w:val="nil"/>
+          <w:insideV w:val="nil"/>
+        </w:tcBorders>
+        <w:shd w:val="clear" w:color="auto" w:fill="A5A5A5" w:themeFill="accent3"/>
+      </w:tcPr>
+    </w:tblStylePr>
+    <w:tblStylePr w:type="lastRow">
+      <w:rPr>
+        <w:b/>
+        <w:bCs/>
+        <w:color w:val="FFFFFF" w:themeColor="background1"/>
+      </w:rPr>
+      <w:tblPr/>
+      <w:tcPr>
+        <w:tcBorders>
+          <w:left w:val="single" w:sz="4" w:space="0" w:color="FFFFFF" w:themeColor="background1"/>
+          <w:bottom w:val="single" w:sz="4" w:space="0" w:color="FFFFFF" w:themeColor="background1"/>
+          <w:right w:val="single" w:sz="4" w:space="0" w:color="FFFFFF" w:themeColor="background1"/>
+          <w:insideH w:val="nil"/>
+          <w:insideV w:val="nil"/>
+        </w:tcBorders>
+        <w:shd w:val="clear" w:color="auto" w:fill="A5A5A5" w:themeFill="accent3"/>
+      </w:tcPr>
+    </w:tblStylePr>
+    <w:tblStylePr w:type="firstCol">
+      <w:rPr>
+        <w:b/>
+        <w:bCs/>
+        <w:color w:val="FFFFFF" w:themeColor="background1"/>
+      </w:rPr>
+      <w:tblPr/>
+      <w:tcPr>
+        <w:tcBorders>
+          <w:top w:val="single" w:sz="4" w:space="0" w:color="FFFFFF" w:themeColor="background1"/>
+          <w:left w:val="single" w:sz="4" w:space="0" w:color="FFFFFF" w:themeColor="background1"/>
+          <w:bottom w:val="single" w:sz="4" w:space="0" w:color="FFFFFF" w:themeColor="background1"/>
+          <w:insideV w:val="nil"/>
+        </w:tcBorders>
+        <w:shd w:val="clear" w:color="auto" w:fill="A5A5A5" w:themeFill="accent3"/>
+      </w:tcPr>
+    </w:tblStylePr>
+    <w:tblStylePr w:type="lastCol">
+      <w:rPr>
+        <w:b/>
+        <w:bCs/>
+        <w:color w:val="FFFFFF" w:themeColor="background1"/>
+      </w:rPr>
+      <w:tblPr/>
+      <w:tcPr>
+        <w:tcBorders>
+          <w:top w:val="single" w:sz="4" w:space="0" w:color="FFFFFF" w:themeColor="background1"/>
+          <w:bottom w:val="single" w:sz="4" w:space="0" w:color="FFFFFF" w:themeColor="background1"/>
+          <w:right w:val="single" w:sz="4" w:space="0" w:color="FFFFFF" w:themeColor="background1"/>
+          <w:insideV w:val="nil"/>
+        </w:tcBorders>
+        <w:shd w:val="clear" w:color="auto" w:fill="A5A5A5" w:themeFill="accent3"/>
+      </w:tcPr>
+    </w:tblStylePr>
+    <w:tblStylePr w:type="band1Vert">
+      <w:tblPr/>
+      <w:tcPr>
+        <w:shd w:val="clear" w:color="auto" w:fill="DBDBDB" w:themeFill="accent3" w:themeFillTint="66"/>
+      </w:tcPr>
+    </w:tblStylePr>
+    <w:tblStylePr w:type="band1Horz">
+      <w:tblPr/>
+      <w:tcPr>
+        <w:shd w:val="clear" w:color="auto" w:fill="DBDBDB" w:themeFill="accent3" w:themeFillTint="66"/>
+      </w:tcPr>
+    </w:tblStylePr>
   </w:style>
 </w:styles>
 </file>
@@ -8401,7 +10468,7 @@
 </file>
 
 <file path=customXml/itemProps1.xml><?xml version="1.0" encoding="utf-8"?>
-<ds:datastoreItem xmlns:ds="http://schemas.openxmlformats.org/officeDocument/2006/customXml" ds:itemID="{61544FBF-885C-463C-95A5-448A3AC26091}">
+<ds:datastoreItem xmlns:ds="http://schemas.openxmlformats.org/officeDocument/2006/customXml" ds:itemID="{31DC561D-2A55-4C07-B1F2-550CAC75EE0A}">
   <ds:schemaRefs>
     <ds:schemaRef ds:uri="http://schemas.openxmlformats.org/officeDocument/2006/bibliography"/>
   </ds:schemaRefs>

</xml_diff>

<commit_message>
Falta apenas fazer o índice - NÃO ESQUECER!!!!!!!!!!!!!!!!!!!!!
</commit_message>
<xml_diff>
--- a/TP2/Relatorio.docx
+++ b/TP2/Relatorio.docx
@@ -2239,7 +2239,13 @@
         <w:jc w:val="both"/>
       </w:pPr>
       <w:r>
-        <w:t>Predicado evolucao;</w:t>
+        <w:t xml:space="preserve">Predicado </w:t>
+      </w:r>
+      <w:r>
+        <w:rPr>
+          <w:u w:val="single"/>
+        </w:rPr>
+        <w:t>evolucao</w:t>
       </w:r>
     </w:p>
     <w:p>
@@ -2253,7 +2259,7 @@
         <w:jc w:val="both"/>
       </w:pPr>
       <w:r>
-        <w:t>Predicado insercao;</w:t>
+        <w:t>Predicado evolEvol</w:t>
       </w:r>
     </w:p>
     <w:p>
@@ -2267,7 +2273,7 @@
         <w:jc w:val="both"/>
       </w:pPr>
       <w:r>
-        <w:t xml:space="preserve">Predicado teste;   </w:t>
+        <w:t>Predicado insercao</w:t>
       </w:r>
     </w:p>
     <w:p>
@@ -2281,7 +2287,7 @@
         <w:jc w:val="both"/>
       </w:pPr>
       <w:r>
-        <w:t xml:space="preserve">nao </w:t>
+        <w:t xml:space="preserve">Predicado teste  </w:t>
       </w:r>
     </w:p>
     <w:p>
@@ -2295,7 +2301,7 @@
         <w:jc w:val="both"/>
       </w:pPr>
       <w:r>
-        <w:t>solucoes</w:t>
+        <w:t xml:space="preserve">nao </w:t>
       </w:r>
     </w:p>
     <w:p>
@@ -2309,7 +2315,7 @@
         <w:jc w:val="both"/>
       </w:pPr>
       <w:r>
-        <w:t>comprimento</w:t>
+        <w:t>pertence</w:t>
       </w:r>
     </w:p>
     <w:p>
@@ -2323,7 +2329,7 @@
         <w:jc w:val="both"/>
       </w:pPr>
       <w:r>
-        <w:t>demo</w:t>
+        <w:t>solucoes</w:t>
       </w:r>
     </w:p>
     <w:p>
@@ -2337,7 +2343,7 @@
         <w:jc w:val="both"/>
       </w:pPr>
       <w:r>
-        <w:t>demoE</w:t>
+        <w:t>comprimento</w:t>
       </w:r>
     </w:p>
     <w:p>
@@ -2351,6 +2357,34 @@
         <w:jc w:val="both"/>
       </w:pPr>
       <w:r>
+        <w:t>demo</w:t>
+      </w:r>
+    </w:p>
+    <w:p>
+      <w:pPr>
+        <w:pStyle w:val="PargrafodaLista"/>
+        <w:numPr>
+          <w:ilvl w:val="0"/>
+          <w:numId w:val="8"/>
+        </w:numPr>
+        <w:ind w:left="1068"/>
+        <w:jc w:val="both"/>
+      </w:pPr>
+      <w:r>
+        <w:t>demoE</w:t>
+      </w:r>
+    </w:p>
+    <w:p>
+      <w:pPr>
+        <w:pStyle w:val="PargrafodaLista"/>
+        <w:numPr>
+          <w:ilvl w:val="0"/>
+          <w:numId w:val="8"/>
+        </w:numPr>
+        <w:ind w:left="1068"/>
+        <w:jc w:val="both"/>
+      </w:pPr>
+      <w:r>
         <w:t>demoOu</w:t>
       </w:r>
     </w:p>
@@ -2593,11 +2627,11 @@
         <w:t xml:space="preserve">O predicado demo recebe uma questão e forma uma resposta, assim sendo a resposta será verdadeiro se a questão se verificar (1ª definição), a resposta só será falso se existir conhecimento que </w:t>
       </w:r>
       <w:r>
-        <w:t xml:space="preserve">tal é falso (2ª definição – negação forte) e, caso não exista conhecimento sobre esta questão, ou seja, não exista conhecimento positivo nem </w:t>
+        <w:t xml:space="preserve">tal é falso (2ª definição – negação forte) e, caso não exista </w:t>
       </w:r>
       <w:r>
         <w:lastRenderedPageBreak/>
-        <w:t>negativo acerca da mesma (negação fraca ou por falha na prova – predicado não), o valor retornado será desconhecido.</w:t>
+        <w:t>conhecimento sobre esta questão, ou seja, não exista conhecimento positivo nem negativo acerca da mesma (negação fraca ou por falha na prova – predicado não), o valor retornado será desconhecido.</w:t>
       </w:r>
     </w:p>
     <w:p>
@@ -2619,31 +2653,7 @@
           <w:color w:val="auto"/>
           <w:sz w:val="32"/>
         </w:rPr>
-        <w:t>Evolução do</w:t>
-      </w:r>
-      <w:r>
-        <w:rPr>
-          <w:b/>
-          <w:color w:val="auto"/>
-          <w:sz w:val="32"/>
-        </w:rPr>
-        <w:t xml:space="preserve"> </w:t>
-      </w:r>
-      <w:r>
-        <w:rPr>
-          <w:b/>
-          <w:color w:val="auto"/>
-          <w:sz w:val="32"/>
-        </w:rPr>
-        <w:t xml:space="preserve">Predicado </w:t>
-      </w:r>
-      <w:r>
-        <w:rPr>
-          <w:b/>
-          <w:color w:val="auto"/>
-          <w:sz w:val="32"/>
-        </w:rPr>
-        <w:t>Demo</w:t>
+        <w:t>Evolução do Predicado Demo</w:t>
       </w:r>
     </w:p>
     <w:p>
@@ -3242,7 +3252,6 @@
         <w:jc w:val="both"/>
       </w:pPr>
       <w:r>
-        <w:lastRenderedPageBreak/>
         <w:t>Os valores de verdade para ambos os casos foram decididos da seguinte forma:</w:t>
       </w:r>
     </w:p>
@@ -3591,6 +3600,9 @@
         <w:fldChar w:fldCharType="separate"/>
       </w:r>
       <w:r>
+        <w:rPr>
+          <w:noProof/>
+        </w:rPr>
         <w:t>1</w:t>
       </w:r>
       <w:r>
@@ -3703,8 +3715,6 @@
             </w:r>
           </w:p>
         </w:tc>
-        <w:bookmarkStart w:id="0" w:name="_GoBack"/>
-        <w:bookmarkEnd w:id="0"/>
       </w:tr>
       <w:tr>
         <w:trPr>
@@ -3942,6 +3952,9 @@
         <w:fldChar w:fldCharType="separate"/>
       </w:r>
       <w:r>
+        <w:rPr>
+          <w:noProof/>
+        </w:rPr>
         <w:t>2</w:t>
       </w:r>
       <w:r>
@@ -3969,11 +3982,6 @@
       <w:r>
         <w:t xml:space="preserve"> uma vez que o valor de verdade é, de facto, desconhecido.</w:t>
       </w:r>
-    </w:p>
-    <w:p>
-      <w:pPr>
-        <w:jc w:val="both"/>
-      </w:pPr>
     </w:p>
     <w:p>
       <w:pPr>
@@ -3994,241 +4002,607 @@
           <w:color w:val="auto"/>
           <w:sz w:val="32"/>
         </w:rPr>
-        <w:t>Predicados de Contexto</w:t>
+        <w:t>Predicado evolEvol</w:t>
       </w:r>
     </w:p>
     <w:p>
       <w:pPr>
         <w:ind w:left="708"/>
-        <w:jc w:val="both"/>
-      </w:pPr>
-      <w:r>
-        <w:t xml:space="preserve">Apesar da extensão à programação em lógica abandonar o PMF, para este universo considerou-se que este pressuposto deveria ser aplicado, ou seja, se não houver um registo de um carro então o carro não existe no universo do </w:t>
-      </w:r>
-      <w:r>
-        <w:rPr>
-          <w:i/>
-        </w:rPr>
-        <w:t>stand</w:t>
-      </w:r>
-      <w:r>
-        <w:t>, assim como se não houver um registo de compra ou de venda não existe essa compra ou venda.</w:t>
+      </w:pPr>
+      <w:r>
+        <w:t>Para este trabalho prático foi ainda evoluído o predicado de evolução</w:t>
+      </w:r>
+      <w:r>
+        <w:t xml:space="preserve"> mas, apenas foi definido</w:t>
+      </w:r>
+      <w:r>
+        <w:t xml:space="preserve"> para casos particulares</w:t>
+      </w:r>
+      <w:r>
+        <w:t>, nomeadamente para o predicado cor e alguns casos para o predicado matricula</w:t>
+      </w:r>
+      <w:r>
+        <w:t>.</w:t>
+      </w:r>
+      <w:r>
+        <w:t xml:space="preserve"> Não foi definido para os restantes predicados pois achou-se que a definição para um predicado já demonstraria a capacidade de evoluir o predicado evolução.</w:t>
+      </w:r>
+      <w:r>
+        <w:t xml:space="preserve"> </w:t>
       </w:r>
     </w:p>
     <w:p>
       <w:pPr>
         <w:ind w:left="708"/>
-        <w:jc w:val="both"/>
-      </w:pPr>
-      <w:r>
-        <w:t>Têm-se então definições semelhantes para todos os predicados de contexto:</w:t>
-      </w:r>
-    </w:p>
-    <w:p>
-      <w:pPr>
-        <w:spacing w:after="0"/>
-        <w:ind w:left="2127"/>
-        <w:jc w:val="both"/>
-        <w:rPr>
-          <w:rFonts w:ascii="Times New Roman" w:hAnsi="Times New Roman" w:cs="Times New Roman"/>
-          <w:i/>
-        </w:rPr>
-      </w:pPr>
-      <w:r>
-        <w:rPr>
-          <w:rFonts w:ascii="Times New Roman" w:hAnsi="Times New Roman" w:cs="Times New Roman"/>
-          <w:i/>
-        </w:rPr>
-        <w:t>-automovel( CA, C, MA, MO, AF, CB, P, L ) :-</w:t>
-      </w:r>
-    </w:p>
-    <w:p>
-      <w:pPr>
-        <w:spacing w:after="0"/>
-        <w:ind w:left="2127"/>
-        <w:jc w:val="both"/>
-        <w:rPr>
-          <w:rFonts w:ascii="Times New Roman" w:hAnsi="Times New Roman" w:cs="Times New Roman"/>
-          <w:i/>
-        </w:rPr>
-      </w:pPr>
-      <w:r>
-        <w:rPr>
-          <w:rFonts w:ascii="Times New Roman" w:hAnsi="Times New Roman" w:cs="Times New Roman"/>
-          <w:i/>
-        </w:rPr>
-        <w:t xml:space="preserve">    nao( automovel( CA, C, MA, MO, AF, CB, P, L ) ),</w:t>
-      </w:r>
-    </w:p>
-    <w:p>
-      <w:pPr>
-        <w:spacing w:after="0"/>
-        <w:ind w:left="2127"/>
-        <w:jc w:val="both"/>
-        <w:rPr>
-          <w:rFonts w:ascii="Times New Roman" w:hAnsi="Times New Roman" w:cs="Times New Roman"/>
-          <w:i/>
-        </w:rPr>
-      </w:pPr>
-      <w:r>
-        <w:rPr>
-          <w:rFonts w:ascii="Times New Roman" w:hAnsi="Times New Roman" w:cs="Times New Roman"/>
-          <w:i/>
-        </w:rPr>
-        <w:t xml:space="preserve">    nao( excecao( automovel( CA, C, MA, MO, AF, CB, P, L ) ) ).</w:t>
-      </w:r>
-    </w:p>
-    <w:p>
-      <w:pPr>
-        <w:spacing w:after="0"/>
-        <w:ind w:left="2127"/>
-        <w:jc w:val="both"/>
-        <w:rPr>
-          <w:rFonts w:ascii="Times New Roman" w:hAnsi="Times New Roman" w:cs="Times New Roman"/>
-          <w:i/>
-        </w:rPr>
-      </w:pPr>
-    </w:p>
-    <w:p>
-      <w:pPr>
-        <w:spacing w:after="0"/>
-        <w:ind w:left="2127"/>
-        <w:jc w:val="both"/>
-        <w:rPr>
-          <w:rFonts w:ascii="Times New Roman" w:hAnsi="Times New Roman" w:cs="Times New Roman"/>
-          <w:i/>
-        </w:rPr>
-      </w:pPr>
-      <w:r>
-        <w:rPr>
-          <w:rFonts w:ascii="Times New Roman" w:hAnsi="Times New Roman" w:cs="Times New Roman"/>
-          <w:i/>
-        </w:rPr>
-        <w:t>-preco( P, A ) :-</w:t>
-      </w:r>
-    </w:p>
-    <w:p>
-      <w:pPr>
-        <w:spacing w:after="0"/>
-        <w:ind w:left="2127"/>
-        <w:jc w:val="both"/>
-        <w:rPr>
-          <w:rFonts w:ascii="Times New Roman" w:hAnsi="Times New Roman" w:cs="Times New Roman"/>
-          <w:i/>
-        </w:rPr>
-      </w:pPr>
-      <w:r>
-        <w:rPr>
-          <w:rFonts w:ascii="Times New Roman" w:hAnsi="Times New Roman" w:cs="Times New Roman"/>
-          <w:i/>
-        </w:rPr>
-        <w:t xml:space="preserve">    nao( preco( P, A ) ),</w:t>
-      </w:r>
-    </w:p>
-    <w:p>
-      <w:pPr>
-        <w:spacing w:after="0"/>
-        <w:ind w:left="2127"/>
-        <w:jc w:val="both"/>
-        <w:rPr>
-          <w:rFonts w:ascii="Times New Roman" w:hAnsi="Times New Roman" w:cs="Times New Roman"/>
-          <w:i/>
-        </w:rPr>
-      </w:pPr>
-      <w:r>
-        <w:rPr>
-          <w:rFonts w:ascii="Times New Roman" w:hAnsi="Times New Roman" w:cs="Times New Roman"/>
-          <w:i/>
-        </w:rPr>
-        <w:t xml:space="preserve">    nao( excecao( preco( P, A ) ) ).</w:t>
-      </w:r>
-    </w:p>
-    <w:p>
-      <w:pPr>
-        <w:spacing w:after="0"/>
-        <w:ind w:left="2127"/>
-        <w:jc w:val="both"/>
-        <w:rPr>
-          <w:rFonts w:ascii="Times New Roman" w:hAnsi="Times New Roman" w:cs="Times New Roman"/>
-          <w:i/>
-        </w:rPr>
-      </w:pPr>
-    </w:p>
-    <w:p>
-      <w:pPr>
-        <w:spacing w:after="0"/>
-        <w:ind w:left="2127"/>
-        <w:jc w:val="both"/>
-        <w:rPr>
-          <w:rFonts w:ascii="Times New Roman" w:hAnsi="Times New Roman" w:cs="Times New Roman"/>
-          <w:i/>
-        </w:rPr>
-      </w:pPr>
-      <w:r>
-        <w:rPr>
-          <w:rFonts w:ascii="Times New Roman" w:hAnsi="Times New Roman" w:cs="Times New Roman"/>
-          <w:i/>
-        </w:rPr>
-        <w:t>-registoVenda( V, A, P ) :-</w:t>
-      </w:r>
-    </w:p>
-    <w:p>
-      <w:pPr>
-        <w:spacing w:after="0"/>
-        <w:ind w:left="1419" w:firstLine="708"/>
-        <w:jc w:val="both"/>
-        <w:rPr>
-          <w:rFonts w:ascii="Times New Roman" w:hAnsi="Times New Roman" w:cs="Times New Roman"/>
-          <w:i/>
-        </w:rPr>
-      </w:pPr>
-      <w:r>
-        <w:rPr>
-          <w:rFonts w:ascii="Times New Roman" w:hAnsi="Times New Roman" w:cs="Times New Roman"/>
-          <w:i/>
-        </w:rPr>
-        <w:t xml:space="preserve">    </w:t>
-      </w:r>
-      <w:r>
-        <w:rPr>
-          <w:rFonts w:ascii="Times New Roman" w:hAnsi="Times New Roman" w:cs="Times New Roman"/>
-          <w:i/>
-        </w:rPr>
-        <w:t>nao( registoVenda( V, A, P ) ),</w:t>
-      </w:r>
-    </w:p>
-    <w:p>
-      <w:pPr>
-        <w:spacing w:after="0"/>
-        <w:ind w:left="2127"/>
-        <w:jc w:val="both"/>
-        <w:rPr>
-          <w:rFonts w:ascii="Times New Roman" w:hAnsi="Times New Roman" w:cs="Times New Roman"/>
-          <w:i/>
-        </w:rPr>
-      </w:pPr>
-      <w:r>
-        <w:rPr>
-          <w:rFonts w:ascii="Times New Roman" w:hAnsi="Times New Roman" w:cs="Times New Roman"/>
-          <w:i/>
-        </w:rPr>
-        <w:t xml:space="preserve">   nao( excecao( registoVenda( V, A, P ) ) ).</w:t>
-      </w:r>
-    </w:p>
-    <w:p>
-      <w:pPr>
-        <w:spacing w:after="0"/>
-        <w:ind w:left="3538"/>
-        <w:jc w:val="both"/>
-        <w:rPr>
-          <w:rFonts w:ascii="Times New Roman" w:hAnsi="Times New Roman" w:cs="Times New Roman"/>
-          <w:i/>
-        </w:rPr>
-      </w:pPr>
-    </w:p>
-    <w:p>
-      <w:pPr>
-        <w:ind w:left="708"/>
+      </w:pPr>
+      <w:r>
+        <w:t>A</w:t>
+      </w:r>
+      <w:r>
+        <w:t>ssim</w:t>
+      </w:r>
+      <w:r>
+        <w:t>,</w:t>
+      </w:r>
+      <w:r>
+        <w:t xml:space="preserve"> foram </w:t>
+      </w:r>
+      <w:r>
+        <w:t xml:space="preserve">então </w:t>
+      </w:r>
+      <w:r>
+        <w:t xml:space="preserve">definidos todos os casos possíveis </w:t>
+      </w:r>
+      <w:r>
+        <w:t>seguindo a</w:t>
+      </w:r>
+      <w:r>
+        <w:t xml:space="preserve"> tabela de verdade:</w:t>
+      </w:r>
+    </w:p>
+    <w:tbl>
+      <w:tblPr>
+        <w:tblStyle w:val="TabeladeGrade5Escura-nfase3"/>
+        <w:tblW w:w="0" w:type="auto"/>
+        <w:tblLook w:val="04A0" w:firstRow="1" w:lastRow="0" w:firstColumn="1" w:lastColumn="0" w:noHBand="0" w:noVBand="1"/>
+      </w:tblPr>
+      <w:tblGrid>
+        <w:gridCol w:w="1698"/>
+        <w:gridCol w:w="1699"/>
+        <w:gridCol w:w="1699"/>
+        <w:gridCol w:w="1699"/>
+        <w:gridCol w:w="1699"/>
+      </w:tblGrid>
+      <w:tr>
+        <w:trPr>
+          <w:cnfStyle w:val="100000000000" w:firstRow="1" w:lastRow="0" w:firstColumn="0" w:lastColumn="0" w:oddVBand="0" w:evenVBand="0" w:oddHBand="0" w:evenHBand="0" w:firstRowFirstColumn="0" w:firstRowLastColumn="0" w:lastRowFirstColumn="0" w:lastRowLastColumn="0"/>
+        </w:trPr>
+        <w:tc>
+          <w:tcPr>
+            <w:cnfStyle w:val="001000000000" w:firstRow="0" w:lastRow="0" w:firstColumn="1" w:lastColumn="0" w:oddVBand="0" w:evenVBand="0" w:oddHBand="0" w:evenHBand="0" w:firstRowFirstColumn="0" w:firstRowLastColumn="0" w:lastRowFirstColumn="0" w:lastRowLastColumn="0"/>
+            <w:tcW w:w="1698" w:type="dxa"/>
+            <w:vAlign w:val="center"/>
+          </w:tcPr>
+          <w:p>
+            <w:pPr>
+              <w:jc w:val="center"/>
+              <w:rPr>
+                <w:color w:val="000000" w:themeColor="text1"/>
+              </w:rPr>
+            </w:pPr>
+            <w:r>
+              <w:rPr>
+                <w:color w:val="000000" w:themeColor="text1"/>
+              </w:rPr>
+              <w:t>evolEvol</w:t>
+            </w:r>
+          </w:p>
+        </w:tc>
+        <w:tc>
+          <w:tcPr>
+            <w:tcW w:w="1699" w:type="dxa"/>
+            <w:vAlign w:val="center"/>
+          </w:tcPr>
+          <w:p>
+            <w:pPr>
+              <w:jc w:val="center"/>
+              <w:cnfStyle w:val="100000000000" w:firstRow="1" w:lastRow="0" w:firstColumn="0" w:lastColumn="0" w:oddVBand="0" w:evenVBand="0" w:oddHBand="0" w:evenHBand="0" w:firstRowFirstColumn="0" w:firstRowLastColumn="0" w:lastRowFirstColumn="0" w:lastRowLastColumn="0"/>
+              <w:rPr>
+                <w:color w:val="000000" w:themeColor="text1"/>
+              </w:rPr>
+            </w:pPr>
+            <w:r>
+              <w:rPr>
+                <w:color w:val="000000" w:themeColor="text1"/>
+              </w:rPr>
+              <w:t>Verdadeiro</w:t>
+            </w:r>
+          </w:p>
+        </w:tc>
+        <w:tc>
+          <w:tcPr>
+            <w:tcW w:w="1699" w:type="dxa"/>
+            <w:vAlign w:val="center"/>
+          </w:tcPr>
+          <w:p>
+            <w:pPr>
+              <w:jc w:val="center"/>
+              <w:cnfStyle w:val="100000000000" w:firstRow="1" w:lastRow="0" w:firstColumn="0" w:lastColumn="0" w:oddVBand="0" w:evenVBand="0" w:oddHBand="0" w:evenHBand="0" w:firstRowFirstColumn="0" w:firstRowLastColumn="0" w:lastRowFirstColumn="0" w:lastRowLastColumn="0"/>
+              <w:rPr>
+                <w:color w:val="000000" w:themeColor="text1"/>
+              </w:rPr>
+            </w:pPr>
+            <w:r>
+              <w:rPr>
+                <w:color w:val="000000" w:themeColor="text1"/>
+              </w:rPr>
+              <w:t>Falso</w:t>
+            </w:r>
+          </w:p>
+        </w:tc>
+        <w:tc>
+          <w:tcPr>
+            <w:tcW w:w="1699" w:type="dxa"/>
+            <w:vAlign w:val="center"/>
+          </w:tcPr>
+          <w:p>
+            <w:pPr>
+              <w:jc w:val="center"/>
+              <w:cnfStyle w:val="100000000000" w:firstRow="1" w:lastRow="0" w:firstColumn="0" w:lastColumn="0" w:oddVBand="0" w:evenVBand="0" w:oddHBand="0" w:evenHBand="0" w:firstRowFirstColumn="0" w:firstRowLastColumn="0" w:lastRowFirstColumn="0" w:lastRowLastColumn="0"/>
+              <w:rPr>
+                <w:color w:val="000000" w:themeColor="text1"/>
+              </w:rPr>
+            </w:pPr>
+            <w:r>
+              <w:rPr>
+                <w:color w:val="000000" w:themeColor="text1"/>
+              </w:rPr>
+              <w:t xml:space="preserve">D. </w:t>
+            </w:r>
+            <w:r>
+              <w:rPr>
+                <w:color w:val="000000" w:themeColor="text1"/>
+              </w:rPr>
+              <w:t>(Incerto)</w:t>
+            </w:r>
+          </w:p>
+        </w:tc>
+        <w:tc>
+          <w:tcPr>
+            <w:tcW w:w="1699" w:type="dxa"/>
+            <w:vAlign w:val="center"/>
+          </w:tcPr>
+          <w:p>
+            <w:pPr>
+              <w:jc w:val="center"/>
+              <w:cnfStyle w:val="100000000000" w:firstRow="1" w:lastRow="0" w:firstColumn="0" w:lastColumn="0" w:oddVBand="0" w:evenVBand="0" w:oddHBand="0" w:evenHBand="0" w:firstRowFirstColumn="0" w:firstRowLastColumn="0" w:lastRowFirstColumn="0" w:lastRowLastColumn="0"/>
+              <w:rPr>
+                <w:color w:val="000000" w:themeColor="text1"/>
+              </w:rPr>
+            </w:pPr>
+            <w:r>
+              <w:rPr>
+                <w:color w:val="000000" w:themeColor="text1"/>
+              </w:rPr>
+              <w:t>D. (Impreciso)</w:t>
+            </w:r>
+          </w:p>
+        </w:tc>
+      </w:tr>
+      <w:tr>
+        <w:trPr>
+          <w:cnfStyle w:val="000000100000" w:firstRow="0" w:lastRow="0" w:firstColumn="0" w:lastColumn="0" w:oddVBand="0" w:evenVBand="0" w:oddHBand="1" w:evenHBand="0" w:firstRowFirstColumn="0" w:firstRowLastColumn="0" w:lastRowFirstColumn="0" w:lastRowLastColumn="0"/>
+        </w:trPr>
+        <w:tc>
+          <w:tcPr>
+            <w:cnfStyle w:val="001000000000" w:firstRow="0" w:lastRow="0" w:firstColumn="1" w:lastColumn="0" w:oddVBand="0" w:evenVBand="0" w:oddHBand="0" w:evenHBand="0" w:firstRowFirstColumn="0" w:firstRowLastColumn="0" w:lastRowFirstColumn="0" w:lastRowLastColumn="0"/>
+            <w:tcW w:w="1698" w:type="dxa"/>
+            <w:vAlign w:val="center"/>
+          </w:tcPr>
+          <w:p>
+            <w:pPr>
+              <w:jc w:val="center"/>
+              <w:rPr>
+                <w:color w:val="000000" w:themeColor="text1"/>
+              </w:rPr>
+            </w:pPr>
+            <w:r>
+              <w:rPr>
+                <w:color w:val="000000" w:themeColor="text1"/>
+              </w:rPr>
+              <w:t>Verdadeiro</w:t>
+            </w:r>
+          </w:p>
+        </w:tc>
+        <w:tc>
+          <w:tcPr>
+            <w:tcW w:w="1699" w:type="dxa"/>
+            <w:vAlign w:val="center"/>
+          </w:tcPr>
+          <w:p>
+            <w:pPr>
+              <w:jc w:val="center"/>
+              <w:cnfStyle w:val="000000100000" w:firstRow="0" w:lastRow="0" w:firstColumn="0" w:lastColumn="0" w:oddVBand="0" w:evenVBand="0" w:oddHBand="1" w:evenHBand="0" w:firstRowFirstColumn="0" w:firstRowLastColumn="0" w:lastRowFirstColumn="0" w:lastRowLastColumn="0"/>
+            </w:pPr>
+            <w:r>
+              <w:t>Não</w:t>
+            </w:r>
+          </w:p>
+        </w:tc>
+        <w:tc>
+          <w:tcPr>
+            <w:tcW w:w="1699" w:type="dxa"/>
+            <w:vAlign w:val="center"/>
+          </w:tcPr>
+          <w:p>
+            <w:pPr>
+              <w:jc w:val="center"/>
+              <w:cnfStyle w:val="000000100000" w:firstRow="0" w:lastRow="0" w:firstColumn="0" w:lastColumn="0" w:oddVBand="0" w:evenVBand="0" w:oddHBand="1" w:evenHBand="0" w:firstRowFirstColumn="0" w:firstRowLastColumn="0" w:lastRowFirstColumn="0" w:lastRowLastColumn="0"/>
+            </w:pPr>
+            <w:r>
+              <w:t>Insere e retira o Falso</w:t>
+            </w:r>
+          </w:p>
+        </w:tc>
+        <w:tc>
+          <w:tcPr>
+            <w:tcW w:w="1699" w:type="dxa"/>
+            <w:vAlign w:val="center"/>
+          </w:tcPr>
+          <w:p>
+            <w:pPr>
+              <w:jc w:val="center"/>
+              <w:cnfStyle w:val="000000100000" w:firstRow="0" w:lastRow="0" w:firstColumn="0" w:lastColumn="0" w:oddVBand="0" w:evenVBand="0" w:oddHBand="1" w:evenHBand="0" w:firstRowFirstColumn="0" w:firstRowLastColumn="0" w:lastRowFirstColumn="0" w:lastRowLastColumn="0"/>
+            </w:pPr>
+            <w:r>
+              <w:t>Insere e retira o Incerto</w:t>
+            </w:r>
+          </w:p>
+        </w:tc>
+        <w:tc>
+          <w:tcPr>
+            <w:tcW w:w="1699" w:type="dxa"/>
+            <w:vAlign w:val="center"/>
+          </w:tcPr>
+          <w:p>
+            <w:pPr>
+              <w:jc w:val="center"/>
+              <w:cnfStyle w:val="000000100000" w:firstRow="0" w:lastRow="0" w:firstColumn="0" w:lastColumn="0" w:oddVBand="0" w:evenVBand="0" w:oddHBand="1" w:evenHBand="0" w:firstRowFirstColumn="0" w:firstRowLastColumn="0" w:lastRowFirstColumn="0" w:lastRowLastColumn="0"/>
+            </w:pPr>
+            <w:r>
+              <w:t>Insere e retira todos os Imprecisos</w:t>
+            </w:r>
+          </w:p>
+        </w:tc>
+      </w:tr>
+      <w:tr>
+        <w:tc>
+          <w:tcPr>
+            <w:cnfStyle w:val="001000000000" w:firstRow="0" w:lastRow="0" w:firstColumn="1" w:lastColumn="0" w:oddVBand="0" w:evenVBand="0" w:oddHBand="0" w:evenHBand="0" w:firstRowFirstColumn="0" w:firstRowLastColumn="0" w:lastRowFirstColumn="0" w:lastRowLastColumn="0"/>
+            <w:tcW w:w="1698" w:type="dxa"/>
+            <w:vAlign w:val="center"/>
+          </w:tcPr>
+          <w:p>
+            <w:pPr>
+              <w:jc w:val="center"/>
+              <w:rPr>
+                <w:color w:val="000000" w:themeColor="text1"/>
+              </w:rPr>
+            </w:pPr>
+            <w:r>
+              <w:rPr>
+                <w:color w:val="000000" w:themeColor="text1"/>
+              </w:rPr>
+              <w:t>Falso</w:t>
+            </w:r>
+          </w:p>
+        </w:tc>
+        <w:tc>
+          <w:tcPr>
+            <w:tcW w:w="1699" w:type="dxa"/>
+            <w:vAlign w:val="center"/>
+          </w:tcPr>
+          <w:p>
+            <w:pPr>
+              <w:jc w:val="center"/>
+              <w:cnfStyle w:val="000000000000" w:firstRow="0" w:lastRow="0" w:firstColumn="0" w:lastColumn="0" w:oddVBand="0" w:evenVBand="0" w:oddHBand="0" w:evenHBand="0" w:firstRowFirstColumn="0" w:firstRowLastColumn="0" w:lastRowFirstColumn="0" w:lastRowLastColumn="0"/>
+              <w:rPr>
+                <w:color w:val="000000" w:themeColor="text1"/>
+              </w:rPr>
+            </w:pPr>
+            <w:r>
+              <w:rPr>
+                <w:color w:val="000000" w:themeColor="text1"/>
+              </w:rPr>
+              <w:t>Insere e retira o Verdadeiro</w:t>
+            </w:r>
+          </w:p>
+        </w:tc>
+        <w:tc>
+          <w:tcPr>
+            <w:tcW w:w="1699" w:type="dxa"/>
+            <w:vAlign w:val="center"/>
+          </w:tcPr>
+          <w:p>
+            <w:pPr>
+              <w:jc w:val="center"/>
+              <w:cnfStyle w:val="000000000000" w:firstRow="0" w:lastRow="0" w:firstColumn="0" w:lastColumn="0" w:oddVBand="0" w:evenVBand="0" w:oddHBand="0" w:evenHBand="0" w:firstRowFirstColumn="0" w:firstRowLastColumn="0" w:lastRowFirstColumn="0" w:lastRowLastColumn="0"/>
+              <w:rPr>
+                <w:color w:val="000000" w:themeColor="text1"/>
+              </w:rPr>
+            </w:pPr>
+            <w:r>
+              <w:rPr>
+                <w:color w:val="000000" w:themeColor="text1"/>
+              </w:rPr>
+              <w:t>Não</w:t>
+            </w:r>
+          </w:p>
+        </w:tc>
+        <w:tc>
+          <w:tcPr>
+            <w:tcW w:w="1699" w:type="dxa"/>
+            <w:vAlign w:val="center"/>
+          </w:tcPr>
+          <w:p>
+            <w:pPr>
+              <w:jc w:val="center"/>
+              <w:cnfStyle w:val="000000000000" w:firstRow="0" w:lastRow="0" w:firstColumn="0" w:lastColumn="0" w:oddVBand="0" w:evenVBand="0" w:oddHBand="0" w:evenHBand="0" w:firstRowFirstColumn="0" w:firstRowLastColumn="0" w:lastRowFirstColumn="0" w:lastRowLastColumn="0"/>
+              <w:rPr>
+                <w:color w:val="000000" w:themeColor="text1"/>
+              </w:rPr>
+            </w:pPr>
+            <w:r>
+              <w:rPr>
+                <w:color w:val="000000" w:themeColor="text1"/>
+              </w:rPr>
+              <w:t>Insere e retira Incerto</w:t>
+            </w:r>
+          </w:p>
+        </w:tc>
+        <w:tc>
+          <w:tcPr>
+            <w:tcW w:w="1699" w:type="dxa"/>
+            <w:vAlign w:val="center"/>
+          </w:tcPr>
+          <w:p>
+            <w:pPr>
+              <w:jc w:val="center"/>
+              <w:cnfStyle w:val="000000000000" w:firstRow="0" w:lastRow="0" w:firstColumn="0" w:lastColumn="0" w:oddVBand="0" w:evenVBand="0" w:oddHBand="0" w:evenHBand="0" w:firstRowFirstColumn="0" w:firstRowLastColumn="0" w:lastRowFirstColumn="0" w:lastRowLastColumn="0"/>
+              <w:rPr>
+                <w:color w:val="000000" w:themeColor="text1"/>
+              </w:rPr>
+            </w:pPr>
+            <w:r>
+              <w:rPr>
+                <w:color w:val="000000" w:themeColor="text1"/>
+              </w:rPr>
+              <w:t>Insere e retira o Impreciso particular</w:t>
+            </w:r>
+          </w:p>
+        </w:tc>
+      </w:tr>
+      <w:tr>
+        <w:trPr>
+          <w:cnfStyle w:val="000000100000" w:firstRow="0" w:lastRow="0" w:firstColumn="0" w:lastColumn="0" w:oddVBand="0" w:evenVBand="0" w:oddHBand="1" w:evenHBand="0" w:firstRowFirstColumn="0" w:firstRowLastColumn="0" w:lastRowFirstColumn="0" w:lastRowLastColumn="0"/>
+        </w:trPr>
+        <w:tc>
+          <w:tcPr>
+            <w:cnfStyle w:val="001000000000" w:firstRow="0" w:lastRow="0" w:firstColumn="1" w:lastColumn="0" w:oddVBand="0" w:evenVBand="0" w:oddHBand="0" w:evenHBand="0" w:firstRowFirstColumn="0" w:firstRowLastColumn="0" w:lastRowFirstColumn="0" w:lastRowLastColumn="0"/>
+            <w:tcW w:w="1698" w:type="dxa"/>
+            <w:vAlign w:val="center"/>
+          </w:tcPr>
+          <w:p>
+            <w:pPr>
+              <w:jc w:val="center"/>
+              <w:rPr>
+                <w:color w:val="000000" w:themeColor="text1"/>
+              </w:rPr>
+            </w:pPr>
+            <w:r>
+              <w:rPr>
+                <w:color w:val="000000" w:themeColor="text1"/>
+              </w:rPr>
+              <w:t>D. (Incerto)</w:t>
+            </w:r>
+          </w:p>
+        </w:tc>
+        <w:tc>
+          <w:tcPr>
+            <w:tcW w:w="1699" w:type="dxa"/>
+            <w:vAlign w:val="center"/>
+          </w:tcPr>
+          <w:p>
+            <w:pPr>
+              <w:jc w:val="center"/>
+              <w:cnfStyle w:val="000000100000" w:firstRow="0" w:lastRow="0" w:firstColumn="0" w:lastColumn="0" w:oddVBand="0" w:evenVBand="0" w:oddHBand="1" w:evenHBand="0" w:firstRowFirstColumn="0" w:firstRowLastColumn="0" w:lastRowFirstColumn="0" w:lastRowLastColumn="0"/>
+            </w:pPr>
+            <w:r>
+              <w:t>Não</w:t>
+            </w:r>
+          </w:p>
+        </w:tc>
+        <w:tc>
+          <w:tcPr>
+            <w:tcW w:w="1699" w:type="dxa"/>
+            <w:vAlign w:val="center"/>
+          </w:tcPr>
+          <w:p>
+            <w:pPr>
+              <w:jc w:val="center"/>
+              <w:cnfStyle w:val="000000100000" w:firstRow="0" w:lastRow="0" w:firstColumn="0" w:lastColumn="0" w:oddVBand="0" w:evenVBand="0" w:oddHBand="1" w:evenHBand="0" w:firstRowFirstColumn="0" w:firstRowLastColumn="0" w:lastRowFirstColumn="0" w:lastRowLastColumn="0"/>
+            </w:pPr>
+            <w:r>
+              <w:t>Não</w:t>
+            </w:r>
+          </w:p>
+        </w:tc>
+        <w:tc>
+          <w:tcPr>
+            <w:tcW w:w="1699" w:type="dxa"/>
+            <w:vAlign w:val="center"/>
+          </w:tcPr>
+          <w:p>
+            <w:pPr>
+              <w:jc w:val="center"/>
+              <w:cnfStyle w:val="000000100000" w:firstRow="0" w:lastRow="0" w:firstColumn="0" w:lastColumn="0" w:oddVBand="0" w:evenVBand="0" w:oddHBand="1" w:evenHBand="0" w:firstRowFirstColumn="0" w:firstRowLastColumn="0" w:lastRowFirstColumn="0" w:lastRowLastColumn="0"/>
+            </w:pPr>
+            <w:r>
+              <w:t>Não</w:t>
+            </w:r>
+          </w:p>
+        </w:tc>
+        <w:tc>
+          <w:tcPr>
+            <w:tcW w:w="1699" w:type="dxa"/>
+            <w:vAlign w:val="center"/>
+          </w:tcPr>
+          <w:p>
+            <w:pPr>
+              <w:jc w:val="center"/>
+              <w:cnfStyle w:val="000000100000" w:firstRow="0" w:lastRow="0" w:firstColumn="0" w:lastColumn="0" w:oddVBand="0" w:evenVBand="0" w:oddHBand="1" w:evenHBand="0" w:firstRowFirstColumn="0" w:firstRowLastColumn="0" w:lastRowFirstColumn="0" w:lastRowLastColumn="0"/>
+            </w:pPr>
+            <w:r>
+              <w:t>Não</w:t>
+            </w:r>
+          </w:p>
+        </w:tc>
+      </w:tr>
+      <w:tr>
+        <w:tc>
+          <w:tcPr>
+            <w:cnfStyle w:val="001000000000" w:firstRow="0" w:lastRow="0" w:firstColumn="1" w:lastColumn="0" w:oddVBand="0" w:evenVBand="0" w:oddHBand="0" w:evenHBand="0" w:firstRowFirstColumn="0" w:firstRowLastColumn="0" w:lastRowFirstColumn="0" w:lastRowLastColumn="0"/>
+            <w:tcW w:w="1698" w:type="dxa"/>
+            <w:vAlign w:val="center"/>
+          </w:tcPr>
+          <w:p>
+            <w:pPr>
+              <w:jc w:val="center"/>
+              <w:rPr>
+                <w:color w:val="000000" w:themeColor="text1"/>
+              </w:rPr>
+            </w:pPr>
+            <w:r>
+              <w:rPr>
+                <w:color w:val="000000" w:themeColor="text1"/>
+              </w:rPr>
+              <w:t>D. (Impreciso)</w:t>
+            </w:r>
+          </w:p>
+        </w:tc>
+        <w:tc>
+          <w:tcPr>
+            <w:tcW w:w="1699" w:type="dxa"/>
+            <w:vAlign w:val="center"/>
+          </w:tcPr>
+          <w:p>
+            <w:pPr>
+              <w:jc w:val="center"/>
+              <w:cnfStyle w:val="000000000000" w:firstRow="0" w:lastRow="0" w:firstColumn="0" w:lastColumn="0" w:oddVBand="0" w:evenVBand="0" w:oddHBand="0" w:evenHBand="0" w:firstRowFirstColumn="0" w:firstRowLastColumn="0" w:lastRowFirstColumn="0" w:lastRowLastColumn="0"/>
+            </w:pPr>
+            <w:r>
+              <w:t>Não</w:t>
+            </w:r>
+          </w:p>
+        </w:tc>
+        <w:tc>
+          <w:tcPr>
+            <w:tcW w:w="1699" w:type="dxa"/>
+            <w:vAlign w:val="center"/>
+          </w:tcPr>
+          <w:p>
+            <w:pPr>
+              <w:jc w:val="center"/>
+              <w:cnfStyle w:val="000000000000" w:firstRow="0" w:lastRow="0" w:firstColumn="0" w:lastColumn="0" w:oddVBand="0" w:evenVBand="0" w:oddHBand="0" w:evenHBand="0" w:firstRowFirstColumn="0" w:firstRowLastColumn="0" w:lastRowFirstColumn="0" w:lastRowLastColumn="0"/>
+            </w:pPr>
+            <w:r>
+              <w:t>Não</w:t>
+            </w:r>
+          </w:p>
+        </w:tc>
+        <w:tc>
+          <w:tcPr>
+            <w:tcW w:w="1699" w:type="dxa"/>
+            <w:vAlign w:val="center"/>
+          </w:tcPr>
+          <w:p>
+            <w:pPr>
+              <w:jc w:val="center"/>
+              <w:cnfStyle w:val="000000000000" w:firstRow="0" w:lastRow="0" w:firstColumn="0" w:lastColumn="0" w:oddVBand="0" w:evenVBand="0" w:oddHBand="0" w:evenHBand="0" w:firstRowFirstColumn="0" w:firstRowLastColumn="0" w:lastRowFirstColumn="0" w:lastRowLastColumn="0"/>
+            </w:pPr>
+            <w:r>
+              <w:t>Insere e retira Incerto</w:t>
+            </w:r>
+          </w:p>
+        </w:tc>
+        <w:tc>
+          <w:tcPr>
+            <w:tcW w:w="1699" w:type="dxa"/>
+            <w:vAlign w:val="center"/>
+          </w:tcPr>
+          <w:p>
+            <w:pPr>
+              <w:keepNext/>
+              <w:jc w:val="center"/>
+              <w:cnfStyle w:val="000000000000" w:firstRow="0" w:lastRow="0" w:firstColumn="0" w:lastColumn="0" w:oddVBand="0" w:evenVBand="0" w:oddHBand="0" w:evenHBand="0" w:firstRowFirstColumn="0" w:firstRowLastColumn="0" w:lastRowFirstColumn="0" w:lastRowLastColumn="0"/>
+            </w:pPr>
+            <w:r>
+              <w:t>Insere</w:t>
+            </w:r>
+            <w:r>
+              <w:t xml:space="preserve"> </w:t>
+            </w:r>
+          </w:p>
+        </w:tc>
+      </w:tr>
+    </w:tbl>
+    <w:p>
+      <w:pPr>
+        <w:pStyle w:val="Legenda"/>
+        <w:jc w:val="center"/>
+      </w:pPr>
+      <w:r>
+        <w:t xml:space="preserve">Tabela </w:t>
+      </w:r>
+      <w:r>
+        <w:fldChar w:fldCharType="begin"/>
+      </w:r>
+      <w:r>
+        <w:instrText xml:space="preserve"> SEQ Tabela \* ARABIC </w:instrText>
+      </w:r>
+      <w:r>
+        <w:fldChar w:fldCharType="separate"/>
+      </w:r>
+      <w:r>
+        <w:rPr>
+          <w:noProof/>
+        </w:rPr>
+        <w:t>3</w:t>
+      </w:r>
+      <w:r>
+        <w:fldChar w:fldCharType="end"/>
+      </w:r>
+      <w:r>
+        <w:t xml:space="preserve"> - Tabela de ação do predicado evolucao</w:t>
+      </w:r>
+    </w:p>
+    <w:p>
+      <w:pPr>
+        <w:ind w:left="705"/>
+      </w:pPr>
+      <w:r>
+        <w:t>Note-se que não se suporta evolução de conhecimento interdito</w:t>
+      </w:r>
+      <w:r>
+        <w:t xml:space="preserve"> e que todas as inserções estão sujeitas aos invariantes, assumindo que respeitam os invariantes então o insere da tabela é verificado</w:t>
+      </w:r>
+      <w:r>
+        <w:t>.</w:t>
+      </w:r>
+    </w:p>
+    <w:p>
+      <w:pPr>
+        <w:jc w:val="both"/>
       </w:pPr>
     </w:p>
     <w:p>
@@ -4250,6 +4624,263 @@
           <w:color w:val="auto"/>
           <w:sz w:val="32"/>
         </w:rPr>
+        <w:lastRenderedPageBreak/>
+        <w:t>Predicados de Contexto</w:t>
+      </w:r>
+    </w:p>
+    <w:p>
+      <w:pPr>
+        <w:ind w:left="708"/>
+        <w:jc w:val="both"/>
+      </w:pPr>
+      <w:r>
+        <w:t xml:space="preserve">Apesar da extensão à programação em lógica abandonar o PMF, para este universo considerou-se que este pressuposto deveria ser aplicado, ou seja, se não houver um registo de um carro então o carro não existe no universo do </w:t>
+      </w:r>
+      <w:r>
+        <w:rPr>
+          <w:i/>
+        </w:rPr>
+        <w:t>stand</w:t>
+      </w:r>
+      <w:r>
+        <w:t>, assim como se não houver um registo de compra ou de venda não existe essa compra ou venda.</w:t>
+      </w:r>
+    </w:p>
+    <w:p>
+      <w:pPr>
+        <w:ind w:left="708"/>
+        <w:jc w:val="both"/>
+      </w:pPr>
+      <w:r>
+        <w:t>Têm-se então definições semelhantes para todos os predicados de contexto:</w:t>
+      </w:r>
+    </w:p>
+    <w:p>
+      <w:pPr>
+        <w:spacing w:after="0"/>
+        <w:ind w:left="2127"/>
+        <w:jc w:val="both"/>
+        <w:rPr>
+          <w:rFonts w:ascii="Times New Roman" w:hAnsi="Times New Roman" w:cs="Times New Roman"/>
+          <w:i/>
+        </w:rPr>
+      </w:pPr>
+      <w:r>
+        <w:rPr>
+          <w:rFonts w:ascii="Times New Roman" w:hAnsi="Times New Roman" w:cs="Times New Roman"/>
+          <w:i/>
+        </w:rPr>
+        <w:t>-automovel( CA, C, MA, MO, AF, CB, P, L ) :-</w:t>
+      </w:r>
+    </w:p>
+    <w:p>
+      <w:pPr>
+        <w:spacing w:after="0"/>
+        <w:ind w:left="2127"/>
+        <w:jc w:val="both"/>
+        <w:rPr>
+          <w:rFonts w:ascii="Times New Roman" w:hAnsi="Times New Roman" w:cs="Times New Roman"/>
+          <w:i/>
+        </w:rPr>
+      </w:pPr>
+      <w:r>
+        <w:rPr>
+          <w:rFonts w:ascii="Times New Roman" w:hAnsi="Times New Roman" w:cs="Times New Roman"/>
+          <w:i/>
+        </w:rPr>
+        <w:t xml:space="preserve">    nao( automovel( CA, C, MA, MO, AF, CB, P, L ) ),</w:t>
+      </w:r>
+    </w:p>
+    <w:p>
+      <w:pPr>
+        <w:spacing w:after="0"/>
+        <w:ind w:left="2127"/>
+        <w:jc w:val="both"/>
+        <w:rPr>
+          <w:rFonts w:ascii="Times New Roman" w:hAnsi="Times New Roman" w:cs="Times New Roman"/>
+          <w:i/>
+        </w:rPr>
+      </w:pPr>
+      <w:r>
+        <w:rPr>
+          <w:rFonts w:ascii="Times New Roman" w:hAnsi="Times New Roman" w:cs="Times New Roman"/>
+          <w:i/>
+        </w:rPr>
+        <w:t xml:space="preserve">    nao( excecao( automovel( CA, C, MA, MO, AF, CB, P, L ) ) ).</w:t>
+      </w:r>
+    </w:p>
+    <w:p>
+      <w:pPr>
+        <w:spacing w:after="0"/>
+        <w:ind w:left="2127"/>
+        <w:jc w:val="both"/>
+        <w:rPr>
+          <w:rFonts w:ascii="Times New Roman" w:hAnsi="Times New Roman" w:cs="Times New Roman"/>
+          <w:i/>
+        </w:rPr>
+      </w:pPr>
+    </w:p>
+    <w:p>
+      <w:pPr>
+        <w:spacing w:after="0"/>
+        <w:ind w:left="2127"/>
+        <w:jc w:val="both"/>
+        <w:rPr>
+          <w:rFonts w:ascii="Times New Roman" w:hAnsi="Times New Roman" w:cs="Times New Roman"/>
+          <w:i/>
+        </w:rPr>
+      </w:pPr>
+      <w:r>
+        <w:rPr>
+          <w:rFonts w:ascii="Times New Roman" w:hAnsi="Times New Roman" w:cs="Times New Roman"/>
+          <w:i/>
+        </w:rPr>
+        <w:t>-preco( P, A ) :-</w:t>
+      </w:r>
+    </w:p>
+    <w:p>
+      <w:pPr>
+        <w:spacing w:after="0"/>
+        <w:ind w:left="2127"/>
+        <w:jc w:val="both"/>
+        <w:rPr>
+          <w:rFonts w:ascii="Times New Roman" w:hAnsi="Times New Roman" w:cs="Times New Roman"/>
+          <w:i/>
+        </w:rPr>
+      </w:pPr>
+      <w:r>
+        <w:rPr>
+          <w:rFonts w:ascii="Times New Roman" w:hAnsi="Times New Roman" w:cs="Times New Roman"/>
+          <w:i/>
+        </w:rPr>
+        <w:t xml:space="preserve">    nao( preco( P, A ) ),</w:t>
+      </w:r>
+    </w:p>
+    <w:p>
+      <w:pPr>
+        <w:spacing w:after="0"/>
+        <w:ind w:left="2127"/>
+        <w:jc w:val="both"/>
+        <w:rPr>
+          <w:rFonts w:ascii="Times New Roman" w:hAnsi="Times New Roman" w:cs="Times New Roman"/>
+          <w:i/>
+        </w:rPr>
+      </w:pPr>
+      <w:r>
+        <w:rPr>
+          <w:rFonts w:ascii="Times New Roman" w:hAnsi="Times New Roman" w:cs="Times New Roman"/>
+          <w:i/>
+        </w:rPr>
+        <w:t xml:space="preserve">    nao( excecao( preco( P, A ) ) ).</w:t>
+      </w:r>
+    </w:p>
+    <w:p>
+      <w:pPr>
+        <w:spacing w:after="0"/>
+        <w:ind w:left="2127"/>
+        <w:jc w:val="both"/>
+        <w:rPr>
+          <w:rFonts w:ascii="Times New Roman" w:hAnsi="Times New Roman" w:cs="Times New Roman"/>
+          <w:i/>
+        </w:rPr>
+      </w:pPr>
+    </w:p>
+    <w:p>
+      <w:pPr>
+        <w:spacing w:after="0"/>
+        <w:ind w:left="2127"/>
+        <w:jc w:val="both"/>
+        <w:rPr>
+          <w:rFonts w:ascii="Times New Roman" w:hAnsi="Times New Roman" w:cs="Times New Roman"/>
+          <w:i/>
+        </w:rPr>
+      </w:pPr>
+      <w:r>
+        <w:rPr>
+          <w:rFonts w:ascii="Times New Roman" w:hAnsi="Times New Roman" w:cs="Times New Roman"/>
+          <w:i/>
+        </w:rPr>
+        <w:t>-registoVenda( V, A, P ) :-</w:t>
+      </w:r>
+    </w:p>
+    <w:p>
+      <w:pPr>
+        <w:spacing w:after="0"/>
+        <w:ind w:left="1419" w:firstLine="708"/>
+        <w:jc w:val="both"/>
+        <w:rPr>
+          <w:rFonts w:ascii="Times New Roman" w:hAnsi="Times New Roman" w:cs="Times New Roman"/>
+          <w:i/>
+        </w:rPr>
+      </w:pPr>
+      <w:r>
+        <w:rPr>
+          <w:rFonts w:ascii="Times New Roman" w:hAnsi="Times New Roman" w:cs="Times New Roman"/>
+          <w:i/>
+        </w:rPr>
+        <w:t xml:space="preserve">    </w:t>
+      </w:r>
+      <w:r>
+        <w:rPr>
+          <w:rFonts w:ascii="Times New Roman" w:hAnsi="Times New Roman" w:cs="Times New Roman"/>
+          <w:i/>
+        </w:rPr>
+        <w:t>nao( registoVenda( V, A, P ) ),</w:t>
+      </w:r>
+    </w:p>
+    <w:p>
+      <w:pPr>
+        <w:spacing w:after="0"/>
+        <w:ind w:left="2127"/>
+        <w:jc w:val="both"/>
+        <w:rPr>
+          <w:rFonts w:ascii="Times New Roman" w:hAnsi="Times New Roman" w:cs="Times New Roman"/>
+          <w:i/>
+        </w:rPr>
+      </w:pPr>
+      <w:r>
+        <w:rPr>
+          <w:rFonts w:ascii="Times New Roman" w:hAnsi="Times New Roman" w:cs="Times New Roman"/>
+          <w:i/>
+        </w:rPr>
+        <w:t xml:space="preserve">   nao( excecao( registoVenda( V, A, P ) ) ).</w:t>
+      </w:r>
+    </w:p>
+    <w:p>
+      <w:pPr>
+        <w:spacing w:after="0"/>
+        <w:ind w:left="3538"/>
+        <w:jc w:val="both"/>
+        <w:rPr>
+          <w:rFonts w:ascii="Times New Roman" w:hAnsi="Times New Roman" w:cs="Times New Roman"/>
+          <w:i/>
+        </w:rPr>
+      </w:pPr>
+    </w:p>
+    <w:p>
+      <w:pPr>
+        <w:ind w:left="708"/>
+      </w:pPr>
+    </w:p>
+    <w:p>
+      <w:pPr>
+        <w:pStyle w:val="Subttulo"/>
+        <w:numPr>
+          <w:ilvl w:val="2"/>
+          <w:numId w:val="4"/>
+        </w:numPr>
+        <w:rPr>
+          <w:b/>
+          <w:color w:val="auto"/>
+          <w:sz w:val="32"/>
+        </w:rPr>
+      </w:pPr>
+      <w:r>
+        <w:rPr>
+          <w:b/>
+          <w:color w:val="auto"/>
+          <w:sz w:val="32"/>
+        </w:rPr>
         <w:t>Conhecimento Imperfeito</w:t>
       </w:r>
     </w:p>
@@ -4259,7 +4890,6 @@
         <w:jc w:val="both"/>
       </w:pPr>
       <w:r>
-        <w:lastRenderedPageBreak/>
         <w:t>Por forma a aplicar os três tipos de conhecimento imperfeito foram elaboradas histórias que originam este tipo de conhecimento. De seguida apresenta-se a história e como foi implementado este tipo de conhecimento.</w:t>
       </w:r>
     </w:p>
@@ -4499,6 +5129,7 @@
           <w:rFonts w:ascii="Times New Roman" w:hAnsi="Times New Roman" w:cs="Times New Roman"/>
           <w:i/>
         </w:rPr>
+        <w:lastRenderedPageBreak/>
         <w:t>registoCompra(300,a0002,proprietariodesc).</w:t>
       </w:r>
     </w:p>
@@ -4682,7 +5313,6 @@
           <w:rFonts w:ascii="Times New Roman" w:hAnsi="Times New Roman" w:cs="Times New Roman"/>
           <w:i/>
         </w:rPr>
-        <w:lastRenderedPageBreak/>
         <w:t>registoVenda(200,a0004,interdito).</w:t>
       </w:r>
     </w:p>
@@ -4930,6 +5560,7 @@
           <w:color w:val="auto"/>
           <w:sz w:val="32"/>
         </w:rPr>
+        <w:lastRenderedPageBreak/>
         <w:t>Invariantes</w:t>
       </w:r>
     </w:p>
@@ -5200,7 +5831,6 @@
           <w:rFonts w:ascii="Times New Roman" w:hAnsi="Times New Roman" w:cs="Times New Roman"/>
           <w:i/>
         </w:rPr>
-        <w:lastRenderedPageBreak/>
         <w:t>+registoVenda( V, A, P ) :: (solucoes( ( Vs, A, Ps ), ( registoVenda( Vs, A, Ps ) ), S ),</w:t>
       </w:r>
     </w:p>
@@ -5514,6 +6144,7 @@
           <w:noProof/>
           <w:lang w:eastAsia="pt-PT"/>
         </w:rPr>
+        <w:lastRenderedPageBreak/>
         <w:drawing>
           <wp:inline distT="0" distB="0" distL="0" distR="0" wp14:anchorId="0ED68EF5" wp14:editId="5837019A">
             <wp:extent cx="4252823" cy="1488097"/>
@@ -5678,7 +6309,6 @@
           <w:noProof/>
           <w:lang w:eastAsia="pt-PT"/>
         </w:rPr>
-        <w:lastRenderedPageBreak/>
         <w:drawing>
           <wp:inline distT="0" distB="0" distL="0" distR="0" wp14:anchorId="627A090B" wp14:editId="67793E5F">
             <wp:extent cx="4241981" cy="1364607"/>
@@ -6014,7 +6644,6 @@
           <w:noProof/>
           <w:lang w:eastAsia="pt-PT"/>
         </w:rPr>
-        <w:lastRenderedPageBreak/>
         <w:drawing>
           <wp:inline distT="0" distB="0" distL="0" distR="0" wp14:anchorId="16AB772E" wp14:editId="4B07E445">
             <wp:extent cx="4020592" cy="1618584"/>
@@ -6456,22 +7085,984 @@
         <w:rPr>
           <w:b/>
         </w:rPr>
-        <w:t>Evolução do demo</w:t>
-      </w:r>
-    </w:p>
-    <w:p/>
+        <w:t xml:space="preserve">Evolução do </w:t>
+      </w:r>
+      <w:r>
+        <w:rPr>
+          <w:b/>
+        </w:rPr>
+        <w:t xml:space="preserve">predicado </w:t>
+      </w:r>
+      <w:r>
+        <w:rPr>
+          <w:b/>
+        </w:rPr>
+        <w:t>demo</w:t>
+      </w:r>
+    </w:p>
     <w:p>
       <w:pPr>
         <w:pStyle w:val="PargrafodaLista"/>
-        <w:ind w:left="1428"/>
-        <w:rPr>
-          <w:b/>
-        </w:rPr>
-      </w:pPr>
-    </w:p>
-    <w:p>
-      <w:pPr>
-        <w:ind w:left="1068"/>
+        <w:numPr>
+          <w:ilvl w:val="1"/>
+          <w:numId w:val="20"/>
+        </w:numPr>
+        <w:jc w:val="both"/>
+        <w:rPr>
+          <w:b/>
+        </w:rPr>
+      </w:pPr>
+      <w:r>
+        <w:rPr>
+          <w:b/>
+        </w:rPr>
+        <w:t>demoE</w:t>
+      </w:r>
+    </w:p>
+    <w:p>
+      <w:pPr>
+        <w:pStyle w:val="PargrafodaLista"/>
+        <w:numPr>
+          <w:ilvl w:val="2"/>
+          <w:numId w:val="20"/>
+        </w:numPr>
+        <w:jc w:val="both"/>
+      </w:pPr>
+      <w:r>
+        <w:t>Questões com valor verdadeiro e falso</w:t>
+      </w:r>
+      <w:r>
+        <w:t xml:space="preserve"> – É esperado que o valor de retorno seja falso.</w:t>
+      </w:r>
+    </w:p>
+    <w:p>
+      <w:pPr>
+        <w:keepNext/>
+        <w:jc w:val="center"/>
+      </w:pPr>
+      <w:r>
+        <w:rPr>
+          <w:noProof/>
+          <w:lang w:eastAsia="pt-PT"/>
+        </w:rPr>
+        <w:drawing>
+          <wp:inline distT="0" distB="0" distL="0" distR="0" wp14:anchorId="14C1FF7A" wp14:editId="26E59840">
+            <wp:extent cx="4403034" cy="1347677"/>
+            <wp:effectExtent l="0" t="0" r="0" b="5080"/>
+            <wp:docPr id="35" name="Imagem 35" descr="C:\Users\patricia\Desktop\SRCR-2015\TP2\Print\DEMO\E\VF.png"/>
+            <wp:cNvGraphicFramePr>
+              <a:graphicFrameLocks xmlns:a="http://schemas.openxmlformats.org/drawingml/2006/main" noChangeAspect="1"/>
+            </wp:cNvGraphicFramePr>
+            <a:graphic xmlns:a="http://schemas.openxmlformats.org/drawingml/2006/main">
+              <a:graphicData uri="http://schemas.openxmlformats.org/drawingml/2006/picture">
+                <pic:pic xmlns:pic="http://schemas.openxmlformats.org/drawingml/2006/picture">
+                  <pic:nvPicPr>
+                    <pic:cNvPr id="0" name="Picture 31" descr="C:\Users\patricia\Desktop\SRCR-2015\TP2\Print\DEMO\E\VF.png"/>
+                    <pic:cNvPicPr>
+                      <a:picLocks noChangeAspect="1" noChangeArrowheads="1"/>
+                    </pic:cNvPicPr>
+                  </pic:nvPicPr>
+                  <pic:blipFill>
+                    <a:blip r:embed="rId19">
+                      <a:extLst>
+                        <a:ext uri="{28A0092B-C50C-407E-A947-70E740481C1C}">
+                          <a14:useLocalDpi xmlns:a14="http://schemas.microsoft.com/office/drawing/2010/main" val="0"/>
+                        </a:ext>
+                      </a:extLst>
+                    </a:blip>
+                    <a:srcRect/>
+                    <a:stretch>
+                      <a:fillRect/>
+                    </a:stretch>
+                  </pic:blipFill>
+                  <pic:spPr bwMode="auto">
+                    <a:xfrm>
+                      <a:off x="0" y="0"/>
+                      <a:ext cx="4439553" cy="1358855"/>
+                    </a:xfrm>
+                    <a:prstGeom prst="rect">
+                      <a:avLst/>
+                    </a:prstGeom>
+                    <a:noFill/>
+                    <a:ln>
+                      <a:noFill/>
+                    </a:ln>
+                  </pic:spPr>
+                </pic:pic>
+              </a:graphicData>
+            </a:graphic>
+          </wp:inline>
+        </w:drawing>
+      </w:r>
+    </w:p>
+    <w:p>
+      <w:pPr>
+        <w:pStyle w:val="Legenda"/>
+        <w:jc w:val="center"/>
+      </w:pPr>
+      <w:r>
+        <w:t xml:space="preserve">Figura </w:t>
+      </w:r>
+      <w:r>
+        <w:fldChar w:fldCharType="begin"/>
+      </w:r>
+      <w:r>
+        <w:instrText xml:space="preserve"> SEQ Figura \* ARABIC </w:instrText>
+      </w:r>
+      <w:r>
+        <w:fldChar w:fldCharType="separate"/>
+      </w:r>
+      <w:r>
+        <w:rPr>
+          <w:noProof/>
+        </w:rPr>
+        <w:t>9</w:t>
+      </w:r>
+      <w:r>
+        <w:fldChar w:fldCharType="end"/>
+      </w:r>
+      <w:r>
+        <w:t xml:space="preserve"> - demoE com verdadeiro e falso</w:t>
+      </w:r>
+    </w:p>
+    <w:p>
+      <w:pPr>
+        <w:pStyle w:val="PargrafodaLista"/>
+        <w:numPr>
+          <w:ilvl w:val="2"/>
+          <w:numId w:val="20"/>
+        </w:numPr>
+        <w:jc w:val="both"/>
+      </w:pPr>
+      <w:r>
+        <w:t xml:space="preserve">Questões com valor verdadeiro e </w:t>
+      </w:r>
+      <w:r>
+        <w:t>desconhecido</w:t>
+      </w:r>
+      <w:r>
+        <w:t xml:space="preserve"> – É esperado que o valor de retorno seja desconhecido.</w:t>
+      </w:r>
+    </w:p>
+    <w:p>
+      <w:pPr>
+        <w:keepNext/>
+        <w:jc w:val="center"/>
+      </w:pPr>
+      <w:r>
+        <w:rPr>
+          <w:noProof/>
+          <w:lang w:eastAsia="pt-PT"/>
+        </w:rPr>
+        <w:drawing>
+          <wp:inline distT="0" distB="0" distL="0" distR="0" wp14:anchorId="3D4BEBA9" wp14:editId="18B0E623">
+            <wp:extent cx="4412974" cy="1444531"/>
+            <wp:effectExtent l="0" t="0" r="6985" b="3810"/>
+            <wp:docPr id="36" name="Imagem 36" descr="C:\Users\patricia\Desktop\SRCR-2015\TP2\Print\DEMO\E\VD.png"/>
+            <wp:cNvGraphicFramePr>
+              <a:graphicFrameLocks xmlns:a="http://schemas.openxmlformats.org/drawingml/2006/main" noChangeAspect="1"/>
+            </wp:cNvGraphicFramePr>
+            <a:graphic xmlns:a="http://schemas.openxmlformats.org/drawingml/2006/main">
+              <a:graphicData uri="http://schemas.openxmlformats.org/drawingml/2006/picture">
+                <pic:pic xmlns:pic="http://schemas.openxmlformats.org/drawingml/2006/picture">
+                  <pic:nvPicPr>
+                    <pic:cNvPr id="0" name="Picture 32" descr="C:\Users\patricia\Desktop\SRCR-2015\TP2\Print\DEMO\E\VD.png"/>
+                    <pic:cNvPicPr>
+                      <a:picLocks noChangeAspect="1" noChangeArrowheads="1"/>
+                    </pic:cNvPicPr>
+                  </pic:nvPicPr>
+                  <pic:blipFill>
+                    <a:blip r:embed="rId20">
+                      <a:extLst>
+                        <a:ext uri="{28A0092B-C50C-407E-A947-70E740481C1C}">
+                          <a14:useLocalDpi xmlns:a14="http://schemas.microsoft.com/office/drawing/2010/main" val="0"/>
+                        </a:ext>
+                      </a:extLst>
+                    </a:blip>
+                    <a:srcRect/>
+                    <a:stretch>
+                      <a:fillRect/>
+                    </a:stretch>
+                  </pic:blipFill>
+                  <pic:spPr bwMode="auto">
+                    <a:xfrm>
+                      <a:off x="0" y="0"/>
+                      <a:ext cx="4444834" cy="1454960"/>
+                    </a:xfrm>
+                    <a:prstGeom prst="rect">
+                      <a:avLst/>
+                    </a:prstGeom>
+                    <a:noFill/>
+                    <a:ln>
+                      <a:noFill/>
+                    </a:ln>
+                  </pic:spPr>
+                </pic:pic>
+              </a:graphicData>
+            </a:graphic>
+          </wp:inline>
+        </w:drawing>
+      </w:r>
+    </w:p>
+    <w:p>
+      <w:pPr>
+        <w:pStyle w:val="Legenda"/>
+        <w:jc w:val="center"/>
+      </w:pPr>
+      <w:r>
+        <w:t xml:space="preserve">Figura </w:t>
+      </w:r>
+      <w:r>
+        <w:fldChar w:fldCharType="begin"/>
+      </w:r>
+      <w:r>
+        <w:instrText xml:space="preserve"> SEQ Figura \* ARABIC </w:instrText>
+      </w:r>
+      <w:r>
+        <w:fldChar w:fldCharType="separate"/>
+      </w:r>
+      <w:r>
+        <w:rPr>
+          <w:noProof/>
+        </w:rPr>
+        <w:t>10</w:t>
+      </w:r>
+      <w:r>
+        <w:fldChar w:fldCharType="end"/>
+      </w:r>
+      <w:r>
+        <w:t xml:space="preserve"> - demoE com verdadeiro e desconhecido</w:t>
+      </w:r>
+    </w:p>
+    <w:p>
+      <w:pPr>
+        <w:pStyle w:val="PargrafodaLista"/>
+        <w:numPr>
+          <w:ilvl w:val="2"/>
+          <w:numId w:val="20"/>
+        </w:numPr>
+        <w:jc w:val="both"/>
+      </w:pPr>
+      <w:r>
+        <w:t xml:space="preserve">Questões com valor </w:t>
+      </w:r>
+      <w:r>
+        <w:t xml:space="preserve">falso </w:t>
+      </w:r>
+      <w:r>
+        <w:t>e desconhecido</w:t>
+      </w:r>
+      <w:r>
+        <w:t xml:space="preserve"> – É esperado que o valor de retorno seja desconhecido. </w:t>
+      </w:r>
+    </w:p>
+    <w:p>
+      <w:pPr>
+        <w:keepNext/>
+        <w:jc w:val="center"/>
+      </w:pPr>
+      <w:r>
+        <w:rPr>
+          <w:noProof/>
+          <w:lang w:eastAsia="pt-PT"/>
+        </w:rPr>
+        <w:lastRenderedPageBreak/>
+        <w:drawing>
+          <wp:inline distT="0" distB="0" distL="0" distR="0" wp14:anchorId="01AEB70B" wp14:editId="468B1BCA">
+            <wp:extent cx="4015409" cy="1362613"/>
+            <wp:effectExtent l="0" t="0" r="4445" b="9525"/>
+            <wp:docPr id="37" name="Imagem 37" descr="C:\Users\patricia\Desktop\SRCR-2015\TP2\Print\DEMO\E\FD.png"/>
+            <wp:cNvGraphicFramePr>
+              <a:graphicFrameLocks xmlns:a="http://schemas.openxmlformats.org/drawingml/2006/main" noChangeAspect="1"/>
+            </wp:cNvGraphicFramePr>
+            <a:graphic xmlns:a="http://schemas.openxmlformats.org/drawingml/2006/main">
+              <a:graphicData uri="http://schemas.openxmlformats.org/drawingml/2006/picture">
+                <pic:pic xmlns:pic="http://schemas.openxmlformats.org/drawingml/2006/picture">
+                  <pic:nvPicPr>
+                    <pic:cNvPr id="0" name="Picture 33" descr="C:\Users\patricia\Desktop\SRCR-2015\TP2\Print\DEMO\E\FD.png"/>
+                    <pic:cNvPicPr>
+                      <a:picLocks noChangeAspect="1" noChangeArrowheads="1"/>
+                    </pic:cNvPicPr>
+                  </pic:nvPicPr>
+                  <pic:blipFill>
+                    <a:blip r:embed="rId21">
+                      <a:extLst>
+                        <a:ext uri="{28A0092B-C50C-407E-A947-70E740481C1C}">
+                          <a14:useLocalDpi xmlns:a14="http://schemas.microsoft.com/office/drawing/2010/main" val="0"/>
+                        </a:ext>
+                      </a:extLst>
+                    </a:blip>
+                    <a:srcRect/>
+                    <a:stretch>
+                      <a:fillRect/>
+                    </a:stretch>
+                  </pic:blipFill>
+                  <pic:spPr bwMode="auto">
+                    <a:xfrm>
+                      <a:off x="0" y="0"/>
+                      <a:ext cx="4054355" cy="1375829"/>
+                    </a:xfrm>
+                    <a:prstGeom prst="rect">
+                      <a:avLst/>
+                    </a:prstGeom>
+                    <a:noFill/>
+                    <a:ln>
+                      <a:noFill/>
+                    </a:ln>
+                  </pic:spPr>
+                </pic:pic>
+              </a:graphicData>
+            </a:graphic>
+          </wp:inline>
+        </w:drawing>
+      </w:r>
+    </w:p>
+    <w:p>
+      <w:pPr>
+        <w:pStyle w:val="Legenda"/>
+        <w:jc w:val="center"/>
+      </w:pPr>
+      <w:r>
+        <w:t xml:space="preserve">Figura </w:t>
+      </w:r>
+      <w:r>
+        <w:fldChar w:fldCharType="begin"/>
+      </w:r>
+      <w:r>
+        <w:instrText xml:space="preserve"> SEQ Figura \* ARABIC </w:instrText>
+      </w:r>
+      <w:r>
+        <w:fldChar w:fldCharType="separate"/>
+      </w:r>
+      <w:r>
+        <w:rPr>
+          <w:noProof/>
+        </w:rPr>
+        <w:t>11</w:t>
+      </w:r>
+      <w:r>
+        <w:fldChar w:fldCharType="end"/>
+      </w:r>
+      <w:r>
+        <w:t xml:space="preserve"> - demoE com falso e desconhecido</w:t>
+      </w:r>
+    </w:p>
+    <w:p>
+      <w:pPr>
+        <w:pStyle w:val="PargrafodaLista"/>
+        <w:numPr>
+          <w:ilvl w:val="2"/>
+          <w:numId w:val="20"/>
+        </w:numPr>
+        <w:jc w:val="both"/>
+      </w:pPr>
+      <w:r>
+        <w:t xml:space="preserve">Questões com valor </w:t>
+      </w:r>
+      <w:r>
+        <w:t>verdadeiro</w:t>
+      </w:r>
+      <w:r>
+        <w:t xml:space="preserve"> e </w:t>
+      </w:r>
+      <w:r>
+        <w:t>verdadeiro</w:t>
+      </w:r>
+      <w:r>
+        <w:t xml:space="preserve"> – É esperado que o valor de retorno seja </w:t>
+      </w:r>
+      <w:r>
+        <w:t>verdadeiro.</w:t>
+      </w:r>
+    </w:p>
+    <w:p>
+      <w:pPr>
+        <w:keepNext/>
+        <w:jc w:val="center"/>
+      </w:pPr>
+      <w:r>
+        <w:rPr>
+          <w:noProof/>
+          <w:lang w:eastAsia="pt-PT"/>
+        </w:rPr>
+        <w:drawing>
+          <wp:inline distT="0" distB="0" distL="0" distR="0" wp14:anchorId="425F9EE8" wp14:editId="630C4A13">
+            <wp:extent cx="4075044" cy="1181383"/>
+            <wp:effectExtent l="0" t="0" r="1905" b="0"/>
+            <wp:docPr id="38" name="Imagem 38" descr="C:\Users\patricia\Desktop\SRCR-2015\TP2\Print\DEMO\E\VV.png"/>
+            <wp:cNvGraphicFramePr>
+              <a:graphicFrameLocks xmlns:a="http://schemas.openxmlformats.org/drawingml/2006/main" noChangeAspect="1"/>
+            </wp:cNvGraphicFramePr>
+            <a:graphic xmlns:a="http://schemas.openxmlformats.org/drawingml/2006/main">
+              <a:graphicData uri="http://schemas.openxmlformats.org/drawingml/2006/picture">
+                <pic:pic xmlns:pic="http://schemas.openxmlformats.org/drawingml/2006/picture">
+                  <pic:nvPicPr>
+                    <pic:cNvPr id="0" name="Picture 34" descr="C:\Users\patricia\Desktop\SRCR-2015\TP2\Print\DEMO\E\VV.png"/>
+                    <pic:cNvPicPr>
+                      <a:picLocks noChangeAspect="1" noChangeArrowheads="1"/>
+                    </pic:cNvPicPr>
+                  </pic:nvPicPr>
+                  <pic:blipFill>
+                    <a:blip r:embed="rId22">
+                      <a:extLst>
+                        <a:ext uri="{28A0092B-C50C-407E-A947-70E740481C1C}">
+                          <a14:useLocalDpi xmlns:a14="http://schemas.microsoft.com/office/drawing/2010/main" val="0"/>
+                        </a:ext>
+                      </a:extLst>
+                    </a:blip>
+                    <a:srcRect/>
+                    <a:stretch>
+                      <a:fillRect/>
+                    </a:stretch>
+                  </pic:blipFill>
+                  <pic:spPr bwMode="auto">
+                    <a:xfrm>
+                      <a:off x="0" y="0"/>
+                      <a:ext cx="4114663" cy="1192869"/>
+                    </a:xfrm>
+                    <a:prstGeom prst="rect">
+                      <a:avLst/>
+                    </a:prstGeom>
+                    <a:noFill/>
+                    <a:ln>
+                      <a:noFill/>
+                    </a:ln>
+                  </pic:spPr>
+                </pic:pic>
+              </a:graphicData>
+            </a:graphic>
+          </wp:inline>
+        </w:drawing>
+      </w:r>
+    </w:p>
+    <w:p>
+      <w:pPr>
+        <w:pStyle w:val="Legenda"/>
+        <w:jc w:val="center"/>
+      </w:pPr>
+      <w:r>
+        <w:t xml:space="preserve">Figura </w:t>
+      </w:r>
+      <w:r>
+        <w:fldChar w:fldCharType="begin"/>
+      </w:r>
+      <w:r>
+        <w:instrText xml:space="preserve"> SEQ Figura \* ARABIC </w:instrText>
+      </w:r>
+      <w:r>
+        <w:fldChar w:fldCharType="separate"/>
+      </w:r>
+      <w:r>
+        <w:rPr>
+          <w:noProof/>
+        </w:rPr>
+        <w:t>12</w:t>
+      </w:r>
+      <w:r>
+        <w:fldChar w:fldCharType="end"/>
+      </w:r>
+      <w:r>
+        <w:t xml:space="preserve"> - demoE com verdadeiro e verdadeiro</w:t>
+      </w:r>
+    </w:p>
+    <w:p>
+      <w:pPr>
+        <w:pStyle w:val="PargrafodaLista"/>
+        <w:ind w:left="2148"/>
+        <w:jc w:val="both"/>
+        <w:rPr>
+          <w:b/>
+        </w:rPr>
+      </w:pPr>
+    </w:p>
+    <w:p>
+      <w:pPr>
+        <w:pStyle w:val="PargrafodaLista"/>
+        <w:numPr>
+          <w:ilvl w:val="1"/>
+          <w:numId w:val="20"/>
+        </w:numPr>
+        <w:jc w:val="both"/>
+        <w:rPr>
+          <w:b/>
+        </w:rPr>
+      </w:pPr>
+      <w:r>
+        <w:rPr>
+          <w:b/>
+        </w:rPr>
+        <w:t>demoOu</w:t>
+      </w:r>
+    </w:p>
+    <w:p>
+      <w:pPr>
+        <w:pStyle w:val="PargrafodaLista"/>
+        <w:numPr>
+          <w:ilvl w:val="2"/>
+          <w:numId w:val="20"/>
+        </w:numPr>
+        <w:jc w:val="both"/>
+      </w:pPr>
+      <w:r>
+        <w:t>Questões com valor verdadeiro e falso</w:t>
+      </w:r>
+      <w:r>
+        <w:t xml:space="preserve"> – É esperado que o valor de retorno seja verdadeiro.</w:t>
+      </w:r>
+    </w:p>
+    <w:p>
+      <w:pPr>
+        <w:keepNext/>
+        <w:jc w:val="center"/>
+      </w:pPr>
+      <w:r>
+        <w:rPr>
+          <w:noProof/>
+          <w:lang w:eastAsia="pt-PT"/>
+        </w:rPr>
+        <w:drawing>
+          <wp:inline distT="0" distB="0" distL="0" distR="0" wp14:anchorId="3912047E" wp14:editId="21BF8481">
+            <wp:extent cx="4204253" cy="1417330"/>
+            <wp:effectExtent l="0" t="0" r="6350" b="0"/>
+            <wp:docPr id="39" name="Imagem 39" descr="C:\Users\patricia\Desktop\SRCR-2015\TP2\Print\DEMO\OU\VF.png"/>
+            <wp:cNvGraphicFramePr>
+              <a:graphicFrameLocks xmlns:a="http://schemas.openxmlformats.org/drawingml/2006/main" noChangeAspect="1"/>
+            </wp:cNvGraphicFramePr>
+            <a:graphic xmlns:a="http://schemas.openxmlformats.org/drawingml/2006/main">
+              <a:graphicData uri="http://schemas.openxmlformats.org/drawingml/2006/picture">
+                <pic:pic xmlns:pic="http://schemas.openxmlformats.org/drawingml/2006/picture">
+                  <pic:nvPicPr>
+                    <pic:cNvPr id="0" name="Picture 35" descr="C:\Users\patricia\Desktop\SRCR-2015\TP2\Print\DEMO\OU\VF.png"/>
+                    <pic:cNvPicPr>
+                      <a:picLocks noChangeAspect="1" noChangeArrowheads="1"/>
+                    </pic:cNvPicPr>
+                  </pic:nvPicPr>
+                  <pic:blipFill>
+                    <a:blip r:embed="rId23">
+                      <a:extLst>
+                        <a:ext uri="{28A0092B-C50C-407E-A947-70E740481C1C}">
+                          <a14:useLocalDpi xmlns:a14="http://schemas.microsoft.com/office/drawing/2010/main" val="0"/>
+                        </a:ext>
+                      </a:extLst>
+                    </a:blip>
+                    <a:srcRect/>
+                    <a:stretch>
+                      <a:fillRect/>
+                    </a:stretch>
+                  </pic:blipFill>
+                  <pic:spPr bwMode="auto">
+                    <a:xfrm>
+                      <a:off x="0" y="0"/>
+                      <a:ext cx="4225165" cy="1424380"/>
+                    </a:xfrm>
+                    <a:prstGeom prst="rect">
+                      <a:avLst/>
+                    </a:prstGeom>
+                    <a:noFill/>
+                    <a:ln>
+                      <a:noFill/>
+                    </a:ln>
+                  </pic:spPr>
+                </pic:pic>
+              </a:graphicData>
+            </a:graphic>
+          </wp:inline>
+        </w:drawing>
+      </w:r>
+    </w:p>
+    <w:p>
+      <w:pPr>
+        <w:pStyle w:val="Legenda"/>
+        <w:jc w:val="center"/>
+      </w:pPr>
+      <w:r>
+        <w:t xml:space="preserve">Figura </w:t>
+      </w:r>
+      <w:r>
+        <w:fldChar w:fldCharType="begin"/>
+      </w:r>
+      <w:r>
+        <w:instrText xml:space="preserve"> SEQ Figura \* ARABIC </w:instrText>
+      </w:r>
+      <w:r>
+        <w:fldChar w:fldCharType="separate"/>
+      </w:r>
+      <w:r>
+        <w:rPr>
+          <w:noProof/>
+        </w:rPr>
+        <w:t>13</w:t>
+      </w:r>
+      <w:r>
+        <w:fldChar w:fldCharType="end"/>
+      </w:r>
+      <w:r>
+        <w:t xml:space="preserve"> - demoOu com verdadeiro e falso</w:t>
+      </w:r>
+    </w:p>
+    <w:p>
+      <w:pPr>
+        <w:pStyle w:val="PargrafodaLista"/>
+        <w:numPr>
+          <w:ilvl w:val="2"/>
+          <w:numId w:val="20"/>
+        </w:numPr>
+        <w:jc w:val="both"/>
+      </w:pPr>
+      <w:r>
+        <w:t>Questões com valor verdadeiro e desconhecido</w:t>
+      </w:r>
+      <w:r>
+        <w:t xml:space="preserve"> – </w:t>
+      </w:r>
+      <w:r>
+        <w:t>É esperado que o</w:t>
+      </w:r>
+      <w:r>
+        <w:t xml:space="preserve"> valor de retorno seja</w:t>
+      </w:r>
+      <w:r>
+        <w:t xml:space="preserve"> </w:t>
+      </w:r>
+      <w:r>
+        <w:t>verdadeiro.</w:t>
+      </w:r>
+    </w:p>
+    <w:p>
+      <w:pPr>
+        <w:keepNext/>
+        <w:jc w:val="center"/>
+      </w:pPr>
+      <w:r>
+        <w:rPr>
+          <w:noProof/>
+          <w:lang w:eastAsia="pt-PT"/>
+        </w:rPr>
+        <w:drawing>
+          <wp:inline distT="0" distB="0" distL="0" distR="0" wp14:anchorId="41B6B08B" wp14:editId="5A31ABF7">
+            <wp:extent cx="4323522" cy="1365979"/>
+            <wp:effectExtent l="0" t="0" r="1270" b="5715"/>
+            <wp:docPr id="40" name="Imagem 40" descr="C:\Users\patricia\Desktop\SRCR-2015\TP2\Print\DEMO\OU\VD.png"/>
+            <wp:cNvGraphicFramePr>
+              <a:graphicFrameLocks xmlns:a="http://schemas.openxmlformats.org/drawingml/2006/main" noChangeAspect="1"/>
+            </wp:cNvGraphicFramePr>
+            <a:graphic xmlns:a="http://schemas.openxmlformats.org/drawingml/2006/main">
+              <a:graphicData uri="http://schemas.openxmlformats.org/drawingml/2006/picture">
+                <pic:pic xmlns:pic="http://schemas.openxmlformats.org/drawingml/2006/picture">
+                  <pic:nvPicPr>
+                    <pic:cNvPr id="0" name="Picture 36" descr="C:\Users\patricia\Desktop\SRCR-2015\TP2\Print\DEMO\OU\VD.png"/>
+                    <pic:cNvPicPr>
+                      <a:picLocks noChangeAspect="1" noChangeArrowheads="1"/>
+                    </pic:cNvPicPr>
+                  </pic:nvPicPr>
+                  <pic:blipFill>
+                    <a:blip r:embed="rId24">
+                      <a:extLst>
+                        <a:ext uri="{28A0092B-C50C-407E-A947-70E740481C1C}">
+                          <a14:useLocalDpi xmlns:a14="http://schemas.microsoft.com/office/drawing/2010/main" val="0"/>
+                        </a:ext>
+                      </a:extLst>
+                    </a:blip>
+                    <a:srcRect/>
+                    <a:stretch>
+                      <a:fillRect/>
+                    </a:stretch>
+                  </pic:blipFill>
+                  <pic:spPr bwMode="auto">
+                    <a:xfrm>
+                      <a:off x="0" y="0"/>
+                      <a:ext cx="4348591" cy="1373899"/>
+                    </a:xfrm>
+                    <a:prstGeom prst="rect">
+                      <a:avLst/>
+                    </a:prstGeom>
+                    <a:noFill/>
+                    <a:ln>
+                      <a:noFill/>
+                    </a:ln>
+                  </pic:spPr>
+                </pic:pic>
+              </a:graphicData>
+            </a:graphic>
+          </wp:inline>
+        </w:drawing>
+      </w:r>
+    </w:p>
+    <w:p>
+      <w:pPr>
+        <w:pStyle w:val="Legenda"/>
+        <w:jc w:val="center"/>
+      </w:pPr>
+      <w:r>
+        <w:t xml:space="preserve">Figura </w:t>
+      </w:r>
+      <w:r>
+        <w:fldChar w:fldCharType="begin"/>
+      </w:r>
+      <w:r>
+        <w:instrText xml:space="preserve"> SEQ Figura \* ARABIC </w:instrText>
+      </w:r>
+      <w:r>
+        <w:fldChar w:fldCharType="separate"/>
+      </w:r>
+      <w:r>
+        <w:rPr>
+          <w:noProof/>
+        </w:rPr>
+        <w:t>14</w:t>
+      </w:r>
+      <w:r>
+        <w:fldChar w:fldCharType="end"/>
+      </w:r>
+      <w:r>
+        <w:t xml:space="preserve"> - demoOu com verdadeiro e desconhecido</w:t>
+      </w:r>
+    </w:p>
+    <w:p>
+      <w:pPr>
+        <w:pStyle w:val="PargrafodaLista"/>
+        <w:numPr>
+          <w:ilvl w:val="2"/>
+          <w:numId w:val="20"/>
+        </w:numPr>
+        <w:jc w:val="both"/>
+      </w:pPr>
+      <w:r>
+        <w:lastRenderedPageBreak/>
+        <w:t>Questões com valor falso e desconhecido</w:t>
+      </w:r>
+      <w:r>
+        <w:t xml:space="preserve"> – </w:t>
+      </w:r>
+      <w:r>
+        <w:t xml:space="preserve">É esperado que o valor de retorno seja </w:t>
+      </w:r>
+      <w:r>
+        <w:t>desconhecido.</w:t>
+      </w:r>
+      <w:r>
+        <w:t xml:space="preserve"> </w:t>
+      </w:r>
+    </w:p>
+    <w:p>
+      <w:pPr>
+        <w:keepNext/>
+        <w:jc w:val="center"/>
+      </w:pPr>
+      <w:r>
+        <w:rPr>
+          <w:noProof/>
+          <w:lang w:eastAsia="pt-PT"/>
+        </w:rPr>
+        <w:drawing>
+          <wp:inline distT="0" distB="0" distL="0" distR="0" wp14:anchorId="688EE08A" wp14:editId="61A104B9">
+            <wp:extent cx="4411860" cy="1472693"/>
+            <wp:effectExtent l="0" t="0" r="8255" b="0"/>
+            <wp:docPr id="41" name="Imagem 41" descr="C:\Users\patricia\Desktop\SRCR-2015\TP2\Print\DEMO\OU\FD.png"/>
+            <wp:cNvGraphicFramePr>
+              <a:graphicFrameLocks xmlns:a="http://schemas.openxmlformats.org/drawingml/2006/main" noChangeAspect="1"/>
+            </wp:cNvGraphicFramePr>
+            <a:graphic xmlns:a="http://schemas.openxmlformats.org/drawingml/2006/main">
+              <a:graphicData uri="http://schemas.openxmlformats.org/drawingml/2006/picture">
+                <pic:pic xmlns:pic="http://schemas.openxmlformats.org/drawingml/2006/picture">
+                  <pic:nvPicPr>
+                    <pic:cNvPr id="0" name="Picture 37" descr="C:\Users\patricia\Desktop\SRCR-2015\TP2\Print\DEMO\OU\FD.png"/>
+                    <pic:cNvPicPr>
+                      <a:picLocks noChangeAspect="1" noChangeArrowheads="1"/>
+                    </pic:cNvPicPr>
+                  </pic:nvPicPr>
+                  <pic:blipFill>
+                    <a:blip r:embed="rId25">
+                      <a:extLst>
+                        <a:ext uri="{28A0092B-C50C-407E-A947-70E740481C1C}">
+                          <a14:useLocalDpi xmlns:a14="http://schemas.microsoft.com/office/drawing/2010/main" val="0"/>
+                        </a:ext>
+                      </a:extLst>
+                    </a:blip>
+                    <a:srcRect/>
+                    <a:stretch>
+                      <a:fillRect/>
+                    </a:stretch>
+                  </pic:blipFill>
+                  <pic:spPr bwMode="auto">
+                    <a:xfrm>
+                      <a:off x="0" y="0"/>
+                      <a:ext cx="4433735" cy="1479995"/>
+                    </a:xfrm>
+                    <a:prstGeom prst="rect">
+                      <a:avLst/>
+                    </a:prstGeom>
+                    <a:noFill/>
+                    <a:ln>
+                      <a:noFill/>
+                    </a:ln>
+                  </pic:spPr>
+                </pic:pic>
+              </a:graphicData>
+            </a:graphic>
+          </wp:inline>
+        </w:drawing>
+      </w:r>
+    </w:p>
+    <w:p>
+      <w:pPr>
+        <w:pStyle w:val="Legenda"/>
+        <w:jc w:val="center"/>
+      </w:pPr>
+      <w:r>
+        <w:t xml:space="preserve">Figura </w:t>
+      </w:r>
+      <w:r>
+        <w:fldChar w:fldCharType="begin"/>
+      </w:r>
+      <w:r>
+        <w:instrText xml:space="preserve"> SEQ Figura \* ARABIC </w:instrText>
+      </w:r>
+      <w:r>
+        <w:fldChar w:fldCharType="separate"/>
+      </w:r>
+      <w:r>
+        <w:rPr>
+          <w:noProof/>
+        </w:rPr>
+        <w:t>15</w:t>
+      </w:r>
+      <w:r>
+        <w:fldChar w:fldCharType="end"/>
+      </w:r>
+      <w:r>
+        <w:t xml:space="preserve"> – demoOu com falso e desconhecido</w:t>
+      </w:r>
+    </w:p>
+    <w:p>
+      <w:pPr>
+        <w:pStyle w:val="PargrafodaLista"/>
+        <w:numPr>
+          <w:ilvl w:val="2"/>
+          <w:numId w:val="20"/>
+        </w:numPr>
+        <w:jc w:val="both"/>
+      </w:pPr>
+      <w:r>
+        <w:t xml:space="preserve">Questões com valor </w:t>
+      </w:r>
+      <w:r>
+        <w:t>falso</w:t>
+      </w:r>
+      <w:r>
+        <w:t xml:space="preserve"> e </w:t>
+      </w:r>
+      <w:r>
+        <w:t>falso</w:t>
+      </w:r>
+      <w:r>
+        <w:t xml:space="preserve"> – É esperado que o valor de retorno seja </w:t>
+      </w:r>
+      <w:r>
+        <w:t>falso</w:t>
+      </w:r>
+      <w:r>
+        <w:t>.</w:t>
+      </w:r>
+    </w:p>
+    <w:p>
+      <w:pPr>
+        <w:keepNext/>
+        <w:jc w:val="center"/>
+      </w:pPr>
+      <w:r>
+        <w:rPr>
+          <w:noProof/>
+          <w:lang w:eastAsia="pt-PT"/>
+        </w:rPr>
+        <w:drawing>
+          <wp:inline distT="0" distB="0" distL="0" distR="0" wp14:anchorId="535F7B28" wp14:editId="57BF8A25">
+            <wp:extent cx="4421285" cy="1227739"/>
+            <wp:effectExtent l="0" t="0" r="0" b="0"/>
+            <wp:docPr id="42" name="Imagem 42" descr="C:\Users\patricia\Desktop\SRCR-2015\TP2\Print\DEMO\OU\FF.png"/>
+            <wp:cNvGraphicFramePr>
+              <a:graphicFrameLocks xmlns:a="http://schemas.openxmlformats.org/drawingml/2006/main" noChangeAspect="1"/>
+            </wp:cNvGraphicFramePr>
+            <a:graphic xmlns:a="http://schemas.openxmlformats.org/drawingml/2006/main">
+              <a:graphicData uri="http://schemas.openxmlformats.org/drawingml/2006/picture">
+                <pic:pic xmlns:pic="http://schemas.openxmlformats.org/drawingml/2006/picture">
+                  <pic:nvPicPr>
+                    <pic:cNvPr id="0" name="Picture 38" descr="C:\Users\patricia\Desktop\SRCR-2015\TP2\Print\DEMO\OU\FF.png"/>
+                    <pic:cNvPicPr>
+                      <a:picLocks noChangeAspect="1" noChangeArrowheads="1"/>
+                    </pic:cNvPicPr>
+                  </pic:nvPicPr>
+                  <pic:blipFill>
+                    <a:blip r:embed="rId26">
+                      <a:extLst>
+                        <a:ext uri="{28A0092B-C50C-407E-A947-70E740481C1C}">
+                          <a14:useLocalDpi xmlns:a14="http://schemas.microsoft.com/office/drawing/2010/main" val="0"/>
+                        </a:ext>
+                      </a:extLst>
+                    </a:blip>
+                    <a:srcRect/>
+                    <a:stretch>
+                      <a:fillRect/>
+                    </a:stretch>
+                  </pic:blipFill>
+                  <pic:spPr bwMode="auto">
+                    <a:xfrm>
+                      <a:off x="0" y="0"/>
+                      <a:ext cx="4441932" cy="1233472"/>
+                    </a:xfrm>
+                    <a:prstGeom prst="rect">
+                      <a:avLst/>
+                    </a:prstGeom>
+                    <a:noFill/>
+                    <a:ln>
+                      <a:noFill/>
+                    </a:ln>
+                  </pic:spPr>
+                </pic:pic>
+              </a:graphicData>
+            </a:graphic>
+          </wp:inline>
+        </w:drawing>
+      </w:r>
+    </w:p>
+    <w:p>
+      <w:pPr>
+        <w:pStyle w:val="Legenda"/>
+        <w:jc w:val="center"/>
+      </w:pPr>
+      <w:r>
+        <w:t xml:space="preserve">Figura </w:t>
+      </w:r>
+      <w:r>
+        <w:fldChar w:fldCharType="begin"/>
+      </w:r>
+      <w:r>
+        <w:instrText xml:space="preserve"> SEQ Figura \* ARABIC </w:instrText>
+      </w:r>
+      <w:r>
+        <w:fldChar w:fldCharType="separate"/>
+      </w:r>
+      <w:r>
+        <w:rPr>
+          <w:noProof/>
+        </w:rPr>
+        <w:t>16</w:t>
+      </w:r>
+      <w:r>
+        <w:fldChar w:fldCharType="end"/>
+      </w:r>
+      <w:r>
+        <w:t xml:space="preserve"> - demoOu com falso e falso</w:t>
+      </w:r>
+    </w:p>
+    <w:p>
+      <w:pPr>
+        <w:pStyle w:val="PargrafodaLista"/>
+        <w:ind w:left="2148"/>
+        <w:jc w:val="both"/>
+        <w:rPr>
+          <w:b/>
+        </w:rPr>
       </w:pPr>
     </w:p>
     <w:p>
@@ -6481,6 +8072,2064 @@
           <w:ilvl w:val="0"/>
           <w:numId w:val="20"/>
         </w:numPr>
+        <w:jc w:val="both"/>
+        <w:rPr>
+          <w:b/>
+        </w:rPr>
+      </w:pPr>
+      <w:r>
+        <w:rPr>
+          <w:b/>
+        </w:rPr>
+        <w:t xml:space="preserve">Evolução do </w:t>
+      </w:r>
+      <w:r>
+        <w:rPr>
+          <w:b/>
+        </w:rPr>
+        <w:t xml:space="preserve">predicado </w:t>
+      </w:r>
+      <w:r>
+        <w:rPr>
+          <w:b/>
+        </w:rPr>
+        <w:t>evolucao</w:t>
+      </w:r>
+    </w:p>
+    <w:p>
+      <w:pPr>
+        <w:pStyle w:val="PargrafodaLista"/>
+        <w:numPr>
+          <w:ilvl w:val="1"/>
+          <w:numId w:val="20"/>
+        </w:numPr>
+        <w:jc w:val="both"/>
+        <w:rPr>
+          <w:b/>
+        </w:rPr>
+      </w:pPr>
+      <w:r>
+        <w:t>Introdução de conhecimento positivo e na base de conhecimento tem-se:</w:t>
+      </w:r>
+    </w:p>
+    <w:p>
+      <w:pPr>
+        <w:pStyle w:val="PargrafodaLista"/>
+        <w:numPr>
+          <w:ilvl w:val="2"/>
+          <w:numId w:val="20"/>
+        </w:numPr>
+        <w:jc w:val="both"/>
+        <w:rPr>
+          <w:b/>
+        </w:rPr>
+      </w:pPr>
+      <w:r>
+        <w:t>Conhecimento positivo</w:t>
+      </w:r>
+      <w:r>
+        <w:t xml:space="preserve"> </w:t>
+      </w:r>
+      <w:r>
+        <w:t>(repetido)</w:t>
+      </w:r>
+      <w:r>
+        <w:t xml:space="preserve"> – É esperado que</w:t>
+      </w:r>
+      <w:r>
+        <w:t xml:space="preserve"> não seja inserido.</w:t>
+      </w:r>
+      <w:r>
+        <w:t xml:space="preserve"> </w:t>
+      </w:r>
+    </w:p>
+    <w:p>
+      <w:pPr>
+        <w:keepNext/>
+        <w:jc w:val="center"/>
+      </w:pPr>
+      <w:r>
+        <w:rPr>
+          <w:b/>
+          <w:noProof/>
+          <w:lang w:eastAsia="pt-PT"/>
+        </w:rPr>
+        <w:drawing>
+          <wp:inline distT="0" distB="0" distL="0" distR="0" wp14:anchorId="6B5FA633" wp14:editId="6FED9F6A">
+            <wp:extent cx="4200525" cy="1214342"/>
+            <wp:effectExtent l="0" t="0" r="0" b="5080"/>
+            <wp:docPr id="8" name="Imagem 8" descr="C:\Users\patricia\Desktop\SRCR-2015\TP2\Print\Inserir Verdadeiro\verdadeiroVerdadeiro.png"/>
+            <wp:cNvGraphicFramePr>
+              <a:graphicFrameLocks xmlns:a="http://schemas.openxmlformats.org/drawingml/2006/main" noChangeAspect="1"/>
+            </wp:cNvGraphicFramePr>
+            <a:graphic xmlns:a="http://schemas.openxmlformats.org/drawingml/2006/main">
+              <a:graphicData uri="http://schemas.openxmlformats.org/drawingml/2006/picture">
+                <pic:pic xmlns:pic="http://schemas.openxmlformats.org/drawingml/2006/picture">
+                  <pic:nvPicPr>
+                    <pic:cNvPr id="0" name="Picture 5" descr="C:\Users\patricia\Desktop\SRCR-2015\TP2\Print\Inserir Verdadeiro\verdadeiroVerdadeiro.png"/>
+                    <pic:cNvPicPr>
+                      <a:picLocks noChangeAspect="1" noChangeArrowheads="1"/>
+                    </pic:cNvPicPr>
+                  </pic:nvPicPr>
+                  <pic:blipFill>
+                    <a:blip r:embed="rId27">
+                      <a:extLst>
+                        <a:ext uri="{28A0092B-C50C-407E-A947-70E740481C1C}">
+                          <a14:useLocalDpi xmlns:a14="http://schemas.microsoft.com/office/drawing/2010/main" val="0"/>
+                        </a:ext>
+                      </a:extLst>
+                    </a:blip>
+                    <a:srcRect/>
+                    <a:stretch>
+                      <a:fillRect/>
+                    </a:stretch>
+                  </pic:blipFill>
+                  <pic:spPr bwMode="auto">
+                    <a:xfrm>
+                      <a:off x="0" y="0"/>
+                      <a:ext cx="4273418" cy="1235415"/>
+                    </a:xfrm>
+                    <a:prstGeom prst="rect">
+                      <a:avLst/>
+                    </a:prstGeom>
+                    <a:noFill/>
+                    <a:ln>
+                      <a:noFill/>
+                    </a:ln>
+                  </pic:spPr>
+                </pic:pic>
+              </a:graphicData>
+            </a:graphic>
+          </wp:inline>
+        </w:drawing>
+      </w:r>
+    </w:p>
+    <w:p>
+      <w:pPr>
+        <w:pStyle w:val="Legenda"/>
+        <w:jc w:val="center"/>
+      </w:pPr>
+      <w:r>
+        <w:t xml:space="preserve">Figura </w:t>
+      </w:r>
+      <w:r>
+        <w:fldChar w:fldCharType="begin"/>
+      </w:r>
+      <w:r>
+        <w:instrText xml:space="preserve"> SEQ Figura \* ARABIC </w:instrText>
+      </w:r>
+      <w:r>
+        <w:fldChar w:fldCharType="separate"/>
+      </w:r>
+      <w:r>
+        <w:rPr>
+          <w:noProof/>
+        </w:rPr>
+        <w:t>17</w:t>
+      </w:r>
+      <w:r>
+        <w:fldChar w:fldCharType="end"/>
+      </w:r>
+      <w:r>
+        <w:t xml:space="preserve"> - Inserção de conhecimento verdadeiro repetido</w:t>
+      </w:r>
+    </w:p>
+    <w:p>
+      <w:pPr>
+        <w:pStyle w:val="PargrafodaLista"/>
+        <w:numPr>
+          <w:ilvl w:val="2"/>
+          <w:numId w:val="20"/>
+        </w:numPr>
+        <w:jc w:val="both"/>
+        <w:rPr>
+          <w:b/>
+        </w:rPr>
+      </w:pPr>
+      <w:r>
+        <w:t>Conhecimento negativo</w:t>
+      </w:r>
+      <w:r>
+        <w:t xml:space="preserve"> – É esperado que seja inserido</w:t>
+      </w:r>
+      <w:r>
+        <w:t xml:space="preserve"> e o </w:t>
+      </w:r>
+      <w:r>
+        <w:t>negativo</w:t>
+      </w:r>
+      <w:r>
+        <w:t xml:space="preserve"> retirado</w:t>
+      </w:r>
+      <w:r>
+        <w:t>.</w:t>
+      </w:r>
+    </w:p>
+    <w:p>
+      <w:pPr>
+        <w:keepNext/>
+        <w:jc w:val="center"/>
+      </w:pPr>
+      <w:r>
+        <w:rPr>
+          <w:b/>
+          <w:noProof/>
+          <w:lang w:eastAsia="pt-PT"/>
+        </w:rPr>
+        <w:lastRenderedPageBreak/>
+        <w:drawing>
+          <wp:inline distT="0" distB="0" distL="0" distR="0" wp14:anchorId="2F3645B6" wp14:editId="2D51C76D">
+            <wp:extent cx="4015409" cy="1446611"/>
+            <wp:effectExtent l="0" t="0" r="4445" b="1270"/>
+            <wp:docPr id="10" name="Imagem 10" descr="C:\Users\patricia\Desktop\SRCR-2015\TP2\Print\Inserir Verdadeiro\verdadeiroFalso.png"/>
+            <wp:cNvGraphicFramePr>
+              <a:graphicFrameLocks xmlns:a="http://schemas.openxmlformats.org/drawingml/2006/main" noChangeAspect="1"/>
+            </wp:cNvGraphicFramePr>
+            <a:graphic xmlns:a="http://schemas.openxmlformats.org/drawingml/2006/main">
+              <a:graphicData uri="http://schemas.openxmlformats.org/drawingml/2006/picture">
+                <pic:pic xmlns:pic="http://schemas.openxmlformats.org/drawingml/2006/picture">
+                  <pic:nvPicPr>
+                    <pic:cNvPr id="0" name="Picture 6" descr="C:\Users\patricia\Desktop\SRCR-2015\TP2\Print\Inserir Verdadeiro\verdadeiroFalso.png"/>
+                    <pic:cNvPicPr>
+                      <a:picLocks noChangeAspect="1" noChangeArrowheads="1"/>
+                    </pic:cNvPicPr>
+                  </pic:nvPicPr>
+                  <pic:blipFill>
+                    <a:blip r:embed="rId28">
+                      <a:extLst>
+                        <a:ext uri="{28A0092B-C50C-407E-A947-70E740481C1C}">
+                          <a14:useLocalDpi xmlns:a14="http://schemas.microsoft.com/office/drawing/2010/main" val="0"/>
+                        </a:ext>
+                      </a:extLst>
+                    </a:blip>
+                    <a:srcRect/>
+                    <a:stretch>
+                      <a:fillRect/>
+                    </a:stretch>
+                  </pic:blipFill>
+                  <pic:spPr bwMode="auto">
+                    <a:xfrm>
+                      <a:off x="0" y="0"/>
+                      <a:ext cx="4061842" cy="1463339"/>
+                    </a:xfrm>
+                    <a:prstGeom prst="rect">
+                      <a:avLst/>
+                    </a:prstGeom>
+                    <a:noFill/>
+                    <a:ln>
+                      <a:noFill/>
+                    </a:ln>
+                  </pic:spPr>
+                </pic:pic>
+              </a:graphicData>
+            </a:graphic>
+          </wp:inline>
+        </w:drawing>
+      </w:r>
+    </w:p>
+    <w:p>
+      <w:pPr>
+        <w:pStyle w:val="Legenda"/>
+        <w:jc w:val="center"/>
+        <w:rPr>
+          <w:b/>
+        </w:rPr>
+      </w:pPr>
+      <w:r>
+        <w:t xml:space="preserve">Figura </w:t>
+      </w:r>
+      <w:r>
+        <w:fldChar w:fldCharType="begin"/>
+      </w:r>
+      <w:r>
+        <w:instrText xml:space="preserve"> SEQ Figura \* ARABIC </w:instrText>
+      </w:r>
+      <w:r>
+        <w:fldChar w:fldCharType="separate"/>
+      </w:r>
+      <w:r>
+        <w:rPr>
+          <w:noProof/>
+        </w:rPr>
+        <w:t>18</w:t>
+      </w:r>
+      <w:r>
+        <w:fldChar w:fldCharType="end"/>
+      </w:r>
+      <w:r>
+        <w:t xml:space="preserve"> - Inserção de conhecimento </w:t>
+      </w:r>
+      <w:r>
+        <w:t>positivo</w:t>
+      </w:r>
+      <w:r>
+        <w:t xml:space="preserve"> com </w:t>
+      </w:r>
+      <w:r>
+        <w:t>negativo</w:t>
+      </w:r>
+      <w:r>
+        <w:t xml:space="preserve"> na </w:t>
+      </w:r>
+      <w:r>
+        <w:t>base</w:t>
+      </w:r>
+    </w:p>
+    <w:p>
+      <w:pPr>
+        <w:pStyle w:val="PargrafodaLista"/>
+        <w:numPr>
+          <w:ilvl w:val="2"/>
+          <w:numId w:val="20"/>
+        </w:numPr>
+        <w:jc w:val="both"/>
+        <w:rPr>
+          <w:b/>
+        </w:rPr>
+      </w:pPr>
+      <w:r>
+        <w:t>Conhecimento desconhecido incerto</w:t>
+      </w:r>
+      <w:r>
+        <w:t xml:space="preserve"> – É esperado que seja </w:t>
+      </w:r>
+      <w:r>
+        <w:t>inserido e o desconhecido sobre aquele seja removido.</w:t>
+      </w:r>
+    </w:p>
+    <w:p>
+      <w:pPr>
+        <w:keepNext/>
+        <w:jc w:val="center"/>
+      </w:pPr>
+      <w:r>
+        <w:rPr>
+          <w:b/>
+          <w:noProof/>
+          <w:lang w:eastAsia="pt-PT"/>
+        </w:rPr>
+        <w:drawing>
+          <wp:inline distT="0" distB="0" distL="0" distR="0" wp14:anchorId="634F0E3E" wp14:editId="2889C77F">
+            <wp:extent cx="4157290" cy="1278748"/>
+            <wp:effectExtent l="0" t="0" r="0" b="0"/>
+            <wp:docPr id="11" name="Imagem 11" descr="C:\Users\patricia\Desktop\SRCR-2015\TP2\Print\Inserir Verdadeiro\VerdadeiroD1.png"/>
+            <wp:cNvGraphicFramePr>
+              <a:graphicFrameLocks xmlns:a="http://schemas.openxmlformats.org/drawingml/2006/main" noChangeAspect="1"/>
+            </wp:cNvGraphicFramePr>
+            <a:graphic xmlns:a="http://schemas.openxmlformats.org/drawingml/2006/main">
+              <a:graphicData uri="http://schemas.openxmlformats.org/drawingml/2006/picture">
+                <pic:pic xmlns:pic="http://schemas.openxmlformats.org/drawingml/2006/picture">
+                  <pic:nvPicPr>
+                    <pic:cNvPr id="0" name="Picture 7" descr="C:\Users\patricia\Desktop\SRCR-2015\TP2\Print\Inserir Verdadeiro\VerdadeiroD1.png"/>
+                    <pic:cNvPicPr>
+                      <a:picLocks noChangeAspect="1" noChangeArrowheads="1"/>
+                    </pic:cNvPicPr>
+                  </pic:nvPicPr>
+                  <pic:blipFill>
+                    <a:blip r:embed="rId29">
+                      <a:extLst>
+                        <a:ext uri="{28A0092B-C50C-407E-A947-70E740481C1C}">
+                          <a14:useLocalDpi xmlns:a14="http://schemas.microsoft.com/office/drawing/2010/main" val="0"/>
+                        </a:ext>
+                      </a:extLst>
+                    </a:blip>
+                    <a:srcRect/>
+                    <a:stretch>
+                      <a:fillRect/>
+                    </a:stretch>
+                  </pic:blipFill>
+                  <pic:spPr bwMode="auto">
+                    <a:xfrm>
+                      <a:off x="0" y="0"/>
+                      <a:ext cx="4209708" cy="1294871"/>
+                    </a:xfrm>
+                    <a:prstGeom prst="rect">
+                      <a:avLst/>
+                    </a:prstGeom>
+                    <a:noFill/>
+                    <a:ln>
+                      <a:noFill/>
+                    </a:ln>
+                  </pic:spPr>
+                </pic:pic>
+              </a:graphicData>
+            </a:graphic>
+          </wp:inline>
+        </w:drawing>
+      </w:r>
+    </w:p>
+    <w:p>
+      <w:pPr>
+        <w:pStyle w:val="Legenda"/>
+        <w:jc w:val="center"/>
+        <w:rPr>
+          <w:b/>
+        </w:rPr>
+      </w:pPr>
+      <w:r>
+        <w:t xml:space="preserve">Figura </w:t>
+      </w:r>
+      <w:r>
+        <w:fldChar w:fldCharType="begin"/>
+      </w:r>
+      <w:r>
+        <w:instrText xml:space="preserve"> SEQ Figura \* ARABIC </w:instrText>
+      </w:r>
+      <w:r>
+        <w:fldChar w:fldCharType="separate"/>
+      </w:r>
+      <w:r>
+        <w:rPr>
+          <w:noProof/>
+        </w:rPr>
+        <w:t>19</w:t>
+      </w:r>
+      <w:r>
+        <w:fldChar w:fldCharType="end"/>
+      </w:r>
+      <w:r>
+        <w:t xml:space="preserve"> - Inserção de conhecimento positivo com desconhecido incerto na base</w:t>
+      </w:r>
+    </w:p>
+    <w:p>
+      <w:pPr>
+        <w:pStyle w:val="PargrafodaLista"/>
+        <w:numPr>
+          <w:ilvl w:val="2"/>
+          <w:numId w:val="20"/>
+        </w:numPr>
+        <w:jc w:val="both"/>
+        <w:rPr>
+          <w:b/>
+        </w:rPr>
+      </w:pPr>
+      <w:r>
+        <w:t>Conhecimento desconhecido impreciso</w:t>
+      </w:r>
+      <w:r>
+        <w:t xml:space="preserve"> – É esperado que o conhecimento seja atualizado para positivo.</w:t>
+      </w:r>
+    </w:p>
+    <w:p>
+      <w:pPr>
+        <w:keepNext/>
+        <w:jc w:val="center"/>
+      </w:pPr>
+      <w:r>
+        <w:rPr>
+          <w:b/>
+          <w:noProof/>
+          <w:lang w:eastAsia="pt-PT"/>
+        </w:rPr>
+        <w:drawing>
+          <wp:inline distT="0" distB="0" distL="0" distR="0" wp14:anchorId="0BB2E868" wp14:editId="2412727D">
+            <wp:extent cx="4098235" cy="1364252"/>
+            <wp:effectExtent l="0" t="0" r="0" b="7620"/>
+            <wp:docPr id="12" name="Imagem 12" descr="C:\Users\patricia\Desktop\SRCR-2015\TP2\Print\Inserir Verdadeiro\VerdadeiroD2.png"/>
+            <wp:cNvGraphicFramePr>
+              <a:graphicFrameLocks xmlns:a="http://schemas.openxmlformats.org/drawingml/2006/main" noChangeAspect="1"/>
+            </wp:cNvGraphicFramePr>
+            <a:graphic xmlns:a="http://schemas.openxmlformats.org/drawingml/2006/main">
+              <a:graphicData uri="http://schemas.openxmlformats.org/drawingml/2006/picture">
+                <pic:pic xmlns:pic="http://schemas.openxmlformats.org/drawingml/2006/picture">
+                  <pic:nvPicPr>
+                    <pic:cNvPr id="0" name="Picture 8" descr="C:\Users\patricia\Desktop\SRCR-2015\TP2\Print\Inserir Verdadeiro\VerdadeiroD2.png"/>
+                    <pic:cNvPicPr>
+                      <a:picLocks noChangeAspect="1" noChangeArrowheads="1"/>
+                    </pic:cNvPicPr>
+                  </pic:nvPicPr>
+                  <pic:blipFill>
+                    <a:blip r:embed="rId30">
+                      <a:extLst>
+                        <a:ext uri="{28A0092B-C50C-407E-A947-70E740481C1C}">
+                          <a14:useLocalDpi xmlns:a14="http://schemas.microsoft.com/office/drawing/2010/main" val="0"/>
+                        </a:ext>
+                      </a:extLst>
+                    </a:blip>
+                    <a:srcRect/>
+                    <a:stretch>
+                      <a:fillRect/>
+                    </a:stretch>
+                  </pic:blipFill>
+                  <pic:spPr bwMode="auto">
+                    <a:xfrm>
+                      <a:off x="0" y="0"/>
+                      <a:ext cx="4172028" cy="1388817"/>
+                    </a:xfrm>
+                    <a:prstGeom prst="rect">
+                      <a:avLst/>
+                    </a:prstGeom>
+                    <a:noFill/>
+                    <a:ln>
+                      <a:noFill/>
+                    </a:ln>
+                  </pic:spPr>
+                </pic:pic>
+              </a:graphicData>
+            </a:graphic>
+          </wp:inline>
+        </w:drawing>
+      </w:r>
+    </w:p>
+    <w:p>
+      <w:pPr>
+        <w:pStyle w:val="Legenda"/>
+        <w:jc w:val="center"/>
+        <w:rPr>
+          <w:b/>
+        </w:rPr>
+      </w:pPr>
+      <w:r>
+        <w:t xml:space="preserve">Figura </w:t>
+      </w:r>
+      <w:r>
+        <w:fldChar w:fldCharType="begin"/>
+      </w:r>
+      <w:r>
+        <w:instrText xml:space="preserve"> SEQ Figura \* ARABIC </w:instrText>
+      </w:r>
+      <w:r>
+        <w:fldChar w:fldCharType="separate"/>
+      </w:r>
+      <w:r>
+        <w:rPr>
+          <w:noProof/>
+        </w:rPr>
+        <w:t>20</w:t>
+      </w:r>
+      <w:r>
+        <w:fldChar w:fldCharType="end"/>
+      </w:r>
+      <w:r>
+        <w:t xml:space="preserve"> - Inserção de conhecimento positivo com desconhecido impreciso na base</w:t>
+      </w:r>
+    </w:p>
+    <w:p>
+      <w:pPr>
+        <w:pStyle w:val="PargrafodaLista"/>
+        <w:numPr>
+          <w:ilvl w:val="1"/>
+          <w:numId w:val="20"/>
+        </w:numPr>
+        <w:jc w:val="both"/>
+        <w:rPr>
+          <w:b/>
+        </w:rPr>
+      </w:pPr>
+      <w:r>
+        <w:t xml:space="preserve">Introdução de conhecimento </w:t>
+      </w:r>
+      <w:r>
+        <w:t>negativo</w:t>
+      </w:r>
+      <w:r>
+        <w:t xml:space="preserve"> e na base de conhecimento tem-se:</w:t>
+      </w:r>
+      <w:r>
+        <w:rPr>
+          <w:b/>
+        </w:rPr>
+        <w:t xml:space="preserve"> </w:t>
+      </w:r>
+    </w:p>
+    <w:p>
+      <w:pPr>
+        <w:pStyle w:val="PargrafodaLista"/>
+        <w:numPr>
+          <w:ilvl w:val="2"/>
+          <w:numId w:val="20"/>
+        </w:numPr>
+        <w:jc w:val="both"/>
+        <w:rPr>
+          <w:b/>
+        </w:rPr>
+      </w:pPr>
+      <w:r>
+        <w:t>Conhecimento positivo</w:t>
+      </w:r>
+      <w:r>
+        <w:t xml:space="preserve"> – </w:t>
+      </w:r>
+      <w:r>
+        <w:t>É esperado que o conhecimento seja atualizado.</w:t>
+      </w:r>
+    </w:p>
+    <w:p>
+      <w:pPr>
+        <w:keepNext/>
+        <w:jc w:val="center"/>
+      </w:pPr>
+      <w:r>
+        <w:rPr>
+          <w:noProof/>
+          <w:lang w:eastAsia="pt-PT"/>
+        </w:rPr>
+        <w:drawing>
+          <wp:inline distT="0" distB="0" distL="0" distR="0" wp14:anchorId="13CFDEBC" wp14:editId="0687D3A6">
+            <wp:extent cx="4283766" cy="1231488"/>
+            <wp:effectExtent l="0" t="0" r="2540" b="6985"/>
+            <wp:docPr id="16" name="Imagem 16" descr="https://scontent-fra.xx.fbcdn.net/hphotos-xpa1/v/t35.0-12/11207895_10204294237616329_1286338350_o.jpg?oh=a9a797ff0932656fada2f262bdb8a6e2&amp;oe=554EDCDE"/>
+            <wp:cNvGraphicFramePr>
+              <a:graphicFrameLocks xmlns:a="http://schemas.openxmlformats.org/drawingml/2006/main" noChangeAspect="1"/>
+            </wp:cNvGraphicFramePr>
+            <a:graphic xmlns:a="http://schemas.openxmlformats.org/drawingml/2006/main">
+              <a:graphicData uri="http://schemas.openxmlformats.org/drawingml/2006/picture">
+                <pic:pic xmlns:pic="http://schemas.openxmlformats.org/drawingml/2006/picture">
+                  <pic:nvPicPr>
+                    <pic:cNvPr id="0" name="Picture 12" descr="https://scontent-fra.xx.fbcdn.net/hphotos-xpa1/v/t35.0-12/11207895_10204294237616329_1286338350_o.jpg?oh=a9a797ff0932656fada2f262bdb8a6e2&amp;oe=554EDCDE"/>
+                    <pic:cNvPicPr>
+                      <a:picLocks noChangeAspect="1" noChangeArrowheads="1"/>
+                    </pic:cNvPicPr>
+                  </pic:nvPicPr>
+                  <pic:blipFill>
+                    <a:blip r:embed="rId31">
+                      <a:extLst>
+                        <a:ext uri="{28A0092B-C50C-407E-A947-70E740481C1C}">
+                          <a14:useLocalDpi xmlns:a14="http://schemas.microsoft.com/office/drawing/2010/main" val="0"/>
+                        </a:ext>
+                      </a:extLst>
+                    </a:blip>
+                    <a:srcRect/>
+                    <a:stretch>
+                      <a:fillRect/>
+                    </a:stretch>
+                  </pic:blipFill>
+                  <pic:spPr bwMode="auto">
+                    <a:xfrm>
+                      <a:off x="0" y="0"/>
+                      <a:ext cx="4332853" cy="1245600"/>
+                    </a:xfrm>
+                    <a:prstGeom prst="rect">
+                      <a:avLst/>
+                    </a:prstGeom>
+                    <a:noFill/>
+                    <a:ln>
+                      <a:noFill/>
+                    </a:ln>
+                  </pic:spPr>
+                </pic:pic>
+              </a:graphicData>
+            </a:graphic>
+          </wp:inline>
+        </w:drawing>
+      </w:r>
+    </w:p>
+    <w:p>
+      <w:pPr>
+        <w:pStyle w:val="Legenda"/>
+        <w:jc w:val="center"/>
+        <w:rPr>
+          <w:b/>
+        </w:rPr>
+      </w:pPr>
+      <w:r>
+        <w:t xml:space="preserve">Figura </w:t>
+      </w:r>
+      <w:r>
+        <w:fldChar w:fldCharType="begin"/>
+      </w:r>
+      <w:r>
+        <w:instrText xml:space="preserve"> SEQ Figura \* ARABIC </w:instrText>
+      </w:r>
+      <w:r>
+        <w:fldChar w:fldCharType="separate"/>
+      </w:r>
+      <w:r>
+        <w:rPr>
+          <w:noProof/>
+        </w:rPr>
+        <w:t>21</w:t>
+      </w:r>
+      <w:r>
+        <w:fldChar w:fldCharType="end"/>
+      </w:r>
+      <w:r>
+        <w:t xml:space="preserve"> - Inserção de conhecimento negativo com positivo na base</w:t>
+      </w:r>
+    </w:p>
+    <w:p>
+      <w:pPr>
+        <w:jc w:val="center"/>
+        <w:rPr>
+          <w:b/>
+        </w:rPr>
+      </w:pPr>
+    </w:p>
+    <w:p>
+      <w:pPr>
+        <w:pStyle w:val="PargrafodaLista"/>
+        <w:numPr>
+          <w:ilvl w:val="2"/>
+          <w:numId w:val="20"/>
+        </w:numPr>
+        <w:jc w:val="both"/>
+        <w:rPr>
+          <w:b/>
+        </w:rPr>
+      </w:pPr>
+      <w:r>
+        <w:lastRenderedPageBreak/>
+        <w:t>Conhecimento negativo</w:t>
+      </w:r>
+      <w:r>
+        <w:t xml:space="preserve"> (repetido)</w:t>
+      </w:r>
+      <w:r>
+        <w:t xml:space="preserve"> – É esperado que</w:t>
+      </w:r>
+      <w:r>
+        <w:t xml:space="preserve"> não seja inserido.</w:t>
+      </w:r>
+    </w:p>
+    <w:p>
+      <w:pPr>
+        <w:keepNext/>
+        <w:jc w:val="center"/>
+      </w:pPr>
+      <w:r>
+        <w:rPr>
+          <w:b/>
+          <w:noProof/>
+          <w:lang w:eastAsia="pt-PT"/>
+        </w:rPr>
+        <w:drawing>
+          <wp:inline distT="0" distB="0" distL="0" distR="0" wp14:anchorId="3C8C2015" wp14:editId="06A89069">
+            <wp:extent cx="4374874" cy="1342021"/>
+            <wp:effectExtent l="0" t="0" r="6985" b="0"/>
+            <wp:docPr id="23" name="Imagem 23" descr="C:\Users\patricia\Desktop\SRCR-2015\TP2\Print\Inserir Falso\falsoFalso.png"/>
+            <wp:cNvGraphicFramePr>
+              <a:graphicFrameLocks xmlns:a="http://schemas.openxmlformats.org/drawingml/2006/main" noChangeAspect="1"/>
+            </wp:cNvGraphicFramePr>
+            <a:graphic xmlns:a="http://schemas.openxmlformats.org/drawingml/2006/main">
+              <a:graphicData uri="http://schemas.openxmlformats.org/drawingml/2006/picture">
+                <pic:pic xmlns:pic="http://schemas.openxmlformats.org/drawingml/2006/picture">
+                  <pic:nvPicPr>
+                    <pic:cNvPr id="0" name="Picture 19" descr="C:\Users\patricia\Desktop\SRCR-2015\TP2\Print\Inserir Falso\falsoFalso.png"/>
+                    <pic:cNvPicPr>
+                      <a:picLocks noChangeAspect="1" noChangeArrowheads="1"/>
+                    </pic:cNvPicPr>
+                  </pic:nvPicPr>
+                  <pic:blipFill>
+                    <a:blip r:embed="rId32">
+                      <a:extLst>
+                        <a:ext uri="{28A0092B-C50C-407E-A947-70E740481C1C}">
+                          <a14:useLocalDpi xmlns:a14="http://schemas.microsoft.com/office/drawing/2010/main" val="0"/>
+                        </a:ext>
+                      </a:extLst>
+                    </a:blip>
+                    <a:srcRect/>
+                    <a:stretch>
+                      <a:fillRect/>
+                    </a:stretch>
+                  </pic:blipFill>
+                  <pic:spPr bwMode="auto">
+                    <a:xfrm>
+                      <a:off x="0" y="0"/>
+                      <a:ext cx="4416153" cy="1354684"/>
+                    </a:xfrm>
+                    <a:prstGeom prst="rect">
+                      <a:avLst/>
+                    </a:prstGeom>
+                    <a:noFill/>
+                    <a:ln>
+                      <a:noFill/>
+                    </a:ln>
+                  </pic:spPr>
+                </pic:pic>
+              </a:graphicData>
+            </a:graphic>
+          </wp:inline>
+        </w:drawing>
+      </w:r>
+    </w:p>
+    <w:p>
+      <w:pPr>
+        <w:pStyle w:val="Legenda"/>
+        <w:jc w:val="center"/>
+        <w:rPr>
+          <w:b/>
+        </w:rPr>
+      </w:pPr>
+      <w:r>
+        <w:t xml:space="preserve">Figura </w:t>
+      </w:r>
+      <w:r>
+        <w:fldChar w:fldCharType="begin"/>
+      </w:r>
+      <w:r>
+        <w:instrText xml:space="preserve"> SEQ Figura \* ARABIC </w:instrText>
+      </w:r>
+      <w:r>
+        <w:fldChar w:fldCharType="separate"/>
+      </w:r>
+      <w:r>
+        <w:rPr>
+          <w:noProof/>
+        </w:rPr>
+        <w:t>22</w:t>
+      </w:r>
+      <w:r>
+        <w:fldChar w:fldCharType="end"/>
+      </w:r>
+      <w:r>
+        <w:t xml:space="preserve"> - Inserção de conhecimento negativo com negativo na base</w:t>
+      </w:r>
+    </w:p>
+    <w:p>
+      <w:pPr>
+        <w:pStyle w:val="PargrafodaLista"/>
+        <w:numPr>
+          <w:ilvl w:val="2"/>
+          <w:numId w:val="20"/>
+        </w:numPr>
+        <w:jc w:val="both"/>
+        <w:rPr>
+          <w:b/>
+        </w:rPr>
+      </w:pPr>
+      <w:r>
+        <w:t>Conhecimento desconhecido incerto</w:t>
+      </w:r>
+      <w:r>
+        <w:t xml:space="preserve"> – É esperado que</w:t>
+      </w:r>
+      <w:r>
+        <w:t xml:space="preserve"> se atualize a informação da base de conhecimento.</w:t>
+      </w:r>
+    </w:p>
+    <w:p>
+      <w:pPr>
+        <w:keepNext/>
+        <w:jc w:val="center"/>
+      </w:pPr>
+      <w:r>
+        <w:rPr>
+          <w:b/>
+          <w:noProof/>
+          <w:lang w:eastAsia="pt-PT"/>
+        </w:rPr>
+        <w:drawing>
+          <wp:inline distT="0" distB="0" distL="0" distR="0" wp14:anchorId="1EB80949" wp14:editId="64DF1122">
+            <wp:extent cx="4343400" cy="1334660"/>
+            <wp:effectExtent l="0" t="0" r="0" b="0"/>
+            <wp:docPr id="24" name="Imagem 24" descr="C:\Users\patricia\Desktop\SRCR-2015\TP2\Print\Inserir Falso\falsoD1.png"/>
+            <wp:cNvGraphicFramePr>
+              <a:graphicFrameLocks xmlns:a="http://schemas.openxmlformats.org/drawingml/2006/main" noChangeAspect="1"/>
+            </wp:cNvGraphicFramePr>
+            <a:graphic xmlns:a="http://schemas.openxmlformats.org/drawingml/2006/main">
+              <a:graphicData uri="http://schemas.openxmlformats.org/drawingml/2006/picture">
+                <pic:pic xmlns:pic="http://schemas.openxmlformats.org/drawingml/2006/picture">
+                  <pic:nvPicPr>
+                    <pic:cNvPr id="0" name="Picture 20" descr="C:\Users\patricia\Desktop\SRCR-2015\TP2\Print\Inserir Falso\falsoD1.png"/>
+                    <pic:cNvPicPr>
+                      <a:picLocks noChangeAspect="1" noChangeArrowheads="1"/>
+                    </pic:cNvPicPr>
+                  </pic:nvPicPr>
+                  <pic:blipFill>
+                    <a:blip r:embed="rId33">
+                      <a:extLst>
+                        <a:ext uri="{28A0092B-C50C-407E-A947-70E740481C1C}">
+                          <a14:useLocalDpi xmlns:a14="http://schemas.microsoft.com/office/drawing/2010/main" val="0"/>
+                        </a:ext>
+                      </a:extLst>
+                    </a:blip>
+                    <a:srcRect/>
+                    <a:stretch>
+                      <a:fillRect/>
+                    </a:stretch>
+                  </pic:blipFill>
+                  <pic:spPr bwMode="auto">
+                    <a:xfrm>
+                      <a:off x="0" y="0"/>
+                      <a:ext cx="4385407" cy="1347568"/>
+                    </a:xfrm>
+                    <a:prstGeom prst="rect">
+                      <a:avLst/>
+                    </a:prstGeom>
+                    <a:noFill/>
+                    <a:ln>
+                      <a:noFill/>
+                    </a:ln>
+                  </pic:spPr>
+                </pic:pic>
+              </a:graphicData>
+            </a:graphic>
+          </wp:inline>
+        </w:drawing>
+      </w:r>
+    </w:p>
+    <w:p>
+      <w:pPr>
+        <w:pStyle w:val="Legenda"/>
+        <w:jc w:val="center"/>
+        <w:rPr>
+          <w:b/>
+        </w:rPr>
+      </w:pPr>
+      <w:r>
+        <w:t xml:space="preserve">Figura </w:t>
+      </w:r>
+      <w:r>
+        <w:fldChar w:fldCharType="begin"/>
+      </w:r>
+      <w:r>
+        <w:instrText xml:space="preserve"> SEQ Figura \* ARABIC </w:instrText>
+      </w:r>
+      <w:r>
+        <w:fldChar w:fldCharType="separate"/>
+      </w:r>
+      <w:r>
+        <w:rPr>
+          <w:noProof/>
+        </w:rPr>
+        <w:t>23</w:t>
+      </w:r>
+      <w:r>
+        <w:fldChar w:fldCharType="end"/>
+      </w:r>
+      <w:r>
+        <w:t xml:space="preserve"> - Inserção de conhecimento negativo com desconhecido incerto na base</w:t>
+      </w:r>
+    </w:p>
+    <w:p>
+      <w:pPr>
+        <w:pStyle w:val="PargrafodaLista"/>
+        <w:numPr>
+          <w:ilvl w:val="2"/>
+          <w:numId w:val="20"/>
+        </w:numPr>
+        <w:jc w:val="both"/>
+        <w:rPr>
+          <w:b/>
+        </w:rPr>
+      </w:pPr>
+      <w:r>
+        <w:t>Conhecimento desconhecido impreciso</w:t>
+      </w:r>
+      <w:r>
+        <w:t xml:space="preserve"> – É esperado que se atualize o conhecimento.</w:t>
+      </w:r>
+    </w:p>
+    <w:p>
+      <w:pPr>
+        <w:keepNext/>
+        <w:jc w:val="center"/>
+      </w:pPr>
+      <w:r>
+        <w:rPr>
+          <w:noProof/>
+          <w:lang w:eastAsia="pt-PT"/>
+        </w:rPr>
+        <w:drawing>
+          <wp:inline distT="0" distB="0" distL="0" distR="0" wp14:anchorId="3945C0BA" wp14:editId="7CC1D9E9">
+            <wp:extent cx="4486275" cy="1369494"/>
+            <wp:effectExtent l="0" t="0" r="0" b="2540"/>
+            <wp:docPr id="25" name="Imagem 25" descr="C:\Users\patricia\Desktop\SRCR-2015\TP2\Print\Inserir Falso\falsoD2.png"/>
+            <wp:cNvGraphicFramePr>
+              <a:graphicFrameLocks xmlns:a="http://schemas.openxmlformats.org/drawingml/2006/main" noChangeAspect="1"/>
+            </wp:cNvGraphicFramePr>
+            <a:graphic xmlns:a="http://schemas.openxmlformats.org/drawingml/2006/main">
+              <a:graphicData uri="http://schemas.openxmlformats.org/drawingml/2006/picture">
+                <pic:pic xmlns:pic="http://schemas.openxmlformats.org/drawingml/2006/picture">
+                  <pic:nvPicPr>
+                    <pic:cNvPr id="0" name="Picture 21" descr="C:\Users\patricia\Desktop\SRCR-2015\TP2\Print\Inserir Falso\falsoD2.png"/>
+                    <pic:cNvPicPr>
+                      <a:picLocks noChangeAspect="1" noChangeArrowheads="1"/>
+                    </pic:cNvPicPr>
+                  </pic:nvPicPr>
+                  <pic:blipFill>
+                    <a:blip r:embed="rId34">
+                      <a:extLst>
+                        <a:ext uri="{28A0092B-C50C-407E-A947-70E740481C1C}">
+                          <a14:useLocalDpi xmlns:a14="http://schemas.microsoft.com/office/drawing/2010/main" val="0"/>
+                        </a:ext>
+                      </a:extLst>
+                    </a:blip>
+                    <a:srcRect/>
+                    <a:stretch>
+                      <a:fillRect/>
+                    </a:stretch>
+                  </pic:blipFill>
+                  <pic:spPr bwMode="auto">
+                    <a:xfrm>
+                      <a:off x="0" y="0"/>
+                      <a:ext cx="4535478" cy="1384514"/>
+                    </a:xfrm>
+                    <a:prstGeom prst="rect">
+                      <a:avLst/>
+                    </a:prstGeom>
+                    <a:noFill/>
+                    <a:ln>
+                      <a:noFill/>
+                    </a:ln>
+                  </pic:spPr>
+                </pic:pic>
+              </a:graphicData>
+            </a:graphic>
+          </wp:inline>
+        </w:drawing>
+      </w:r>
+    </w:p>
+    <w:p>
+      <w:pPr>
+        <w:pStyle w:val="Legenda"/>
+        <w:jc w:val="center"/>
+        <w:rPr>
+          <w:b/>
+        </w:rPr>
+      </w:pPr>
+      <w:r>
+        <w:t xml:space="preserve">Figura </w:t>
+      </w:r>
+      <w:r>
+        <w:fldChar w:fldCharType="begin"/>
+      </w:r>
+      <w:r>
+        <w:instrText xml:space="preserve"> SEQ Figura \* ARABIC </w:instrText>
+      </w:r>
+      <w:r>
+        <w:fldChar w:fldCharType="separate"/>
+      </w:r>
+      <w:r>
+        <w:rPr>
+          <w:noProof/>
+        </w:rPr>
+        <w:t>24</w:t>
+      </w:r>
+      <w:r>
+        <w:fldChar w:fldCharType="end"/>
+      </w:r>
+      <w:r>
+        <w:t xml:space="preserve"> - Inserção de conhecimento negativo com desconhecido impreciso na base</w:t>
+      </w:r>
+    </w:p>
+    <w:p>
+      <w:pPr>
+        <w:pStyle w:val="PargrafodaLista"/>
+        <w:numPr>
+          <w:ilvl w:val="1"/>
+          <w:numId w:val="20"/>
+        </w:numPr>
+        <w:jc w:val="both"/>
+        <w:rPr>
+          <w:b/>
+        </w:rPr>
+      </w:pPr>
+      <w:r>
+        <w:t xml:space="preserve">Introdução de conhecimento </w:t>
+      </w:r>
+      <w:r>
+        <w:t>imperfeito do tipo incerto</w:t>
+      </w:r>
+      <w:r>
+        <w:t xml:space="preserve"> e na base de conhecimento tem-se:</w:t>
+      </w:r>
+      <w:r>
+        <w:rPr>
+          <w:b/>
+        </w:rPr>
+        <w:t xml:space="preserve"> </w:t>
+      </w:r>
+    </w:p>
+    <w:p>
+      <w:pPr>
+        <w:pStyle w:val="PargrafodaLista"/>
+        <w:numPr>
+          <w:ilvl w:val="2"/>
+          <w:numId w:val="20"/>
+        </w:numPr>
+        <w:jc w:val="both"/>
+        <w:rPr>
+          <w:b/>
+        </w:rPr>
+      </w:pPr>
+      <w:r>
+        <w:t>Conhecimento positivo</w:t>
+      </w:r>
+      <w:r>
+        <w:t xml:space="preserve"> – É esperado que não seja inserido.</w:t>
+      </w:r>
+    </w:p>
+    <w:p>
+      <w:pPr>
+        <w:keepNext/>
+        <w:jc w:val="center"/>
+      </w:pPr>
+      <w:r>
+        <w:rPr>
+          <w:b/>
+          <w:noProof/>
+          <w:lang w:eastAsia="pt-PT"/>
+        </w:rPr>
+        <w:lastRenderedPageBreak/>
+        <w:drawing>
+          <wp:inline distT="0" distB="0" distL="0" distR="0" wp14:anchorId="25BEB99B" wp14:editId="1F2CC9C6">
+            <wp:extent cx="4234070" cy="1392007"/>
+            <wp:effectExtent l="0" t="0" r="0" b="0"/>
+            <wp:docPr id="26" name="Imagem 26" descr="C:\Users\patricia\Desktop\SRCR-2015\TP2\Print\Inserir D1\D1Verdadeiro.png"/>
+            <wp:cNvGraphicFramePr>
+              <a:graphicFrameLocks xmlns:a="http://schemas.openxmlformats.org/drawingml/2006/main" noChangeAspect="1"/>
+            </wp:cNvGraphicFramePr>
+            <a:graphic xmlns:a="http://schemas.openxmlformats.org/drawingml/2006/main">
+              <a:graphicData uri="http://schemas.openxmlformats.org/drawingml/2006/picture">
+                <pic:pic xmlns:pic="http://schemas.openxmlformats.org/drawingml/2006/picture">
+                  <pic:nvPicPr>
+                    <pic:cNvPr id="0" name="Picture 22" descr="C:\Users\patricia\Desktop\SRCR-2015\TP2\Print\Inserir D1\D1Verdadeiro.png"/>
+                    <pic:cNvPicPr>
+                      <a:picLocks noChangeAspect="1" noChangeArrowheads="1"/>
+                    </pic:cNvPicPr>
+                  </pic:nvPicPr>
+                  <pic:blipFill>
+                    <a:blip r:embed="rId35">
+                      <a:extLst>
+                        <a:ext uri="{28A0092B-C50C-407E-A947-70E740481C1C}">
+                          <a14:useLocalDpi xmlns:a14="http://schemas.microsoft.com/office/drawing/2010/main" val="0"/>
+                        </a:ext>
+                      </a:extLst>
+                    </a:blip>
+                    <a:srcRect/>
+                    <a:stretch>
+                      <a:fillRect/>
+                    </a:stretch>
+                  </pic:blipFill>
+                  <pic:spPr bwMode="auto">
+                    <a:xfrm>
+                      <a:off x="0" y="0"/>
+                      <a:ext cx="4287210" cy="1409477"/>
+                    </a:xfrm>
+                    <a:prstGeom prst="rect">
+                      <a:avLst/>
+                    </a:prstGeom>
+                    <a:noFill/>
+                    <a:ln>
+                      <a:noFill/>
+                    </a:ln>
+                  </pic:spPr>
+                </pic:pic>
+              </a:graphicData>
+            </a:graphic>
+          </wp:inline>
+        </w:drawing>
+      </w:r>
+    </w:p>
+    <w:p>
+      <w:pPr>
+        <w:pStyle w:val="Legenda"/>
+        <w:jc w:val="center"/>
+        <w:rPr>
+          <w:b/>
+        </w:rPr>
+      </w:pPr>
+      <w:r>
+        <w:t xml:space="preserve">Figura </w:t>
+      </w:r>
+      <w:r>
+        <w:fldChar w:fldCharType="begin"/>
+      </w:r>
+      <w:r>
+        <w:instrText xml:space="preserve"> SEQ Figura \* ARABIC </w:instrText>
+      </w:r>
+      <w:r>
+        <w:fldChar w:fldCharType="separate"/>
+      </w:r>
+      <w:r>
+        <w:rPr>
+          <w:noProof/>
+        </w:rPr>
+        <w:t>25</w:t>
+      </w:r>
+      <w:r>
+        <w:fldChar w:fldCharType="end"/>
+      </w:r>
+      <w:r>
+        <w:t xml:space="preserve"> - Inserção de conhecimento incerto com positivo na base</w:t>
+      </w:r>
+    </w:p>
+    <w:p>
+      <w:pPr>
+        <w:pStyle w:val="PargrafodaLista"/>
+        <w:numPr>
+          <w:ilvl w:val="2"/>
+          <w:numId w:val="20"/>
+        </w:numPr>
+        <w:jc w:val="both"/>
+        <w:rPr>
+          <w:b/>
+        </w:rPr>
+      </w:pPr>
+      <w:r>
+        <w:t>Conhecimento negativo</w:t>
+      </w:r>
+      <w:r>
+        <w:t xml:space="preserve"> – É esperado que não seja inserido.</w:t>
+      </w:r>
+    </w:p>
+    <w:p>
+      <w:pPr>
+        <w:keepNext/>
+        <w:jc w:val="center"/>
+      </w:pPr>
+      <w:r>
+        <w:rPr>
+          <w:b/>
+          <w:noProof/>
+          <w:lang w:eastAsia="pt-PT"/>
+        </w:rPr>
+        <w:drawing>
+          <wp:inline distT="0" distB="0" distL="0" distR="0" wp14:anchorId="298FD79D" wp14:editId="79D3F988">
+            <wp:extent cx="4323052" cy="1404633"/>
+            <wp:effectExtent l="0" t="0" r="1905" b="5080"/>
+            <wp:docPr id="27" name="Imagem 27" descr="C:\Users\patricia\Desktop\SRCR-2015\TP2\Print\Inserir D1\D1Falso.png"/>
+            <wp:cNvGraphicFramePr>
+              <a:graphicFrameLocks xmlns:a="http://schemas.openxmlformats.org/drawingml/2006/main" noChangeAspect="1"/>
+            </wp:cNvGraphicFramePr>
+            <a:graphic xmlns:a="http://schemas.openxmlformats.org/drawingml/2006/main">
+              <a:graphicData uri="http://schemas.openxmlformats.org/drawingml/2006/picture">
+                <pic:pic xmlns:pic="http://schemas.openxmlformats.org/drawingml/2006/picture">
+                  <pic:nvPicPr>
+                    <pic:cNvPr id="0" name="Picture 23" descr="C:\Users\patricia\Desktop\SRCR-2015\TP2\Print\Inserir D1\D1Falso.png"/>
+                    <pic:cNvPicPr>
+                      <a:picLocks noChangeAspect="1" noChangeArrowheads="1"/>
+                    </pic:cNvPicPr>
+                  </pic:nvPicPr>
+                  <pic:blipFill>
+                    <a:blip r:embed="rId36">
+                      <a:extLst>
+                        <a:ext uri="{28A0092B-C50C-407E-A947-70E740481C1C}">
+                          <a14:useLocalDpi xmlns:a14="http://schemas.microsoft.com/office/drawing/2010/main" val="0"/>
+                        </a:ext>
+                      </a:extLst>
+                    </a:blip>
+                    <a:srcRect/>
+                    <a:stretch>
+                      <a:fillRect/>
+                    </a:stretch>
+                  </pic:blipFill>
+                  <pic:spPr bwMode="auto">
+                    <a:xfrm>
+                      <a:off x="0" y="0"/>
+                      <a:ext cx="4370707" cy="1420117"/>
+                    </a:xfrm>
+                    <a:prstGeom prst="rect">
+                      <a:avLst/>
+                    </a:prstGeom>
+                    <a:noFill/>
+                    <a:ln>
+                      <a:noFill/>
+                    </a:ln>
+                  </pic:spPr>
+                </pic:pic>
+              </a:graphicData>
+            </a:graphic>
+          </wp:inline>
+        </w:drawing>
+      </w:r>
+    </w:p>
+    <w:p>
+      <w:pPr>
+        <w:pStyle w:val="Legenda"/>
+        <w:jc w:val="center"/>
+        <w:rPr>
+          <w:b/>
+        </w:rPr>
+      </w:pPr>
+      <w:r>
+        <w:t xml:space="preserve">Figura </w:t>
+      </w:r>
+      <w:r>
+        <w:fldChar w:fldCharType="begin"/>
+      </w:r>
+      <w:r>
+        <w:instrText xml:space="preserve"> SEQ Figura \* ARABIC </w:instrText>
+      </w:r>
+      <w:r>
+        <w:fldChar w:fldCharType="separate"/>
+      </w:r>
+      <w:r>
+        <w:rPr>
+          <w:noProof/>
+        </w:rPr>
+        <w:t>26</w:t>
+      </w:r>
+      <w:r>
+        <w:fldChar w:fldCharType="end"/>
+      </w:r>
+      <w:r>
+        <w:t xml:space="preserve"> - Inserção de conhecimento incerto com negativo na base</w:t>
+      </w:r>
+    </w:p>
+    <w:p>
+      <w:pPr>
+        <w:pStyle w:val="PargrafodaLista"/>
+        <w:numPr>
+          <w:ilvl w:val="2"/>
+          <w:numId w:val="20"/>
+        </w:numPr>
+        <w:jc w:val="both"/>
+        <w:rPr>
+          <w:b/>
+        </w:rPr>
+      </w:pPr>
+      <w:r>
+        <w:t>Conhecimento desconhecido incerto</w:t>
+      </w:r>
+      <w:r>
+        <w:t xml:space="preserve"> (repetido)</w:t>
+      </w:r>
+      <w:r>
+        <w:t xml:space="preserve"> – É esperado</w:t>
+      </w:r>
+      <w:r>
+        <w:t xml:space="preserve"> que não se insira.</w:t>
+      </w:r>
+    </w:p>
+    <w:p>
+      <w:pPr>
+        <w:keepNext/>
+        <w:jc w:val="center"/>
+      </w:pPr>
+      <w:r>
+        <w:rPr>
+          <w:b/>
+          <w:noProof/>
+          <w:lang w:eastAsia="pt-PT"/>
+        </w:rPr>
+        <w:drawing>
+          <wp:inline distT="0" distB="0" distL="0" distR="0" wp14:anchorId="43D544DD" wp14:editId="15EC1FA3">
+            <wp:extent cx="4293705" cy="1379903"/>
+            <wp:effectExtent l="0" t="0" r="0" b="0"/>
+            <wp:docPr id="28" name="Imagem 28" descr="C:\Users\patricia\Desktop\SRCR-2015\TP2\Print\Inserir D1\D1D1.png"/>
+            <wp:cNvGraphicFramePr>
+              <a:graphicFrameLocks xmlns:a="http://schemas.openxmlformats.org/drawingml/2006/main" noChangeAspect="1"/>
+            </wp:cNvGraphicFramePr>
+            <a:graphic xmlns:a="http://schemas.openxmlformats.org/drawingml/2006/main">
+              <a:graphicData uri="http://schemas.openxmlformats.org/drawingml/2006/picture">
+                <pic:pic xmlns:pic="http://schemas.openxmlformats.org/drawingml/2006/picture">
+                  <pic:nvPicPr>
+                    <pic:cNvPr id="0" name="Picture 24" descr="C:\Users\patricia\Desktop\SRCR-2015\TP2\Print\Inserir D1\D1D1.png"/>
+                    <pic:cNvPicPr>
+                      <a:picLocks noChangeAspect="1" noChangeArrowheads="1"/>
+                    </pic:cNvPicPr>
+                  </pic:nvPicPr>
+                  <pic:blipFill>
+                    <a:blip r:embed="rId37">
+                      <a:extLst>
+                        <a:ext uri="{28A0092B-C50C-407E-A947-70E740481C1C}">
+                          <a14:useLocalDpi xmlns:a14="http://schemas.microsoft.com/office/drawing/2010/main" val="0"/>
+                        </a:ext>
+                      </a:extLst>
+                    </a:blip>
+                    <a:srcRect/>
+                    <a:stretch>
+                      <a:fillRect/>
+                    </a:stretch>
+                  </pic:blipFill>
+                  <pic:spPr bwMode="auto">
+                    <a:xfrm>
+                      <a:off x="0" y="0"/>
+                      <a:ext cx="4341369" cy="1395221"/>
+                    </a:xfrm>
+                    <a:prstGeom prst="rect">
+                      <a:avLst/>
+                    </a:prstGeom>
+                    <a:noFill/>
+                    <a:ln>
+                      <a:noFill/>
+                    </a:ln>
+                  </pic:spPr>
+                </pic:pic>
+              </a:graphicData>
+            </a:graphic>
+          </wp:inline>
+        </w:drawing>
+      </w:r>
+    </w:p>
+    <w:p>
+      <w:pPr>
+        <w:pStyle w:val="Legenda"/>
+        <w:jc w:val="center"/>
+        <w:rPr>
+          <w:b/>
+        </w:rPr>
+      </w:pPr>
+      <w:r>
+        <w:t xml:space="preserve">Figura </w:t>
+      </w:r>
+      <w:r>
+        <w:fldChar w:fldCharType="begin"/>
+      </w:r>
+      <w:r>
+        <w:instrText xml:space="preserve"> SEQ Figura \* ARABIC </w:instrText>
+      </w:r>
+      <w:r>
+        <w:fldChar w:fldCharType="separate"/>
+      </w:r>
+      <w:r>
+        <w:rPr>
+          <w:noProof/>
+        </w:rPr>
+        <w:t>27</w:t>
+      </w:r>
+      <w:r>
+        <w:fldChar w:fldCharType="end"/>
+      </w:r>
+      <w:r>
+        <w:t xml:space="preserve"> - Inserção de conhecimento incerto com conhecimento incerto</w:t>
+      </w:r>
+    </w:p>
+    <w:p>
+      <w:pPr>
+        <w:pStyle w:val="PargrafodaLista"/>
+        <w:numPr>
+          <w:ilvl w:val="2"/>
+          <w:numId w:val="20"/>
+        </w:numPr>
+        <w:jc w:val="both"/>
+      </w:pPr>
+      <w:r>
+        <w:t>Conhecimento desconhecido impreciso</w:t>
+      </w:r>
+      <w:r>
+        <w:t xml:space="preserve"> – É esperado que não </w:t>
+      </w:r>
+      <w:r>
+        <w:t>seja inserido na base de conhecimento</w:t>
+      </w:r>
+      <w:r>
+        <w:t>.</w:t>
+      </w:r>
+    </w:p>
+    <w:p>
+      <w:pPr>
+        <w:keepNext/>
+        <w:jc w:val="center"/>
+      </w:pPr>
+      <w:r>
+        <w:rPr>
+          <w:noProof/>
+          <w:lang w:eastAsia="pt-PT"/>
+        </w:rPr>
+        <w:drawing>
+          <wp:inline distT="0" distB="0" distL="0" distR="0" wp14:anchorId="59F2798E" wp14:editId="1AE47044">
+            <wp:extent cx="3995531" cy="1449422"/>
+            <wp:effectExtent l="0" t="0" r="5080" b="0"/>
+            <wp:docPr id="29" name="Imagem 29" descr="C:\Users\patricia\Desktop\SRCR-2015\TP2\Print\Inserir D1\D1D2.png"/>
+            <wp:cNvGraphicFramePr>
+              <a:graphicFrameLocks xmlns:a="http://schemas.openxmlformats.org/drawingml/2006/main" noChangeAspect="1"/>
+            </wp:cNvGraphicFramePr>
+            <a:graphic xmlns:a="http://schemas.openxmlformats.org/drawingml/2006/main">
+              <a:graphicData uri="http://schemas.openxmlformats.org/drawingml/2006/picture">
+                <pic:pic xmlns:pic="http://schemas.openxmlformats.org/drawingml/2006/picture">
+                  <pic:nvPicPr>
+                    <pic:cNvPr id="0" name="Picture 25" descr="C:\Users\patricia\Desktop\SRCR-2015\TP2\Print\Inserir D1\D1D2.png"/>
+                    <pic:cNvPicPr>
+                      <a:picLocks noChangeAspect="1" noChangeArrowheads="1"/>
+                    </pic:cNvPicPr>
+                  </pic:nvPicPr>
+                  <pic:blipFill>
+                    <a:blip r:embed="rId38">
+                      <a:extLst>
+                        <a:ext uri="{28A0092B-C50C-407E-A947-70E740481C1C}">
+                          <a14:useLocalDpi xmlns:a14="http://schemas.microsoft.com/office/drawing/2010/main" val="0"/>
+                        </a:ext>
+                      </a:extLst>
+                    </a:blip>
+                    <a:srcRect/>
+                    <a:stretch>
+                      <a:fillRect/>
+                    </a:stretch>
+                  </pic:blipFill>
+                  <pic:spPr bwMode="auto">
+                    <a:xfrm>
+                      <a:off x="0" y="0"/>
+                      <a:ext cx="4053429" cy="1470425"/>
+                    </a:xfrm>
+                    <a:prstGeom prst="rect">
+                      <a:avLst/>
+                    </a:prstGeom>
+                    <a:noFill/>
+                    <a:ln>
+                      <a:noFill/>
+                    </a:ln>
+                  </pic:spPr>
+                </pic:pic>
+              </a:graphicData>
+            </a:graphic>
+          </wp:inline>
+        </w:drawing>
+      </w:r>
+    </w:p>
+    <w:p>
+      <w:pPr>
+        <w:pStyle w:val="Legenda"/>
+        <w:jc w:val="center"/>
+        <w:rPr>
+          <w:b/>
+        </w:rPr>
+      </w:pPr>
+      <w:r>
+        <w:t xml:space="preserve">Figura </w:t>
+      </w:r>
+      <w:r>
+        <w:fldChar w:fldCharType="begin"/>
+      </w:r>
+      <w:r>
+        <w:instrText xml:space="preserve"> SEQ Figura \* ARABIC </w:instrText>
+      </w:r>
+      <w:r>
+        <w:fldChar w:fldCharType="separate"/>
+      </w:r>
+      <w:r>
+        <w:rPr>
+          <w:noProof/>
+        </w:rPr>
+        <w:t>28</w:t>
+      </w:r>
+      <w:r>
+        <w:fldChar w:fldCharType="end"/>
+      </w:r>
+      <w:r>
+        <w:t xml:space="preserve"> - Inserção de conhecimento incerto com impreciso na base</w:t>
+      </w:r>
+    </w:p>
+    <w:p>
+      <w:pPr>
+        <w:pStyle w:val="PargrafodaLista"/>
+        <w:numPr>
+          <w:ilvl w:val="1"/>
+          <w:numId w:val="20"/>
+        </w:numPr>
+        <w:jc w:val="both"/>
+        <w:rPr>
+          <w:b/>
+        </w:rPr>
+      </w:pPr>
+      <w:r>
+        <w:t xml:space="preserve">Introdução de conhecimento imperfeito do tipo </w:t>
+      </w:r>
+      <w:r>
+        <w:t>impreciso</w:t>
+      </w:r>
+      <w:r>
+        <w:t xml:space="preserve"> e na base de conhecimento tem-se:</w:t>
+      </w:r>
+      <w:r>
+        <w:rPr>
+          <w:b/>
+        </w:rPr>
+        <w:t xml:space="preserve"> </w:t>
+      </w:r>
+    </w:p>
+    <w:p>
+      <w:pPr>
+        <w:pStyle w:val="PargrafodaLista"/>
+        <w:numPr>
+          <w:ilvl w:val="2"/>
+          <w:numId w:val="20"/>
+        </w:numPr>
+        <w:jc w:val="both"/>
+        <w:rPr>
+          <w:b/>
+        </w:rPr>
+      </w:pPr>
+      <w:r>
+        <w:lastRenderedPageBreak/>
+        <w:t>Conhecimento positivo</w:t>
+      </w:r>
+      <w:r>
+        <w:t xml:space="preserve"> – É esperado que não seja inserido.</w:t>
+      </w:r>
+    </w:p>
+    <w:p>
+      <w:pPr>
+        <w:keepNext/>
+        <w:jc w:val="center"/>
+      </w:pPr>
+      <w:r>
+        <w:rPr>
+          <w:b/>
+          <w:noProof/>
+          <w:lang w:eastAsia="pt-PT"/>
+        </w:rPr>
+        <w:drawing>
+          <wp:inline distT="0" distB="0" distL="0" distR="0" wp14:anchorId="71CDA8C6" wp14:editId="410505D8">
+            <wp:extent cx="4273826" cy="1513229"/>
+            <wp:effectExtent l="0" t="0" r="0" b="0"/>
+            <wp:docPr id="30" name="Imagem 30" descr="C:\Users\patricia\Desktop\SRCR-2015\TP2\Print\Inserir D2\D2Verdadeiro.png"/>
+            <wp:cNvGraphicFramePr>
+              <a:graphicFrameLocks xmlns:a="http://schemas.openxmlformats.org/drawingml/2006/main" noChangeAspect="1"/>
+            </wp:cNvGraphicFramePr>
+            <a:graphic xmlns:a="http://schemas.openxmlformats.org/drawingml/2006/main">
+              <a:graphicData uri="http://schemas.openxmlformats.org/drawingml/2006/picture">
+                <pic:pic xmlns:pic="http://schemas.openxmlformats.org/drawingml/2006/picture">
+                  <pic:nvPicPr>
+                    <pic:cNvPr id="0" name="Picture 26" descr="C:\Users\patricia\Desktop\SRCR-2015\TP2\Print\Inserir D2\D2Verdadeiro.png"/>
+                    <pic:cNvPicPr>
+                      <a:picLocks noChangeAspect="1" noChangeArrowheads="1"/>
+                    </pic:cNvPicPr>
+                  </pic:nvPicPr>
+                  <pic:blipFill>
+                    <a:blip r:embed="rId39">
+                      <a:extLst>
+                        <a:ext uri="{28A0092B-C50C-407E-A947-70E740481C1C}">
+                          <a14:useLocalDpi xmlns:a14="http://schemas.microsoft.com/office/drawing/2010/main" val="0"/>
+                        </a:ext>
+                      </a:extLst>
+                    </a:blip>
+                    <a:srcRect/>
+                    <a:stretch>
+                      <a:fillRect/>
+                    </a:stretch>
+                  </pic:blipFill>
+                  <pic:spPr bwMode="auto">
+                    <a:xfrm>
+                      <a:off x="0" y="0"/>
+                      <a:ext cx="4299681" cy="1522383"/>
+                    </a:xfrm>
+                    <a:prstGeom prst="rect">
+                      <a:avLst/>
+                    </a:prstGeom>
+                    <a:noFill/>
+                    <a:ln>
+                      <a:noFill/>
+                    </a:ln>
+                  </pic:spPr>
+                </pic:pic>
+              </a:graphicData>
+            </a:graphic>
+          </wp:inline>
+        </w:drawing>
+      </w:r>
+    </w:p>
+    <w:p>
+      <w:pPr>
+        <w:pStyle w:val="Legenda"/>
+        <w:jc w:val="center"/>
+        <w:rPr>
+          <w:b/>
+        </w:rPr>
+      </w:pPr>
+      <w:r>
+        <w:t xml:space="preserve">Figura </w:t>
+      </w:r>
+      <w:r>
+        <w:fldChar w:fldCharType="begin"/>
+      </w:r>
+      <w:r>
+        <w:instrText xml:space="preserve"> SEQ Figura \* ARABIC </w:instrText>
+      </w:r>
+      <w:r>
+        <w:fldChar w:fldCharType="separate"/>
+      </w:r>
+      <w:r>
+        <w:rPr>
+          <w:noProof/>
+        </w:rPr>
+        <w:t>29</w:t>
+      </w:r>
+      <w:r>
+        <w:fldChar w:fldCharType="end"/>
+      </w:r>
+      <w:r>
+        <w:t xml:space="preserve"> - Inserção de conhecimento </w:t>
+      </w:r>
+      <w:r>
+        <w:t>impreciso</w:t>
+      </w:r>
+      <w:r>
+        <w:t xml:space="preserve"> com positivo na base</w:t>
+      </w:r>
+    </w:p>
+    <w:p>
+      <w:pPr>
+        <w:pStyle w:val="PargrafodaLista"/>
+        <w:numPr>
+          <w:ilvl w:val="2"/>
+          <w:numId w:val="20"/>
+        </w:numPr>
+        <w:jc w:val="both"/>
+        <w:rPr>
+          <w:b/>
+        </w:rPr>
+      </w:pPr>
+      <w:r>
+        <w:t>Conhecimento negativo</w:t>
+      </w:r>
+      <w:r>
+        <w:t xml:space="preserve"> – É esperado que não seja inserido.</w:t>
+      </w:r>
+    </w:p>
+    <w:p>
+      <w:pPr>
+        <w:keepNext/>
+        <w:jc w:val="center"/>
+      </w:pPr>
+      <w:r>
+        <w:rPr>
+          <w:b/>
+          <w:noProof/>
+          <w:lang w:eastAsia="pt-PT"/>
+        </w:rPr>
+        <w:drawing>
+          <wp:inline distT="0" distB="0" distL="0" distR="0" wp14:anchorId="21D0FADD" wp14:editId="01BD6859">
+            <wp:extent cx="4234069" cy="1372589"/>
+            <wp:effectExtent l="0" t="0" r="0" b="0"/>
+            <wp:docPr id="31" name="Imagem 31" descr="C:\Users\patricia\Desktop\SRCR-2015\TP2\Print\Inserir D2\D2Falso.png"/>
+            <wp:cNvGraphicFramePr>
+              <a:graphicFrameLocks xmlns:a="http://schemas.openxmlformats.org/drawingml/2006/main" noChangeAspect="1"/>
+            </wp:cNvGraphicFramePr>
+            <a:graphic xmlns:a="http://schemas.openxmlformats.org/drawingml/2006/main">
+              <a:graphicData uri="http://schemas.openxmlformats.org/drawingml/2006/picture">
+                <pic:pic xmlns:pic="http://schemas.openxmlformats.org/drawingml/2006/picture">
+                  <pic:nvPicPr>
+                    <pic:cNvPr id="0" name="Picture 27" descr="C:\Users\patricia\Desktop\SRCR-2015\TP2\Print\Inserir D2\D2Falso.png"/>
+                    <pic:cNvPicPr>
+                      <a:picLocks noChangeAspect="1" noChangeArrowheads="1"/>
+                    </pic:cNvPicPr>
+                  </pic:nvPicPr>
+                  <pic:blipFill>
+                    <a:blip r:embed="rId40">
+                      <a:extLst>
+                        <a:ext uri="{28A0092B-C50C-407E-A947-70E740481C1C}">
+                          <a14:useLocalDpi xmlns:a14="http://schemas.microsoft.com/office/drawing/2010/main" val="0"/>
+                        </a:ext>
+                      </a:extLst>
+                    </a:blip>
+                    <a:srcRect/>
+                    <a:stretch>
+                      <a:fillRect/>
+                    </a:stretch>
+                  </pic:blipFill>
+                  <pic:spPr bwMode="auto">
+                    <a:xfrm>
+                      <a:off x="0" y="0"/>
+                      <a:ext cx="4253153" cy="1378776"/>
+                    </a:xfrm>
+                    <a:prstGeom prst="rect">
+                      <a:avLst/>
+                    </a:prstGeom>
+                    <a:noFill/>
+                    <a:ln>
+                      <a:noFill/>
+                    </a:ln>
+                  </pic:spPr>
+                </pic:pic>
+              </a:graphicData>
+            </a:graphic>
+          </wp:inline>
+        </w:drawing>
+      </w:r>
+    </w:p>
+    <w:p>
+      <w:pPr>
+        <w:pStyle w:val="Legenda"/>
+        <w:jc w:val="center"/>
+        <w:rPr>
+          <w:b/>
+        </w:rPr>
+      </w:pPr>
+      <w:r>
+        <w:t xml:space="preserve">Figura </w:t>
+      </w:r>
+      <w:r>
+        <w:fldChar w:fldCharType="begin"/>
+      </w:r>
+      <w:r>
+        <w:instrText xml:space="preserve"> SEQ Figura \* ARABIC </w:instrText>
+      </w:r>
+      <w:r>
+        <w:fldChar w:fldCharType="separate"/>
+      </w:r>
+      <w:r>
+        <w:rPr>
+          <w:noProof/>
+        </w:rPr>
+        <w:t>30</w:t>
+      </w:r>
+      <w:r>
+        <w:fldChar w:fldCharType="end"/>
+      </w:r>
+      <w:r>
+        <w:t xml:space="preserve"> - Inserção de conhecimento impreciso com negativo na base</w:t>
+      </w:r>
+    </w:p>
+    <w:p>
+      <w:pPr>
+        <w:pStyle w:val="PargrafodaLista"/>
+        <w:numPr>
+          <w:ilvl w:val="2"/>
+          <w:numId w:val="20"/>
+        </w:numPr>
+        <w:jc w:val="both"/>
+        <w:rPr>
+          <w:b/>
+        </w:rPr>
+      </w:pPr>
+      <w:r>
+        <w:t>Conhecimento desconhecido incerto</w:t>
+      </w:r>
+      <w:r>
+        <w:t xml:space="preserve"> – É esperado que o conhecimento seja inserido, note-se que apenas é inserido um facto de cada vez!</w:t>
+      </w:r>
+    </w:p>
+    <w:p>
+      <w:pPr>
+        <w:keepNext/>
+        <w:jc w:val="center"/>
+      </w:pPr>
+      <w:r>
+        <w:rPr>
+          <w:b/>
+          <w:noProof/>
+          <w:lang w:eastAsia="pt-PT"/>
+        </w:rPr>
+        <w:drawing>
+          <wp:inline distT="0" distB="0" distL="0" distR="0" wp14:anchorId="0BB1C47E" wp14:editId="7C88E9F0">
+            <wp:extent cx="4472609" cy="1439772"/>
+            <wp:effectExtent l="0" t="0" r="4445" b="8255"/>
+            <wp:docPr id="34" name="Imagem 34" descr="C:\Users\patricia\Desktop\SRCR-2015\TP2\Print\Inserir D2\D2D1.png"/>
+            <wp:cNvGraphicFramePr>
+              <a:graphicFrameLocks xmlns:a="http://schemas.openxmlformats.org/drawingml/2006/main" noChangeAspect="1"/>
+            </wp:cNvGraphicFramePr>
+            <a:graphic xmlns:a="http://schemas.openxmlformats.org/drawingml/2006/main">
+              <a:graphicData uri="http://schemas.openxmlformats.org/drawingml/2006/picture">
+                <pic:pic xmlns:pic="http://schemas.openxmlformats.org/drawingml/2006/picture">
+                  <pic:nvPicPr>
+                    <pic:cNvPr id="0" name="Picture 30" descr="C:\Users\patricia\Desktop\SRCR-2015\TP2\Print\Inserir D2\D2D1.png"/>
+                    <pic:cNvPicPr>
+                      <a:picLocks noChangeAspect="1" noChangeArrowheads="1"/>
+                    </pic:cNvPicPr>
+                  </pic:nvPicPr>
+                  <pic:blipFill>
+                    <a:blip r:embed="rId41">
+                      <a:extLst>
+                        <a:ext uri="{28A0092B-C50C-407E-A947-70E740481C1C}">
+                          <a14:useLocalDpi xmlns:a14="http://schemas.microsoft.com/office/drawing/2010/main" val="0"/>
+                        </a:ext>
+                      </a:extLst>
+                    </a:blip>
+                    <a:srcRect/>
+                    <a:stretch>
+                      <a:fillRect/>
+                    </a:stretch>
+                  </pic:blipFill>
+                  <pic:spPr bwMode="auto">
+                    <a:xfrm>
+                      <a:off x="0" y="0"/>
+                      <a:ext cx="4520695" cy="1455251"/>
+                    </a:xfrm>
+                    <a:prstGeom prst="rect">
+                      <a:avLst/>
+                    </a:prstGeom>
+                    <a:noFill/>
+                    <a:ln>
+                      <a:noFill/>
+                    </a:ln>
+                  </pic:spPr>
+                </pic:pic>
+              </a:graphicData>
+            </a:graphic>
+          </wp:inline>
+        </w:drawing>
+      </w:r>
+    </w:p>
+    <w:p>
+      <w:pPr>
+        <w:pStyle w:val="Legenda"/>
+        <w:jc w:val="center"/>
+        <w:rPr>
+          <w:b/>
+        </w:rPr>
+      </w:pPr>
+      <w:r>
+        <w:t xml:space="preserve">Figura </w:t>
+      </w:r>
+      <w:r>
+        <w:fldChar w:fldCharType="begin"/>
+      </w:r>
+      <w:r>
+        <w:instrText xml:space="preserve"> SEQ Figura \* ARABIC </w:instrText>
+      </w:r>
+      <w:r>
+        <w:fldChar w:fldCharType="separate"/>
+      </w:r>
+      <w:r>
+        <w:rPr>
+          <w:noProof/>
+        </w:rPr>
+        <w:t>31</w:t>
+      </w:r>
+      <w:r>
+        <w:fldChar w:fldCharType="end"/>
+      </w:r>
+      <w:r>
+        <w:t xml:space="preserve"> - Inserção de conhecimento impreciso com incerto na base</w:t>
+      </w:r>
+    </w:p>
+    <w:p>
+      <w:pPr>
+        <w:pStyle w:val="PargrafodaLista"/>
+        <w:numPr>
+          <w:ilvl w:val="2"/>
+          <w:numId w:val="20"/>
+        </w:numPr>
+        <w:jc w:val="both"/>
+        <w:rPr>
+          <w:b/>
+        </w:rPr>
+      </w:pPr>
+      <w:r>
+        <w:t>Conhecimento desconhecido impreciso</w:t>
+      </w:r>
+      <w:r>
+        <w:t xml:space="preserve"> – É esperado que seja inserido, adicionando à gama de imprecisão já existente o valor submetido.</w:t>
+      </w:r>
+    </w:p>
+    <w:p>
+      <w:pPr>
+        <w:pStyle w:val="PargrafodaLista"/>
+        <w:rPr>
+          <w:b/>
+        </w:rPr>
+      </w:pPr>
+    </w:p>
+    <w:p>
+      <w:pPr>
+        <w:keepNext/>
+        <w:jc w:val="center"/>
+      </w:pPr>
+      <w:r>
+        <w:rPr>
+          <w:b/>
+          <w:noProof/>
+          <w:lang w:eastAsia="pt-PT"/>
+        </w:rPr>
+        <w:lastRenderedPageBreak/>
+        <w:drawing>
+          <wp:inline distT="0" distB="0" distL="0" distR="0" wp14:anchorId="388A34C2" wp14:editId="6B622CAA">
+            <wp:extent cx="4263887" cy="1539641"/>
+            <wp:effectExtent l="0" t="0" r="3810" b="3810"/>
+            <wp:docPr id="33" name="Imagem 33" descr="C:\Users\patricia\Desktop\SRCR-2015\TP2\Print\Inserir D2\D2D2.png"/>
+            <wp:cNvGraphicFramePr>
+              <a:graphicFrameLocks xmlns:a="http://schemas.openxmlformats.org/drawingml/2006/main" noChangeAspect="1"/>
+            </wp:cNvGraphicFramePr>
+            <a:graphic xmlns:a="http://schemas.openxmlformats.org/drawingml/2006/main">
+              <a:graphicData uri="http://schemas.openxmlformats.org/drawingml/2006/picture">
+                <pic:pic xmlns:pic="http://schemas.openxmlformats.org/drawingml/2006/picture">
+                  <pic:nvPicPr>
+                    <pic:cNvPr id="0" name="Picture 29" descr="C:\Users\patricia\Desktop\SRCR-2015\TP2\Print\Inserir D2\D2D2.png"/>
+                    <pic:cNvPicPr>
+                      <a:picLocks noChangeAspect="1" noChangeArrowheads="1"/>
+                    </pic:cNvPicPr>
+                  </pic:nvPicPr>
+                  <pic:blipFill>
+                    <a:blip r:embed="rId42">
+                      <a:extLst>
+                        <a:ext uri="{28A0092B-C50C-407E-A947-70E740481C1C}">
+                          <a14:useLocalDpi xmlns:a14="http://schemas.microsoft.com/office/drawing/2010/main" val="0"/>
+                        </a:ext>
+                      </a:extLst>
+                    </a:blip>
+                    <a:srcRect/>
+                    <a:stretch>
+                      <a:fillRect/>
+                    </a:stretch>
+                  </pic:blipFill>
+                  <pic:spPr bwMode="auto">
+                    <a:xfrm>
+                      <a:off x="0" y="0"/>
+                      <a:ext cx="4290508" cy="1549254"/>
+                    </a:xfrm>
+                    <a:prstGeom prst="rect">
+                      <a:avLst/>
+                    </a:prstGeom>
+                    <a:noFill/>
+                    <a:ln>
+                      <a:noFill/>
+                    </a:ln>
+                  </pic:spPr>
+                </pic:pic>
+              </a:graphicData>
+            </a:graphic>
+          </wp:inline>
+        </w:drawing>
+      </w:r>
+    </w:p>
+    <w:p>
+      <w:pPr>
+        <w:pStyle w:val="Legenda"/>
+        <w:jc w:val="center"/>
+        <w:rPr>
+          <w:b/>
+        </w:rPr>
+      </w:pPr>
+      <w:r>
+        <w:t xml:space="preserve">Figura </w:t>
+      </w:r>
+      <w:r>
+        <w:fldChar w:fldCharType="begin"/>
+      </w:r>
+      <w:r>
+        <w:instrText xml:space="preserve"> SEQ Figura \* ARABIC </w:instrText>
+      </w:r>
+      <w:r>
+        <w:fldChar w:fldCharType="separate"/>
+      </w:r>
+      <w:r>
+        <w:rPr>
+          <w:noProof/>
+        </w:rPr>
+        <w:t>32</w:t>
+      </w:r>
+      <w:r>
+        <w:fldChar w:fldCharType="end"/>
+      </w:r>
+      <w:r>
+        <w:t xml:space="preserve"> - Inserção de conhecimento impreciso com impreciso na base</w:t>
+      </w:r>
+    </w:p>
+    <w:p>
+      <w:pPr>
+        <w:pStyle w:val="PargrafodaLista"/>
+        <w:ind w:left="2148"/>
+        <w:jc w:val="both"/>
+        <w:rPr>
+          <w:b/>
+        </w:rPr>
+      </w:pPr>
+    </w:p>
+    <w:p>
+      <w:pPr>
+        <w:pStyle w:val="PargrafodaLista"/>
+        <w:ind w:left="2868"/>
+        <w:jc w:val="both"/>
+        <w:rPr>
+          <w:b/>
+        </w:rPr>
+      </w:pPr>
+    </w:p>
+    <w:p/>
+    <w:p>
+      <w:pPr>
+        <w:pStyle w:val="PargrafodaLista"/>
+        <w:ind w:left="1428"/>
+        <w:rPr>
+          <w:b/>
+        </w:rPr>
+      </w:pPr>
+    </w:p>
+    <w:p>
+      <w:pPr>
+        <w:ind w:left="1068"/>
+      </w:pPr>
+    </w:p>
+    <w:p>
+      <w:pPr>
+        <w:pStyle w:val="PargrafodaLista"/>
+        <w:numPr>
+          <w:ilvl w:val="0"/>
+          <w:numId w:val="20"/>
+        </w:numPr>
       </w:pPr>
       <w:r>
         <w:br w:type="page"/>
@@ -6568,6 +10217,16 @@
         <w:jc w:val="both"/>
       </w:pPr>
       <w:r>
+        <w:t>Acima de tudo a maior dificuldade foi na evolução dos predicados demo e evolucao que foram um pouco trabalhosas e custosas de conseguir, não foi de nosso entendimento que o tivéssemos de aplicar e por consequente, quando assim o percebemos, tornou-se ainda mais desafiante a sua implementação.</w:t>
+      </w:r>
+      <w:bookmarkStart w:id="0" w:name="_GoBack"/>
+      <w:bookmarkEnd w:id="0"/>
+    </w:p>
+    <w:p>
+      <w:pPr>
+        <w:jc w:val="both"/>
+      </w:pPr>
+      <w:r>
         <w:t xml:space="preserve">A aplicação dos três tipos de conhecimento imperfeito não levantou </w:t>
       </w:r>
       <w:r>
@@ -6640,7 +10299,7 @@
     </w:p>
     <w:p/>
     <w:sectPr>
-      <w:footerReference w:type="default" r:id="rId19"/>
+      <w:footerReference w:type="default" r:id="rId43"/>
       <w:type w:val="continuous"/>
       <w:pgSz w:w="11906" w:h="16838"/>
       <w:pgMar w:top="1417" w:right="1701" w:bottom="1417" w:left="1701" w:header="708" w:footer="708" w:gutter="0"/>
@@ -6769,7 +10428,7 @@
             <w:noProof/>
             <w:lang w:val="pt-BR"/>
           </w:rPr>
-          <w:t>17</w:t>
+          <w:t>22</w:t>
         </w:r>
         <w:r>
           <w:fldChar w:fldCharType="end"/>
@@ -8094,6 +11753,92 @@
     </w:lvl>
   </w:abstractNum>
   <w:abstractNum w:abstractNumId="13">
+    <w:nsid w:val="62790B82"/>
+    <w:multiLevelType w:val="multilevel"/>
+    <w:tmpl w:val="0816001F"/>
+    <w:lvl w:ilvl="0">
+      <w:start w:val="1"/>
+      <w:numFmt w:val="decimal"/>
+      <w:lvlText w:val="%1."/>
+      <w:lvlJc w:val="left"/>
+      <w:pPr>
+        <w:ind w:left="360" w:hanging="360"/>
+      </w:pPr>
+    </w:lvl>
+    <w:lvl w:ilvl="1">
+      <w:start w:val="1"/>
+      <w:numFmt w:val="decimal"/>
+      <w:lvlText w:val="%1.%2."/>
+      <w:lvlJc w:val="left"/>
+      <w:pPr>
+        <w:ind w:left="792" w:hanging="432"/>
+      </w:pPr>
+    </w:lvl>
+    <w:lvl w:ilvl="2">
+      <w:start w:val="1"/>
+      <w:numFmt w:val="decimal"/>
+      <w:lvlText w:val="%1.%2.%3."/>
+      <w:lvlJc w:val="left"/>
+      <w:pPr>
+        <w:ind w:left="1224" w:hanging="504"/>
+      </w:pPr>
+    </w:lvl>
+    <w:lvl w:ilvl="3">
+      <w:start w:val="1"/>
+      <w:numFmt w:val="decimal"/>
+      <w:lvlText w:val="%1.%2.%3.%4."/>
+      <w:lvlJc w:val="left"/>
+      <w:pPr>
+        <w:ind w:left="1728" w:hanging="648"/>
+      </w:pPr>
+    </w:lvl>
+    <w:lvl w:ilvl="4">
+      <w:start w:val="1"/>
+      <w:numFmt w:val="decimal"/>
+      <w:lvlText w:val="%1.%2.%3.%4.%5."/>
+      <w:lvlJc w:val="left"/>
+      <w:pPr>
+        <w:ind w:left="2232" w:hanging="792"/>
+      </w:pPr>
+    </w:lvl>
+    <w:lvl w:ilvl="5">
+      <w:start w:val="1"/>
+      <w:numFmt w:val="decimal"/>
+      <w:lvlText w:val="%1.%2.%3.%4.%5.%6."/>
+      <w:lvlJc w:val="left"/>
+      <w:pPr>
+        <w:ind w:left="2736" w:hanging="936"/>
+      </w:pPr>
+    </w:lvl>
+    <w:lvl w:ilvl="6">
+      <w:start w:val="1"/>
+      <w:numFmt w:val="decimal"/>
+      <w:lvlText w:val="%1.%2.%3.%4.%5.%6.%7."/>
+      <w:lvlJc w:val="left"/>
+      <w:pPr>
+        <w:ind w:left="3240" w:hanging="1080"/>
+      </w:pPr>
+    </w:lvl>
+    <w:lvl w:ilvl="7">
+      <w:start w:val="1"/>
+      <w:numFmt w:val="decimal"/>
+      <w:lvlText w:val="%1.%2.%3.%4.%5.%6.%7.%8."/>
+      <w:lvlJc w:val="left"/>
+      <w:pPr>
+        <w:ind w:left="3744" w:hanging="1224"/>
+      </w:pPr>
+    </w:lvl>
+    <w:lvl w:ilvl="8">
+      <w:start w:val="1"/>
+      <w:numFmt w:val="decimal"/>
+      <w:lvlText w:val="%1.%2.%3.%4.%5.%6.%7.%8.%9."/>
+      <w:lvlJc w:val="left"/>
+      <w:pPr>
+        <w:ind w:left="4320" w:hanging="1440"/>
+      </w:pPr>
+    </w:lvl>
+  </w:abstractNum>
+  <w:abstractNum w:abstractNumId="14">
     <w:nsid w:val="65D14E27"/>
     <w:multiLevelType w:val="hybridMultilevel"/>
     <w:tmpl w:val="DFEAA90E"/>
@@ -8206,7 +11951,7 @@
       </w:rPr>
     </w:lvl>
   </w:abstractNum>
-  <w:abstractNum w:abstractNumId="14">
+  <w:abstractNum w:abstractNumId="15">
     <w:nsid w:val="661F0253"/>
     <w:multiLevelType w:val="multilevel"/>
     <w:tmpl w:val="0816001F"/>
@@ -8292,7 +12037,7 @@
       </w:pPr>
     </w:lvl>
   </w:abstractNum>
-  <w:abstractNum w:abstractNumId="15">
+  <w:abstractNum w:abstractNumId="16">
     <w:nsid w:val="665E674F"/>
     <w:multiLevelType w:val="hybridMultilevel"/>
     <w:tmpl w:val="0734B9A0"/>
@@ -8378,7 +12123,7 @@
       </w:pPr>
     </w:lvl>
   </w:abstractNum>
-  <w:abstractNum w:abstractNumId="16">
+  <w:abstractNum w:abstractNumId="17">
     <w:nsid w:val="6AED5DCA"/>
     <w:multiLevelType w:val="multilevel"/>
     <w:tmpl w:val="0816001F"/>
@@ -8464,7 +12209,7 @@
       </w:pPr>
     </w:lvl>
   </w:abstractNum>
-  <w:abstractNum w:abstractNumId="17">
+  <w:abstractNum w:abstractNumId="18">
     <w:nsid w:val="6B090595"/>
     <w:multiLevelType w:val="multilevel"/>
     <w:tmpl w:val="0816001F"/>
@@ -8550,7 +12295,7 @@
       </w:pPr>
     </w:lvl>
   </w:abstractNum>
-  <w:abstractNum w:abstractNumId="18">
+  <w:abstractNum w:abstractNumId="19">
     <w:nsid w:val="6DC977F9"/>
     <w:multiLevelType w:val="multilevel"/>
     <w:tmpl w:val="0816001F"/>
@@ -8636,7 +12381,7 @@
       </w:pPr>
     </w:lvl>
   </w:abstractNum>
-  <w:abstractNum w:abstractNumId="19">
+  <w:abstractNum w:abstractNumId="20">
     <w:nsid w:val="6DF63801"/>
     <w:multiLevelType w:val="hybridMultilevel"/>
     <w:tmpl w:val="7640CEFE"/>
@@ -8749,7 +12494,7 @@
       </w:rPr>
     </w:lvl>
   </w:abstractNum>
-  <w:abstractNum w:abstractNumId="20">
+  <w:abstractNum w:abstractNumId="21">
     <w:nsid w:val="72E33EAE"/>
     <w:multiLevelType w:val="hybridMultilevel"/>
     <w:tmpl w:val="D414B7BE"/>
@@ -8862,7 +12607,7 @@
       </w:rPr>
     </w:lvl>
   </w:abstractNum>
-  <w:abstractNum w:abstractNumId="21">
+  <w:abstractNum w:abstractNumId="22">
     <w:nsid w:val="74202DFF"/>
     <w:multiLevelType w:val="hybridMultilevel"/>
     <w:tmpl w:val="9B825536"/>
@@ -8891,7 +12636,7 @@
         <w:rFonts w:ascii="Courier New" w:hAnsi="Courier New" w:cs="Courier New" w:hint="default"/>
       </w:rPr>
     </w:lvl>
-    <w:lvl w:ilvl="2" w:tplc="08160005" w:tentative="1">
+    <w:lvl w:ilvl="2" w:tplc="08160005">
       <w:start w:val="1"/>
       <w:numFmt w:val="bullet"/>
       <w:lvlText w:val=""/>
@@ -8983,16 +12728,16 @@
     <w:abstractNumId w:val="4"/>
   </w:num>
   <w:num w:numId="3">
-    <w:abstractNumId w:val="19"/>
+    <w:abstractNumId w:val="20"/>
   </w:num>
   <w:num w:numId="4">
     <w:abstractNumId w:val="0"/>
   </w:num>
   <w:num w:numId="5">
-    <w:abstractNumId w:val="16"/>
+    <w:abstractNumId w:val="17"/>
   </w:num>
   <w:num w:numId="6">
-    <w:abstractNumId w:val="17"/>
+    <w:abstractNumId w:val="18"/>
   </w:num>
   <w:num w:numId="7">
     <w:abstractNumId w:val="6"/>
@@ -9013,34 +12758,37 @@
     <w:abstractNumId w:val="12"/>
   </w:num>
   <w:num w:numId="13">
-    <w:abstractNumId w:val="18"/>
+    <w:abstractNumId w:val="19"/>
   </w:num>
   <w:num w:numId="14">
-    <w:abstractNumId w:val="20"/>
+    <w:abstractNumId w:val="21"/>
   </w:num>
   <w:num w:numId="15">
-    <w:abstractNumId w:val="15"/>
+    <w:abstractNumId w:val="16"/>
   </w:num>
   <w:num w:numId="16">
     <w:abstractNumId w:val="9"/>
   </w:num>
   <w:num w:numId="17">
-    <w:abstractNumId w:val="14"/>
+    <w:abstractNumId w:val="15"/>
   </w:num>
   <w:num w:numId="18">
     <w:abstractNumId w:val="5"/>
   </w:num>
   <w:num w:numId="19">
-    <w:abstractNumId w:val="13"/>
+    <w:abstractNumId w:val="14"/>
   </w:num>
   <w:num w:numId="20">
-    <w:abstractNumId w:val="21"/>
+    <w:abstractNumId w:val="22"/>
   </w:num>
   <w:num w:numId="21">
     <w:abstractNumId w:val="8"/>
   </w:num>
   <w:num w:numId="22">
     <w:abstractNumId w:val="10"/>
+  </w:num>
+  <w:num w:numId="23">
+    <w:abstractNumId w:val="13"/>
   </w:num>
 </w:numbering>
 </file>
@@ -9463,7 +13211,6 @@
   <w:style w:type="character" w:default="1" w:styleId="Fontepargpadro">
     <w:name w:val="Default Paragraph Font"/>
     <w:uiPriority w:val="1"/>
-    <w:semiHidden/>
     <w:unhideWhenUsed/>
   </w:style>
   <w:style w:type="table" w:default="1" w:styleId="Tabelanormal">
@@ -10199,6 +13946,112 @@
       </w:tcPr>
     </w:tblStylePr>
   </w:style>
+  <w:style w:type="table" w:styleId="TabeladeGrade5Escura-nfase5">
+    <w:name w:val="Grid Table 5 Dark Accent 5"/>
+    <w:basedOn w:val="Tabelanormal"/>
+    <w:uiPriority w:val="50"/>
+    <w:rsid w:val="00D90074"/>
+    <w:pPr>
+      <w:spacing w:after="0" w:line="240" w:lineRule="auto"/>
+    </w:pPr>
+    <w:tblPr>
+      <w:tblStyleRowBandSize w:val="1"/>
+      <w:tblStyleColBandSize w:val="1"/>
+      <w:tblBorders>
+        <w:top w:val="single" w:sz="4" w:space="0" w:color="FFFFFF" w:themeColor="background1"/>
+        <w:left w:val="single" w:sz="4" w:space="0" w:color="FFFFFF" w:themeColor="background1"/>
+        <w:bottom w:val="single" w:sz="4" w:space="0" w:color="FFFFFF" w:themeColor="background1"/>
+        <w:right w:val="single" w:sz="4" w:space="0" w:color="FFFFFF" w:themeColor="background1"/>
+        <w:insideH w:val="single" w:sz="4" w:space="0" w:color="FFFFFF" w:themeColor="background1"/>
+        <w:insideV w:val="single" w:sz="4" w:space="0" w:color="FFFFFF" w:themeColor="background1"/>
+      </w:tblBorders>
+    </w:tblPr>
+    <w:tcPr>
+      <w:shd w:val="clear" w:color="auto" w:fill="D9E2F3" w:themeFill="accent5" w:themeFillTint="33"/>
+    </w:tcPr>
+    <w:tblStylePr w:type="firstRow">
+      <w:rPr>
+        <w:b/>
+        <w:bCs/>
+        <w:color w:val="FFFFFF" w:themeColor="background1"/>
+      </w:rPr>
+      <w:tblPr/>
+      <w:tcPr>
+        <w:tcBorders>
+          <w:top w:val="single" w:sz="4" w:space="0" w:color="FFFFFF" w:themeColor="background1"/>
+          <w:left w:val="single" w:sz="4" w:space="0" w:color="FFFFFF" w:themeColor="background1"/>
+          <w:right w:val="single" w:sz="4" w:space="0" w:color="FFFFFF" w:themeColor="background1"/>
+          <w:insideH w:val="nil"/>
+          <w:insideV w:val="nil"/>
+        </w:tcBorders>
+        <w:shd w:val="clear" w:color="auto" w:fill="4472C4" w:themeFill="accent5"/>
+      </w:tcPr>
+    </w:tblStylePr>
+    <w:tblStylePr w:type="lastRow">
+      <w:rPr>
+        <w:b/>
+        <w:bCs/>
+        <w:color w:val="FFFFFF" w:themeColor="background1"/>
+      </w:rPr>
+      <w:tblPr/>
+      <w:tcPr>
+        <w:tcBorders>
+          <w:left w:val="single" w:sz="4" w:space="0" w:color="FFFFFF" w:themeColor="background1"/>
+          <w:bottom w:val="single" w:sz="4" w:space="0" w:color="FFFFFF" w:themeColor="background1"/>
+          <w:right w:val="single" w:sz="4" w:space="0" w:color="FFFFFF" w:themeColor="background1"/>
+          <w:insideH w:val="nil"/>
+          <w:insideV w:val="nil"/>
+        </w:tcBorders>
+        <w:shd w:val="clear" w:color="auto" w:fill="4472C4" w:themeFill="accent5"/>
+      </w:tcPr>
+    </w:tblStylePr>
+    <w:tblStylePr w:type="firstCol">
+      <w:rPr>
+        <w:b/>
+        <w:bCs/>
+        <w:color w:val="FFFFFF" w:themeColor="background1"/>
+      </w:rPr>
+      <w:tblPr/>
+      <w:tcPr>
+        <w:tcBorders>
+          <w:top w:val="single" w:sz="4" w:space="0" w:color="FFFFFF" w:themeColor="background1"/>
+          <w:left w:val="single" w:sz="4" w:space="0" w:color="FFFFFF" w:themeColor="background1"/>
+          <w:bottom w:val="single" w:sz="4" w:space="0" w:color="FFFFFF" w:themeColor="background1"/>
+          <w:insideV w:val="nil"/>
+        </w:tcBorders>
+        <w:shd w:val="clear" w:color="auto" w:fill="4472C4" w:themeFill="accent5"/>
+      </w:tcPr>
+    </w:tblStylePr>
+    <w:tblStylePr w:type="lastCol">
+      <w:rPr>
+        <w:b/>
+        <w:bCs/>
+        <w:color w:val="FFFFFF" w:themeColor="background1"/>
+      </w:rPr>
+      <w:tblPr/>
+      <w:tcPr>
+        <w:tcBorders>
+          <w:top w:val="single" w:sz="4" w:space="0" w:color="FFFFFF" w:themeColor="background1"/>
+          <w:bottom w:val="single" w:sz="4" w:space="0" w:color="FFFFFF" w:themeColor="background1"/>
+          <w:right w:val="single" w:sz="4" w:space="0" w:color="FFFFFF" w:themeColor="background1"/>
+          <w:insideV w:val="nil"/>
+        </w:tcBorders>
+        <w:shd w:val="clear" w:color="auto" w:fill="4472C4" w:themeFill="accent5"/>
+      </w:tcPr>
+    </w:tblStylePr>
+    <w:tblStylePr w:type="band1Vert">
+      <w:tblPr/>
+      <w:tcPr>
+        <w:shd w:val="clear" w:color="auto" w:fill="B4C6E7" w:themeFill="accent5" w:themeFillTint="66"/>
+      </w:tcPr>
+    </w:tblStylePr>
+    <w:tblStylePr w:type="band1Horz">
+      <w:tblPr/>
+      <w:tcPr>
+        <w:shd w:val="clear" w:color="auto" w:fill="B4C6E7" w:themeFill="accent5" w:themeFillTint="66"/>
+      </w:tcPr>
+    </w:tblStylePr>
+  </w:style>
 </w:styles>
 </file>
 
@@ -10468,7 +14321,7 @@
 </file>
 
 <file path=customXml/itemProps1.xml><?xml version="1.0" encoding="utf-8"?>
-<ds:datastoreItem xmlns:ds="http://schemas.openxmlformats.org/officeDocument/2006/customXml" ds:itemID="{31DC561D-2A55-4C07-B1F2-550CAC75EE0A}">
+<ds:datastoreItem xmlns:ds="http://schemas.openxmlformats.org/officeDocument/2006/customXml" ds:itemID="{0879FD8C-9278-422C-814A-15289EE31085}">
   <ds:schemaRefs>
     <ds:schemaRef ds:uri="http://schemas.openxmlformats.org/officeDocument/2006/bibliography"/>
   </ds:schemaRefs>

</xml_diff>